<commit_message>
plaatje AD toegevoegd aan RA document
</commit_message>
<xml_diff>
--- a/Modellen/Requirement architecture/Requirement architecture v1.1.docx
+++ b/Modellen/Requirement architecture/Requirement architecture v1.1.docx
@@ -1,6 +1,6 @@
 
 <file path=word/document.xml><?xml version="1.0" encoding="utf-8"?>
-<w:document xmlns:wpc="http://schemas.microsoft.com/office/word/2010/wordprocessingCanvas" xmlns:mc="http://schemas.openxmlformats.org/markup-compatibility/2006" xmlns:o="urn:schemas-microsoft-com:office:office" xmlns:r="http://schemas.openxmlformats.org/officeDocument/2006/relationships" xmlns:m="http://schemas.openxmlformats.org/officeDocument/2006/math" xmlns:v="urn:schemas-microsoft-com:vml" xmlns:wp14="http://schemas.microsoft.com/office/word/2010/wordprocessingDrawing" xmlns:wp="http://schemas.openxmlformats.org/drawingml/2006/wordprocessingDrawing" xmlns:w10="urn:schemas-microsoft-com:office:word" xmlns:w="http://schemas.openxmlformats.org/wordprocessingml/2006/main" xmlns:w14="http://schemas.microsoft.com/office/word/2010/wordml" xmlns:w15="http://schemas.microsoft.com/office/word/2012/wordml" xmlns:wpg="http://schemas.microsoft.com/office/word/2010/wordprocessingGroup" xmlns:wpi="http://schemas.microsoft.com/office/word/2010/wordprocessingInk" xmlns:wne="http://schemas.microsoft.com/office/word/2006/wordml" xmlns:wps="http://schemas.microsoft.com/office/word/2010/wordprocessingShape" mc:Ignorable="w14 w15 wp14">
+<w:document xmlns:wpc="http://schemas.microsoft.com/office/word/2010/wordprocessingCanvas" xmlns:mc="http://schemas.openxmlformats.org/markup-compatibility/2006" xmlns:o="urn:schemas-microsoft-com:office:office" xmlns:r="http://schemas.openxmlformats.org/officeDocument/2006/relationships" xmlns:m="http://schemas.openxmlformats.org/officeDocument/2006/math" xmlns:v="urn:schemas-microsoft-com:vml" xmlns:wp14="http://schemas.microsoft.com/office/word/2010/wordprocessingDrawing" xmlns:wp="http://schemas.openxmlformats.org/drawingml/2006/wordprocessingDrawing" xmlns:w10="urn:schemas-microsoft-com:office:word" xmlns:w="http://schemas.openxmlformats.org/wordprocessingml/2006/main" xmlns:w14="http://schemas.microsoft.com/office/word/2010/wordml" xmlns:wpg="http://schemas.microsoft.com/office/word/2010/wordprocessingGroup" xmlns:wpi="http://schemas.microsoft.com/office/word/2010/wordprocessingInk" xmlns:wne="http://schemas.microsoft.com/office/word/2006/wordml" xmlns:wps="http://schemas.microsoft.com/office/word/2010/wordprocessingShape" mc:Ignorable="w14 wp14">
   <w:body>
     <w:sdt>
       <w:sdtPr>
@@ -20,7 +20,7 @@
           <w:r>
             <w:rPr>
               <w:noProof/>
-              <w:lang w:val="nl-NL" w:eastAsia="nl-NL"/>
+              <w:lang w:val="nl-NL" w:eastAsia="ja-JP"/>
             </w:rPr>
             <mc:AlternateContent>
               <mc:Choice Requires="wps">
@@ -119,7 +119,7 @@
                   </wp:anchor>
                 </w:drawing>
               </mc:Choice>
-              <mc:Fallback>
+              <mc:Fallback xmlns:w15="http://schemas.microsoft.com/office/word/2012/wordml">
                 <w:pict>
                   <v:rect w14:anchorId="50BBC205" id="Rechthoek 466" o:spid="_x0000_s1026" style="position:absolute;margin-left:0;margin-top:0;width:581.4pt;height:752.4pt;z-index:-251653120;visibility:visible;mso-wrap-style:square;mso-width-percent:950;mso-height-percent:950;mso-wrap-distance-left:9pt;mso-wrap-distance-top:0;mso-wrap-distance-right:9pt;mso-wrap-distance-bottom:0;mso-position-horizontal:center;mso-position-horizontal-relative:page;mso-position-vertical:center;mso-position-vertical-relative:page;mso-width-percent:950;mso-height-percent:950;mso-width-relative:page;mso-height-relative:page;v-text-anchor:middle" o:gfxdata="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" fillcolor="#deeaf6 [660]" stroked="f" strokeweight="1pt">
                     <v:fill color2="#9cc2e5 [1940]" rotate="t" focus="100%" type="gradient">
@@ -146,12 +146,12 @@
           <w:r>
             <w:rPr>
               <w:noProof/>
-              <w:lang w:val="nl-NL" w:eastAsia="nl-NL"/>
+              <w:lang w:val="nl-NL" w:eastAsia="ja-JP"/>
             </w:rPr>
             <mc:AlternateContent>
               <mc:Choice Requires="wps">
                 <w:drawing>
-                  <wp:anchor distT="0" distB="0" distL="114300" distR="114300" simplePos="0" relativeHeight="251660288" behindDoc="0" locked="0" layoutInCell="1" allowOverlap="1" wp14:anchorId="340A3EDA" wp14:editId="0819EFFD">
+                  <wp:anchor distT="0" distB="0" distL="114300" distR="114300" simplePos="0" relativeHeight="251660288" behindDoc="0" locked="0" layoutInCell="1" allowOverlap="1" wp14:anchorId="340A3EDA" wp14:editId="5C797928">
                     <wp:simplePos x="0" y="0"/>
                     <mc:AlternateContent>
                       <mc:Choice Requires="wp14">
@@ -246,39 +246,7 @@
                                         <w:color w:val="FFFFFF" w:themeColor="background1"/>
                                         <w:lang w:val="nl-NL"/>
                                       </w:rPr>
-                                      <w:t xml:space="preserve">Dit document beschrijft het </w:t>
-                                    </w:r>
-                                    <w:proofErr w:type="spellStart"/>
-                                    <w:r>
-                                      <w:rPr>
-                                        <w:color w:val="FFFFFF" w:themeColor="background1"/>
-                                        <w:lang w:val="nl-NL"/>
-                                      </w:rPr>
-                                      <w:t>requirement</w:t>
-                                    </w:r>
-                                    <w:proofErr w:type="spellEnd"/>
-                                    <w:r>
-                                      <w:rPr>
-                                        <w:color w:val="FFFFFF" w:themeColor="background1"/>
-                                        <w:lang w:val="nl-NL"/>
-                                      </w:rPr>
-                                      <w:t xml:space="preserve"> </w:t>
-                                    </w:r>
-                                    <w:proofErr w:type="spellStart"/>
-                                    <w:r>
-                                      <w:rPr>
-                                        <w:color w:val="FFFFFF" w:themeColor="background1"/>
-                                        <w:lang w:val="nl-NL"/>
-                                      </w:rPr>
-                                      <w:t>architecture</w:t>
-                                    </w:r>
-                                    <w:proofErr w:type="spellEnd"/>
-                                    <w:r>
-                                      <w:rPr>
-                                        <w:color w:val="FFFFFF" w:themeColor="background1"/>
-                                        <w:lang w:val="nl-NL"/>
-                                      </w:rPr>
-                                      <w:t xml:space="preserve"> van de interface en de software van de nieuwste generatie wasmachines van Swirl Industries b.v.</w:t>
+                                      <w:t>Dit document beschrijft het requirement architecture van de interface en de software van de nieuwste generatie wasmachines van Swirl Industries b.v.</w:t>
                                     </w:r>
                                   </w:sdtContent>
                                 </w:sdt>
@@ -303,7 +271,7 @@
                   </wp:anchor>
                 </w:drawing>
               </mc:Choice>
-              <mc:Fallback>
+              <mc:Fallback xmlns:w15="http://schemas.microsoft.com/office/word/2012/wordml">
                 <w:pict>
                   <v:rect w14:anchorId="340A3EDA" id="Rechthoek 467" o:spid="_x0000_s1027" style="position:absolute;margin-left:0;margin-top:0;width:226.45pt;height:237.6pt;z-index:251660288;visibility:visible;mso-wrap-style:square;mso-width-percent:370;mso-height-percent:300;mso-left-percent:455;mso-top-percent:25;mso-wrap-distance-left:9pt;mso-wrap-distance-top:0;mso-wrap-distance-right:9pt;mso-wrap-distance-bottom:0;mso-position-horizontal-relative:page;mso-position-vertical-relative:page;mso-width-percent:370;mso-height-percent:300;mso-left-percent:455;mso-top-percent:25;mso-width-relative:page;mso-height-relative:page;v-text-anchor:bottom" o:gfxdata="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" fillcolor="#44546a [3215]" stroked="f" strokeweight="1pt">
                     <v:textbox inset="14.4pt,14.4pt,14.4pt,28.8pt">
@@ -383,12 +351,12 @@
           <w:r>
             <w:rPr>
               <w:noProof/>
-              <w:lang w:val="nl-NL" w:eastAsia="nl-NL"/>
+              <w:lang w:val="nl-NL" w:eastAsia="ja-JP"/>
             </w:rPr>
             <mc:AlternateContent>
               <mc:Choice Requires="wps">
                 <w:drawing>
-                  <wp:anchor distT="0" distB="0" distL="114300" distR="114300" simplePos="0" relativeHeight="251659264" behindDoc="0" locked="0" layoutInCell="1" allowOverlap="1" wp14:anchorId="661878A0" wp14:editId="53D88969">
+                  <wp:anchor distT="0" distB="0" distL="114300" distR="114300" simplePos="0" relativeHeight="251659264" behindDoc="0" locked="0" layoutInCell="1" allowOverlap="1" wp14:anchorId="661878A0" wp14:editId="472436C2">
                     <wp:simplePos x="0" y="0"/>
                     <mc:AlternateContent>
                       <mc:Choice Requires="wp14">
@@ -478,7 +446,7 @@
               </mc:Choice>
               <mc:Fallback>
                 <w:pict>
-                  <v:rect w14:anchorId="0D5BAA9B" id="Rechthoek 468" o:spid="_x0000_s1026" style="position:absolute;margin-left:0;margin-top:0;width:244.8pt;height:554.4pt;z-index:251659264;visibility:visible;mso-wrap-style:square;mso-width-percent:400;mso-height-percent:700;mso-left-percent:440;mso-top-percent:25;mso-wrap-distance-left:9pt;mso-wrap-distance-top:0;mso-wrap-distance-right:9pt;mso-wrap-distance-bottom:0;mso-position-horizontal-relative:page;mso-position-vertical-relative:page;mso-width-percent:400;mso-height-percent:700;mso-left-percent:440;mso-top-percent:25;mso-width-relative:page;mso-height-relative:page;v-text-anchor:middle" o:gfxdata="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" fillcolor="white [3212]" strokecolor="#747070 [1614]" strokeweight="1.25pt">
+                  <v:rect id="Rechthoek 468" o:spid="_x0000_s1026" style="position:absolute;margin-left:0;margin-top:0;width:244.8pt;height:554.4pt;z-index:251659264;visibility:visible;mso-wrap-style:square;mso-width-percent:400;mso-height-percent:700;mso-left-percent:440;mso-top-percent:25;mso-wrap-distance-left:9pt;mso-wrap-distance-top:0;mso-wrap-distance-right:9pt;mso-wrap-distance-bottom:0;mso-position-horizontal-relative:page;mso-position-vertical-relative:page;mso-width-percent:400;mso-height-percent:700;mso-left-percent:440;mso-top-percent:25;mso-width-relative:page;mso-height-relative:page;v-text-anchor:middle" o:gfxdata="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" fillcolor="white [3212]" strokecolor="#747070 [1614]" strokeweight="1.25pt">
                     <w10:wrap anchorx="page" anchory="page"/>
                   </v:rect>
                 </w:pict>
@@ -488,7 +456,7 @@
           <w:r>
             <w:rPr>
               <w:noProof/>
-              <w:lang w:val="nl-NL" w:eastAsia="nl-NL"/>
+              <w:lang w:val="nl-NL" w:eastAsia="ja-JP"/>
             </w:rPr>
             <mc:AlternateContent>
               <mc:Choice Requires="wps">
@@ -574,7 +542,7 @@
                   </wp:anchor>
                 </w:drawing>
               </mc:Choice>
-              <mc:Fallback>
+              <mc:Fallback xmlns:w15="http://schemas.microsoft.com/office/word/2012/wordml">
                 <w:pict>
                   <v:rect w14:anchorId="20ACC716" id="Rechthoek 469" o:spid="_x0000_s1026" style="position:absolute;margin-left:0;margin-top:0;width:226.45pt;height:9.35pt;z-index:251662336;visibility:visible;mso-wrap-style:square;mso-width-percent:370;mso-height-percent:0;mso-left-percent:455;mso-top-percent:690;mso-wrap-distance-left:9pt;mso-wrap-distance-top:0;mso-wrap-distance-right:9pt;mso-wrap-distance-bottom:0;mso-position-horizontal-relative:page;mso-position-vertical-relative:page;mso-width-percent:370;mso-height-percent:0;mso-left-percent:455;mso-top-percent:690;mso-width-relative:page;mso-height-relative:margin;v-text-anchor:middle" o:gfxdata="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" fillcolor="#5b9bd5 [3204]" stroked="f" strokeweight="1pt">
                     <w10:wrap anchorx="page" anchory="page"/>
@@ -586,7 +554,7 @@
           <w:r>
             <w:rPr>
               <w:noProof/>
-              <w:lang w:val="nl-NL" w:eastAsia="nl-NL"/>
+              <w:lang w:val="nl-NL" w:eastAsia="ja-JP"/>
             </w:rPr>
             <mc:AlternateContent>
               <mc:Choice Requires="wps">
@@ -705,6 +673,7 @@
                                         <w:szCs w:val="32"/>
                                       </w:rPr>
                                     </w:pPr>
+                                    <w:proofErr w:type="gramStart"/>
                                     <w:r>
                                       <w:rPr>
                                         <w:rFonts w:asciiTheme="majorHAnsi" w:eastAsiaTheme="majorEastAsia" w:hAnsiTheme="majorHAnsi" w:cstheme="majorBidi"/>
@@ -716,6 +685,7 @@
                                       </w:rPr>
                                       <w:t>Easy interface, easy life.</w:t>
                                     </w:r>
+                                    <w:proofErr w:type="gramEnd"/>
                                   </w:p>
                                 </w:sdtContent>
                               </w:sdt>
@@ -739,7 +709,7 @@
                   </wp:anchor>
                 </w:drawing>
               </mc:Choice>
-              <mc:Fallback>
+              <mc:Fallback xmlns:w15="http://schemas.microsoft.com/office/word/2012/wordml">
                 <w:pict>
                   <v:shapetype w14:anchorId="2E7C6F1D" id="_x0000_t202" coordsize="21600,21600" o:spt="202" path="m,l,21600r21600,l21600,xe">
                     <v:stroke joinstyle="miter"/>
@@ -843,185 +813,21 @@
           <w:r>
             <w:rPr>
               <w:noProof/>
-              <w:lang w:val="nl-NL" w:eastAsia="nl-NL"/>
+              <w:lang w:val="nl-NL" w:eastAsia="ja-JP"/>
             </w:rPr>
             <mc:AlternateContent>
               <mc:Choice Requires="wps">
                 <w:drawing>
-                  <wp:anchor distT="0" distB="0" distL="114300" distR="114300" simplePos="0" relativeHeight="251665408" behindDoc="0" locked="0" layoutInCell="1" allowOverlap="1" wp14:anchorId="3FC33180" wp14:editId="46BD89F0">
-                    <wp:simplePos x="0" y="0"/>
-                    <wp:positionH relativeFrom="margin">
-                      <wp:align>left</wp:align>
-                    </wp:positionH>
-                    <wp:positionV relativeFrom="paragraph">
-                      <wp:posOffset>7153275</wp:posOffset>
-                    </wp:positionV>
-                    <wp:extent cx="2286000" cy="762000"/>
-                    <wp:effectExtent l="0" t="0" r="19050" b="19050"/>
-                    <wp:wrapNone/>
-                    <wp:docPr id="2" name="Tekstvak 2"/>
-                    <wp:cNvGraphicFramePr/>
-                    <a:graphic xmlns:a="http://schemas.openxmlformats.org/drawingml/2006/main">
-                      <a:graphicData uri="http://schemas.microsoft.com/office/word/2010/wordprocessingShape">
-                        <wps:wsp>
-                          <wps:cNvSpPr txBox="1"/>
-                          <wps:spPr>
-                            <a:xfrm>
-                              <a:off x="0" y="0"/>
-                              <a:ext cx="2286000" cy="762000"/>
-                            </a:xfrm>
-                            <a:prstGeom prst="rect">
-                              <a:avLst/>
-                            </a:prstGeom>
-                            <a:solidFill>
-                              <a:schemeClr val="lt1"/>
-                            </a:solidFill>
-                            <a:ln w="6350">
-                              <a:solidFill>
-                                <a:prstClr val="black"/>
-                              </a:solidFill>
-                            </a:ln>
-                            <a:effectLst/>
-                          </wps:spPr>
-                          <wps:style>
-                            <a:lnRef idx="0">
-                              <a:schemeClr val="accent1"/>
-                            </a:lnRef>
-                            <a:fillRef idx="0">
-                              <a:schemeClr val="accent1"/>
-                            </a:fillRef>
-                            <a:effectRef idx="0">
-                              <a:schemeClr val="accent1"/>
-                            </a:effectRef>
-                            <a:fontRef idx="minor">
-                              <a:schemeClr val="dk1"/>
-                            </a:fontRef>
-                          </wps:style>
-                          <wps:txbx>
-                            <w:txbxContent>
-                              <w:p>
-                                <w:pPr>
-                                  <w:pStyle w:val="Geenafstand"/>
-                                </w:pPr>
-                                <w:r>
-                                  <w:t>Team 11</w:t>
-                                </w:r>
-                              </w:p>
-                              <w:p>
-                                <w:pPr>
-                                  <w:pStyle w:val="Geenafstand"/>
-                                </w:pPr>
-                                <w:r>
-                                  <w:t>Versie 1.1</w:t>
-                                </w:r>
-                              </w:p>
-                              <w:p>
-                                <w:pPr>
-                                  <w:pStyle w:val="Geenafstand"/>
-                                </w:pPr>
-                                <w:r>
-                                  <w:fldChar w:fldCharType="begin"/>
-                                </w:r>
-                                <w:r>
-                                  <w:instrText xml:space="preserve"> TIME \@ "d-M-yyyy" </w:instrText>
-                                </w:r>
-                                <w:r>
-                                  <w:fldChar w:fldCharType="separate"/>
-                                </w:r>
-                                <w:r>
-                                  <w:rPr>
-                                    <w:noProof/>
-                                  </w:rPr>
-                                  <w:t>11-12-2015</w:t>
-                                </w:r>
-                                <w:r>
-                                  <w:fldChar w:fldCharType="end"/>
-                                </w:r>
-                              </w:p>
-                            </w:txbxContent>
-                          </wps:txbx>
-                          <wps:bodyPr rot="0" spcFirstLastPara="0" vertOverflow="overflow" horzOverflow="overflow" vert="horz" wrap="square" lIns="91440" tIns="45720" rIns="91440" bIns="45720" numCol="1" spcCol="0" rtlCol="0" fromWordArt="0" anchor="t" anchorCtr="0" forceAA="0" compatLnSpc="1">
-                            <a:prstTxWarp prst="textNoShape">
-                              <a:avLst/>
-                            </a:prstTxWarp>
-                            <a:noAutofit/>
-                          </wps:bodyPr>
-                        </wps:wsp>
-                      </a:graphicData>
-                    </a:graphic>
-                  </wp:anchor>
-                </w:drawing>
-              </mc:Choice>
-              <mc:Fallback>
-                <w:pict>
-                  <v:shape w14:anchorId="3FC33180" id="Tekstvak 2" o:spid="_x0000_s1029" type="#_x0000_t202" style="position:absolute;margin-left:0;margin-top:563.25pt;width:180pt;height:60pt;z-index:251665408;visibility:visible;mso-wrap-style:square;mso-wrap-distance-left:9pt;mso-wrap-distance-top:0;mso-wrap-distance-right:9pt;mso-wrap-distance-bottom:0;mso-position-horizontal:left;mso-position-horizontal-relative:margin;mso-position-vertical:absolute;mso-position-vertical-relative:text;v-text-anchor:top" o:gfxdata="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" fillcolor="white [3201]" strokeweight=".5pt">
-                    <v:textbox>
-                      <w:txbxContent>
-                        <w:p>
-                          <w:pPr>
-                            <w:pStyle w:val="Geenafstand"/>
-                          </w:pPr>
-                          <w:r>
-                            <w:t>Team 11</w:t>
-                          </w:r>
-                        </w:p>
-                        <w:p>
-                          <w:pPr>
-                            <w:pStyle w:val="Geenafstand"/>
-                          </w:pPr>
-                          <w:r>
-                            <w:t>Versie 1.1</w:t>
-                          </w:r>
-                        </w:p>
-                        <w:p>
-                          <w:pPr>
-                            <w:pStyle w:val="Geenafstand"/>
-                          </w:pPr>
-                          <w:r>
-                            <w:fldChar w:fldCharType="begin"/>
-                          </w:r>
-                          <w:r>
-                            <w:instrText xml:space="preserve"> TIME \@ "d-M-yyyy" </w:instrText>
-                          </w:r>
-                          <w:r>
-                            <w:fldChar w:fldCharType="separate"/>
-                          </w:r>
-                          <w:r>
-                            <w:rPr>
-                              <w:noProof/>
-                            </w:rPr>
-                            <w:t>11-12-2015</w:t>
-                          </w:r>
-                          <w:r>
-                            <w:fldChar w:fldCharType="end"/>
-                          </w:r>
-                        </w:p>
-                      </w:txbxContent>
-                    </v:textbox>
-                    <w10:wrap anchorx="margin"/>
-                  </v:shape>
-                </w:pict>
-              </mc:Fallback>
-            </mc:AlternateContent>
-          </w:r>
-          <w:r>
-            <w:rPr>
-              <w:noProof/>
-              <w:lang w:val="nl-NL" w:eastAsia="nl-NL"/>
-            </w:rPr>
-            <mc:AlternateContent>
-              <mc:Choice Requires="wps">
-                <w:drawing>
-                  <wp:anchor distT="0" distB="0" distL="114300" distR="114300" simplePos="0" relativeHeight="251664384" behindDoc="0" locked="0" layoutInCell="1" allowOverlap="1" wp14:anchorId="35EB2A8E" wp14:editId="6ED7637E">
+                  <wp:anchor distT="0" distB="0" distL="114300" distR="114300" simplePos="0" relativeHeight="251664384" behindDoc="0" locked="0" layoutInCell="1" allowOverlap="1" wp14:anchorId="35EB2A8E" wp14:editId="21B9E705">
                     <wp:simplePos x="0" y="0"/>
                     <wp:positionH relativeFrom="page">
-                      <wp:posOffset>3526790</wp:posOffset>
+                      <wp:posOffset>4098290</wp:posOffset>
                     </wp:positionH>
                     <wp:positionV relativeFrom="page">
                       <wp:posOffset>6162040</wp:posOffset>
                     </wp:positionV>
                     <wp:extent cx="2797810" cy="268605"/>
-                    <wp:effectExtent l="0" t="0" r="0" b="0"/>
+                    <wp:effectExtent l="0" t="0" r="0" b="1270"/>
                     <wp:wrapSquare wrapText="bothSides"/>
                     <wp:docPr id="465" name="Tekstvak 465"/>
                     <wp:cNvGraphicFramePr/>
@@ -1047,7 +853,7 @@
                             <w:txbxContent>
                               <w:p>
                                 <w:pPr>
-                                  <w:pStyle w:val="Geenafstand"/>
+                                  <w:pStyle w:val="NoSpacing"/>
                                   <w:rPr>
                                     <w:color w:val="44546A" w:themeColor="text2"/>
                                   </w:rPr>
@@ -1213,12 +1019,16 @@
               </mc:Choice>
               <mc:Fallback>
                 <w:pict>
-                  <v:shape w14:anchorId="35EB2A8E" id="Tekstvak 465" o:spid="_x0000_s1030" type="#_x0000_t202" style="position:absolute;margin-left:277.7pt;margin-top:485.2pt;width:220.3pt;height:21.15pt;z-index:251664384;visibility:visible;mso-wrap-style:square;mso-width-percent:360;mso-height-percent:0;mso-wrap-distance-left:9pt;mso-wrap-distance-top:0;mso-wrap-distance-right:9pt;mso-wrap-distance-bottom:0;mso-position-horizontal:absolute;mso-position-horizontal-relative:page;mso-position-vertical:absolute;mso-position-vertical-relative:page;mso-width-percent:360;mso-height-percent:0;mso-width-relative:page;mso-height-relative:margin;v-text-anchor:bottom" o:gfxdata="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" filled="f" stroked="f" strokeweight=".5pt">
+                  <v:shapetype id="_x0000_t202" coordsize="21600,21600" o:spt="202" path="m,l,21600r21600,l21600,xe">
+                    <v:stroke joinstyle="miter"/>
+                    <v:path gradientshapeok="t" o:connecttype="rect"/>
+                  </v:shapetype>
+                  <v:shape id="Tekstvak 465" o:spid="_x0000_s1029" type="#_x0000_t202" style="position:absolute;margin-left:322.7pt;margin-top:485.2pt;width:220.3pt;height:21.15pt;z-index:251664384;visibility:visible;mso-wrap-style:square;mso-width-percent:360;mso-height-percent:0;mso-wrap-distance-left:9pt;mso-wrap-distance-top:0;mso-wrap-distance-right:9pt;mso-wrap-distance-bottom:0;mso-position-horizontal:absolute;mso-position-horizontal-relative:page;mso-position-vertical:absolute;mso-position-vertical-relative:page;mso-width-percent:360;mso-height-percent:0;mso-width-relative:page;mso-height-relative:margin;v-text-anchor:bottom" o:gfxdata="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" filled="f" stroked="f" strokeweight=".5pt">
                     <v:textbox style="mso-fit-shape-to-text:t">
                       <w:txbxContent>
                         <w:p>
                           <w:pPr>
-                            <w:pStyle w:val="Geenafstand"/>
+                            <w:pStyle w:val="NoSpacing"/>
                             <w:rPr>
                               <w:color w:val="44546A" w:themeColor="text2"/>
                             </w:rPr>
@@ -1372,6 +1182,170 @@
           </w:r>
           <w:r>
             <w:rPr>
+              <w:noProof/>
+              <w:lang w:val="nl-NL" w:eastAsia="ja-JP"/>
+            </w:rPr>
+            <mc:AlternateContent>
+              <mc:Choice Requires="wps">
+                <w:drawing>
+                  <wp:anchor distT="0" distB="0" distL="114300" distR="114300" simplePos="0" relativeHeight="251665408" behindDoc="0" locked="0" layoutInCell="1" allowOverlap="1" wp14:anchorId="3FC33180" wp14:editId="1210B9E5">
+                    <wp:simplePos x="0" y="0"/>
+                    <wp:positionH relativeFrom="margin">
+                      <wp:align>left</wp:align>
+                    </wp:positionH>
+                    <wp:positionV relativeFrom="paragraph">
+                      <wp:posOffset>7153275</wp:posOffset>
+                    </wp:positionV>
+                    <wp:extent cx="2286000" cy="762000"/>
+                    <wp:effectExtent l="0" t="0" r="19050" b="19050"/>
+                    <wp:wrapNone/>
+                    <wp:docPr id="2" name="Tekstvak 2"/>
+                    <wp:cNvGraphicFramePr/>
+                    <a:graphic xmlns:a="http://schemas.openxmlformats.org/drawingml/2006/main">
+                      <a:graphicData uri="http://schemas.microsoft.com/office/word/2010/wordprocessingShape">
+                        <wps:wsp>
+                          <wps:cNvSpPr txBox="1"/>
+                          <wps:spPr>
+                            <a:xfrm>
+                              <a:off x="0" y="0"/>
+                              <a:ext cx="2286000" cy="762000"/>
+                            </a:xfrm>
+                            <a:prstGeom prst="rect">
+                              <a:avLst/>
+                            </a:prstGeom>
+                            <a:solidFill>
+                              <a:schemeClr val="lt1"/>
+                            </a:solidFill>
+                            <a:ln w="6350">
+                              <a:solidFill>
+                                <a:prstClr val="black"/>
+                              </a:solidFill>
+                            </a:ln>
+                            <a:effectLst/>
+                          </wps:spPr>
+                          <wps:style>
+                            <a:lnRef idx="0">
+                              <a:schemeClr val="accent1"/>
+                            </a:lnRef>
+                            <a:fillRef idx="0">
+                              <a:schemeClr val="accent1"/>
+                            </a:fillRef>
+                            <a:effectRef idx="0">
+                              <a:schemeClr val="accent1"/>
+                            </a:effectRef>
+                            <a:fontRef idx="minor">
+                              <a:schemeClr val="dk1"/>
+                            </a:fontRef>
+                          </wps:style>
+                          <wps:txbx>
+                            <w:txbxContent>
+                              <w:p>
+                                <w:pPr>
+                                  <w:pStyle w:val="NoSpacing"/>
+                                </w:pPr>
+                                <w:r>
+                                  <w:t>Team 11</w:t>
+                                </w:r>
+                              </w:p>
+                              <w:p>
+                                <w:pPr>
+                                  <w:pStyle w:val="NoSpacing"/>
+                                </w:pPr>
+                                <w:r>
+                                  <w:t>Versie 1.1</w:t>
+                                </w:r>
+                              </w:p>
+                              <w:p>
+                                <w:pPr>
+                                  <w:pStyle w:val="NoSpacing"/>
+                                </w:pPr>
+                                <w:r>
+                                  <w:fldChar w:fldCharType="begin"/>
+                                </w:r>
+                                <w:r>
+                                  <w:instrText xml:space="preserve"> TIME \@ "d-M-yyyy" </w:instrText>
+                                </w:r>
+                                <w:r>
+                                  <w:fldChar w:fldCharType="separate"/>
+                                </w:r>
+                                <w:r>
+                                  <w:rPr>
+                                    <w:noProof/>
+                                  </w:rPr>
+                                  <w:t>11-12-2015</w:t>
+                                </w:r>
+                                <w:r>
+                                  <w:fldChar w:fldCharType="end"/>
+                                </w:r>
+                              </w:p>
+                            </w:txbxContent>
+                          </wps:txbx>
+                          <wps:bodyPr rot="0" spcFirstLastPara="0" vertOverflow="overflow" horzOverflow="overflow" vert="horz" wrap="square" lIns="91440" tIns="45720" rIns="91440" bIns="45720" numCol="1" spcCol="0" rtlCol="0" fromWordArt="0" anchor="t" anchorCtr="0" forceAA="0" compatLnSpc="1">
+                            <a:prstTxWarp prst="textNoShape">
+                              <a:avLst/>
+                            </a:prstTxWarp>
+                            <a:noAutofit/>
+                          </wps:bodyPr>
+                        </wps:wsp>
+                      </a:graphicData>
+                    </a:graphic>
+                  </wp:anchor>
+                </w:drawing>
+              </mc:Choice>
+              <mc:Fallback>
+                <w:pict>
+                  <v:shape id="Tekstvak 2" o:spid="_x0000_s1030" type="#_x0000_t202" style="position:absolute;margin-left:0;margin-top:563.25pt;width:180pt;height:60pt;z-index:251665408;visibility:visible;mso-wrap-style:square;mso-wrap-distance-left:9pt;mso-wrap-distance-top:0;mso-wrap-distance-right:9pt;mso-wrap-distance-bottom:0;mso-position-horizontal:left;mso-position-horizontal-relative:margin;mso-position-vertical:absolute;mso-position-vertical-relative:text;v-text-anchor:top" o:gfxdata="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" fillcolor="white [3201]" strokeweight=".5pt">
+                    <v:textbox>
+                      <w:txbxContent>
+                        <w:p>
+                          <w:pPr>
+                            <w:pStyle w:val="NoSpacing"/>
+                          </w:pPr>
+                          <w:r>
+                            <w:t>Team 11</w:t>
+                          </w:r>
+                        </w:p>
+                        <w:p>
+                          <w:pPr>
+                            <w:pStyle w:val="NoSpacing"/>
+                          </w:pPr>
+                          <w:r>
+                            <w:t>Versie 1.1</w:t>
+                          </w:r>
+                        </w:p>
+                        <w:p>
+                          <w:pPr>
+                            <w:pStyle w:val="NoSpacing"/>
+                          </w:pPr>
+                          <w:r>
+                            <w:fldChar w:fldCharType="begin"/>
+                          </w:r>
+                          <w:r>
+                            <w:instrText xml:space="preserve"> TIME \@ "d-M-yyyy" </w:instrText>
+                          </w:r>
+                          <w:r>
+                            <w:fldChar w:fldCharType="separate"/>
+                          </w:r>
+                          <w:r>
+                            <w:rPr>
+                              <w:noProof/>
+                            </w:rPr>
+                            <w:t>11-12-2015</w:t>
+                          </w:r>
+                          <w:r>
+                            <w:fldChar w:fldCharType="end"/>
+                          </w:r>
+                        </w:p>
+                      </w:txbxContent>
+                    </v:textbox>
+                    <w10:wrap anchorx="margin"/>
+                  </v:shape>
+                </w:pict>
+              </mc:Fallback>
+            </mc:AlternateContent>
+          </w:r>
+          <w:r>
+            <w:rPr>
               <w:lang w:val="nl-NL"/>
             </w:rPr>
             <w:br w:type="page"/>
@@ -1403,7 +1377,7 @@
       <w:sdtContent>
         <w:p>
           <w:pPr>
-            <w:pStyle w:val="Kopvaninhoudsopgave"/>
+            <w:pStyle w:val="TOCHeading"/>
           </w:pPr>
           <w:r>
             <w:t>Inhoud</w:t>
@@ -1411,7 +1385,7 @@
         </w:p>
         <w:p>
           <w:pPr>
-            <w:pStyle w:val="Inhopg1"/>
+            <w:pStyle w:val="TOC1"/>
             <w:tabs>
               <w:tab w:val="left" w:pos="440"/>
               <w:tab w:val="right" w:leader="dot" w:pos="9350"/>
@@ -1511,7 +1485,7 @@
         </w:p>
         <w:p>
           <w:pPr>
-            <w:pStyle w:val="Inhopg1"/>
+            <w:pStyle w:val="TOC1"/>
             <w:tabs>
               <w:tab w:val="left" w:pos="440"/>
               <w:tab w:val="right" w:leader="dot" w:pos="9350"/>
@@ -1599,7 +1573,7 @@
         </w:p>
         <w:p>
           <w:pPr>
-            <w:pStyle w:val="Inhopg2"/>
+            <w:pStyle w:val="TOC2"/>
             <w:tabs>
               <w:tab w:val="left" w:pos="880"/>
               <w:tab w:val="right" w:leader="dot" w:pos="9350"/>
@@ -1687,7 +1661,7 @@
         </w:p>
         <w:p>
           <w:pPr>
-            <w:pStyle w:val="Inhopg2"/>
+            <w:pStyle w:val="TOC2"/>
             <w:tabs>
               <w:tab w:val="left" w:pos="880"/>
               <w:tab w:val="right" w:leader="dot" w:pos="9350"/>
@@ -1775,7 +1749,7 @@
         </w:p>
         <w:p>
           <w:pPr>
-            <w:pStyle w:val="Inhopg3"/>
+            <w:pStyle w:val="TOC3"/>
             <w:tabs>
               <w:tab w:val="left" w:pos="1320"/>
               <w:tab w:val="right" w:leader="dot" w:pos="9350"/>
@@ -1859,7 +1833,7 @@
         </w:p>
         <w:p>
           <w:pPr>
-            <w:pStyle w:val="Inhopg3"/>
+            <w:pStyle w:val="TOC3"/>
             <w:tabs>
               <w:tab w:val="left" w:pos="1320"/>
               <w:tab w:val="right" w:leader="dot" w:pos="9350"/>
@@ -1943,7 +1917,7 @@
         </w:p>
         <w:p>
           <w:pPr>
-            <w:pStyle w:val="Inhopg3"/>
+            <w:pStyle w:val="TOC3"/>
             <w:tabs>
               <w:tab w:val="left" w:pos="1320"/>
               <w:tab w:val="right" w:leader="dot" w:pos="9350"/>
@@ -2027,7 +2001,7 @@
         </w:p>
         <w:p>
           <w:pPr>
-            <w:pStyle w:val="Inhopg3"/>
+            <w:pStyle w:val="TOC3"/>
             <w:tabs>
               <w:tab w:val="left" w:pos="1320"/>
               <w:tab w:val="right" w:leader="dot" w:pos="9350"/>
@@ -2111,7 +2085,7 @@
         </w:p>
         <w:p>
           <w:pPr>
-            <w:pStyle w:val="Inhopg3"/>
+            <w:pStyle w:val="TOC3"/>
             <w:tabs>
               <w:tab w:val="left" w:pos="1320"/>
               <w:tab w:val="right" w:leader="dot" w:pos="9350"/>
@@ -2195,7 +2169,7 @@
         </w:p>
         <w:p>
           <w:pPr>
-            <w:pStyle w:val="Inhopg1"/>
+            <w:pStyle w:val="TOC1"/>
             <w:tabs>
               <w:tab w:val="left" w:pos="440"/>
               <w:tab w:val="right" w:leader="dot" w:pos="9350"/>
@@ -2283,7 +2257,7 @@
         </w:p>
         <w:p>
           <w:pPr>
-            <w:pStyle w:val="Inhopg1"/>
+            <w:pStyle w:val="TOC1"/>
             <w:tabs>
               <w:tab w:val="left" w:pos="440"/>
               <w:tab w:val="right" w:leader="dot" w:pos="9350"/>
@@ -2371,7 +2345,7 @@
         </w:p>
         <w:p>
           <w:pPr>
-            <w:pStyle w:val="Inhopg1"/>
+            <w:pStyle w:val="TOC1"/>
             <w:tabs>
               <w:tab w:val="right" w:leader="dot" w:pos="9350"/>
             </w:tabs>
@@ -2473,7 +2447,7 @@
     </w:p>
     <w:p>
       <w:pPr>
-        <w:pStyle w:val="Kop1"/>
+        <w:pStyle w:val="Heading1"/>
         <w:numPr>
           <w:ilvl w:val="0"/>
           <w:numId w:val="9"/>
@@ -2513,7 +2487,7 @@
     </w:p>
     <w:p>
       <w:pPr>
-        <w:pStyle w:val="Kop1"/>
+        <w:pStyle w:val="Heading1"/>
         <w:numPr>
           <w:ilvl w:val="0"/>
           <w:numId w:val="9"/>
@@ -2523,20 +2497,12 @@
         </w:rPr>
       </w:pPr>
       <w:bookmarkStart w:id="1" w:name="_Toc437626412"/>
-      <w:proofErr w:type="spellStart"/>
       <w:r>
         <w:rPr>
           <w:lang w:val="nl-NL"/>
         </w:rPr>
         <w:lastRenderedPageBreak/>
-        <w:t>Use</w:t>
-      </w:r>
-      <w:proofErr w:type="spellEnd"/>
-      <w:r>
-        <w:rPr>
-          <w:lang w:val="nl-NL"/>
-        </w:rPr>
-        <w:t xml:space="preserve"> Case diagram</w:t>
+        <w:t>Use Case diagram</w:t>
       </w:r>
       <w:bookmarkEnd w:id="1"/>
     </w:p>
@@ -2556,40 +2522,12 @@
         <w:rPr>
           <w:lang w:val="nl-NL"/>
         </w:rPr>
-        <w:t xml:space="preserve">beschrijft het </w:t>
-      </w:r>
-      <w:proofErr w:type="spellStart"/>
-      <w:r>
-        <w:rPr>
-          <w:lang w:val="nl-NL"/>
-        </w:rPr>
-        <w:t>use</w:t>
-      </w:r>
-      <w:proofErr w:type="spellEnd"/>
-      <w:r>
-        <w:rPr>
-          <w:lang w:val="nl-NL"/>
-        </w:rPr>
-        <w:t xml:space="preserve"> case diagram. In de eerste paragraaf wordt het diagram getoond. Daarop volgend worden in de tweede paragraaf worden alle afzonderlijke </w:t>
-      </w:r>
-      <w:proofErr w:type="spellStart"/>
-      <w:r>
-        <w:rPr>
-          <w:lang w:val="nl-NL"/>
-        </w:rPr>
-        <w:t>use</w:t>
-      </w:r>
-      <w:proofErr w:type="spellEnd"/>
-      <w:r>
-        <w:rPr>
-          <w:lang w:val="nl-NL"/>
-        </w:rPr>
-        <w:t xml:space="preserve"> cases beschreven.</w:t>
+        <w:t>beschrijft het use case diagram. In de eerste paragraaf wordt het diagram getoond. Daarop volgend worden in de tweede paragraaf worden alle afzonderlijke use cases beschreven.</w:t>
       </w:r>
     </w:p>
     <w:p>
       <w:pPr>
-        <w:pStyle w:val="Kop2"/>
+        <w:pStyle w:val="Heading2"/>
         <w:numPr>
           <w:ilvl w:val="1"/>
           <w:numId w:val="9"/>
@@ -2617,7 +2555,7 @@
       <w:r>
         <w:rPr>
           <w:noProof/>
-          <w:lang w:val="nl-NL" w:eastAsia="nl-NL"/>
+          <w:lang w:val="nl-NL" w:eastAsia="ja-JP"/>
         </w:rPr>
         <w:drawing>
           <wp:inline distT="0" distB="0" distL="0" distR="0" wp14:anchorId="15ED1296" wp14:editId="7DBC3A0D">
@@ -2635,7 +2573,7 @@
                     <pic:cNvPicPr/>
                   </pic:nvPicPr>
                   <pic:blipFill>
-                    <a:blip r:embed="rId9">
+                    <a:blip r:embed="rId10">
                       <a:extLst>
                         <a:ext uri="{28A0092B-C50C-407E-A947-70E740481C1C}">
                           <a14:useLocalDpi xmlns:a14="http://schemas.microsoft.com/office/drawing/2010/main" val="0"/>
@@ -2664,14 +2602,14 @@
       <w:commentRangeEnd w:id="3"/>
       <w:r>
         <w:rPr>
-          <w:rStyle w:val="Verwijzingopmerking"/>
+          <w:rStyle w:val="CommentReference"/>
         </w:rPr>
         <w:commentReference w:id="3"/>
       </w:r>
     </w:p>
     <w:p>
       <w:pPr>
-        <w:pStyle w:val="Kop2"/>
+        <w:pStyle w:val="Heading2"/>
         <w:numPr>
           <w:ilvl w:val="1"/>
           <w:numId w:val="9"/>
@@ -2681,66 +2619,30 @@
         </w:rPr>
       </w:pPr>
       <w:bookmarkStart w:id="4" w:name="_Toc437626414"/>
-      <w:proofErr w:type="spellStart"/>
       <w:r>
         <w:rPr>
           <w:lang w:val="nl-NL"/>
         </w:rPr>
-        <w:t>Use</w:t>
+        <w:t>Use case beschrijving</w:t>
       </w:r>
-      <w:proofErr w:type="spellEnd"/>
+      <w:bookmarkEnd w:id="4"/>
+    </w:p>
+    <w:p>
+      <w:pPr>
+        <w:rPr>
+          <w:lang w:val="nl-NL"/>
+        </w:rPr>
+      </w:pPr>
       <w:r>
         <w:rPr>
           <w:lang w:val="nl-NL"/>
         </w:rPr>
-        <w:t xml:space="preserve"> case beschrijving</w:t>
-      </w:r>
-      <w:bookmarkEnd w:id="4"/>
-    </w:p>
-    <w:p>
-      <w:pPr>
-        <w:rPr>
-          <w:lang w:val="nl-NL"/>
-        </w:rPr>
-      </w:pPr>
-      <w:r>
-        <w:rPr>
-          <w:lang w:val="nl-NL"/>
-        </w:rPr>
-        <w:t xml:space="preserve">Dit paragraaf is </w:t>
-      </w:r>
-      <w:proofErr w:type="spellStart"/>
-      <w:r>
-        <w:rPr>
-          <w:lang w:val="nl-NL"/>
-        </w:rPr>
-        <w:t>voonamelijk</w:t>
-      </w:r>
-      <w:proofErr w:type="spellEnd"/>
-      <w:r>
-        <w:rPr>
-          <w:lang w:val="nl-NL"/>
-        </w:rPr>
-        <w:t xml:space="preserve"> een opsomming van de beschrijvingen van de verschillende </w:t>
-      </w:r>
-      <w:proofErr w:type="spellStart"/>
-      <w:r>
-        <w:rPr>
-          <w:lang w:val="nl-NL"/>
-        </w:rPr>
-        <w:t>use</w:t>
-      </w:r>
-      <w:proofErr w:type="spellEnd"/>
-      <w:r>
-        <w:rPr>
-          <w:lang w:val="nl-NL"/>
-        </w:rPr>
-        <w:t xml:space="preserve"> cases die zijn gemaakt om de interface en de software te kunnen ontwikkelen.</w:t>
+        <w:t>Dit paragraaf is voonamelijk een opsomming van de beschrijvingen van de verschillende use cases die zijn gemaakt om de interface en de software te kunnen ontwikkelen.</w:t>
       </w:r>
     </w:p>
     <w:p>
       <w:pPr>
-        <w:pStyle w:val="Kop3"/>
+        <w:pStyle w:val="Heading3"/>
         <w:numPr>
           <w:ilvl w:val="2"/>
           <w:numId w:val="9"/>
@@ -2760,7 +2662,7 @@
     </w:p>
     <w:tbl>
       <w:tblPr>
-        <w:tblStyle w:val="Tabelraster"/>
+        <w:tblStyle w:val="TableGrid"/>
         <w:tblW w:w="0" w:type="auto"/>
         <w:tblLook w:val="04A0" w:firstRow="1" w:lastRow="0" w:firstColumn="1" w:lastColumn="0" w:noHBand="0" w:noVBand="1"/>
       </w:tblPr>
@@ -2783,21 +2685,12 @@
                 <w:lang w:val="nl-NL"/>
               </w:rPr>
             </w:pPr>
-            <w:proofErr w:type="spellStart"/>
             <w:r>
               <w:rPr>
                 <w:b/>
                 <w:lang w:val="nl-NL"/>
               </w:rPr>
-              <w:t>Use</w:t>
-            </w:r>
-            <w:proofErr w:type="spellEnd"/>
-            <w:r>
-              <w:rPr>
-                <w:b/>
-                <w:lang w:val="nl-NL"/>
-              </w:rPr>
-              <w:t xml:space="preserve"> case naam</w:t>
+              <w:t>Use case naam</w:t>
             </w:r>
             <w:r>
               <w:rPr>
@@ -2874,21 +2767,7 @@
               <w:rPr>
                 <w:lang w:val="nl-NL"/>
               </w:rPr>
-              <w:t xml:space="preserve">Controleren of de deur gesloten is. Als de deur gesloten is deze </w:t>
-            </w:r>
-            <w:proofErr w:type="spellStart"/>
-            <w:r>
-              <w:rPr>
-                <w:lang w:val="nl-NL"/>
-              </w:rPr>
-              <w:t>locken</w:t>
-            </w:r>
-            <w:proofErr w:type="spellEnd"/>
-            <w:r>
-              <w:rPr>
-                <w:lang w:val="nl-NL"/>
-              </w:rPr>
-              <w:t xml:space="preserve"> en</w:t>
+              <w:t>Controleren of de deur gesloten is. Als de deur gesloten is deze locken en</w:t>
             </w:r>
             <w:r>
               <w:rPr>
@@ -3004,16 +2883,8 @@
               <w:rPr>
                 <w:lang w:val="nl-NL"/>
               </w:rPr>
-              <w:t xml:space="preserve">het wasprogramma wordt afgebroken door het starten van de </w:t>
-            </w:r>
-            <w:proofErr w:type="spellStart"/>
-            <w:r>
-              <w:rPr>
-                <w:lang w:val="nl-NL"/>
-              </w:rPr>
-              <w:t>use</w:t>
-            </w:r>
-            <w:proofErr w:type="spellEnd"/>
+              <w:t>het wasprogramma wordt afgebroken door het starten van de use</w:t>
+            </w:r>
             <w:r>
               <w:rPr>
                 <w:lang w:val="nl-NL"/>
@@ -3085,7 +2956,7 @@
     </w:p>
     <w:p>
       <w:pPr>
-        <w:pStyle w:val="Kop3"/>
+        <w:pStyle w:val="Heading3"/>
         <w:numPr>
           <w:ilvl w:val="2"/>
           <w:numId w:val="9"/>
@@ -3106,7 +2977,7 @@
     </w:p>
     <w:tbl>
       <w:tblPr>
-        <w:tblStyle w:val="Tabelraster"/>
+        <w:tblStyle w:val="TableGrid"/>
         <w:tblW w:w="0" w:type="auto"/>
         <w:tblLook w:val="04A0" w:firstRow="1" w:lastRow="0" w:firstColumn="1" w:lastColumn="0" w:noHBand="0" w:noVBand="1"/>
       </w:tblPr>
@@ -3129,21 +3000,12 @@
                 <w:lang w:val="nl-NL"/>
               </w:rPr>
             </w:pPr>
-            <w:proofErr w:type="spellStart"/>
             <w:r>
               <w:rPr>
                 <w:b/>
                 <w:lang w:val="nl-NL"/>
               </w:rPr>
-              <w:t>Use</w:t>
-            </w:r>
-            <w:proofErr w:type="spellEnd"/>
-            <w:r>
-              <w:rPr>
-                <w:b/>
-                <w:lang w:val="nl-NL"/>
-              </w:rPr>
-              <w:t xml:space="preserve"> case naam</w:t>
+              <w:t>Use case naam</w:t>
             </w:r>
             <w:r>
               <w:rPr>
@@ -3370,7 +3232,7 @@
     </w:p>
     <w:p>
       <w:pPr>
-        <w:pStyle w:val="Kop3"/>
+        <w:pStyle w:val="Heading3"/>
         <w:numPr>
           <w:ilvl w:val="2"/>
           <w:numId w:val="9"/>
@@ -3390,7 +3252,7 @@
     </w:p>
     <w:tbl>
       <w:tblPr>
-        <w:tblStyle w:val="Tabelraster"/>
+        <w:tblStyle w:val="TableGrid"/>
         <w:tblW w:w="0" w:type="auto"/>
         <w:tblLook w:val="04A0" w:firstRow="1" w:lastRow="0" w:firstColumn="1" w:lastColumn="0" w:noHBand="0" w:noVBand="1"/>
       </w:tblPr>
@@ -3413,21 +3275,12 @@
                 <w:lang w:val="nl-NL"/>
               </w:rPr>
             </w:pPr>
-            <w:proofErr w:type="spellStart"/>
             <w:r>
               <w:rPr>
                 <w:b/>
                 <w:lang w:val="nl-NL"/>
               </w:rPr>
-              <w:t>Use</w:t>
-            </w:r>
-            <w:proofErr w:type="spellEnd"/>
-            <w:r>
-              <w:rPr>
-                <w:b/>
-                <w:lang w:val="nl-NL"/>
-              </w:rPr>
-              <w:t xml:space="preserve"> case naam</w:t>
+              <w:t>Use case naam</w:t>
             </w:r>
             <w:r>
               <w:rPr>
@@ -3630,21 +3483,7 @@
               <w:rPr>
                 <w:lang w:val="nl-NL"/>
               </w:rPr>
-              <w:t xml:space="preserve">Er zijn geen updates beschikbaar. De </w:t>
-            </w:r>
-            <w:proofErr w:type="spellStart"/>
-            <w:r>
-              <w:rPr>
-                <w:lang w:val="nl-NL"/>
-              </w:rPr>
-              <w:t>use</w:t>
-            </w:r>
-            <w:proofErr w:type="spellEnd"/>
-            <w:r>
-              <w:rPr>
-                <w:lang w:val="nl-NL"/>
-              </w:rPr>
-              <w:t xml:space="preserve"> case </w:t>
+              <w:t xml:space="preserve">Er zijn geen updates beschikbaar. De use case </w:t>
             </w:r>
             <w:r>
               <w:rPr>
@@ -3671,7 +3510,7 @@
     </w:p>
     <w:p>
       <w:pPr>
-        <w:pStyle w:val="Kop3"/>
+        <w:pStyle w:val="Heading3"/>
         <w:numPr>
           <w:ilvl w:val="2"/>
           <w:numId w:val="9"/>
@@ -3691,7 +3530,7 @@
     </w:p>
     <w:tbl>
       <w:tblPr>
-        <w:tblStyle w:val="Tabelraster"/>
+        <w:tblStyle w:val="TableGrid"/>
         <w:tblW w:w="0" w:type="auto"/>
         <w:tblLook w:val="04A0" w:firstRow="1" w:lastRow="0" w:firstColumn="1" w:lastColumn="0" w:noHBand="0" w:noVBand="1"/>
       </w:tblPr>
@@ -3714,21 +3553,12 @@
                 <w:lang w:val="nl-NL"/>
               </w:rPr>
             </w:pPr>
-            <w:proofErr w:type="spellStart"/>
             <w:r>
               <w:rPr>
                 <w:b/>
                 <w:lang w:val="nl-NL"/>
               </w:rPr>
-              <w:t>Use</w:t>
-            </w:r>
-            <w:proofErr w:type="spellEnd"/>
-            <w:r>
-              <w:rPr>
-                <w:b/>
-                <w:lang w:val="nl-NL"/>
-              </w:rPr>
-              <w:t xml:space="preserve"> case naam</w:t>
+              <w:t>Use case naam</w:t>
             </w:r>
             <w:r>
               <w:rPr>
@@ -3946,7 +3776,7 @@
     </w:p>
     <w:p>
       <w:pPr>
-        <w:pStyle w:val="Kop3"/>
+        <w:pStyle w:val="Heading3"/>
         <w:numPr>
           <w:ilvl w:val="2"/>
           <w:numId w:val="9"/>
@@ -3966,7 +3796,7 @@
     </w:p>
     <w:tbl>
       <w:tblPr>
-        <w:tblStyle w:val="Tabelraster"/>
+        <w:tblStyle w:val="TableGrid"/>
         <w:tblW w:w="0" w:type="auto"/>
         <w:tblLook w:val="04A0" w:firstRow="1" w:lastRow="0" w:firstColumn="1" w:lastColumn="0" w:noHBand="0" w:noVBand="1"/>
       </w:tblPr>
@@ -3989,21 +3819,12 @@
                 <w:lang w:val="nl-NL"/>
               </w:rPr>
             </w:pPr>
-            <w:proofErr w:type="spellStart"/>
             <w:r>
               <w:rPr>
                 <w:b/>
                 <w:lang w:val="nl-NL"/>
               </w:rPr>
-              <w:t>Use</w:t>
-            </w:r>
-            <w:proofErr w:type="spellEnd"/>
-            <w:r>
-              <w:rPr>
-                <w:b/>
-                <w:lang w:val="nl-NL"/>
-              </w:rPr>
-              <w:t xml:space="preserve"> case naam</w:t>
+              <w:t>Use case naam</w:t>
             </w:r>
             <w:r>
               <w:rPr>
@@ -4240,7 +4061,7 @@
     </w:p>
     <w:p>
       <w:pPr>
-        <w:pStyle w:val="Kop1"/>
+        <w:pStyle w:val="Heading1"/>
         <w:numPr>
           <w:ilvl w:val="0"/>
           <w:numId w:val="9"/>
@@ -4267,53 +4088,58 @@
       </w:pPr>
       <w:r>
         <w:rPr>
-          <w:lang w:val="nl-NL"/>
+          <w:noProof/>
+          <w:lang w:val="nl-NL" w:eastAsia="ja-JP"/>
         </w:rPr>
-        <w:t>// nog in te voegen</w:t>
+        <w:drawing>
+          <wp:inline distT="0" distB="0" distL="0" distR="0" wp14:anchorId="5CA2B58F" wp14:editId="155A421D">
+            <wp:extent cx="5943434" cy="7924800"/>
+            <wp:effectExtent l="0" t="0" r="0" b="0"/>
+            <wp:docPr id="9" name="Picture 9" descr="C:\Zehna\School\Wasmachine\Themaopdracht6\Modellen\Requirement architecture\AdWasprogrammaUitvoeren.png"/>
+            <wp:cNvGraphicFramePr>
+              <a:graphicFrameLocks xmlns:a="http://schemas.openxmlformats.org/drawingml/2006/main" noChangeAspect="1"/>
+            </wp:cNvGraphicFramePr>
+            <a:graphic xmlns:a="http://schemas.openxmlformats.org/drawingml/2006/main">
+              <a:graphicData uri="http://schemas.openxmlformats.org/drawingml/2006/picture">
+                <pic:pic xmlns:pic="http://schemas.openxmlformats.org/drawingml/2006/picture">
+                  <pic:nvPicPr>
+                    <pic:cNvPr id="0" name="Picture 10" descr="C:\Zehna\School\Wasmachine\Themaopdracht6\Modellen\Requirement architecture\AdWasprogrammaUitvoeren.png"/>
+                    <pic:cNvPicPr>
+                      <a:picLocks noChangeAspect="1" noChangeArrowheads="1"/>
+                    </pic:cNvPicPr>
+                  </pic:nvPicPr>
+                  <pic:blipFill>
+                    <a:blip r:embed="rId12">
+                      <a:extLst>
+                        <a:ext uri="{28A0092B-C50C-407E-A947-70E740481C1C}">
+                          <a14:useLocalDpi xmlns:a14="http://schemas.microsoft.com/office/drawing/2010/main" val="0"/>
+                        </a:ext>
+                      </a:extLst>
+                    </a:blip>
+                    <a:srcRect/>
+                    <a:stretch>
+                      <a:fillRect/>
+                    </a:stretch>
+                  </pic:blipFill>
+                  <pic:spPr bwMode="auto">
+                    <a:xfrm>
+                      <a:off x="0" y="0"/>
+                      <a:ext cx="5943600" cy="7925021"/>
+                    </a:xfrm>
+                    <a:prstGeom prst="rect">
+                      <a:avLst/>
+                    </a:prstGeom>
+                    <a:noFill/>
+                    <a:ln>
+                      <a:noFill/>
+                    </a:ln>
+                  </pic:spPr>
+                </pic:pic>
+              </a:graphicData>
+            </a:graphic>
+          </wp:inline>
+        </w:drawing>
       </w:r>
-      <w:r>
-        <w:rPr>
-          <w:lang w:val="nl-NL"/>
-        </w:rPr>
-        <w:t xml:space="preserve"> en nog een stukje over te schrijven.</w:t>
-      </w:r>
-    </w:p>
-    <w:p>
-      <w:pPr>
-        <w:rPr>
-          <w:lang w:val="nl-NL"/>
-        </w:rPr>
-      </w:pPr>
-      <w:bookmarkStart w:id="11" w:name="_GoBack"/>
-      <w:bookmarkEnd w:id="11"/>
-    </w:p>
-    <w:p>
-      <w:pPr>
-        <w:rPr>
-          <w:lang w:val="nl-NL"/>
-        </w:rPr>
-      </w:pPr>
-    </w:p>
-    <w:p>
-      <w:pPr>
-        <w:rPr>
-          <w:lang w:val="nl-NL"/>
-        </w:rPr>
-      </w:pPr>
-    </w:p>
-    <w:p>
-      <w:pPr>
-        <w:rPr>
-          <w:lang w:val="nl-NL"/>
-        </w:rPr>
-      </w:pPr>
-    </w:p>
-    <w:p>
-      <w:pPr>
-        <w:rPr>
-          <w:lang w:val="nl-NL"/>
-        </w:rPr>
-      </w:pPr>
     </w:p>
     <w:p>
       <w:pPr>
@@ -4321,8 +4147,8 @@
           <w:lang w:val="nl-NL"/>
         </w:rPr>
         <w:sectPr>
-          <w:footerReference w:type="default" r:id="rId12"/>
-          <w:footerReference w:type="first" r:id="rId13"/>
+          <w:footerReference w:type="default" r:id="rId13"/>
+          <w:footerReference w:type="first" r:id="rId14"/>
           <w:pgSz w:w="12240" w:h="15840"/>
           <w:pgMar w:top="1440" w:right="1440" w:bottom="1440" w:left="1440" w:header="720" w:footer="720" w:gutter="0"/>
           <w:pgNumType w:start="0"/>
@@ -4331,10 +4157,12 @@
           <w:docGrid w:linePitch="360"/>
         </w:sectPr>
       </w:pPr>
+      <w:bookmarkStart w:id="11" w:name="_GoBack"/>
+      <w:bookmarkEnd w:id="11"/>
     </w:p>
     <w:p>
       <w:pPr>
-        <w:pStyle w:val="Kop1"/>
+        <w:pStyle w:val="Heading1"/>
         <w:numPr>
           <w:ilvl w:val="0"/>
           <w:numId w:val="9"/>
@@ -4344,20 +4172,12 @@
         </w:rPr>
       </w:pPr>
       <w:bookmarkStart w:id="12" w:name="_Toc437626421"/>
-      <w:proofErr w:type="spellStart"/>
       <w:r>
         <w:rPr>
           <w:lang w:val="nl-NL"/>
         </w:rPr>
         <w:lastRenderedPageBreak/>
-        <w:t>Constraints</w:t>
-      </w:r>
-      <w:proofErr w:type="spellEnd"/>
-      <w:r>
-        <w:rPr>
-          <w:lang w:val="nl-NL"/>
-        </w:rPr>
-        <w:t xml:space="preserve"> diagram</w:t>
+        <w:t>Constraints diagram</w:t>
       </w:r>
       <w:bookmarkEnd w:id="12"/>
     </w:p>
@@ -4405,10 +4225,10 @@
             <v:path o:extrusionok="f" gradientshapeok="t" o:connecttype="rect"/>
             <o:lock v:ext="edit" aspectratio="t"/>
           </v:shapetype>
-          <v:shape id="_x0000_i1025" type="#_x0000_t75" style="width:730.5pt;height:295.5pt" o:ole="">
-            <v:imagedata r:id="rId14" o:title=""/>
+          <v:shape id="_x0000_i1025" type="#_x0000_t75" style="width:730.55pt;height:295.35pt" o:ole="">
+            <v:imagedata r:id="rId15" o:title=""/>
           </v:shape>
-          <o:OLEObject Type="Embed" ProgID="Excel.Sheet.12" ShapeID="_x0000_i1025" DrawAspect="Content" ObjectID="_1511368479" r:id="rId15"/>
+          <o:OLEObject Type="Embed" ProgID="Excel.Sheet.12" ShapeID="_x0000_i1025" DrawAspect="Content" ObjectID="_1511370666" r:id="rId16"/>
         </w:object>
       </w:r>
     </w:p>
@@ -4441,7 +4261,7 @@
     </w:p>
     <w:p>
       <w:pPr>
-        <w:pStyle w:val="Kop1"/>
+        <w:pStyle w:val="Heading1"/>
         <w:rPr>
           <w:lang w:val="nl-NL"/>
         </w:rPr>
@@ -4494,18 +4314,18 @@
 </file>
 
 <file path=word/comments.xml><?xml version="1.0" encoding="utf-8"?>
-<w:comments xmlns:wpc="http://schemas.microsoft.com/office/word/2010/wordprocessingCanvas" xmlns:mc="http://schemas.openxmlformats.org/markup-compatibility/2006" xmlns:o="urn:schemas-microsoft-com:office:office" xmlns:r="http://schemas.openxmlformats.org/officeDocument/2006/relationships" xmlns:m="http://schemas.openxmlformats.org/officeDocument/2006/math" xmlns:v="urn:schemas-microsoft-com:vml" xmlns:wp14="http://schemas.microsoft.com/office/word/2010/wordprocessingDrawing" xmlns:wp="http://schemas.openxmlformats.org/drawingml/2006/wordprocessingDrawing" xmlns:w10="urn:schemas-microsoft-com:office:word" xmlns:w="http://schemas.openxmlformats.org/wordprocessingml/2006/main" xmlns:w14="http://schemas.microsoft.com/office/word/2010/wordml" xmlns:w15="http://schemas.microsoft.com/office/word/2012/wordml" xmlns:wpg="http://schemas.microsoft.com/office/word/2010/wordprocessingGroup" xmlns:wpi="http://schemas.microsoft.com/office/word/2010/wordprocessingInk" xmlns:wne="http://schemas.microsoft.com/office/word/2006/wordml" xmlns:wps="http://schemas.microsoft.com/office/word/2010/wordprocessingShape" mc:Ignorable="w14 w15 wp14">
+<w:comments xmlns:wpc="http://schemas.microsoft.com/office/word/2010/wordprocessingCanvas" xmlns:mc="http://schemas.openxmlformats.org/markup-compatibility/2006" xmlns:o="urn:schemas-microsoft-com:office:office" xmlns:r="http://schemas.openxmlformats.org/officeDocument/2006/relationships" xmlns:m="http://schemas.openxmlformats.org/officeDocument/2006/math" xmlns:v="urn:schemas-microsoft-com:vml" xmlns:wp14="http://schemas.microsoft.com/office/word/2010/wordprocessingDrawing" xmlns:wp="http://schemas.openxmlformats.org/drawingml/2006/wordprocessingDrawing" xmlns:w10="urn:schemas-microsoft-com:office:word" xmlns:w="http://schemas.openxmlformats.org/wordprocessingml/2006/main" xmlns:w14="http://schemas.microsoft.com/office/word/2010/wordml" xmlns:wpg="http://schemas.microsoft.com/office/word/2010/wordprocessingGroup" xmlns:wpi="http://schemas.microsoft.com/office/word/2010/wordprocessingInk" xmlns:wne="http://schemas.microsoft.com/office/word/2006/wordml" xmlns:wps="http://schemas.microsoft.com/office/word/2010/wordprocessingShape" mc:Ignorable="w14 wp14">
   <w:comment w:id="3" w:author="Joost Wagensveld" w:date="2015-12-11T19:38:00Z" w:initials="JW">
     <w:p>
       <w:pPr>
-        <w:pStyle w:val="Tekstopmerking"/>
+        <w:pStyle w:val="CommentText"/>
         <w:rPr>
           <w:lang w:val="nl-NL"/>
         </w:rPr>
       </w:pPr>
       <w:r>
         <w:rPr>
-          <w:rStyle w:val="Verwijzingopmerking"/>
+          <w:rStyle w:val="CommentReference"/>
           <w:lang w:val="nl-NL"/>
         </w:rPr>
         <w:annotationRef/>
@@ -4528,7 +4348,7 @@
 </file>
 
 <file path=word/endnotes.xml><?xml version="1.0" encoding="utf-8"?>
-<w:endnotes xmlns:wpc="http://schemas.microsoft.com/office/word/2010/wordprocessingCanvas" xmlns:mc="http://schemas.openxmlformats.org/markup-compatibility/2006" xmlns:o="urn:schemas-microsoft-com:office:office" xmlns:r="http://schemas.openxmlformats.org/officeDocument/2006/relationships" xmlns:m="http://schemas.openxmlformats.org/officeDocument/2006/math" xmlns:v="urn:schemas-microsoft-com:vml" xmlns:wp14="http://schemas.microsoft.com/office/word/2010/wordprocessingDrawing" xmlns:wp="http://schemas.openxmlformats.org/drawingml/2006/wordprocessingDrawing" xmlns:w10="urn:schemas-microsoft-com:office:word" xmlns:w="http://schemas.openxmlformats.org/wordprocessingml/2006/main" xmlns:w14="http://schemas.microsoft.com/office/word/2010/wordml" xmlns:w15="http://schemas.microsoft.com/office/word/2012/wordml" xmlns:wpg="http://schemas.microsoft.com/office/word/2010/wordprocessingGroup" xmlns:wpi="http://schemas.microsoft.com/office/word/2010/wordprocessingInk" xmlns:wne="http://schemas.microsoft.com/office/word/2006/wordml" xmlns:wps="http://schemas.microsoft.com/office/word/2010/wordprocessingShape" mc:Ignorable="w14 w15 wp14">
+<w:endnotes xmlns:wpc="http://schemas.microsoft.com/office/word/2010/wordprocessingCanvas" xmlns:mc="http://schemas.openxmlformats.org/markup-compatibility/2006" xmlns:o="urn:schemas-microsoft-com:office:office" xmlns:r="http://schemas.openxmlformats.org/officeDocument/2006/relationships" xmlns:m="http://schemas.openxmlformats.org/officeDocument/2006/math" xmlns:v="urn:schemas-microsoft-com:vml" xmlns:wp14="http://schemas.microsoft.com/office/word/2010/wordprocessingDrawing" xmlns:wp="http://schemas.openxmlformats.org/drawingml/2006/wordprocessingDrawing" xmlns:w10="urn:schemas-microsoft-com:office:word" xmlns:w="http://schemas.openxmlformats.org/wordprocessingml/2006/main" xmlns:w14="http://schemas.microsoft.com/office/word/2010/wordml" xmlns:wpg="http://schemas.microsoft.com/office/word/2010/wordprocessingGroup" xmlns:wpi="http://schemas.microsoft.com/office/word/2010/wordprocessingInk" xmlns:wne="http://schemas.microsoft.com/office/word/2006/wordml" xmlns:wps="http://schemas.microsoft.com/office/word/2010/wordprocessingShape" mc:Ignorable="w14 wp14">
   <w:endnote w:type="separator" w:id="-1">
     <w:p>
       <w:pPr>
@@ -4553,7 +4373,7 @@
 </file>
 
 <file path=word/footer1.xml><?xml version="1.0" encoding="utf-8"?>
-<w:ftr xmlns:wpc="http://schemas.microsoft.com/office/word/2010/wordprocessingCanvas" xmlns:mc="http://schemas.openxmlformats.org/markup-compatibility/2006" xmlns:o="urn:schemas-microsoft-com:office:office" xmlns:r="http://schemas.openxmlformats.org/officeDocument/2006/relationships" xmlns:m="http://schemas.openxmlformats.org/officeDocument/2006/math" xmlns:v="urn:schemas-microsoft-com:vml" xmlns:wp14="http://schemas.microsoft.com/office/word/2010/wordprocessingDrawing" xmlns:wp="http://schemas.openxmlformats.org/drawingml/2006/wordprocessingDrawing" xmlns:w10="urn:schemas-microsoft-com:office:word" xmlns:w="http://schemas.openxmlformats.org/wordprocessingml/2006/main" xmlns:w14="http://schemas.microsoft.com/office/word/2010/wordml" xmlns:w15="http://schemas.microsoft.com/office/word/2012/wordml" xmlns:wpg="http://schemas.microsoft.com/office/word/2010/wordprocessingGroup" xmlns:wpi="http://schemas.microsoft.com/office/word/2010/wordprocessingInk" xmlns:wne="http://schemas.microsoft.com/office/word/2006/wordml" xmlns:wps="http://schemas.microsoft.com/office/word/2010/wordprocessingShape" mc:Ignorable="w14 w15 wp14">
+<w:ftr xmlns:wpc="http://schemas.microsoft.com/office/word/2010/wordprocessingCanvas" xmlns:mc="http://schemas.openxmlformats.org/markup-compatibility/2006" xmlns:o="urn:schemas-microsoft-com:office:office" xmlns:r="http://schemas.openxmlformats.org/officeDocument/2006/relationships" xmlns:m="http://schemas.openxmlformats.org/officeDocument/2006/math" xmlns:v="urn:schemas-microsoft-com:vml" xmlns:wp14="http://schemas.microsoft.com/office/word/2010/wordprocessingDrawing" xmlns:wp="http://schemas.openxmlformats.org/drawingml/2006/wordprocessingDrawing" xmlns:w10="urn:schemas-microsoft-com:office:word" xmlns:w="http://schemas.openxmlformats.org/wordprocessingml/2006/main" xmlns:w14="http://schemas.microsoft.com/office/word/2010/wordml" xmlns:wpg="http://schemas.microsoft.com/office/word/2010/wordprocessingGroup" xmlns:wpi="http://schemas.microsoft.com/office/word/2010/wordprocessingInk" xmlns:wne="http://schemas.microsoft.com/office/word/2006/wordml" xmlns:wps="http://schemas.microsoft.com/office/word/2010/wordprocessingShape" mc:Ignorable="w14 wp14">
   <w:sdt>
     <w:sdtPr>
       <w:id w:val="-2031634137"/>
@@ -4566,12 +4386,12 @@
     <w:sdtContent>
       <w:p>
         <w:pPr>
-          <w:pStyle w:val="Voettekst"/>
+          <w:pStyle w:val="Footer"/>
         </w:pPr>
         <w:r>
           <w:rPr>
             <w:noProof/>
-            <w:lang w:val="nl-NL" w:eastAsia="nl-NL"/>
+            <w:lang w:val="nl-NL" w:eastAsia="ja-JP"/>
           </w:rPr>
           <mc:AlternateContent>
             <mc:Choice Requires="wps">
@@ -4656,7 +4476,7 @@
                                   <w:color w:val="ED7D31" w:themeColor="accent2"/>
                                   <w:lang w:val="nl-NL"/>
                                 </w:rPr>
-                                <w:t>6</w:t>
+                                <w:t>3</w:t>
                               </w:r>
                               <w:r>
                                 <w:rPr>
@@ -4684,7 +4504,7 @@
             </mc:Choice>
             <mc:Fallback>
               <w:pict>
-                <v:rect w14:anchorId="3CB0A8E0" id="Rechthoek 5" o:spid="_x0000_s1031" style="position:absolute;margin-left:0;margin-top:0;width:44.55pt;height:15.1pt;rotation:180;flip:x;z-index:251663360;visibility:visible;mso-wrap-style:square;mso-width-percent:0;mso-height-percent:0;mso-wrap-distance-left:9pt;mso-wrap-distance-top:0;mso-wrap-distance-right:9pt;mso-wrap-distance-bottom:0;mso-position-horizontal:center;mso-position-horizontal-relative:right-margin-area;mso-position-vertical:center;mso-position-vertical-relative:bottom-margin-area;mso-width-percent:0;mso-height-percent:0;mso-width-relative:page;mso-height-relative:bottom-margin-area;v-text-anchor:top" o:gfxdata="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" filled="f" fillcolor="#c0504d" stroked="f" strokecolor="#5c83b4" strokeweight="2.25pt">
+                <v:rect id="Rechthoek 5" o:spid="_x0000_s1031" style="position:absolute;margin-left:0;margin-top:0;width:44.55pt;height:15.1pt;rotation:180;flip:x;z-index:251663360;visibility:visible;mso-wrap-style:square;mso-width-percent:0;mso-height-percent:0;mso-wrap-distance-left:9pt;mso-wrap-distance-top:0;mso-wrap-distance-right:9pt;mso-wrap-distance-bottom:0;mso-position-horizontal:center;mso-position-horizontal-relative:right-margin-area;mso-position-vertical:center;mso-position-vertical-relative:bottom-margin-area;mso-width-percent:0;mso-height-percent:0;mso-width-relative:page;mso-height-relative:bottom-margin-area;v-text-anchor:top" o:gfxdata="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" filled="f" fillcolor="#c0504d" stroked="f" strokecolor="#5c83b4" strokeweight="2.25pt">
                   <v:textbox inset=",0,,0">
                     <w:txbxContent>
                       <w:p>
@@ -4712,7 +4532,7 @@
                             <w:color w:val="ED7D31" w:themeColor="accent2"/>
                             <w:lang w:val="nl-NL"/>
                           </w:rPr>
-                          <w:t>6</w:t>
+                          <w:t>3</w:t>
                         </w:r>
                         <w:r>
                           <w:rPr>
@@ -4736,7 +4556,7 @@
 </file>
 
 <file path=word/footer2.xml><?xml version="1.0" encoding="utf-8"?>
-<w:ftr xmlns:wpc="http://schemas.microsoft.com/office/word/2010/wordprocessingCanvas" xmlns:mc="http://schemas.openxmlformats.org/markup-compatibility/2006" xmlns:o="urn:schemas-microsoft-com:office:office" xmlns:r="http://schemas.openxmlformats.org/officeDocument/2006/relationships" xmlns:m="http://schemas.openxmlformats.org/officeDocument/2006/math" xmlns:v="urn:schemas-microsoft-com:vml" xmlns:wp14="http://schemas.microsoft.com/office/word/2010/wordprocessingDrawing" xmlns:wp="http://schemas.openxmlformats.org/drawingml/2006/wordprocessingDrawing" xmlns:w10="urn:schemas-microsoft-com:office:word" xmlns:w="http://schemas.openxmlformats.org/wordprocessingml/2006/main" xmlns:w14="http://schemas.microsoft.com/office/word/2010/wordml" xmlns:w15="http://schemas.microsoft.com/office/word/2012/wordml" xmlns:wpg="http://schemas.microsoft.com/office/word/2010/wordprocessingGroup" xmlns:wpi="http://schemas.microsoft.com/office/word/2010/wordprocessingInk" xmlns:wne="http://schemas.microsoft.com/office/word/2006/wordml" xmlns:wps="http://schemas.microsoft.com/office/word/2010/wordprocessingShape" mc:Ignorable="w14 w15 wp14">
+<w:ftr xmlns:wpc="http://schemas.microsoft.com/office/word/2010/wordprocessingCanvas" xmlns:mc="http://schemas.openxmlformats.org/markup-compatibility/2006" xmlns:o="urn:schemas-microsoft-com:office:office" xmlns:r="http://schemas.openxmlformats.org/officeDocument/2006/relationships" xmlns:m="http://schemas.openxmlformats.org/officeDocument/2006/math" xmlns:v="urn:schemas-microsoft-com:vml" xmlns:wp14="http://schemas.microsoft.com/office/word/2010/wordprocessingDrawing" xmlns:wp="http://schemas.openxmlformats.org/drawingml/2006/wordprocessingDrawing" xmlns:w10="urn:schemas-microsoft-com:office:word" xmlns:w="http://schemas.openxmlformats.org/wordprocessingml/2006/main" xmlns:w14="http://schemas.microsoft.com/office/word/2010/wordml" xmlns:wpg="http://schemas.microsoft.com/office/word/2010/wordprocessingGroup" xmlns:wpi="http://schemas.microsoft.com/office/word/2010/wordprocessingInk" xmlns:wne="http://schemas.microsoft.com/office/word/2006/wordml" xmlns:wps="http://schemas.microsoft.com/office/word/2010/wordprocessingShape" mc:Ignorable="w14 wp14">
   <w:sdt>
     <w:sdtPr>
       <w:id w:val="-1080598200"/>
@@ -4749,12 +4569,12 @@
     <w:sdtContent>
       <w:p>
         <w:pPr>
-          <w:pStyle w:val="Voettekst"/>
+          <w:pStyle w:val="Footer"/>
         </w:pPr>
         <w:r>
           <w:rPr>
             <w:noProof/>
-            <w:lang w:val="nl-NL" w:eastAsia="nl-NL"/>
+            <w:lang w:val="nl-NL" w:eastAsia="ja-JP"/>
           </w:rPr>
           <mc:AlternateContent>
             <mc:Choice Requires="wps">
@@ -4839,7 +4659,7 @@
                                   <w:color w:val="ED7D31" w:themeColor="accent2"/>
                                   <w:lang w:val="nl-NL"/>
                                 </w:rPr>
-                                <w:t>7</w:t>
+                                <w:t>0</w:t>
                               </w:r>
                               <w:r>
                                 <w:rPr>
@@ -4867,7 +4687,7 @@
             </mc:Choice>
             <mc:Fallback>
               <w:pict>
-                <v:rect w14:anchorId="4ADD5722" id="Rechthoek 4" o:spid="_x0000_s1032" style="position:absolute;margin-left:0;margin-top:0;width:44.55pt;height:15.1pt;rotation:180;flip:x;z-index:251661312;visibility:visible;mso-wrap-style:square;mso-width-percent:0;mso-height-percent:0;mso-wrap-distance-left:9pt;mso-wrap-distance-top:0;mso-wrap-distance-right:9pt;mso-wrap-distance-bottom:0;mso-position-horizontal:center;mso-position-horizontal-relative:right-margin-area;mso-position-vertical:center;mso-position-vertical-relative:bottom-margin-area;mso-width-percent:0;mso-height-percent:0;mso-width-relative:page;mso-height-relative:bottom-margin-area;v-text-anchor:top" o:gfxdata="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" filled="f" fillcolor="#c0504d" stroked="f" strokecolor="#5c83b4" strokeweight="2.25pt">
+                <v:rect id="Rechthoek 4" o:spid="_x0000_s1032" style="position:absolute;margin-left:0;margin-top:0;width:44.55pt;height:15.1pt;rotation:180;flip:x;z-index:251661312;visibility:visible;mso-wrap-style:square;mso-width-percent:0;mso-height-percent:0;mso-wrap-distance-left:9pt;mso-wrap-distance-top:0;mso-wrap-distance-right:9pt;mso-wrap-distance-bottom:0;mso-position-horizontal:center;mso-position-horizontal-relative:right-margin-area;mso-position-vertical:center;mso-position-vertical-relative:bottom-margin-area;mso-width-percent:0;mso-height-percent:0;mso-width-relative:page;mso-height-relative:bottom-margin-area;v-text-anchor:top" o:gfxdata="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" filled="f" fillcolor="#c0504d" stroked="f" strokecolor="#5c83b4" strokeweight="2.25pt">
                   <v:textbox inset=",0,,0">
                     <w:txbxContent>
                       <w:p>
@@ -4895,7 +4715,7 @@
                             <w:color w:val="ED7D31" w:themeColor="accent2"/>
                             <w:lang w:val="nl-NL"/>
                           </w:rPr>
-                          <w:t>7</w:t>
+                          <w:t>0</w:t>
                         </w:r>
                         <w:r>
                           <w:rPr>
@@ -4919,7 +4739,7 @@
 </file>
 
 <file path=word/footnotes.xml><?xml version="1.0" encoding="utf-8"?>
-<w:footnotes xmlns:wpc="http://schemas.microsoft.com/office/word/2010/wordprocessingCanvas" xmlns:mc="http://schemas.openxmlformats.org/markup-compatibility/2006" xmlns:o="urn:schemas-microsoft-com:office:office" xmlns:r="http://schemas.openxmlformats.org/officeDocument/2006/relationships" xmlns:m="http://schemas.openxmlformats.org/officeDocument/2006/math" xmlns:v="urn:schemas-microsoft-com:vml" xmlns:wp14="http://schemas.microsoft.com/office/word/2010/wordprocessingDrawing" xmlns:wp="http://schemas.openxmlformats.org/drawingml/2006/wordprocessingDrawing" xmlns:w10="urn:schemas-microsoft-com:office:word" xmlns:w="http://schemas.openxmlformats.org/wordprocessingml/2006/main" xmlns:w14="http://schemas.microsoft.com/office/word/2010/wordml" xmlns:w15="http://schemas.microsoft.com/office/word/2012/wordml" xmlns:wpg="http://schemas.microsoft.com/office/word/2010/wordprocessingGroup" xmlns:wpi="http://schemas.microsoft.com/office/word/2010/wordprocessingInk" xmlns:wne="http://schemas.microsoft.com/office/word/2006/wordml" xmlns:wps="http://schemas.microsoft.com/office/word/2010/wordprocessingShape" mc:Ignorable="w14 w15 wp14">
+<w:footnotes xmlns:wpc="http://schemas.microsoft.com/office/word/2010/wordprocessingCanvas" xmlns:mc="http://schemas.openxmlformats.org/markup-compatibility/2006" xmlns:o="urn:schemas-microsoft-com:office:office" xmlns:r="http://schemas.openxmlformats.org/officeDocument/2006/relationships" xmlns:m="http://schemas.openxmlformats.org/officeDocument/2006/math" xmlns:v="urn:schemas-microsoft-com:vml" xmlns:wp14="http://schemas.microsoft.com/office/word/2010/wordprocessingDrawing" xmlns:wp="http://schemas.openxmlformats.org/drawingml/2006/wordprocessingDrawing" xmlns:w10="urn:schemas-microsoft-com:office:word" xmlns:w="http://schemas.openxmlformats.org/wordprocessingml/2006/main" xmlns:w14="http://schemas.microsoft.com/office/word/2010/wordml" xmlns:wpg="http://schemas.microsoft.com/office/word/2010/wordprocessingGroup" xmlns:wpi="http://schemas.microsoft.com/office/word/2010/wordprocessingInk" xmlns:wne="http://schemas.microsoft.com/office/word/2006/wordml" xmlns:wps="http://schemas.microsoft.com/office/word/2010/wordprocessingShape" mc:Ignorable="w14 wp14">
   <w:footnote w:type="separator" w:id="-1">
     <w:p>
       <w:pPr>
@@ -4944,8 +4764,8 @@
 </file>
 
 <file path=word/numbering.xml><?xml version="1.0" encoding="utf-8"?>
-<w:numbering xmlns:wpc="http://schemas.microsoft.com/office/word/2010/wordprocessingCanvas" xmlns:mc="http://schemas.openxmlformats.org/markup-compatibility/2006" xmlns:o="urn:schemas-microsoft-com:office:office" xmlns:r="http://schemas.openxmlformats.org/officeDocument/2006/relationships" xmlns:m="http://schemas.openxmlformats.org/officeDocument/2006/math" xmlns:v="urn:schemas-microsoft-com:vml" xmlns:wp14="http://schemas.microsoft.com/office/word/2010/wordprocessingDrawing" xmlns:wp="http://schemas.openxmlformats.org/drawingml/2006/wordprocessingDrawing" xmlns:w10="urn:schemas-microsoft-com:office:word" xmlns:w="http://schemas.openxmlformats.org/wordprocessingml/2006/main" xmlns:w14="http://schemas.microsoft.com/office/word/2010/wordml" xmlns:w15="http://schemas.microsoft.com/office/word/2012/wordml" xmlns:wpg="http://schemas.microsoft.com/office/word/2010/wordprocessingGroup" xmlns:wpi="http://schemas.microsoft.com/office/word/2010/wordprocessingInk" xmlns:wne="http://schemas.microsoft.com/office/word/2006/wordml" xmlns:wps="http://schemas.microsoft.com/office/word/2010/wordprocessingShape" mc:Ignorable="w14 w15 wp14">
-  <w:abstractNum w:abstractNumId="0" w15:restartNumberingAfterBreak="0">
+<w:numbering xmlns:wpc="http://schemas.microsoft.com/office/word/2010/wordprocessingCanvas" xmlns:mc="http://schemas.openxmlformats.org/markup-compatibility/2006" xmlns:o="urn:schemas-microsoft-com:office:office" xmlns:r="http://schemas.openxmlformats.org/officeDocument/2006/relationships" xmlns:m="http://schemas.openxmlformats.org/officeDocument/2006/math" xmlns:v="urn:schemas-microsoft-com:vml" xmlns:wp14="http://schemas.microsoft.com/office/word/2010/wordprocessingDrawing" xmlns:wp="http://schemas.openxmlformats.org/drawingml/2006/wordprocessingDrawing" xmlns:w10="urn:schemas-microsoft-com:office:word" xmlns:w="http://schemas.openxmlformats.org/wordprocessingml/2006/main" xmlns:w14="http://schemas.microsoft.com/office/word/2010/wordml" xmlns:wpg="http://schemas.microsoft.com/office/word/2010/wordprocessingGroup" xmlns:wpi="http://schemas.microsoft.com/office/word/2010/wordprocessingInk" xmlns:wne="http://schemas.microsoft.com/office/word/2006/wordml" xmlns:wps="http://schemas.microsoft.com/office/word/2010/wordprocessingShape" mc:Ignorable="w14 wp14">
+  <w:abstractNum w:abstractNumId="0">
     <w:nsid w:val="15836C95"/>
     <w:multiLevelType w:val="multilevel"/>
     <w:tmpl w:val="0413001F"/>
@@ -5031,7 +4851,7 @@
       </w:pPr>
     </w:lvl>
   </w:abstractNum>
-  <w:abstractNum w:abstractNumId="1" w15:restartNumberingAfterBreak="0">
+  <w:abstractNum w:abstractNumId="1">
     <w:nsid w:val="181D5092"/>
     <w:multiLevelType w:val="hybridMultilevel"/>
     <w:tmpl w:val="69BA81FE"/>
@@ -5117,7 +4937,7 @@
       </w:pPr>
     </w:lvl>
   </w:abstractNum>
-  <w:abstractNum w:abstractNumId="2" w15:restartNumberingAfterBreak="0">
+  <w:abstractNum w:abstractNumId="2">
     <w:nsid w:val="1E1C5964"/>
     <w:multiLevelType w:val="hybridMultilevel"/>
     <w:tmpl w:val="19042528"/>
@@ -5203,7 +5023,7 @@
       </w:pPr>
     </w:lvl>
   </w:abstractNum>
-  <w:abstractNum w:abstractNumId="3" w15:restartNumberingAfterBreak="0">
+  <w:abstractNum w:abstractNumId="3">
     <w:nsid w:val="26CC0BD9"/>
     <w:multiLevelType w:val="multilevel"/>
     <w:tmpl w:val="0413001F"/>
@@ -5289,7 +5109,7 @@
       </w:pPr>
     </w:lvl>
   </w:abstractNum>
-  <w:abstractNum w:abstractNumId="4" w15:restartNumberingAfterBreak="0">
+  <w:abstractNum w:abstractNumId="4">
     <w:nsid w:val="27D70A93"/>
     <w:multiLevelType w:val="multilevel"/>
     <w:tmpl w:val="0413001F"/>
@@ -5375,7 +5195,7 @@
       </w:pPr>
     </w:lvl>
   </w:abstractNum>
-  <w:abstractNum w:abstractNumId="5" w15:restartNumberingAfterBreak="0">
+  <w:abstractNum w:abstractNumId="5">
     <w:nsid w:val="3AB44468"/>
     <w:multiLevelType w:val="multilevel"/>
     <w:tmpl w:val="0413001F"/>
@@ -5461,7 +5281,7 @@
       </w:pPr>
     </w:lvl>
   </w:abstractNum>
-  <w:abstractNum w:abstractNumId="6" w15:restartNumberingAfterBreak="0">
+  <w:abstractNum w:abstractNumId="6">
     <w:nsid w:val="610A74C9"/>
     <w:multiLevelType w:val="multilevel"/>
     <w:tmpl w:val="0413001F"/>
@@ -5547,7 +5367,7 @@
       </w:pPr>
     </w:lvl>
   </w:abstractNum>
-  <w:abstractNum w:abstractNumId="7" w15:restartNumberingAfterBreak="0">
+  <w:abstractNum w:abstractNumId="7">
     <w:nsid w:val="6A8A0B81"/>
     <w:multiLevelType w:val="hybridMultilevel"/>
     <w:tmpl w:val="11703CB8"/>
@@ -5659,7 +5479,7 @@
       </w:rPr>
     </w:lvl>
   </w:abstractNum>
-  <w:abstractNum w:abstractNumId="8" w15:restartNumberingAfterBreak="0">
+  <w:abstractNum w:abstractNumId="8">
     <w:nsid w:val="6B991528"/>
     <w:multiLevelType w:val="multilevel"/>
     <w:tmpl w:val="0413001F"/>
@@ -5745,7 +5565,7 @@
       </w:pPr>
     </w:lvl>
   </w:abstractNum>
-  <w:abstractNum w:abstractNumId="9" w15:restartNumberingAfterBreak="0">
+  <w:abstractNum w:abstractNumId="9">
     <w:nsid w:val="7DA62101"/>
     <w:multiLevelType w:val="multilevel"/>
     <w:tmpl w:val="0413001F"/>
@@ -5873,7 +5693,7 @@
 </file>
 
 <file path=word/styles.xml><?xml version="1.0" encoding="utf-8"?>
-<w:styles xmlns:mc="http://schemas.openxmlformats.org/markup-compatibility/2006" xmlns:r="http://schemas.openxmlformats.org/officeDocument/2006/relationships" xmlns:w="http://schemas.openxmlformats.org/wordprocessingml/2006/main" xmlns:w14="http://schemas.microsoft.com/office/word/2010/wordml" xmlns:w15="http://schemas.microsoft.com/office/word/2012/wordml" mc:Ignorable="w14 w15">
+<w:styles xmlns:mc="http://schemas.openxmlformats.org/markup-compatibility/2006" xmlns:r="http://schemas.openxmlformats.org/officeDocument/2006/relationships" xmlns:w="http://schemas.openxmlformats.org/wordprocessingml/2006/main" xmlns:w14="http://schemas.microsoft.com/office/word/2010/wordml" mc:Ignorable="w14">
   <w:docDefaults>
     <w:rPrDefault>
       <w:rPr>
@@ -5889,388 +5709,154 @@
       </w:pPr>
     </w:pPrDefault>
   </w:docDefaults>
-  <w:latentStyles w:defLockedState="0" w:defUIPriority="99" w:defSemiHidden="0" w:defUnhideWhenUsed="0" w:defQFormat="0" w:count="371">
-    <w:lsdException w:name="Normal" w:uiPriority="0" w:qFormat="1"/>
-    <w:lsdException w:name="heading 1" w:uiPriority="9" w:qFormat="1"/>
-    <w:lsdException w:name="heading 2" w:semiHidden="1" w:uiPriority="9" w:unhideWhenUsed="1" w:qFormat="1"/>
-    <w:lsdException w:name="heading 3" w:semiHidden="1" w:uiPriority="9" w:unhideWhenUsed="1" w:qFormat="1"/>
-    <w:lsdException w:name="heading 4" w:semiHidden="1" w:uiPriority="9" w:unhideWhenUsed="1" w:qFormat="1"/>
-    <w:lsdException w:name="heading 5" w:semiHidden="1" w:uiPriority="9" w:unhideWhenUsed="1" w:qFormat="1"/>
-    <w:lsdException w:name="heading 6" w:semiHidden="1" w:uiPriority="9" w:unhideWhenUsed="1" w:qFormat="1"/>
-    <w:lsdException w:name="heading 7" w:semiHidden="1" w:uiPriority="9" w:unhideWhenUsed="1" w:qFormat="1"/>
-    <w:lsdException w:name="heading 8" w:semiHidden="1" w:uiPriority="9" w:unhideWhenUsed="1" w:qFormat="1"/>
-    <w:lsdException w:name="heading 9" w:semiHidden="1" w:uiPriority="9" w:unhideWhenUsed="1" w:qFormat="1"/>
-    <w:lsdException w:name="index 1" w:semiHidden="1" w:unhideWhenUsed="1"/>
-    <w:lsdException w:name="index 2" w:semiHidden="1" w:unhideWhenUsed="1"/>
-    <w:lsdException w:name="index 3" w:semiHidden="1" w:unhideWhenUsed="1"/>
-    <w:lsdException w:name="index 4" w:semiHidden="1" w:unhideWhenUsed="1"/>
-    <w:lsdException w:name="index 5" w:semiHidden="1" w:unhideWhenUsed="1"/>
-    <w:lsdException w:name="index 6" w:semiHidden="1" w:unhideWhenUsed="1"/>
-    <w:lsdException w:name="index 7" w:semiHidden="1" w:unhideWhenUsed="1"/>
-    <w:lsdException w:name="index 8" w:semiHidden="1" w:unhideWhenUsed="1"/>
-    <w:lsdException w:name="index 9" w:semiHidden="1" w:unhideWhenUsed="1"/>
-    <w:lsdException w:name="toc 1" w:semiHidden="1" w:uiPriority="39" w:unhideWhenUsed="1"/>
-    <w:lsdException w:name="toc 2" w:semiHidden="1" w:uiPriority="39" w:unhideWhenUsed="1"/>
-    <w:lsdException w:name="toc 3" w:semiHidden="1" w:uiPriority="39" w:unhideWhenUsed="1"/>
-    <w:lsdException w:name="toc 4" w:semiHidden="1" w:uiPriority="39" w:unhideWhenUsed="1"/>
-    <w:lsdException w:name="toc 5" w:semiHidden="1" w:uiPriority="39" w:unhideWhenUsed="1"/>
-    <w:lsdException w:name="toc 6" w:semiHidden="1" w:uiPriority="39" w:unhideWhenUsed="1"/>
-    <w:lsdException w:name="toc 7" w:semiHidden="1" w:uiPriority="39" w:unhideWhenUsed="1"/>
-    <w:lsdException w:name="toc 8" w:semiHidden="1" w:uiPriority="39" w:unhideWhenUsed="1"/>
-    <w:lsdException w:name="toc 9" w:semiHidden="1" w:uiPriority="39" w:unhideWhenUsed="1"/>
-    <w:lsdException w:name="Normal Indent" w:semiHidden="1" w:unhideWhenUsed="1"/>
-    <w:lsdException w:name="footnote text" w:semiHidden="1" w:unhideWhenUsed="1"/>
-    <w:lsdException w:name="annotation text" w:semiHidden="1" w:unhideWhenUsed="1"/>
-    <w:lsdException w:name="header" w:semiHidden="1" w:unhideWhenUsed="1"/>
-    <w:lsdException w:name="footer" w:semiHidden="1" w:unhideWhenUsed="1"/>
-    <w:lsdException w:name="index heading" w:semiHidden="1" w:unhideWhenUsed="1"/>
-    <w:lsdException w:name="caption" w:semiHidden="1" w:uiPriority="35" w:unhideWhenUsed="1" w:qFormat="1"/>
-    <w:lsdException w:name="table of figures" w:semiHidden="1" w:unhideWhenUsed="1"/>
-    <w:lsdException w:name="envelope address" w:semiHidden="1" w:unhideWhenUsed="1"/>
-    <w:lsdException w:name="envelope return" w:semiHidden="1" w:unhideWhenUsed="1"/>
-    <w:lsdException w:name="footnote reference" w:semiHidden="1" w:unhideWhenUsed="1"/>
-    <w:lsdException w:name="annotation reference" w:semiHidden="1" w:unhideWhenUsed="1"/>
-    <w:lsdException w:name="line number" w:semiHidden="1" w:unhideWhenUsed="1"/>
-    <w:lsdException w:name="page number" w:semiHidden="1" w:unhideWhenUsed="1"/>
-    <w:lsdException w:name="endnote reference" w:semiHidden="1" w:unhideWhenUsed="1"/>
-    <w:lsdException w:name="endnote text" w:semiHidden="1" w:unhideWhenUsed="1"/>
-    <w:lsdException w:name="table of authorities" w:semiHidden="1" w:unhideWhenUsed="1"/>
-    <w:lsdException w:name="macro" w:semiHidden="1" w:unhideWhenUsed="1"/>
-    <w:lsdException w:name="toa heading" w:semiHidden="1" w:unhideWhenUsed="1"/>
-    <w:lsdException w:name="List" w:semiHidden="1" w:unhideWhenUsed="1"/>
-    <w:lsdException w:name="List Bullet" w:semiHidden="1" w:unhideWhenUsed="1"/>
-    <w:lsdException w:name="List Number" w:semiHidden="1" w:unhideWhenUsed="1"/>
-    <w:lsdException w:name="List 2" w:semiHidden="1" w:unhideWhenUsed="1"/>
-    <w:lsdException w:name="List 3" w:semiHidden="1" w:unhideWhenUsed="1"/>
-    <w:lsdException w:name="List 4" w:semiHidden="1" w:unhideWhenUsed="1"/>
-    <w:lsdException w:name="List 5" w:semiHidden="1" w:unhideWhenUsed="1"/>
-    <w:lsdException w:name="List Bullet 2" w:semiHidden="1" w:unhideWhenUsed="1"/>
-    <w:lsdException w:name="List Bullet 3" w:semiHidden="1" w:unhideWhenUsed="1"/>
-    <w:lsdException w:name="List Bullet 4" w:semiHidden="1" w:unhideWhenUsed="1"/>
-    <w:lsdException w:name="List Bullet 5" w:semiHidden="1" w:unhideWhenUsed="1"/>
-    <w:lsdException w:name="List Number 2" w:semiHidden="1" w:unhideWhenUsed="1"/>
-    <w:lsdException w:name="List Number 3" w:semiHidden="1" w:unhideWhenUsed="1"/>
-    <w:lsdException w:name="List Number 4" w:semiHidden="1" w:unhideWhenUsed="1"/>
-    <w:lsdException w:name="List Number 5" w:semiHidden="1" w:unhideWhenUsed="1"/>
-    <w:lsdException w:name="Title" w:uiPriority="10" w:qFormat="1"/>
-    <w:lsdException w:name="Closing" w:semiHidden="1" w:unhideWhenUsed="1"/>
-    <w:lsdException w:name="Signature" w:semiHidden="1" w:unhideWhenUsed="1"/>
-    <w:lsdException w:name="Default Paragraph Font" w:semiHidden="1" w:uiPriority="1" w:unhideWhenUsed="1"/>
-    <w:lsdException w:name="Body Text" w:semiHidden="1" w:unhideWhenUsed="1"/>
-    <w:lsdException w:name="Body Text Indent" w:semiHidden="1" w:unhideWhenUsed="1"/>
-    <w:lsdException w:name="List Continue" w:semiHidden="1" w:unhideWhenUsed="1"/>
-    <w:lsdException w:name="List Continue 2" w:semiHidden="1" w:unhideWhenUsed="1"/>
-    <w:lsdException w:name="List Continue 3" w:semiHidden="1" w:unhideWhenUsed="1"/>
-    <w:lsdException w:name="List Continue 4" w:semiHidden="1" w:unhideWhenUsed="1"/>
-    <w:lsdException w:name="List Continue 5" w:semiHidden="1" w:unhideWhenUsed="1"/>
-    <w:lsdException w:name="Message Header" w:semiHidden="1" w:unhideWhenUsed="1"/>
-    <w:lsdException w:name="Subtitle" w:uiPriority="11" w:qFormat="1"/>
-    <w:lsdException w:name="Salutation" w:semiHidden="1" w:unhideWhenUsed="1"/>
-    <w:lsdException w:name="Date" w:semiHidden="1" w:unhideWhenUsed="1"/>
-    <w:lsdException w:name="Body Text First Indent" w:semiHidden="1" w:unhideWhenUsed="1"/>
-    <w:lsdException w:name="Body Text First Indent 2" w:semiHidden="1" w:unhideWhenUsed="1"/>
-    <w:lsdException w:name="Note Heading" w:semiHidden="1" w:unhideWhenUsed="1"/>
-    <w:lsdException w:name="Body Text 2" w:semiHidden="1" w:unhideWhenUsed="1"/>
-    <w:lsdException w:name="Body Text 3" w:semiHidden="1" w:unhideWhenUsed="1"/>
-    <w:lsdException w:name="Body Text Indent 2" w:semiHidden="1" w:unhideWhenUsed="1"/>
-    <w:lsdException w:name="Body Text Indent 3" w:semiHidden="1" w:unhideWhenUsed="1"/>
-    <w:lsdException w:name="Block Text" w:semiHidden="1" w:unhideWhenUsed="1"/>
-    <w:lsdException w:name="Hyperlink" w:semiHidden="1" w:unhideWhenUsed="1"/>
-    <w:lsdException w:name="FollowedHyperlink" w:semiHidden="1" w:unhideWhenUsed="1"/>
-    <w:lsdException w:name="Strong" w:uiPriority="22" w:qFormat="1"/>
-    <w:lsdException w:name="Emphasis" w:uiPriority="20" w:qFormat="1"/>
-    <w:lsdException w:name="Document Map" w:semiHidden="1" w:unhideWhenUsed="1"/>
-    <w:lsdException w:name="Plain Text" w:semiHidden="1" w:unhideWhenUsed="1"/>
-    <w:lsdException w:name="E-mail Signature" w:semiHidden="1" w:unhideWhenUsed="1"/>
-    <w:lsdException w:name="HTML Top of Form" w:semiHidden="1" w:unhideWhenUsed="1"/>
-    <w:lsdException w:name="HTML Bottom of Form" w:semiHidden="1" w:unhideWhenUsed="1"/>
-    <w:lsdException w:name="Normal (Web)" w:semiHidden="1" w:unhideWhenUsed="1"/>
-    <w:lsdException w:name="HTML Acronym" w:semiHidden="1" w:unhideWhenUsed="1"/>
-    <w:lsdException w:name="HTML Address" w:semiHidden="1" w:unhideWhenUsed="1"/>
-    <w:lsdException w:name="HTML Cite" w:semiHidden="1" w:unhideWhenUsed="1"/>
-    <w:lsdException w:name="HTML Code" w:semiHidden="1" w:unhideWhenUsed="1"/>
-    <w:lsdException w:name="HTML Definition" w:semiHidden="1" w:unhideWhenUsed="1"/>
-    <w:lsdException w:name="HTML Keyboard" w:semiHidden="1" w:unhideWhenUsed="1"/>
-    <w:lsdException w:name="HTML Preformatted" w:semiHidden="1" w:unhideWhenUsed="1"/>
-    <w:lsdException w:name="HTML Sample" w:semiHidden="1" w:unhideWhenUsed="1"/>
-    <w:lsdException w:name="HTML Typewriter" w:semiHidden="1" w:unhideWhenUsed="1"/>
-    <w:lsdException w:name="HTML Variable" w:semiHidden="1" w:unhideWhenUsed="1"/>
-    <w:lsdException w:name="Normal Table" w:semiHidden="1" w:unhideWhenUsed="1"/>
-    <w:lsdException w:name="annotation subject" w:semiHidden="1" w:unhideWhenUsed="1"/>
-    <w:lsdException w:name="No List" w:semiHidden="1" w:unhideWhenUsed="1"/>
-    <w:lsdException w:name="Outline List 1" w:semiHidden="1" w:unhideWhenUsed="1"/>
-    <w:lsdException w:name="Outline List 2" w:semiHidden="1" w:unhideWhenUsed="1"/>
-    <w:lsdException w:name="Outline List 3" w:semiHidden="1" w:unhideWhenUsed="1"/>
-    <w:lsdException w:name="Table Simple 1" w:semiHidden="1" w:unhideWhenUsed="1"/>
-    <w:lsdException w:name="Table Simple 2" w:semiHidden="1" w:unhideWhenUsed="1"/>
-    <w:lsdException w:name="Table Simple 3" w:semiHidden="1" w:unhideWhenUsed="1"/>
-    <w:lsdException w:name="Table Classic 1" w:semiHidden="1" w:unhideWhenUsed="1"/>
-    <w:lsdException w:name="Table Classic 2" w:semiHidden="1" w:unhideWhenUsed="1"/>
-    <w:lsdException w:name="Table Classic 3" w:semiHidden="1" w:unhideWhenUsed="1"/>
-    <w:lsdException w:name="Table Classic 4" w:semiHidden="1" w:unhideWhenUsed="1"/>
-    <w:lsdException w:name="Table Colorful 1" w:semiHidden="1" w:unhideWhenUsed="1"/>
-    <w:lsdException w:name="Table Colorful 2" w:semiHidden="1" w:unhideWhenUsed="1"/>
-    <w:lsdException w:name="Table Colorful 3" w:semiHidden="1" w:unhideWhenUsed="1"/>
-    <w:lsdException w:name="Table Columns 1" w:semiHidden="1" w:unhideWhenUsed="1"/>
-    <w:lsdException w:name="Table Columns 2" w:semiHidden="1" w:unhideWhenUsed="1"/>
-    <w:lsdException w:name="Table Columns 3" w:semiHidden="1" w:unhideWhenUsed="1"/>
-    <w:lsdException w:name="Table Columns 4" w:semiHidden="1" w:unhideWhenUsed="1"/>
-    <w:lsdException w:name="Table Columns 5" w:semiHidden="1" w:unhideWhenUsed="1"/>
-    <w:lsdException w:name="Table Grid 1" w:semiHidden="1" w:unhideWhenUsed="1"/>
-    <w:lsdException w:name="Table Grid 2" w:semiHidden="1" w:unhideWhenUsed="1"/>
-    <w:lsdException w:name="Table Grid 3" w:semiHidden="1" w:unhideWhenUsed="1"/>
-    <w:lsdException w:name="Table Grid 4" w:semiHidden="1" w:unhideWhenUsed="1"/>
-    <w:lsdException w:name="Table Grid 5" w:semiHidden="1" w:unhideWhenUsed="1"/>
-    <w:lsdException w:name="Table Grid 6" w:semiHidden="1" w:unhideWhenUsed="1"/>
-    <w:lsdException w:name="Table Grid 7" w:semiHidden="1" w:unhideWhenUsed="1"/>
-    <w:lsdException w:name="Table Grid 8" w:semiHidden="1" w:unhideWhenUsed="1"/>
-    <w:lsdException w:name="Table List 1" w:semiHidden="1" w:unhideWhenUsed="1"/>
-    <w:lsdException w:name="Table List 2" w:semiHidden="1" w:unhideWhenUsed="1"/>
-    <w:lsdException w:name="Table List 3" w:semiHidden="1" w:unhideWhenUsed="1"/>
-    <w:lsdException w:name="Table List 4" w:semiHidden="1" w:unhideWhenUsed="1"/>
-    <w:lsdException w:name="Table List 5" w:semiHidden="1" w:unhideWhenUsed="1"/>
-    <w:lsdException w:name="Table List 6" w:semiHidden="1" w:unhideWhenUsed="1"/>
-    <w:lsdException w:name="Table List 7" w:semiHidden="1" w:unhideWhenUsed="1"/>
-    <w:lsdException w:name="Table List 8" w:semiHidden="1" w:unhideWhenUsed="1"/>
-    <w:lsdException w:name="Table 3D effects 1" w:semiHidden="1" w:unhideWhenUsed="1"/>
-    <w:lsdException w:name="Table 3D effects 2" w:semiHidden="1" w:unhideWhenUsed="1"/>
-    <w:lsdException w:name="Table 3D effects 3" w:semiHidden="1" w:unhideWhenUsed="1"/>
-    <w:lsdException w:name="Table Contemporary" w:semiHidden="1" w:unhideWhenUsed="1"/>
-    <w:lsdException w:name="Table Elegant" w:semiHidden="1" w:unhideWhenUsed="1"/>
-    <w:lsdException w:name="Table Professional" w:semiHidden="1" w:unhideWhenUsed="1"/>
-    <w:lsdException w:name="Table Subtle 1" w:semiHidden="1" w:unhideWhenUsed="1"/>
-    <w:lsdException w:name="Table Subtle 2" w:semiHidden="1" w:unhideWhenUsed="1"/>
-    <w:lsdException w:name="Table Web 1" w:semiHidden="1" w:unhideWhenUsed="1"/>
-    <w:lsdException w:name="Table Web 2" w:semiHidden="1" w:unhideWhenUsed="1"/>
-    <w:lsdException w:name="Table Web 3" w:semiHidden="1" w:unhideWhenUsed="1"/>
-    <w:lsdException w:name="Balloon Text" w:semiHidden="1" w:unhideWhenUsed="1"/>
-    <w:lsdException w:name="Table Grid" w:uiPriority="39"/>
-    <w:lsdException w:name="Table Theme" w:semiHidden="1" w:unhideWhenUsed="1"/>
-    <w:lsdException w:name="Placeholder Text" w:semiHidden="1"/>
-    <w:lsdException w:name="No Spacing" w:uiPriority="1" w:qFormat="1"/>
-    <w:lsdException w:name="Light Shading" w:uiPriority="60"/>
-    <w:lsdException w:name="Light List" w:uiPriority="61"/>
-    <w:lsdException w:name="Light Grid" w:uiPriority="62"/>
-    <w:lsdException w:name="Medium Shading 1" w:uiPriority="63"/>
-    <w:lsdException w:name="Medium Shading 2" w:uiPriority="64"/>
-    <w:lsdException w:name="Medium List 1" w:uiPriority="65"/>
-    <w:lsdException w:name="Medium List 2" w:uiPriority="66"/>
-    <w:lsdException w:name="Medium Grid 1" w:uiPriority="67"/>
-    <w:lsdException w:name="Medium Grid 2" w:uiPriority="68"/>
-    <w:lsdException w:name="Medium Grid 3" w:uiPriority="69"/>
-    <w:lsdException w:name="Dark List" w:uiPriority="70"/>
-    <w:lsdException w:name="Colorful Shading" w:uiPriority="71"/>
-    <w:lsdException w:name="Colorful List" w:uiPriority="72"/>
-    <w:lsdException w:name="Colorful Grid" w:uiPriority="73"/>
-    <w:lsdException w:name="Light Shading Accent 1" w:uiPriority="60"/>
-    <w:lsdException w:name="Light List Accent 1" w:uiPriority="61"/>
-    <w:lsdException w:name="Light Grid Accent 1" w:uiPriority="62"/>
-    <w:lsdException w:name="Medium Shading 1 Accent 1" w:uiPriority="63"/>
-    <w:lsdException w:name="Medium Shading 2 Accent 1" w:uiPriority="64"/>
-    <w:lsdException w:name="Medium List 1 Accent 1" w:uiPriority="65"/>
-    <w:lsdException w:name="Revision" w:semiHidden="1"/>
-    <w:lsdException w:name="List Paragraph" w:uiPriority="34" w:qFormat="1"/>
-    <w:lsdException w:name="Quote" w:uiPriority="29" w:qFormat="1"/>
-    <w:lsdException w:name="Intense Quote" w:uiPriority="30" w:qFormat="1"/>
-    <w:lsdException w:name="Medium List 2 Accent 1" w:uiPriority="66"/>
-    <w:lsdException w:name="Medium Grid 1 Accent 1" w:uiPriority="67"/>
-    <w:lsdException w:name="Medium Grid 2 Accent 1" w:uiPriority="68"/>
-    <w:lsdException w:name="Medium Grid 3 Accent 1" w:uiPriority="69"/>
-    <w:lsdException w:name="Dark List Accent 1" w:uiPriority="70"/>
-    <w:lsdException w:name="Colorful Shading Accent 1" w:uiPriority="71"/>
-    <w:lsdException w:name="Colorful List Accent 1" w:uiPriority="72"/>
-    <w:lsdException w:name="Colorful Grid Accent 1" w:uiPriority="73"/>
-    <w:lsdException w:name="Light Shading Accent 2" w:uiPriority="60"/>
-    <w:lsdException w:name="Light List Accent 2" w:uiPriority="61"/>
-    <w:lsdException w:name="Light Grid Accent 2" w:uiPriority="62"/>
-    <w:lsdException w:name="Medium Shading 1 Accent 2" w:uiPriority="63"/>
-    <w:lsdException w:name="Medium Shading 2 Accent 2" w:uiPriority="64"/>
-    <w:lsdException w:name="Medium List 1 Accent 2" w:uiPriority="65"/>
-    <w:lsdException w:name="Medium List 2 Accent 2" w:uiPriority="66"/>
-    <w:lsdException w:name="Medium Grid 1 Accent 2" w:uiPriority="67"/>
-    <w:lsdException w:name="Medium Grid 2 Accent 2" w:uiPriority="68"/>
-    <w:lsdException w:name="Medium Grid 3 Accent 2" w:uiPriority="69"/>
-    <w:lsdException w:name="Dark List Accent 2" w:uiPriority="70"/>
-    <w:lsdException w:name="Colorful Shading Accent 2" w:uiPriority="71"/>
-    <w:lsdException w:name="Colorful List Accent 2" w:uiPriority="72"/>
-    <w:lsdException w:name="Colorful Grid Accent 2" w:uiPriority="73"/>
-    <w:lsdException w:name="Light Shading Accent 3" w:uiPriority="60"/>
-    <w:lsdException w:name="Light List Accent 3" w:uiPriority="61"/>
-    <w:lsdException w:name="Light Grid Accent 3" w:uiPriority="62"/>
-    <w:lsdException w:name="Medium Shading 1 Accent 3" w:uiPriority="63"/>
-    <w:lsdException w:name="Medium Shading 2 Accent 3" w:uiPriority="64"/>
-    <w:lsdException w:name="Medium List 1 Accent 3" w:uiPriority="65"/>
-    <w:lsdException w:name="Medium List 2 Accent 3" w:uiPriority="66"/>
-    <w:lsdException w:name="Medium Grid 1 Accent 3" w:uiPriority="67"/>
-    <w:lsdException w:name="Medium Grid 2 Accent 3" w:uiPriority="68"/>
-    <w:lsdException w:name="Medium Grid 3 Accent 3" w:uiPriority="69"/>
-    <w:lsdException w:name="Dark List Accent 3" w:uiPriority="70"/>
-    <w:lsdException w:name="Colorful Shading Accent 3" w:uiPriority="71"/>
-    <w:lsdException w:name="Colorful List Accent 3" w:uiPriority="72"/>
-    <w:lsdException w:name="Colorful Grid Accent 3" w:uiPriority="73"/>
-    <w:lsdException w:name="Light Shading Accent 4" w:uiPriority="60"/>
-    <w:lsdException w:name="Light List Accent 4" w:uiPriority="61"/>
-    <w:lsdException w:name="Light Grid Accent 4" w:uiPriority="62"/>
-    <w:lsdException w:name="Medium Shading 1 Accent 4" w:uiPriority="63"/>
-    <w:lsdException w:name="Medium Shading 2 Accent 4" w:uiPriority="64"/>
-    <w:lsdException w:name="Medium List 1 Accent 4" w:uiPriority="65"/>
-    <w:lsdException w:name="Medium List 2 Accent 4" w:uiPriority="66"/>
-    <w:lsdException w:name="Medium Grid 1 Accent 4" w:uiPriority="67"/>
-    <w:lsdException w:name="Medium Grid 2 Accent 4" w:uiPriority="68"/>
-    <w:lsdException w:name="Medium Grid 3 Accent 4" w:uiPriority="69"/>
-    <w:lsdException w:name="Dark List Accent 4" w:uiPriority="70"/>
-    <w:lsdException w:name="Colorful Shading Accent 4" w:uiPriority="71"/>
-    <w:lsdException w:name="Colorful List Accent 4" w:uiPriority="72"/>
-    <w:lsdException w:name="Colorful Grid Accent 4" w:uiPriority="73"/>
-    <w:lsdException w:name="Light Shading Accent 5" w:uiPriority="60"/>
-    <w:lsdException w:name="Light List Accent 5" w:uiPriority="61"/>
-    <w:lsdException w:name="Light Grid Accent 5" w:uiPriority="62"/>
-    <w:lsdException w:name="Medium Shading 1 Accent 5" w:uiPriority="63"/>
-    <w:lsdException w:name="Medium Shading 2 Accent 5" w:uiPriority="64"/>
-    <w:lsdException w:name="Medium List 1 Accent 5" w:uiPriority="65"/>
-    <w:lsdException w:name="Medium List 2 Accent 5" w:uiPriority="66"/>
-    <w:lsdException w:name="Medium Grid 1 Accent 5" w:uiPriority="67"/>
-    <w:lsdException w:name="Medium Grid 2 Accent 5" w:uiPriority="68"/>
-    <w:lsdException w:name="Medium Grid 3 Accent 5" w:uiPriority="69"/>
-    <w:lsdException w:name="Dark List Accent 5" w:uiPriority="70"/>
-    <w:lsdException w:name="Colorful Shading Accent 5" w:uiPriority="71"/>
-    <w:lsdException w:name="Colorful List Accent 5" w:uiPriority="72"/>
-    <w:lsdException w:name="Colorful Grid Accent 5" w:uiPriority="73"/>
-    <w:lsdException w:name="Light Shading Accent 6" w:uiPriority="60"/>
-    <w:lsdException w:name="Light List Accent 6" w:uiPriority="61"/>
-    <w:lsdException w:name="Light Grid Accent 6" w:uiPriority="62"/>
-    <w:lsdException w:name="Medium Shading 1 Accent 6" w:uiPriority="63"/>
-    <w:lsdException w:name="Medium Shading 2 Accent 6" w:uiPriority="64"/>
-    <w:lsdException w:name="Medium List 1 Accent 6" w:uiPriority="65"/>
-    <w:lsdException w:name="Medium List 2 Accent 6" w:uiPriority="66"/>
-    <w:lsdException w:name="Medium Grid 1 Accent 6" w:uiPriority="67"/>
-    <w:lsdException w:name="Medium Grid 2 Accent 6" w:uiPriority="68"/>
-    <w:lsdException w:name="Medium Grid 3 Accent 6" w:uiPriority="69"/>
-    <w:lsdException w:name="Dark List Accent 6" w:uiPriority="70"/>
-    <w:lsdException w:name="Colorful Shading Accent 6" w:uiPriority="71"/>
-    <w:lsdException w:name="Colorful List Accent 6" w:uiPriority="72"/>
-    <w:lsdException w:name="Colorful Grid Accent 6" w:uiPriority="73"/>
-    <w:lsdException w:name="Subtle Emphasis" w:uiPriority="19" w:qFormat="1"/>
-    <w:lsdException w:name="Intense Emphasis" w:uiPriority="21" w:qFormat="1"/>
-    <w:lsdException w:name="Subtle Reference" w:uiPriority="31" w:qFormat="1"/>
-    <w:lsdException w:name="Intense Reference" w:uiPriority="32" w:qFormat="1"/>
-    <w:lsdException w:name="Book Title" w:uiPriority="33" w:qFormat="1"/>
-    <w:lsdException w:name="Bibliography" w:semiHidden="1" w:uiPriority="37" w:unhideWhenUsed="1"/>
-    <w:lsdException w:name="TOC Heading" w:semiHidden="1" w:uiPriority="39" w:unhideWhenUsed="1" w:qFormat="1"/>
-    <w:lsdException w:name="Plain Table 1" w:uiPriority="41"/>
-    <w:lsdException w:name="Plain Table 2" w:uiPriority="42"/>
-    <w:lsdException w:name="Plain Table 3" w:uiPriority="43"/>
-    <w:lsdException w:name="Plain Table 4" w:uiPriority="44"/>
-    <w:lsdException w:name="Plain Table 5" w:uiPriority="45"/>
-    <w:lsdException w:name="Grid Table Light" w:uiPriority="40"/>
-    <w:lsdException w:name="Grid Table 1 Light" w:uiPriority="46"/>
-    <w:lsdException w:name="Grid Table 2" w:uiPriority="47"/>
-    <w:lsdException w:name="Grid Table 3" w:uiPriority="48"/>
-    <w:lsdException w:name="Grid Table 4" w:uiPriority="49"/>
-    <w:lsdException w:name="Grid Table 5 Dark" w:uiPriority="50"/>
-    <w:lsdException w:name="Grid Table 6 Colorful" w:uiPriority="51"/>
-    <w:lsdException w:name="Grid Table 7 Colorful" w:uiPriority="52"/>
-    <w:lsdException w:name="Grid Table 1 Light Accent 1" w:uiPriority="46"/>
-    <w:lsdException w:name="Grid Table 2 Accent 1" w:uiPriority="47"/>
-    <w:lsdException w:name="Grid Table 3 Accent 1" w:uiPriority="48"/>
-    <w:lsdException w:name="Grid Table 4 Accent 1" w:uiPriority="49"/>
-    <w:lsdException w:name="Grid Table 5 Dark Accent 1" w:uiPriority="50"/>
-    <w:lsdException w:name="Grid Table 6 Colorful Accent 1" w:uiPriority="51"/>
-    <w:lsdException w:name="Grid Table 7 Colorful Accent 1" w:uiPriority="52"/>
-    <w:lsdException w:name="Grid Table 1 Light Accent 2" w:uiPriority="46"/>
-    <w:lsdException w:name="Grid Table 2 Accent 2" w:uiPriority="47"/>
-    <w:lsdException w:name="Grid Table 3 Accent 2" w:uiPriority="48"/>
-    <w:lsdException w:name="Grid Table 4 Accent 2" w:uiPriority="49"/>
-    <w:lsdException w:name="Grid Table 5 Dark Accent 2" w:uiPriority="50"/>
-    <w:lsdException w:name="Grid Table 6 Colorful Accent 2" w:uiPriority="51"/>
-    <w:lsdException w:name="Grid Table 7 Colorful Accent 2" w:uiPriority="52"/>
-    <w:lsdException w:name="Grid Table 1 Light Accent 3" w:uiPriority="46"/>
-    <w:lsdException w:name="Grid Table 2 Accent 3" w:uiPriority="47"/>
-    <w:lsdException w:name="Grid Table 3 Accent 3" w:uiPriority="48"/>
-    <w:lsdException w:name="Grid Table 4 Accent 3" w:uiPriority="49"/>
-    <w:lsdException w:name="Grid Table 5 Dark Accent 3" w:uiPriority="50"/>
-    <w:lsdException w:name="Grid Table 6 Colorful Accent 3" w:uiPriority="51"/>
-    <w:lsdException w:name="Grid Table 7 Colorful Accent 3" w:uiPriority="52"/>
-    <w:lsdException w:name="Grid Table 1 Light Accent 4" w:uiPriority="46"/>
-    <w:lsdException w:name="Grid Table 2 Accent 4" w:uiPriority="47"/>
-    <w:lsdException w:name="Grid Table 3 Accent 4" w:uiPriority="48"/>
-    <w:lsdException w:name="Grid Table 4 Accent 4" w:uiPriority="49"/>
-    <w:lsdException w:name="Grid Table 5 Dark Accent 4" w:uiPriority="50"/>
-    <w:lsdException w:name="Grid Table 6 Colorful Accent 4" w:uiPriority="51"/>
-    <w:lsdException w:name="Grid Table 7 Colorful Accent 4" w:uiPriority="52"/>
-    <w:lsdException w:name="Grid Table 1 Light Accent 5" w:uiPriority="46"/>
-    <w:lsdException w:name="Grid Table 2 Accent 5" w:uiPriority="47"/>
-    <w:lsdException w:name="Grid Table 3 Accent 5" w:uiPriority="48"/>
-    <w:lsdException w:name="Grid Table 4 Accent 5" w:uiPriority="49"/>
-    <w:lsdException w:name="Grid Table 5 Dark Accent 5" w:uiPriority="50"/>
-    <w:lsdException w:name="Grid Table 6 Colorful Accent 5" w:uiPriority="51"/>
-    <w:lsdException w:name="Grid Table 7 Colorful Accent 5" w:uiPriority="52"/>
-    <w:lsdException w:name="Grid Table 1 Light Accent 6" w:uiPriority="46"/>
-    <w:lsdException w:name="Grid Table 2 Accent 6" w:uiPriority="47"/>
-    <w:lsdException w:name="Grid Table 3 Accent 6" w:uiPriority="48"/>
-    <w:lsdException w:name="Grid Table 4 Accent 6" w:uiPriority="49"/>
-    <w:lsdException w:name="Grid Table 5 Dark Accent 6" w:uiPriority="50"/>
-    <w:lsdException w:name="Grid Table 6 Colorful Accent 6" w:uiPriority="51"/>
-    <w:lsdException w:name="Grid Table 7 Colorful Accent 6" w:uiPriority="52"/>
-    <w:lsdException w:name="List Table 1 Light" w:uiPriority="46"/>
-    <w:lsdException w:name="List Table 2" w:uiPriority="47"/>
-    <w:lsdException w:name="List Table 3" w:uiPriority="48"/>
-    <w:lsdException w:name="List Table 4" w:uiPriority="49"/>
-    <w:lsdException w:name="List Table 5 Dark" w:uiPriority="50"/>
-    <w:lsdException w:name="List Table 6 Colorful" w:uiPriority="51"/>
-    <w:lsdException w:name="List Table 7 Colorful" w:uiPriority="52"/>
-    <w:lsdException w:name="List Table 1 Light Accent 1" w:uiPriority="46"/>
-    <w:lsdException w:name="List Table 2 Accent 1" w:uiPriority="47"/>
-    <w:lsdException w:name="List Table 3 Accent 1" w:uiPriority="48"/>
-    <w:lsdException w:name="List Table 4 Accent 1" w:uiPriority="49"/>
-    <w:lsdException w:name="List Table 5 Dark Accent 1" w:uiPriority="50"/>
-    <w:lsdException w:name="List Table 6 Colorful Accent 1" w:uiPriority="51"/>
-    <w:lsdException w:name="List Table 7 Colorful Accent 1" w:uiPriority="52"/>
-    <w:lsdException w:name="List Table 1 Light Accent 2" w:uiPriority="46"/>
-    <w:lsdException w:name="List Table 2 Accent 2" w:uiPriority="47"/>
-    <w:lsdException w:name="List Table 3 Accent 2" w:uiPriority="48"/>
-    <w:lsdException w:name="List Table 4 Accent 2" w:uiPriority="49"/>
-    <w:lsdException w:name="List Table 5 Dark Accent 2" w:uiPriority="50"/>
-    <w:lsdException w:name="List Table 6 Colorful Accent 2" w:uiPriority="51"/>
-    <w:lsdException w:name="List Table 7 Colorful Accent 2" w:uiPriority="52"/>
-    <w:lsdException w:name="List Table 1 Light Accent 3" w:uiPriority="46"/>
-    <w:lsdException w:name="List Table 2 Accent 3" w:uiPriority="47"/>
-    <w:lsdException w:name="List Table 3 Accent 3" w:uiPriority="48"/>
-    <w:lsdException w:name="List Table 4 Accent 3" w:uiPriority="49"/>
-    <w:lsdException w:name="List Table 5 Dark Accent 3" w:uiPriority="50"/>
-    <w:lsdException w:name="List Table 6 Colorful Accent 3" w:uiPriority="51"/>
-    <w:lsdException w:name="List Table 7 Colorful Accent 3" w:uiPriority="52"/>
-    <w:lsdException w:name="List Table 1 Light Accent 4" w:uiPriority="46"/>
-    <w:lsdException w:name="List Table 2 Accent 4" w:uiPriority="47"/>
-    <w:lsdException w:name="List Table 3 Accent 4" w:uiPriority="48"/>
-    <w:lsdException w:name="List Table 4 Accent 4" w:uiPriority="49"/>
-    <w:lsdException w:name="List Table 5 Dark Accent 4" w:uiPriority="50"/>
-    <w:lsdException w:name="List Table 6 Colorful Accent 4" w:uiPriority="51"/>
-    <w:lsdException w:name="List Table 7 Colorful Accent 4" w:uiPriority="52"/>
-    <w:lsdException w:name="List Table 1 Light Accent 5" w:uiPriority="46"/>
-    <w:lsdException w:name="List Table 2 Accent 5" w:uiPriority="47"/>
-    <w:lsdException w:name="List Table 3 Accent 5" w:uiPriority="48"/>
-    <w:lsdException w:name="List Table 4 Accent 5" w:uiPriority="49"/>
-    <w:lsdException w:name="List Table 5 Dark Accent 5" w:uiPriority="50"/>
-    <w:lsdException w:name="List Table 6 Colorful Accent 5" w:uiPriority="51"/>
-    <w:lsdException w:name="List Table 7 Colorful Accent 5" w:uiPriority="52"/>
-    <w:lsdException w:name="List Table 1 Light Accent 6" w:uiPriority="46"/>
-    <w:lsdException w:name="List Table 2 Accent 6" w:uiPriority="47"/>
-    <w:lsdException w:name="List Table 3 Accent 6" w:uiPriority="48"/>
-    <w:lsdException w:name="List Table 4 Accent 6" w:uiPriority="49"/>
-    <w:lsdException w:name="List Table 5 Dark Accent 6" w:uiPriority="50"/>
-    <w:lsdException w:name="List Table 6 Colorful Accent 6" w:uiPriority="51"/>
-    <w:lsdException w:name="List Table 7 Colorful Accent 6" w:uiPriority="52"/>
+  <w:latentStyles w:defLockedState="0" w:defUIPriority="99" w:defSemiHidden="1" w:defUnhideWhenUsed="1" w:defQFormat="0" w:count="267">
+    <w:lsdException w:name="Normal" w:semiHidden="0" w:uiPriority="0" w:unhideWhenUsed="0" w:qFormat="1"/>
+    <w:lsdException w:name="heading 1" w:semiHidden="0" w:uiPriority="9" w:unhideWhenUsed="0" w:qFormat="1"/>
+    <w:lsdException w:name="heading 2" w:uiPriority="9" w:qFormat="1"/>
+    <w:lsdException w:name="heading 3" w:uiPriority="9" w:qFormat="1"/>
+    <w:lsdException w:name="heading 4" w:uiPriority="9" w:qFormat="1"/>
+    <w:lsdException w:name="heading 5" w:uiPriority="9" w:qFormat="1"/>
+    <w:lsdException w:name="heading 6" w:uiPriority="9" w:qFormat="1"/>
+    <w:lsdException w:name="heading 7" w:uiPriority="9" w:qFormat="1"/>
+    <w:lsdException w:name="heading 8" w:uiPriority="9" w:qFormat="1"/>
+    <w:lsdException w:name="heading 9" w:uiPriority="9" w:qFormat="1"/>
+    <w:lsdException w:name="toc 1" w:uiPriority="39"/>
+    <w:lsdException w:name="toc 2" w:uiPriority="39"/>
+    <w:lsdException w:name="toc 3" w:uiPriority="39"/>
+    <w:lsdException w:name="toc 4" w:uiPriority="39"/>
+    <w:lsdException w:name="toc 5" w:uiPriority="39"/>
+    <w:lsdException w:name="toc 6" w:uiPriority="39"/>
+    <w:lsdException w:name="toc 7" w:uiPriority="39"/>
+    <w:lsdException w:name="toc 8" w:uiPriority="39"/>
+    <w:lsdException w:name="toc 9" w:uiPriority="39"/>
+    <w:lsdException w:name="caption" w:uiPriority="35" w:qFormat="1"/>
+    <w:lsdException w:name="Title" w:semiHidden="0" w:uiPriority="10" w:unhideWhenUsed="0" w:qFormat="1"/>
+    <w:lsdException w:name="Default Paragraph Font" w:uiPriority="1"/>
+    <w:lsdException w:name="Subtitle" w:semiHidden="0" w:uiPriority="11" w:unhideWhenUsed="0" w:qFormat="1"/>
+    <w:lsdException w:name="Strong" w:semiHidden="0" w:uiPriority="22" w:unhideWhenUsed="0" w:qFormat="1"/>
+    <w:lsdException w:name="Emphasis" w:semiHidden="0" w:uiPriority="20" w:unhideWhenUsed="0" w:qFormat="1"/>
+    <w:lsdException w:name="Table Grid" w:semiHidden="0" w:uiPriority="39" w:unhideWhenUsed="0"/>
+    <w:lsdException w:name="Placeholder Text" w:unhideWhenUsed="0"/>
+    <w:lsdException w:name="No Spacing" w:semiHidden="0" w:uiPriority="1" w:unhideWhenUsed="0" w:qFormat="1"/>
+    <w:lsdException w:name="Light Shading" w:semiHidden="0" w:uiPriority="60" w:unhideWhenUsed="0"/>
+    <w:lsdException w:name="Light List" w:semiHidden="0" w:uiPriority="61" w:unhideWhenUsed="0"/>
+    <w:lsdException w:name="Light Grid" w:semiHidden="0" w:uiPriority="62" w:unhideWhenUsed="0"/>
+    <w:lsdException w:name="Medium Shading 1" w:semiHidden="0" w:uiPriority="63" w:unhideWhenUsed="0"/>
+    <w:lsdException w:name="Medium Shading 2" w:semiHidden="0" w:uiPriority="64" w:unhideWhenUsed="0"/>
+    <w:lsdException w:name="Medium List 1" w:semiHidden="0" w:uiPriority="65" w:unhideWhenUsed="0"/>
+    <w:lsdException w:name="Medium List 2" w:semiHidden="0" w:uiPriority="66" w:unhideWhenUsed="0"/>
+    <w:lsdException w:name="Medium Grid 1" w:semiHidden="0" w:uiPriority="67" w:unhideWhenUsed="0"/>
+    <w:lsdException w:name="Medium Grid 2" w:semiHidden="0" w:uiPriority="68" w:unhideWhenUsed="0"/>
+    <w:lsdException w:name="Medium Grid 3" w:semiHidden="0" w:uiPriority="69" w:unhideWhenUsed="0"/>
+    <w:lsdException w:name="Dark List" w:semiHidden="0" w:uiPriority="70" w:unhideWhenUsed="0"/>
+    <w:lsdException w:name="Colorful Shading" w:semiHidden="0" w:uiPriority="71" w:unhideWhenUsed="0"/>
+    <w:lsdException w:name="Colorful List" w:semiHidden="0" w:uiPriority="72" w:unhideWhenUsed="0"/>
+    <w:lsdException w:name="Colorful Grid" w:semiHidden="0" w:uiPriority="73" w:unhideWhenUsed="0"/>
+    <w:lsdException w:name="Light Shading Accent 1" w:semiHidden="0" w:uiPriority="60" w:unhideWhenUsed="0"/>
+    <w:lsdException w:name="Light List Accent 1" w:semiHidden="0" w:uiPriority="61" w:unhideWhenUsed="0"/>
+    <w:lsdException w:name="Light Grid Accent 1" w:semiHidden="0" w:uiPriority="62" w:unhideWhenUsed="0"/>
+    <w:lsdException w:name="Medium Shading 1 Accent 1" w:semiHidden="0" w:uiPriority="63" w:unhideWhenUsed="0"/>
+    <w:lsdException w:name="Medium Shading 2 Accent 1" w:semiHidden="0" w:uiPriority="64" w:unhideWhenUsed="0"/>
+    <w:lsdException w:name="Medium List 1 Accent 1" w:semiHidden="0" w:uiPriority="65" w:unhideWhenUsed="0"/>
+    <w:lsdException w:name="Revision" w:unhideWhenUsed="0"/>
+    <w:lsdException w:name="List Paragraph" w:semiHidden="0" w:uiPriority="34" w:unhideWhenUsed="0" w:qFormat="1"/>
+    <w:lsdException w:name="Quote" w:semiHidden="0" w:uiPriority="29" w:unhideWhenUsed="0" w:qFormat="1"/>
+    <w:lsdException w:name="Intense Quote" w:semiHidden="0" w:uiPriority="30" w:unhideWhenUsed="0" w:qFormat="1"/>
+    <w:lsdException w:name="Medium List 2 Accent 1" w:semiHidden="0" w:uiPriority="66" w:unhideWhenUsed="0"/>
+    <w:lsdException w:name="Medium Grid 1 Accent 1" w:semiHidden="0" w:uiPriority="67" w:unhideWhenUsed="0"/>
+    <w:lsdException w:name="Medium Grid 2 Accent 1" w:semiHidden="0" w:uiPriority="68" w:unhideWhenUsed="0"/>
+    <w:lsdException w:name="Medium Grid 3 Accent 1" w:semiHidden="0" w:uiPriority="69" w:unhideWhenUsed="0"/>
+    <w:lsdException w:name="Dark List Accent 1" w:semiHidden="0" w:uiPriority="70" w:unhideWhenUsed="0"/>
+    <w:lsdException w:name="Colorful Shading Accent 1" w:semiHidden="0" w:uiPriority="71" w:unhideWhenUsed="0"/>
+    <w:lsdException w:name="Colorful List Accent 1" w:semiHidden="0" w:uiPriority="72" w:unhideWhenUsed="0"/>
+    <w:lsdException w:name="Colorful Grid Accent 1" w:semiHidden="0" w:uiPriority="73" w:unhideWhenUsed="0"/>
+    <w:lsdException w:name="Light Shading Accent 2" w:semiHidden="0" w:uiPriority="60" w:unhideWhenUsed="0"/>
+    <w:lsdException w:name="Light List Accent 2" w:semiHidden="0" w:uiPriority="61" w:unhideWhenUsed="0"/>
+    <w:lsdException w:name="Light Grid Accent 2" w:semiHidden="0" w:uiPriority="62" w:unhideWhenUsed="0"/>
+    <w:lsdException w:name="Medium Shading 1 Accent 2" w:semiHidden="0" w:uiPriority="63" w:unhideWhenUsed="0"/>
+    <w:lsdException w:name="Medium Shading 2 Accent 2" w:semiHidden="0" w:uiPriority="64" w:unhideWhenUsed="0"/>
+    <w:lsdException w:name="Medium List 1 Accent 2" w:semiHidden="0" w:uiPriority="65" w:unhideWhenUsed="0"/>
+    <w:lsdException w:name="Medium List 2 Accent 2" w:semiHidden="0" w:uiPriority="66" w:unhideWhenUsed="0"/>
+    <w:lsdException w:name="Medium Grid 1 Accent 2" w:semiHidden="0" w:uiPriority="67" w:unhideWhenUsed="0"/>
+    <w:lsdException w:name="Medium Grid 2 Accent 2" w:semiHidden="0" w:uiPriority="68" w:unhideWhenUsed="0"/>
+    <w:lsdException w:name="Medium Grid 3 Accent 2" w:semiHidden="0" w:uiPriority="69" w:unhideWhenUsed="0"/>
+    <w:lsdException w:name="Dark List Accent 2" w:semiHidden="0" w:uiPriority="70" w:unhideWhenUsed="0"/>
+    <w:lsdException w:name="Colorful Shading Accent 2" w:semiHidden="0" w:uiPriority="71" w:unhideWhenUsed="0"/>
+    <w:lsdException w:name="Colorful List Accent 2" w:semiHidden="0" w:uiPriority="72" w:unhideWhenUsed="0"/>
+    <w:lsdException w:name="Colorful Grid Accent 2" w:semiHidden="0" w:uiPriority="73" w:unhideWhenUsed="0"/>
+    <w:lsdException w:name="Light Shading Accent 3" w:semiHidden="0" w:uiPriority="60" w:unhideWhenUsed="0"/>
+    <w:lsdException w:name="Light List Accent 3" w:semiHidden="0" w:uiPriority="61" w:unhideWhenUsed="0"/>
+    <w:lsdException w:name="Light Grid Accent 3" w:semiHidden="0" w:uiPriority="62" w:unhideWhenUsed="0"/>
+    <w:lsdException w:name="Medium Shading 1 Accent 3" w:semiHidden="0" w:uiPriority="63" w:unhideWhenUsed="0"/>
+    <w:lsdException w:name="Medium Shading 2 Accent 3" w:semiHidden="0" w:uiPriority="64" w:unhideWhenUsed="0"/>
+    <w:lsdException w:name="Medium List 1 Accent 3" w:semiHidden="0" w:uiPriority="65" w:unhideWhenUsed="0"/>
+    <w:lsdException w:name="Medium List 2 Accent 3" w:semiHidden="0" w:uiPriority="66" w:unhideWhenUsed="0"/>
+    <w:lsdException w:name="Medium Grid 1 Accent 3" w:semiHidden="0" w:uiPriority="67" w:unhideWhenUsed="0"/>
+    <w:lsdException w:name="Medium Grid 2 Accent 3" w:semiHidden="0" w:uiPriority="68" w:unhideWhenUsed="0"/>
+    <w:lsdException w:name="Medium Grid 3 Accent 3" w:semiHidden="0" w:uiPriority="69" w:unhideWhenUsed="0"/>
+    <w:lsdException w:name="Dark List Accent 3" w:semiHidden="0" w:uiPriority="70" w:unhideWhenUsed="0"/>
+    <w:lsdException w:name="Colorful Shading Accent 3" w:semiHidden="0" w:uiPriority="71" w:unhideWhenUsed="0"/>
+    <w:lsdException w:name="Colorful List Accent 3" w:semiHidden="0" w:uiPriority="72" w:unhideWhenUsed="0"/>
+    <w:lsdException w:name="Colorful Grid Accent 3" w:semiHidden="0" w:uiPriority="73" w:unhideWhenUsed="0"/>
+    <w:lsdException w:name="Light Shading Accent 4" w:semiHidden="0" w:uiPriority="60" w:unhideWhenUsed="0"/>
+    <w:lsdException w:name="Light List Accent 4" w:semiHidden="0" w:uiPriority="61" w:unhideWhenUsed="0"/>
+    <w:lsdException w:name="Light Grid Accent 4" w:semiHidden="0" w:uiPriority="62" w:unhideWhenUsed="0"/>
+    <w:lsdException w:name="Medium Shading 1 Accent 4" w:semiHidden="0" w:uiPriority="63" w:unhideWhenUsed="0"/>
+    <w:lsdException w:name="Medium Shading 2 Accent 4" w:semiHidden="0" w:uiPriority="64" w:unhideWhenUsed="0"/>
+    <w:lsdException w:name="Medium List 1 Accent 4" w:semiHidden="0" w:uiPriority="65" w:unhideWhenUsed="0"/>
+    <w:lsdException w:name="Medium List 2 Accent 4" w:semiHidden="0" w:uiPriority="66" w:unhideWhenUsed="0"/>
+    <w:lsdException w:name="Medium Grid 1 Accent 4" w:semiHidden="0" w:uiPriority="67" w:unhideWhenUsed="0"/>
+    <w:lsdException w:name="Medium Grid 2 Accent 4" w:semiHidden="0" w:uiPriority="68" w:unhideWhenUsed="0"/>
+    <w:lsdException w:name="Medium Grid 3 Accent 4" w:semiHidden="0" w:uiPriority="69" w:unhideWhenUsed="0"/>
+    <w:lsdException w:name="Dark List Accent 4" w:semiHidden="0" w:uiPriority="70" w:unhideWhenUsed="0"/>
+    <w:lsdException w:name="Colorful Shading Accent 4" w:semiHidden="0" w:uiPriority="71" w:unhideWhenUsed="0"/>
+    <w:lsdException w:name="Colorful List Accent 4" w:semiHidden="0" w:uiPriority="72" w:unhideWhenUsed="0"/>
+    <w:lsdException w:name="Colorful Grid Accent 4" w:semiHidden="0" w:uiPriority="73" w:unhideWhenUsed="0"/>
+    <w:lsdException w:name="Light Shading Accent 5" w:semiHidden="0" w:uiPriority="60" w:unhideWhenUsed="0"/>
+    <w:lsdException w:name="Light List Accent 5" w:semiHidden="0" w:uiPriority="61" w:unhideWhenUsed="0"/>
+    <w:lsdException w:name="Light Grid Accent 5" w:semiHidden="0" w:uiPriority="62" w:unhideWhenUsed="0"/>
+    <w:lsdException w:name="Medium Shading 1 Accent 5" w:semiHidden="0" w:uiPriority="63" w:unhideWhenUsed="0"/>
+    <w:lsdException w:name="Medium Shading 2 Accent 5" w:semiHidden="0" w:uiPriority="64" w:unhideWhenUsed="0"/>
+    <w:lsdException w:name="Medium List 1 Accent 5" w:semiHidden="0" w:uiPriority="65" w:unhideWhenUsed="0"/>
+    <w:lsdException w:name="Medium List 2 Accent 5" w:semiHidden="0" w:uiPriority="66" w:unhideWhenUsed="0"/>
+    <w:lsdException w:name="Medium Grid 1 Accent 5" w:semiHidden="0" w:uiPriority="67" w:unhideWhenUsed="0"/>
+    <w:lsdException w:name="Medium Grid 2 Accent 5" w:semiHidden="0" w:uiPriority="68" w:unhideWhenUsed="0"/>
+    <w:lsdException w:name="Medium Grid 3 Accent 5" w:semiHidden="0" w:uiPriority="69" w:unhideWhenUsed="0"/>
+    <w:lsdException w:name="Dark List Accent 5" w:semiHidden="0" w:uiPriority="70" w:unhideWhenUsed="0"/>
+    <w:lsdException w:name="Colorful Shading Accent 5" w:semiHidden="0" w:uiPriority="71" w:unhideWhenUsed="0"/>
+    <w:lsdException w:name="Colorful List Accent 5" w:semiHidden="0" w:uiPriority="72" w:unhideWhenUsed="0"/>
+    <w:lsdException w:name="Colorful Grid Accent 5" w:semiHidden="0" w:uiPriority="73" w:unhideWhenUsed="0"/>
+    <w:lsdException w:name="Light Shading Accent 6" w:semiHidden="0" w:uiPriority="60" w:unhideWhenUsed="0"/>
+    <w:lsdException w:name="Light List Accent 6" w:semiHidden="0" w:uiPriority="61" w:unhideWhenUsed="0"/>
+    <w:lsdException w:name="Light Grid Accent 6" w:semiHidden="0" w:uiPriority="62" w:unhideWhenUsed="0"/>
+    <w:lsdException w:name="Medium Shading 1 Accent 6" w:semiHidden="0" w:uiPriority="63" w:unhideWhenUsed="0"/>
+    <w:lsdException w:name="Medium Shading 2 Accent 6" w:semiHidden="0" w:uiPriority="64" w:unhideWhenUsed="0"/>
+    <w:lsdException w:name="Medium List 1 Accent 6" w:semiHidden="0" w:uiPriority="65" w:unhideWhenUsed="0"/>
+    <w:lsdException w:name="Medium List 2 Accent 6" w:semiHidden="0" w:uiPriority="66" w:unhideWhenUsed="0"/>
+    <w:lsdException w:name="Medium Grid 1 Accent 6" w:semiHidden="0" w:uiPriority="67" w:unhideWhenUsed="0"/>
+    <w:lsdException w:name="Medium Grid 2 Accent 6" w:semiHidden="0" w:uiPriority="68" w:unhideWhenUsed="0"/>
+    <w:lsdException w:name="Medium Grid 3 Accent 6" w:semiHidden="0" w:uiPriority="69" w:unhideWhenUsed="0"/>
+    <w:lsdException w:name="Dark List Accent 6" w:semiHidden="0" w:uiPriority="70" w:unhideWhenUsed="0"/>
+    <w:lsdException w:name="Colorful Shading Accent 6" w:semiHidden="0" w:uiPriority="71" w:unhideWhenUsed="0"/>
+    <w:lsdException w:name="Colorful List Accent 6" w:semiHidden="0" w:uiPriority="72" w:unhideWhenUsed="0"/>
+    <w:lsdException w:name="Colorful Grid Accent 6" w:semiHidden="0" w:uiPriority="73" w:unhideWhenUsed="0"/>
+    <w:lsdException w:name="Subtle Emphasis" w:semiHidden="0" w:uiPriority="19" w:unhideWhenUsed="0" w:qFormat="1"/>
+    <w:lsdException w:name="Intense Emphasis" w:semiHidden="0" w:uiPriority="21" w:unhideWhenUsed="0" w:qFormat="1"/>
+    <w:lsdException w:name="Subtle Reference" w:semiHidden="0" w:uiPriority="31" w:unhideWhenUsed="0" w:qFormat="1"/>
+    <w:lsdException w:name="Intense Reference" w:semiHidden="0" w:uiPriority="32" w:unhideWhenUsed="0" w:qFormat="1"/>
+    <w:lsdException w:name="Book Title" w:semiHidden="0" w:uiPriority="33" w:unhideWhenUsed="0" w:qFormat="1"/>
+    <w:lsdException w:name="Bibliography" w:uiPriority="37"/>
+    <w:lsdException w:name="TOC Heading" w:uiPriority="39" w:qFormat="1"/>
   </w:latentStyles>
-  <w:style w:type="paragraph" w:default="1" w:styleId="Standaard">
+  <w:style w:type="paragraph" w:default="1" w:styleId="Normal">
     <w:name w:val="Normal"/>
     <w:qFormat/>
   </w:style>
-  <w:style w:type="paragraph" w:styleId="Kop1">
+  <w:style w:type="paragraph" w:styleId="Heading1">
     <w:name w:val="heading 1"/>
-    <w:basedOn w:val="Standaard"/>
-    <w:next w:val="Standaard"/>
-    <w:link w:val="Kop1Char"/>
+    <w:basedOn w:val="Normal"/>
+    <w:next w:val="Normal"/>
+    <w:link w:val="Heading1Char"/>
     <w:uiPriority w:val="9"/>
     <w:qFormat/>
     <w:rsid w:val="002E78E1"/>
@@ -6287,11 +5873,11 @@
       <w:szCs w:val="32"/>
     </w:rPr>
   </w:style>
-  <w:style w:type="paragraph" w:styleId="Kop2">
+  <w:style w:type="paragraph" w:styleId="Heading2">
     <w:name w:val="heading 2"/>
-    <w:basedOn w:val="Standaard"/>
-    <w:next w:val="Standaard"/>
-    <w:link w:val="Kop2Char"/>
+    <w:basedOn w:val="Normal"/>
+    <w:next w:val="Normal"/>
+    <w:link w:val="Heading2Char"/>
     <w:uiPriority w:val="9"/>
     <w:unhideWhenUsed/>
     <w:qFormat/>
@@ -6309,11 +5895,11 @@
       <w:szCs w:val="26"/>
     </w:rPr>
   </w:style>
-  <w:style w:type="paragraph" w:styleId="Kop3">
+  <w:style w:type="paragraph" w:styleId="Heading3">
     <w:name w:val="heading 3"/>
-    <w:basedOn w:val="Standaard"/>
-    <w:next w:val="Standaard"/>
-    <w:link w:val="Kop3Char"/>
+    <w:basedOn w:val="Normal"/>
+    <w:next w:val="Normal"/>
+    <w:link w:val="Heading3Char"/>
     <w:uiPriority w:val="9"/>
     <w:unhideWhenUsed/>
     <w:qFormat/>
@@ -6331,13 +5917,13 @@
       <w:szCs w:val="24"/>
     </w:rPr>
   </w:style>
-  <w:style w:type="character" w:default="1" w:styleId="Standaardalinea-lettertype">
+  <w:style w:type="character" w:default="1" w:styleId="DefaultParagraphFont">
     <w:name w:val="Default Paragraph Font"/>
     <w:uiPriority w:val="1"/>
     <w:semiHidden/>
     <w:unhideWhenUsed/>
   </w:style>
-  <w:style w:type="table" w:default="1" w:styleId="Standaardtabel">
+  <w:style w:type="table" w:default="1" w:styleId="TableNormal">
     <w:name w:val="Normal Table"/>
     <w:uiPriority w:val="99"/>
     <w:semiHidden/>
@@ -6352,21 +5938,22 @@
       </w:tblCellMar>
     </w:tblPr>
   </w:style>
-  <w:style w:type="numbering" w:default="1" w:styleId="Geenlijst">
+  <w:style w:type="numbering" w:default="1" w:styleId="NoList">
     <w:name w:val="No List"/>
     <w:uiPriority w:val="99"/>
     <w:semiHidden/>
     <w:unhideWhenUsed/>
   </w:style>
-  <w:style w:type="table" w:styleId="Tabelraster">
+  <w:style w:type="table" w:styleId="TableGrid">
     <w:name w:val="Table Grid"/>
-    <w:basedOn w:val="Standaardtabel"/>
+    <w:basedOn w:val="TableNormal"/>
     <w:uiPriority w:val="39"/>
     <w:rsid w:val="00DF063D"/>
     <w:pPr>
       <w:spacing w:after="0" w:line="240" w:lineRule="auto"/>
     </w:pPr>
     <w:tblPr>
+      <w:tblInd w:w="0" w:type="dxa"/>
       <w:tblBorders>
         <w:top w:val="single" w:sz="4" w:space="0" w:color="auto"/>
         <w:left w:val="single" w:sz="4" w:space="0" w:color="auto"/>
@@ -6375,11 +5962,17 @@
         <w:insideH w:val="single" w:sz="4" w:space="0" w:color="auto"/>
         <w:insideV w:val="single" w:sz="4" w:space="0" w:color="auto"/>
       </w:tblBorders>
+      <w:tblCellMar>
+        <w:top w:w="0" w:type="dxa"/>
+        <w:left w:w="108" w:type="dxa"/>
+        <w:bottom w:w="0" w:type="dxa"/>
+        <w:right w:w="108" w:type="dxa"/>
+      </w:tblCellMar>
     </w:tblPr>
   </w:style>
-  <w:style w:type="paragraph" w:styleId="Lijstalinea">
+  <w:style w:type="paragraph" w:styleId="ListParagraph">
     <w:name w:val="List Paragraph"/>
-    <w:basedOn w:val="Standaard"/>
+    <w:basedOn w:val="Normal"/>
     <w:uiPriority w:val="34"/>
     <w:qFormat/>
     <w:rsid w:val="00DF063D"/>
@@ -6388,9 +5981,9 @@
       <w:contextualSpacing/>
     </w:pPr>
   </w:style>
-  <w:style w:type="character" w:styleId="Verwijzingopmerking">
+  <w:style w:type="character" w:styleId="CommentReference">
     <w:name w:val="annotation reference"/>
-    <w:basedOn w:val="Standaardalinea-lettertype"/>
+    <w:basedOn w:val="DefaultParagraphFont"/>
     <w:uiPriority w:val="99"/>
     <w:semiHidden/>
     <w:unhideWhenUsed/>
@@ -6400,10 +5993,10 @@
       <w:szCs w:val="16"/>
     </w:rPr>
   </w:style>
-  <w:style w:type="paragraph" w:styleId="Tekstopmerking">
+  <w:style w:type="paragraph" w:styleId="CommentText">
     <w:name w:val="annotation text"/>
-    <w:basedOn w:val="Standaard"/>
-    <w:link w:val="TekstopmerkingChar"/>
+    <w:basedOn w:val="Normal"/>
+    <w:link w:val="CommentTextChar"/>
     <w:uiPriority w:val="99"/>
     <w:semiHidden/>
     <w:unhideWhenUsed/>
@@ -6416,10 +6009,10 @@
       <w:szCs w:val="20"/>
     </w:rPr>
   </w:style>
-  <w:style w:type="character" w:customStyle="1" w:styleId="TekstopmerkingChar">
-    <w:name w:val="Tekst opmerking Char"/>
-    <w:basedOn w:val="Standaardalinea-lettertype"/>
-    <w:link w:val="Tekstopmerking"/>
+  <w:style w:type="character" w:customStyle="1" w:styleId="CommentTextChar">
+    <w:name w:val="Comment Text Char"/>
+    <w:basedOn w:val="DefaultParagraphFont"/>
+    <w:link w:val="CommentText"/>
     <w:uiPriority w:val="99"/>
     <w:semiHidden/>
     <w:rsid w:val="00B81A7F"/>
@@ -6428,11 +6021,11 @@
       <w:szCs w:val="20"/>
     </w:rPr>
   </w:style>
-  <w:style w:type="paragraph" w:styleId="Onderwerpvanopmerking">
+  <w:style w:type="paragraph" w:styleId="CommentSubject">
     <w:name w:val="annotation subject"/>
-    <w:basedOn w:val="Tekstopmerking"/>
-    <w:next w:val="Tekstopmerking"/>
-    <w:link w:val="OnderwerpvanopmerkingChar"/>
+    <w:basedOn w:val="CommentText"/>
+    <w:next w:val="CommentText"/>
+    <w:link w:val="CommentSubjectChar"/>
     <w:uiPriority w:val="99"/>
     <w:semiHidden/>
     <w:unhideWhenUsed/>
@@ -6442,10 +6035,10 @@
       <w:bCs/>
     </w:rPr>
   </w:style>
-  <w:style w:type="character" w:customStyle="1" w:styleId="OnderwerpvanopmerkingChar">
-    <w:name w:val="Onderwerp van opmerking Char"/>
-    <w:basedOn w:val="TekstopmerkingChar"/>
-    <w:link w:val="Onderwerpvanopmerking"/>
+  <w:style w:type="character" w:customStyle="1" w:styleId="CommentSubjectChar">
+    <w:name w:val="Comment Subject Char"/>
+    <w:basedOn w:val="CommentTextChar"/>
+    <w:link w:val="CommentSubject"/>
     <w:uiPriority w:val="99"/>
     <w:semiHidden/>
     <w:rsid w:val="00B81A7F"/>
@@ -6456,10 +6049,10 @@
       <w:szCs w:val="20"/>
     </w:rPr>
   </w:style>
-  <w:style w:type="paragraph" w:styleId="Ballontekst">
+  <w:style w:type="paragraph" w:styleId="BalloonText">
     <w:name w:val="Balloon Text"/>
-    <w:basedOn w:val="Standaard"/>
-    <w:link w:val="BallontekstChar"/>
+    <w:basedOn w:val="Normal"/>
+    <w:link w:val="BalloonTextChar"/>
     <w:uiPriority w:val="99"/>
     <w:semiHidden/>
     <w:unhideWhenUsed/>
@@ -6473,10 +6066,10 @@
       <w:szCs w:val="18"/>
     </w:rPr>
   </w:style>
-  <w:style w:type="character" w:customStyle="1" w:styleId="BallontekstChar">
-    <w:name w:val="Ballontekst Char"/>
-    <w:basedOn w:val="Standaardalinea-lettertype"/>
-    <w:link w:val="Ballontekst"/>
+  <w:style w:type="character" w:customStyle="1" w:styleId="BalloonTextChar">
+    <w:name w:val="Balloon Text Char"/>
+    <w:basedOn w:val="DefaultParagraphFont"/>
+    <w:link w:val="BalloonText"/>
     <w:uiPriority w:val="99"/>
     <w:semiHidden/>
     <w:rsid w:val="00B81A7F"/>
@@ -6486,9 +6079,9 @@
       <w:szCs w:val="18"/>
     </w:rPr>
   </w:style>
-  <w:style w:type="paragraph" w:styleId="Geenafstand">
+  <w:style w:type="paragraph" w:styleId="NoSpacing">
     <w:name w:val="No Spacing"/>
-    <w:link w:val="GeenafstandChar"/>
+    <w:link w:val="NoSpacingChar"/>
     <w:uiPriority w:val="1"/>
     <w:qFormat/>
     <w:rsid w:val="00CD5085"/>
@@ -6500,10 +6093,10 @@
       <w:lang w:val="nl-NL" w:eastAsia="nl-NL"/>
     </w:rPr>
   </w:style>
-  <w:style w:type="character" w:customStyle="1" w:styleId="GeenafstandChar">
-    <w:name w:val="Geen afstand Char"/>
-    <w:basedOn w:val="Standaardalinea-lettertype"/>
-    <w:link w:val="Geenafstand"/>
+  <w:style w:type="character" w:customStyle="1" w:styleId="NoSpacingChar">
+    <w:name w:val="No Spacing Char"/>
+    <w:basedOn w:val="DefaultParagraphFont"/>
+    <w:link w:val="NoSpacing"/>
     <w:uiPriority w:val="1"/>
     <w:rsid w:val="00CD5085"/>
     <w:rPr>
@@ -6511,10 +6104,10 @@
       <w:lang w:val="nl-NL" w:eastAsia="nl-NL"/>
     </w:rPr>
   </w:style>
-  <w:style w:type="character" w:customStyle="1" w:styleId="Kop1Char">
-    <w:name w:val="Kop 1 Char"/>
-    <w:basedOn w:val="Standaardalinea-lettertype"/>
-    <w:link w:val="Kop1"/>
+  <w:style w:type="character" w:customStyle="1" w:styleId="Heading1Char">
+    <w:name w:val="Heading 1 Char"/>
+    <w:basedOn w:val="DefaultParagraphFont"/>
+    <w:link w:val="Heading1"/>
     <w:uiPriority w:val="9"/>
     <w:rsid w:val="002E78E1"/>
     <w:rPr>
@@ -6524,10 +6117,10 @@
       <w:szCs w:val="32"/>
     </w:rPr>
   </w:style>
-  <w:style w:type="paragraph" w:styleId="Kopvaninhoudsopgave">
+  <w:style w:type="paragraph" w:styleId="TOCHeading">
     <w:name w:val="TOC Heading"/>
-    <w:basedOn w:val="Kop1"/>
-    <w:next w:val="Standaard"/>
+    <w:basedOn w:val="Heading1"/>
+    <w:next w:val="Normal"/>
     <w:uiPriority w:val="39"/>
     <w:unhideWhenUsed/>
     <w:qFormat/>
@@ -6539,10 +6132,10 @@
       <w:lang w:val="nl-NL" w:eastAsia="nl-NL"/>
     </w:rPr>
   </w:style>
-  <w:style w:type="character" w:customStyle="1" w:styleId="Kop2Char">
-    <w:name w:val="Kop 2 Char"/>
-    <w:basedOn w:val="Standaardalinea-lettertype"/>
-    <w:link w:val="Kop2"/>
+  <w:style w:type="character" w:customStyle="1" w:styleId="Heading2Char">
+    <w:name w:val="Heading 2 Char"/>
+    <w:basedOn w:val="DefaultParagraphFont"/>
+    <w:link w:val="Heading2"/>
     <w:uiPriority w:val="9"/>
     <w:rsid w:val="002E78E1"/>
     <w:rPr>
@@ -6552,10 +6145,10 @@
       <w:szCs w:val="26"/>
     </w:rPr>
   </w:style>
-  <w:style w:type="paragraph" w:styleId="Koptekst">
+  <w:style w:type="paragraph" w:styleId="Header">
     <w:name w:val="header"/>
-    <w:basedOn w:val="Standaard"/>
-    <w:link w:val="KoptekstChar"/>
+    <w:basedOn w:val="Normal"/>
+    <w:link w:val="HeaderChar"/>
     <w:uiPriority w:val="99"/>
     <w:unhideWhenUsed/>
     <w:rsid w:val="000D2339"/>
@@ -6567,17 +6160,17 @@
       <w:spacing w:after="0" w:line="240" w:lineRule="auto"/>
     </w:pPr>
   </w:style>
-  <w:style w:type="character" w:customStyle="1" w:styleId="KoptekstChar">
-    <w:name w:val="Koptekst Char"/>
-    <w:basedOn w:val="Standaardalinea-lettertype"/>
-    <w:link w:val="Koptekst"/>
+  <w:style w:type="character" w:customStyle="1" w:styleId="HeaderChar">
+    <w:name w:val="Header Char"/>
+    <w:basedOn w:val="DefaultParagraphFont"/>
+    <w:link w:val="Header"/>
     <w:uiPriority w:val="99"/>
     <w:rsid w:val="000D2339"/>
   </w:style>
-  <w:style w:type="paragraph" w:styleId="Voettekst">
+  <w:style w:type="paragraph" w:styleId="Footer">
     <w:name w:val="footer"/>
-    <w:basedOn w:val="Standaard"/>
-    <w:link w:val="VoettekstChar"/>
+    <w:basedOn w:val="Normal"/>
+    <w:link w:val="FooterChar"/>
     <w:uiPriority w:val="99"/>
     <w:unhideWhenUsed/>
     <w:rsid w:val="000D2339"/>
@@ -6589,17 +6182,17 @@
       <w:spacing w:after="0" w:line="240" w:lineRule="auto"/>
     </w:pPr>
   </w:style>
-  <w:style w:type="character" w:customStyle="1" w:styleId="VoettekstChar">
-    <w:name w:val="Voettekst Char"/>
-    <w:basedOn w:val="Standaardalinea-lettertype"/>
-    <w:link w:val="Voettekst"/>
+  <w:style w:type="character" w:customStyle="1" w:styleId="FooterChar">
+    <w:name w:val="Footer Char"/>
+    <w:basedOn w:val="DefaultParagraphFont"/>
+    <w:link w:val="Footer"/>
     <w:uiPriority w:val="99"/>
     <w:rsid w:val="000D2339"/>
   </w:style>
-  <w:style w:type="paragraph" w:styleId="Inhopg1">
+  <w:style w:type="paragraph" w:styleId="TOC1">
     <w:name w:val="toc 1"/>
-    <w:basedOn w:val="Standaard"/>
-    <w:next w:val="Standaard"/>
+    <w:basedOn w:val="Normal"/>
+    <w:next w:val="Normal"/>
     <w:autoRedefine/>
     <w:uiPriority w:val="39"/>
     <w:unhideWhenUsed/>
@@ -6608,10 +6201,10 @@
       <w:spacing w:after="100"/>
     </w:pPr>
   </w:style>
-  <w:style w:type="paragraph" w:styleId="Inhopg2">
+  <w:style w:type="paragraph" w:styleId="TOC2">
     <w:name w:val="toc 2"/>
-    <w:basedOn w:val="Standaard"/>
-    <w:next w:val="Standaard"/>
+    <w:basedOn w:val="Normal"/>
+    <w:next w:val="Normal"/>
     <w:autoRedefine/>
     <w:uiPriority w:val="39"/>
     <w:unhideWhenUsed/>
@@ -6623,7 +6216,7 @@
   </w:style>
   <w:style w:type="character" w:styleId="Hyperlink">
     <w:name w:val="Hyperlink"/>
-    <w:basedOn w:val="Standaardalinea-lettertype"/>
+    <w:basedOn w:val="DefaultParagraphFont"/>
     <w:uiPriority w:val="99"/>
     <w:unhideWhenUsed/>
     <w:rsid w:val="00DD4324"/>
@@ -6632,10 +6225,10 @@
       <w:u w:val="single"/>
     </w:rPr>
   </w:style>
-  <w:style w:type="character" w:customStyle="1" w:styleId="Kop3Char">
-    <w:name w:val="Kop 3 Char"/>
-    <w:basedOn w:val="Standaardalinea-lettertype"/>
-    <w:link w:val="Kop3"/>
+  <w:style w:type="character" w:customStyle="1" w:styleId="Heading3Char">
+    <w:name w:val="Heading 3 Char"/>
+    <w:basedOn w:val="DefaultParagraphFont"/>
+    <w:link w:val="Heading3"/>
     <w:uiPriority w:val="9"/>
     <w:rsid w:val="00707566"/>
     <w:rPr>
@@ -6645,10 +6238,572 @@
       <w:szCs w:val="24"/>
     </w:rPr>
   </w:style>
-  <w:style w:type="paragraph" w:styleId="Inhopg3">
+  <w:style w:type="paragraph" w:styleId="TOC3">
     <w:name w:val="toc 3"/>
-    <w:basedOn w:val="Standaard"/>
-    <w:next w:val="Standaard"/>
+    <w:basedOn w:val="Normal"/>
+    <w:next w:val="Normal"/>
+    <w:autoRedefine/>
+    <w:uiPriority w:val="39"/>
+    <w:unhideWhenUsed/>
+    <w:rsid w:val="00707566"/>
+    <w:pPr>
+      <w:spacing w:after="100"/>
+      <w:ind w:left="440"/>
+    </w:pPr>
+  </w:style>
+</w:styles>
+</file>
+
+<file path=word/stylesWithEffects.xml><?xml version="1.0" encoding="utf-8"?>
+<w:styles xmlns:wpc="http://schemas.microsoft.com/office/word/2010/wordprocessingCanvas" xmlns:mc="http://schemas.openxmlformats.org/markup-compatibility/2006" xmlns:o="urn:schemas-microsoft-com:office:office" xmlns:r="http://schemas.openxmlformats.org/officeDocument/2006/relationships" xmlns:m="http://schemas.openxmlformats.org/officeDocument/2006/math" xmlns:v="urn:schemas-microsoft-com:vml" xmlns:wp14="http://schemas.microsoft.com/office/word/2010/wordprocessingDrawing" xmlns:wp="http://schemas.openxmlformats.org/drawingml/2006/wordprocessingDrawing" xmlns:w10="urn:schemas-microsoft-com:office:word" xmlns:w="http://schemas.openxmlformats.org/wordprocessingml/2006/main" xmlns:w14="http://schemas.microsoft.com/office/word/2010/wordml" xmlns:wpg="http://schemas.microsoft.com/office/word/2010/wordprocessingGroup" xmlns:wpi="http://schemas.microsoft.com/office/word/2010/wordprocessingInk" xmlns:wne="http://schemas.microsoft.com/office/word/2006/wordml" xmlns:wps="http://schemas.microsoft.com/office/word/2010/wordprocessingShape" mc:Ignorable="w14 wp14">
+  <w:docDefaults>
+    <w:rPrDefault>
+      <w:rPr>
+        <w:rFonts w:asciiTheme="minorHAnsi" w:eastAsiaTheme="minorHAnsi" w:hAnsiTheme="minorHAnsi" w:cstheme="minorBidi"/>
+        <w:sz w:val="22"/>
+        <w:szCs w:val="22"/>
+        <w:lang w:val="en-US" w:eastAsia="en-US" w:bidi="ar-SA"/>
+      </w:rPr>
+    </w:rPrDefault>
+    <w:pPrDefault>
+      <w:pPr>
+        <w:spacing w:after="160" w:line="259" w:lineRule="auto"/>
+      </w:pPr>
+    </w:pPrDefault>
+  </w:docDefaults>
+  <w:latentStyles w:defLockedState="0" w:defUIPriority="99" w:defSemiHidden="1" w:defUnhideWhenUsed="1" w:defQFormat="0" w:count="267">
+    <w:lsdException w:name="Normal" w:semiHidden="0" w:uiPriority="0" w:unhideWhenUsed="0" w:qFormat="1"/>
+    <w:lsdException w:name="heading 1" w:semiHidden="0" w:uiPriority="9" w:unhideWhenUsed="0" w:qFormat="1"/>
+    <w:lsdException w:name="heading 2" w:uiPriority="9" w:qFormat="1"/>
+    <w:lsdException w:name="heading 3" w:uiPriority="9" w:qFormat="1"/>
+    <w:lsdException w:name="heading 4" w:uiPriority="9" w:qFormat="1"/>
+    <w:lsdException w:name="heading 5" w:uiPriority="9" w:qFormat="1"/>
+    <w:lsdException w:name="heading 6" w:uiPriority="9" w:qFormat="1"/>
+    <w:lsdException w:name="heading 7" w:uiPriority="9" w:qFormat="1"/>
+    <w:lsdException w:name="heading 8" w:uiPriority="9" w:qFormat="1"/>
+    <w:lsdException w:name="heading 9" w:uiPriority="9" w:qFormat="1"/>
+    <w:lsdException w:name="toc 1" w:uiPriority="39"/>
+    <w:lsdException w:name="toc 2" w:uiPriority="39"/>
+    <w:lsdException w:name="toc 3" w:uiPriority="39"/>
+    <w:lsdException w:name="toc 4" w:uiPriority="39"/>
+    <w:lsdException w:name="toc 5" w:uiPriority="39"/>
+    <w:lsdException w:name="toc 6" w:uiPriority="39"/>
+    <w:lsdException w:name="toc 7" w:uiPriority="39"/>
+    <w:lsdException w:name="toc 8" w:uiPriority="39"/>
+    <w:lsdException w:name="toc 9" w:uiPriority="39"/>
+    <w:lsdException w:name="caption" w:uiPriority="35" w:qFormat="1"/>
+    <w:lsdException w:name="Title" w:semiHidden="0" w:uiPriority="10" w:unhideWhenUsed="0" w:qFormat="1"/>
+    <w:lsdException w:name="Default Paragraph Font" w:uiPriority="1"/>
+    <w:lsdException w:name="Subtitle" w:semiHidden="0" w:uiPriority="11" w:unhideWhenUsed="0" w:qFormat="1"/>
+    <w:lsdException w:name="Strong" w:semiHidden="0" w:uiPriority="22" w:unhideWhenUsed="0" w:qFormat="1"/>
+    <w:lsdException w:name="Emphasis" w:semiHidden="0" w:uiPriority="20" w:unhideWhenUsed="0" w:qFormat="1"/>
+    <w:lsdException w:name="Table Grid" w:semiHidden="0" w:uiPriority="39" w:unhideWhenUsed="0"/>
+    <w:lsdException w:name="Placeholder Text" w:unhideWhenUsed="0"/>
+    <w:lsdException w:name="No Spacing" w:semiHidden="0" w:uiPriority="1" w:unhideWhenUsed="0" w:qFormat="1"/>
+    <w:lsdException w:name="Light Shading" w:semiHidden="0" w:uiPriority="60" w:unhideWhenUsed="0"/>
+    <w:lsdException w:name="Light List" w:semiHidden="0" w:uiPriority="61" w:unhideWhenUsed="0"/>
+    <w:lsdException w:name="Light Grid" w:semiHidden="0" w:uiPriority="62" w:unhideWhenUsed="0"/>
+    <w:lsdException w:name="Medium Shading 1" w:semiHidden="0" w:uiPriority="63" w:unhideWhenUsed="0"/>
+    <w:lsdException w:name="Medium Shading 2" w:semiHidden="0" w:uiPriority="64" w:unhideWhenUsed="0"/>
+    <w:lsdException w:name="Medium List 1" w:semiHidden="0" w:uiPriority="65" w:unhideWhenUsed="0"/>
+    <w:lsdException w:name="Medium List 2" w:semiHidden="0" w:uiPriority="66" w:unhideWhenUsed="0"/>
+    <w:lsdException w:name="Medium Grid 1" w:semiHidden="0" w:uiPriority="67" w:unhideWhenUsed="0"/>
+    <w:lsdException w:name="Medium Grid 2" w:semiHidden="0" w:uiPriority="68" w:unhideWhenUsed="0"/>
+    <w:lsdException w:name="Medium Grid 3" w:semiHidden="0" w:uiPriority="69" w:unhideWhenUsed="0"/>
+    <w:lsdException w:name="Dark List" w:semiHidden="0" w:uiPriority="70" w:unhideWhenUsed="0"/>
+    <w:lsdException w:name="Colorful Shading" w:semiHidden="0" w:uiPriority="71" w:unhideWhenUsed="0"/>
+    <w:lsdException w:name="Colorful List" w:semiHidden="0" w:uiPriority="72" w:unhideWhenUsed="0"/>
+    <w:lsdException w:name="Colorful Grid" w:semiHidden="0" w:uiPriority="73" w:unhideWhenUsed="0"/>
+    <w:lsdException w:name="Light Shading Accent 1" w:semiHidden="0" w:uiPriority="60" w:unhideWhenUsed="0"/>
+    <w:lsdException w:name="Light List Accent 1" w:semiHidden="0" w:uiPriority="61" w:unhideWhenUsed="0"/>
+    <w:lsdException w:name="Light Grid Accent 1" w:semiHidden="0" w:uiPriority="62" w:unhideWhenUsed="0"/>
+    <w:lsdException w:name="Medium Shading 1 Accent 1" w:semiHidden="0" w:uiPriority="63" w:unhideWhenUsed="0"/>
+    <w:lsdException w:name="Medium Shading 2 Accent 1" w:semiHidden="0" w:uiPriority="64" w:unhideWhenUsed="0"/>
+    <w:lsdException w:name="Medium List 1 Accent 1" w:semiHidden="0" w:uiPriority="65" w:unhideWhenUsed="0"/>
+    <w:lsdException w:name="Revision" w:unhideWhenUsed="0"/>
+    <w:lsdException w:name="List Paragraph" w:semiHidden="0" w:uiPriority="34" w:unhideWhenUsed="0" w:qFormat="1"/>
+    <w:lsdException w:name="Quote" w:semiHidden="0" w:uiPriority="29" w:unhideWhenUsed="0" w:qFormat="1"/>
+    <w:lsdException w:name="Intense Quote" w:semiHidden="0" w:uiPriority="30" w:unhideWhenUsed="0" w:qFormat="1"/>
+    <w:lsdException w:name="Medium List 2 Accent 1" w:semiHidden="0" w:uiPriority="66" w:unhideWhenUsed="0"/>
+    <w:lsdException w:name="Medium Grid 1 Accent 1" w:semiHidden="0" w:uiPriority="67" w:unhideWhenUsed="0"/>
+    <w:lsdException w:name="Medium Grid 2 Accent 1" w:semiHidden="0" w:uiPriority="68" w:unhideWhenUsed="0"/>
+    <w:lsdException w:name="Medium Grid 3 Accent 1" w:semiHidden="0" w:uiPriority="69" w:unhideWhenUsed="0"/>
+    <w:lsdException w:name="Dark List Accent 1" w:semiHidden="0" w:uiPriority="70" w:unhideWhenUsed="0"/>
+    <w:lsdException w:name="Colorful Shading Accent 1" w:semiHidden="0" w:uiPriority="71" w:unhideWhenUsed="0"/>
+    <w:lsdException w:name="Colorful List Accent 1" w:semiHidden="0" w:uiPriority="72" w:unhideWhenUsed="0"/>
+    <w:lsdException w:name="Colorful Grid Accent 1" w:semiHidden="0" w:uiPriority="73" w:unhideWhenUsed="0"/>
+    <w:lsdException w:name="Light Shading Accent 2" w:semiHidden="0" w:uiPriority="60" w:unhideWhenUsed="0"/>
+    <w:lsdException w:name="Light List Accent 2" w:semiHidden="0" w:uiPriority="61" w:unhideWhenUsed="0"/>
+    <w:lsdException w:name="Light Grid Accent 2" w:semiHidden="0" w:uiPriority="62" w:unhideWhenUsed="0"/>
+    <w:lsdException w:name="Medium Shading 1 Accent 2" w:semiHidden="0" w:uiPriority="63" w:unhideWhenUsed="0"/>
+    <w:lsdException w:name="Medium Shading 2 Accent 2" w:semiHidden="0" w:uiPriority="64" w:unhideWhenUsed="0"/>
+    <w:lsdException w:name="Medium List 1 Accent 2" w:semiHidden="0" w:uiPriority="65" w:unhideWhenUsed="0"/>
+    <w:lsdException w:name="Medium List 2 Accent 2" w:semiHidden="0" w:uiPriority="66" w:unhideWhenUsed="0"/>
+    <w:lsdException w:name="Medium Grid 1 Accent 2" w:semiHidden="0" w:uiPriority="67" w:unhideWhenUsed="0"/>
+    <w:lsdException w:name="Medium Grid 2 Accent 2" w:semiHidden="0" w:uiPriority="68" w:unhideWhenUsed="0"/>
+    <w:lsdException w:name="Medium Grid 3 Accent 2" w:semiHidden="0" w:uiPriority="69" w:unhideWhenUsed="0"/>
+    <w:lsdException w:name="Dark List Accent 2" w:semiHidden="0" w:uiPriority="70" w:unhideWhenUsed="0"/>
+    <w:lsdException w:name="Colorful Shading Accent 2" w:semiHidden="0" w:uiPriority="71" w:unhideWhenUsed="0"/>
+    <w:lsdException w:name="Colorful List Accent 2" w:semiHidden="0" w:uiPriority="72" w:unhideWhenUsed="0"/>
+    <w:lsdException w:name="Colorful Grid Accent 2" w:semiHidden="0" w:uiPriority="73" w:unhideWhenUsed="0"/>
+    <w:lsdException w:name="Light Shading Accent 3" w:semiHidden="0" w:uiPriority="60" w:unhideWhenUsed="0"/>
+    <w:lsdException w:name="Light List Accent 3" w:semiHidden="0" w:uiPriority="61" w:unhideWhenUsed="0"/>
+    <w:lsdException w:name="Light Grid Accent 3" w:semiHidden="0" w:uiPriority="62" w:unhideWhenUsed="0"/>
+    <w:lsdException w:name="Medium Shading 1 Accent 3" w:semiHidden="0" w:uiPriority="63" w:unhideWhenUsed="0"/>
+    <w:lsdException w:name="Medium Shading 2 Accent 3" w:semiHidden="0" w:uiPriority="64" w:unhideWhenUsed="0"/>
+    <w:lsdException w:name="Medium List 1 Accent 3" w:semiHidden="0" w:uiPriority="65" w:unhideWhenUsed="0"/>
+    <w:lsdException w:name="Medium List 2 Accent 3" w:semiHidden="0" w:uiPriority="66" w:unhideWhenUsed="0"/>
+    <w:lsdException w:name="Medium Grid 1 Accent 3" w:semiHidden="0" w:uiPriority="67" w:unhideWhenUsed="0"/>
+    <w:lsdException w:name="Medium Grid 2 Accent 3" w:semiHidden="0" w:uiPriority="68" w:unhideWhenUsed="0"/>
+    <w:lsdException w:name="Medium Grid 3 Accent 3" w:semiHidden="0" w:uiPriority="69" w:unhideWhenUsed="0"/>
+    <w:lsdException w:name="Dark List Accent 3" w:semiHidden="0" w:uiPriority="70" w:unhideWhenUsed="0"/>
+    <w:lsdException w:name="Colorful Shading Accent 3" w:semiHidden="0" w:uiPriority="71" w:unhideWhenUsed="0"/>
+    <w:lsdException w:name="Colorful List Accent 3" w:semiHidden="0" w:uiPriority="72" w:unhideWhenUsed="0"/>
+    <w:lsdException w:name="Colorful Grid Accent 3" w:semiHidden="0" w:uiPriority="73" w:unhideWhenUsed="0"/>
+    <w:lsdException w:name="Light Shading Accent 4" w:semiHidden="0" w:uiPriority="60" w:unhideWhenUsed="0"/>
+    <w:lsdException w:name="Light List Accent 4" w:semiHidden="0" w:uiPriority="61" w:unhideWhenUsed="0"/>
+    <w:lsdException w:name="Light Grid Accent 4" w:semiHidden="0" w:uiPriority="62" w:unhideWhenUsed="0"/>
+    <w:lsdException w:name="Medium Shading 1 Accent 4" w:semiHidden="0" w:uiPriority="63" w:unhideWhenUsed="0"/>
+    <w:lsdException w:name="Medium Shading 2 Accent 4" w:semiHidden="0" w:uiPriority="64" w:unhideWhenUsed="0"/>
+    <w:lsdException w:name="Medium List 1 Accent 4" w:semiHidden="0" w:uiPriority="65" w:unhideWhenUsed="0"/>
+    <w:lsdException w:name="Medium List 2 Accent 4" w:semiHidden="0" w:uiPriority="66" w:unhideWhenUsed="0"/>
+    <w:lsdException w:name="Medium Grid 1 Accent 4" w:semiHidden="0" w:uiPriority="67" w:unhideWhenUsed="0"/>
+    <w:lsdException w:name="Medium Grid 2 Accent 4" w:semiHidden="0" w:uiPriority="68" w:unhideWhenUsed="0"/>
+    <w:lsdException w:name="Medium Grid 3 Accent 4" w:semiHidden="0" w:uiPriority="69" w:unhideWhenUsed="0"/>
+    <w:lsdException w:name="Dark List Accent 4" w:semiHidden="0" w:uiPriority="70" w:unhideWhenUsed="0"/>
+    <w:lsdException w:name="Colorful Shading Accent 4" w:semiHidden="0" w:uiPriority="71" w:unhideWhenUsed="0"/>
+    <w:lsdException w:name="Colorful List Accent 4" w:semiHidden="0" w:uiPriority="72" w:unhideWhenUsed="0"/>
+    <w:lsdException w:name="Colorful Grid Accent 4" w:semiHidden="0" w:uiPriority="73" w:unhideWhenUsed="0"/>
+    <w:lsdException w:name="Light Shading Accent 5" w:semiHidden="0" w:uiPriority="60" w:unhideWhenUsed="0"/>
+    <w:lsdException w:name="Light List Accent 5" w:semiHidden="0" w:uiPriority="61" w:unhideWhenUsed="0"/>
+    <w:lsdException w:name="Light Grid Accent 5" w:semiHidden="0" w:uiPriority="62" w:unhideWhenUsed="0"/>
+    <w:lsdException w:name="Medium Shading 1 Accent 5" w:semiHidden="0" w:uiPriority="63" w:unhideWhenUsed="0"/>
+    <w:lsdException w:name="Medium Shading 2 Accent 5" w:semiHidden="0" w:uiPriority="64" w:unhideWhenUsed="0"/>
+    <w:lsdException w:name="Medium List 1 Accent 5" w:semiHidden="0" w:uiPriority="65" w:unhideWhenUsed="0"/>
+    <w:lsdException w:name="Medium List 2 Accent 5" w:semiHidden="0" w:uiPriority="66" w:unhideWhenUsed="0"/>
+    <w:lsdException w:name="Medium Grid 1 Accent 5" w:semiHidden="0" w:uiPriority="67" w:unhideWhenUsed="0"/>
+    <w:lsdException w:name="Medium Grid 2 Accent 5" w:semiHidden="0" w:uiPriority="68" w:unhideWhenUsed="0"/>
+    <w:lsdException w:name="Medium Grid 3 Accent 5" w:semiHidden="0" w:uiPriority="69" w:unhideWhenUsed="0"/>
+    <w:lsdException w:name="Dark List Accent 5" w:semiHidden="0" w:uiPriority="70" w:unhideWhenUsed="0"/>
+    <w:lsdException w:name="Colorful Shading Accent 5" w:semiHidden="0" w:uiPriority="71" w:unhideWhenUsed="0"/>
+    <w:lsdException w:name="Colorful List Accent 5" w:semiHidden="0" w:uiPriority="72" w:unhideWhenUsed="0"/>
+    <w:lsdException w:name="Colorful Grid Accent 5" w:semiHidden="0" w:uiPriority="73" w:unhideWhenUsed="0"/>
+    <w:lsdException w:name="Light Shading Accent 6" w:semiHidden="0" w:uiPriority="60" w:unhideWhenUsed="0"/>
+    <w:lsdException w:name="Light List Accent 6" w:semiHidden="0" w:uiPriority="61" w:unhideWhenUsed="0"/>
+    <w:lsdException w:name="Light Grid Accent 6" w:semiHidden="0" w:uiPriority="62" w:unhideWhenUsed="0"/>
+    <w:lsdException w:name="Medium Shading 1 Accent 6" w:semiHidden="0" w:uiPriority="63" w:unhideWhenUsed="0"/>
+    <w:lsdException w:name="Medium Shading 2 Accent 6" w:semiHidden="0" w:uiPriority="64" w:unhideWhenUsed="0"/>
+    <w:lsdException w:name="Medium List 1 Accent 6" w:semiHidden="0" w:uiPriority="65" w:unhideWhenUsed="0"/>
+    <w:lsdException w:name="Medium List 2 Accent 6" w:semiHidden="0" w:uiPriority="66" w:unhideWhenUsed="0"/>
+    <w:lsdException w:name="Medium Grid 1 Accent 6" w:semiHidden="0" w:uiPriority="67" w:unhideWhenUsed="0"/>
+    <w:lsdException w:name="Medium Grid 2 Accent 6" w:semiHidden="0" w:uiPriority="68" w:unhideWhenUsed="0"/>
+    <w:lsdException w:name="Medium Grid 3 Accent 6" w:semiHidden="0" w:uiPriority="69" w:unhideWhenUsed="0"/>
+    <w:lsdException w:name="Dark List Accent 6" w:semiHidden="0" w:uiPriority="70" w:unhideWhenUsed="0"/>
+    <w:lsdException w:name="Colorful Shading Accent 6" w:semiHidden="0" w:uiPriority="71" w:unhideWhenUsed="0"/>
+    <w:lsdException w:name="Colorful List Accent 6" w:semiHidden="0" w:uiPriority="72" w:unhideWhenUsed="0"/>
+    <w:lsdException w:name="Colorful Grid Accent 6" w:semiHidden="0" w:uiPriority="73" w:unhideWhenUsed="0"/>
+    <w:lsdException w:name="Subtle Emphasis" w:semiHidden="0" w:uiPriority="19" w:unhideWhenUsed="0" w:qFormat="1"/>
+    <w:lsdException w:name="Intense Emphasis" w:semiHidden="0" w:uiPriority="21" w:unhideWhenUsed="0" w:qFormat="1"/>
+    <w:lsdException w:name="Subtle Reference" w:semiHidden="0" w:uiPriority="31" w:unhideWhenUsed="0" w:qFormat="1"/>
+    <w:lsdException w:name="Intense Reference" w:semiHidden="0" w:uiPriority="32" w:unhideWhenUsed="0" w:qFormat="1"/>
+    <w:lsdException w:name="Book Title" w:semiHidden="0" w:uiPriority="33" w:unhideWhenUsed="0" w:qFormat="1"/>
+    <w:lsdException w:name="Bibliography" w:uiPriority="37"/>
+    <w:lsdException w:name="TOC Heading" w:uiPriority="39" w:qFormat="1"/>
+  </w:latentStyles>
+  <w:style w:type="paragraph" w:default="1" w:styleId="Normal">
+    <w:name w:val="Normal"/>
+    <w:qFormat/>
+  </w:style>
+  <w:style w:type="paragraph" w:styleId="Heading1">
+    <w:name w:val="heading 1"/>
+    <w:basedOn w:val="Normal"/>
+    <w:next w:val="Normal"/>
+    <w:link w:val="Heading1Char"/>
+    <w:uiPriority w:val="9"/>
+    <w:qFormat/>
+    <w:rsid w:val="002E78E1"/>
+    <w:pPr>
+      <w:keepNext/>
+      <w:keepLines/>
+      <w:spacing w:before="240" w:after="0"/>
+      <w:outlineLvl w:val="0"/>
+    </w:pPr>
+    <w:rPr>
+      <w:rFonts w:asciiTheme="majorHAnsi" w:eastAsiaTheme="majorEastAsia" w:hAnsiTheme="majorHAnsi" w:cstheme="majorBidi"/>
+      <w:color w:val="2E74B5" w:themeColor="accent1" w:themeShade="BF"/>
+      <w:sz w:val="32"/>
+      <w:szCs w:val="32"/>
+    </w:rPr>
+  </w:style>
+  <w:style w:type="paragraph" w:styleId="Heading2">
+    <w:name w:val="heading 2"/>
+    <w:basedOn w:val="Normal"/>
+    <w:next w:val="Normal"/>
+    <w:link w:val="Heading2Char"/>
+    <w:uiPriority w:val="9"/>
+    <w:unhideWhenUsed/>
+    <w:qFormat/>
+    <w:rsid w:val="002E78E1"/>
+    <w:pPr>
+      <w:keepNext/>
+      <w:keepLines/>
+      <w:spacing w:before="40" w:after="0"/>
+      <w:outlineLvl w:val="1"/>
+    </w:pPr>
+    <w:rPr>
+      <w:rFonts w:asciiTheme="majorHAnsi" w:eastAsiaTheme="majorEastAsia" w:hAnsiTheme="majorHAnsi" w:cstheme="majorBidi"/>
+      <w:color w:val="2E74B5" w:themeColor="accent1" w:themeShade="BF"/>
+      <w:sz w:val="26"/>
+      <w:szCs w:val="26"/>
+    </w:rPr>
+  </w:style>
+  <w:style w:type="paragraph" w:styleId="Heading3">
+    <w:name w:val="heading 3"/>
+    <w:basedOn w:val="Normal"/>
+    <w:next w:val="Normal"/>
+    <w:link w:val="Heading3Char"/>
+    <w:uiPriority w:val="9"/>
+    <w:unhideWhenUsed/>
+    <w:qFormat/>
+    <w:rsid w:val="00707566"/>
+    <w:pPr>
+      <w:keepNext/>
+      <w:keepLines/>
+      <w:spacing w:before="40" w:after="0"/>
+      <w:outlineLvl w:val="2"/>
+    </w:pPr>
+    <w:rPr>
+      <w:rFonts w:asciiTheme="majorHAnsi" w:eastAsiaTheme="majorEastAsia" w:hAnsiTheme="majorHAnsi" w:cstheme="majorBidi"/>
+      <w:color w:val="1F4D78" w:themeColor="accent1" w:themeShade="7F"/>
+      <w:sz w:val="24"/>
+      <w:szCs w:val="24"/>
+    </w:rPr>
+  </w:style>
+  <w:style w:type="character" w:default="1" w:styleId="DefaultParagraphFont">
+    <w:name w:val="Default Paragraph Font"/>
+    <w:uiPriority w:val="1"/>
+    <w:semiHidden/>
+    <w:unhideWhenUsed/>
+  </w:style>
+  <w:style w:type="table" w:default="1" w:styleId="TableNormal">
+    <w:name w:val="Normal Table"/>
+    <w:uiPriority w:val="99"/>
+    <w:semiHidden/>
+    <w:unhideWhenUsed/>
+    <w:tblPr>
+      <w:tblInd w:w="0" w:type="dxa"/>
+      <w:tblCellMar>
+        <w:top w:w="0" w:type="dxa"/>
+        <w:left w:w="108" w:type="dxa"/>
+        <w:bottom w:w="0" w:type="dxa"/>
+        <w:right w:w="108" w:type="dxa"/>
+      </w:tblCellMar>
+    </w:tblPr>
+  </w:style>
+  <w:style w:type="numbering" w:default="1" w:styleId="NoList">
+    <w:name w:val="No List"/>
+    <w:uiPriority w:val="99"/>
+    <w:semiHidden/>
+    <w:unhideWhenUsed/>
+  </w:style>
+  <w:style w:type="table" w:styleId="TableGrid">
+    <w:name w:val="Table Grid"/>
+    <w:basedOn w:val="TableNormal"/>
+    <w:uiPriority w:val="39"/>
+    <w:rsid w:val="00DF063D"/>
+    <w:pPr>
+      <w:spacing w:after="0" w:line="240" w:lineRule="auto"/>
+    </w:pPr>
+    <w:tblPr>
+      <w:tblInd w:w="0" w:type="dxa"/>
+      <w:tblBorders>
+        <w:top w:val="single" w:sz="4" w:space="0" w:color="auto"/>
+        <w:left w:val="single" w:sz="4" w:space="0" w:color="auto"/>
+        <w:bottom w:val="single" w:sz="4" w:space="0" w:color="auto"/>
+        <w:right w:val="single" w:sz="4" w:space="0" w:color="auto"/>
+        <w:insideH w:val="single" w:sz="4" w:space="0" w:color="auto"/>
+        <w:insideV w:val="single" w:sz="4" w:space="0" w:color="auto"/>
+      </w:tblBorders>
+      <w:tblCellMar>
+        <w:top w:w="0" w:type="dxa"/>
+        <w:left w:w="108" w:type="dxa"/>
+        <w:bottom w:w="0" w:type="dxa"/>
+        <w:right w:w="108" w:type="dxa"/>
+      </w:tblCellMar>
+    </w:tblPr>
+  </w:style>
+  <w:style w:type="paragraph" w:styleId="ListParagraph">
+    <w:name w:val="List Paragraph"/>
+    <w:basedOn w:val="Normal"/>
+    <w:uiPriority w:val="34"/>
+    <w:qFormat/>
+    <w:rsid w:val="00DF063D"/>
+    <w:pPr>
+      <w:ind w:left="720"/>
+      <w:contextualSpacing/>
+    </w:pPr>
+  </w:style>
+  <w:style w:type="character" w:styleId="CommentReference">
+    <w:name w:val="annotation reference"/>
+    <w:basedOn w:val="DefaultParagraphFont"/>
+    <w:uiPriority w:val="99"/>
+    <w:semiHidden/>
+    <w:unhideWhenUsed/>
+    <w:rsid w:val="00B81A7F"/>
+    <w:rPr>
+      <w:sz w:val="16"/>
+      <w:szCs w:val="16"/>
+    </w:rPr>
+  </w:style>
+  <w:style w:type="paragraph" w:styleId="CommentText">
+    <w:name w:val="annotation text"/>
+    <w:basedOn w:val="Normal"/>
+    <w:link w:val="CommentTextChar"/>
+    <w:uiPriority w:val="99"/>
+    <w:semiHidden/>
+    <w:unhideWhenUsed/>
+    <w:rsid w:val="00B81A7F"/>
+    <w:pPr>
+      <w:spacing w:line="240" w:lineRule="auto"/>
+    </w:pPr>
+    <w:rPr>
+      <w:sz w:val="20"/>
+      <w:szCs w:val="20"/>
+    </w:rPr>
+  </w:style>
+  <w:style w:type="character" w:customStyle="1" w:styleId="CommentTextChar">
+    <w:name w:val="Comment Text Char"/>
+    <w:basedOn w:val="DefaultParagraphFont"/>
+    <w:link w:val="CommentText"/>
+    <w:uiPriority w:val="99"/>
+    <w:semiHidden/>
+    <w:rsid w:val="00B81A7F"/>
+    <w:rPr>
+      <w:sz w:val="20"/>
+      <w:szCs w:val="20"/>
+    </w:rPr>
+  </w:style>
+  <w:style w:type="paragraph" w:styleId="CommentSubject">
+    <w:name w:val="annotation subject"/>
+    <w:basedOn w:val="CommentText"/>
+    <w:next w:val="CommentText"/>
+    <w:link w:val="CommentSubjectChar"/>
+    <w:uiPriority w:val="99"/>
+    <w:semiHidden/>
+    <w:unhideWhenUsed/>
+    <w:rsid w:val="00B81A7F"/>
+    <w:rPr>
+      <w:b/>
+      <w:bCs/>
+    </w:rPr>
+  </w:style>
+  <w:style w:type="character" w:customStyle="1" w:styleId="CommentSubjectChar">
+    <w:name w:val="Comment Subject Char"/>
+    <w:basedOn w:val="CommentTextChar"/>
+    <w:link w:val="CommentSubject"/>
+    <w:uiPriority w:val="99"/>
+    <w:semiHidden/>
+    <w:rsid w:val="00B81A7F"/>
+    <w:rPr>
+      <w:b/>
+      <w:bCs/>
+      <w:sz w:val="20"/>
+      <w:szCs w:val="20"/>
+    </w:rPr>
+  </w:style>
+  <w:style w:type="paragraph" w:styleId="BalloonText">
+    <w:name w:val="Balloon Text"/>
+    <w:basedOn w:val="Normal"/>
+    <w:link w:val="BalloonTextChar"/>
+    <w:uiPriority w:val="99"/>
+    <w:semiHidden/>
+    <w:unhideWhenUsed/>
+    <w:rsid w:val="00B81A7F"/>
+    <w:pPr>
+      <w:spacing w:after="0" w:line="240" w:lineRule="auto"/>
+    </w:pPr>
+    <w:rPr>
+      <w:rFonts w:ascii="Segoe UI" w:hAnsi="Segoe UI" w:cs="Segoe UI"/>
+      <w:sz w:val="18"/>
+      <w:szCs w:val="18"/>
+    </w:rPr>
+  </w:style>
+  <w:style w:type="character" w:customStyle="1" w:styleId="BalloonTextChar">
+    <w:name w:val="Balloon Text Char"/>
+    <w:basedOn w:val="DefaultParagraphFont"/>
+    <w:link w:val="BalloonText"/>
+    <w:uiPriority w:val="99"/>
+    <w:semiHidden/>
+    <w:rsid w:val="00B81A7F"/>
+    <w:rPr>
+      <w:rFonts w:ascii="Segoe UI" w:hAnsi="Segoe UI" w:cs="Segoe UI"/>
+      <w:sz w:val="18"/>
+      <w:szCs w:val="18"/>
+    </w:rPr>
+  </w:style>
+  <w:style w:type="paragraph" w:styleId="NoSpacing">
+    <w:name w:val="No Spacing"/>
+    <w:link w:val="NoSpacingChar"/>
+    <w:uiPriority w:val="1"/>
+    <w:qFormat/>
+    <w:rsid w:val="00CD5085"/>
+    <w:pPr>
+      <w:spacing w:after="0" w:line="240" w:lineRule="auto"/>
+    </w:pPr>
+    <w:rPr>
+      <w:rFonts w:eastAsiaTheme="minorEastAsia"/>
+      <w:lang w:val="nl-NL" w:eastAsia="nl-NL"/>
+    </w:rPr>
+  </w:style>
+  <w:style w:type="character" w:customStyle="1" w:styleId="NoSpacingChar">
+    <w:name w:val="No Spacing Char"/>
+    <w:basedOn w:val="DefaultParagraphFont"/>
+    <w:link w:val="NoSpacing"/>
+    <w:uiPriority w:val="1"/>
+    <w:rsid w:val="00CD5085"/>
+    <w:rPr>
+      <w:rFonts w:eastAsiaTheme="minorEastAsia"/>
+      <w:lang w:val="nl-NL" w:eastAsia="nl-NL"/>
+    </w:rPr>
+  </w:style>
+  <w:style w:type="character" w:customStyle="1" w:styleId="Heading1Char">
+    <w:name w:val="Heading 1 Char"/>
+    <w:basedOn w:val="DefaultParagraphFont"/>
+    <w:link w:val="Heading1"/>
+    <w:uiPriority w:val="9"/>
+    <w:rsid w:val="002E78E1"/>
+    <w:rPr>
+      <w:rFonts w:asciiTheme="majorHAnsi" w:eastAsiaTheme="majorEastAsia" w:hAnsiTheme="majorHAnsi" w:cstheme="majorBidi"/>
+      <w:color w:val="2E74B5" w:themeColor="accent1" w:themeShade="BF"/>
+      <w:sz w:val="32"/>
+      <w:szCs w:val="32"/>
+    </w:rPr>
+  </w:style>
+  <w:style w:type="paragraph" w:styleId="TOCHeading">
+    <w:name w:val="TOC Heading"/>
+    <w:basedOn w:val="Heading1"/>
+    <w:next w:val="Normal"/>
+    <w:uiPriority w:val="39"/>
+    <w:unhideWhenUsed/>
+    <w:qFormat/>
+    <w:rsid w:val="002E78E1"/>
+    <w:pPr>
+      <w:outlineLvl w:val="9"/>
+    </w:pPr>
+    <w:rPr>
+      <w:lang w:val="nl-NL" w:eastAsia="nl-NL"/>
+    </w:rPr>
+  </w:style>
+  <w:style w:type="character" w:customStyle="1" w:styleId="Heading2Char">
+    <w:name w:val="Heading 2 Char"/>
+    <w:basedOn w:val="DefaultParagraphFont"/>
+    <w:link w:val="Heading2"/>
+    <w:uiPriority w:val="9"/>
+    <w:rsid w:val="002E78E1"/>
+    <w:rPr>
+      <w:rFonts w:asciiTheme="majorHAnsi" w:eastAsiaTheme="majorEastAsia" w:hAnsiTheme="majorHAnsi" w:cstheme="majorBidi"/>
+      <w:color w:val="2E74B5" w:themeColor="accent1" w:themeShade="BF"/>
+      <w:sz w:val="26"/>
+      <w:szCs w:val="26"/>
+    </w:rPr>
+  </w:style>
+  <w:style w:type="paragraph" w:styleId="Header">
+    <w:name w:val="header"/>
+    <w:basedOn w:val="Normal"/>
+    <w:link w:val="HeaderChar"/>
+    <w:uiPriority w:val="99"/>
+    <w:unhideWhenUsed/>
+    <w:rsid w:val="000D2339"/>
+    <w:pPr>
+      <w:tabs>
+        <w:tab w:val="center" w:pos="4536"/>
+        <w:tab w:val="right" w:pos="9072"/>
+      </w:tabs>
+      <w:spacing w:after="0" w:line="240" w:lineRule="auto"/>
+    </w:pPr>
+  </w:style>
+  <w:style w:type="character" w:customStyle="1" w:styleId="HeaderChar">
+    <w:name w:val="Header Char"/>
+    <w:basedOn w:val="DefaultParagraphFont"/>
+    <w:link w:val="Header"/>
+    <w:uiPriority w:val="99"/>
+    <w:rsid w:val="000D2339"/>
+  </w:style>
+  <w:style w:type="paragraph" w:styleId="Footer">
+    <w:name w:val="footer"/>
+    <w:basedOn w:val="Normal"/>
+    <w:link w:val="FooterChar"/>
+    <w:uiPriority w:val="99"/>
+    <w:unhideWhenUsed/>
+    <w:rsid w:val="000D2339"/>
+    <w:pPr>
+      <w:tabs>
+        <w:tab w:val="center" w:pos="4536"/>
+        <w:tab w:val="right" w:pos="9072"/>
+      </w:tabs>
+      <w:spacing w:after="0" w:line="240" w:lineRule="auto"/>
+    </w:pPr>
+  </w:style>
+  <w:style w:type="character" w:customStyle="1" w:styleId="FooterChar">
+    <w:name w:val="Footer Char"/>
+    <w:basedOn w:val="DefaultParagraphFont"/>
+    <w:link w:val="Footer"/>
+    <w:uiPriority w:val="99"/>
+    <w:rsid w:val="000D2339"/>
+  </w:style>
+  <w:style w:type="paragraph" w:styleId="TOC1">
+    <w:name w:val="toc 1"/>
+    <w:basedOn w:val="Normal"/>
+    <w:next w:val="Normal"/>
+    <w:autoRedefine/>
+    <w:uiPriority w:val="39"/>
+    <w:unhideWhenUsed/>
+    <w:rsid w:val="00DD4324"/>
+    <w:pPr>
+      <w:spacing w:after="100"/>
+    </w:pPr>
+  </w:style>
+  <w:style w:type="paragraph" w:styleId="TOC2">
+    <w:name w:val="toc 2"/>
+    <w:basedOn w:val="Normal"/>
+    <w:next w:val="Normal"/>
+    <w:autoRedefine/>
+    <w:uiPriority w:val="39"/>
+    <w:unhideWhenUsed/>
+    <w:rsid w:val="00DD4324"/>
+    <w:pPr>
+      <w:spacing w:after="100"/>
+      <w:ind w:left="220"/>
+    </w:pPr>
+  </w:style>
+  <w:style w:type="character" w:styleId="Hyperlink">
+    <w:name w:val="Hyperlink"/>
+    <w:basedOn w:val="DefaultParagraphFont"/>
+    <w:uiPriority w:val="99"/>
+    <w:unhideWhenUsed/>
+    <w:rsid w:val="00DD4324"/>
+    <w:rPr>
+      <w:color w:val="0563C1" w:themeColor="hyperlink"/>
+      <w:u w:val="single"/>
+    </w:rPr>
+  </w:style>
+  <w:style w:type="character" w:customStyle="1" w:styleId="Heading3Char">
+    <w:name w:val="Heading 3 Char"/>
+    <w:basedOn w:val="DefaultParagraphFont"/>
+    <w:link w:val="Heading3"/>
+    <w:uiPriority w:val="9"/>
+    <w:rsid w:val="00707566"/>
+    <w:rPr>
+      <w:rFonts w:asciiTheme="majorHAnsi" w:eastAsiaTheme="majorEastAsia" w:hAnsiTheme="majorHAnsi" w:cstheme="majorBidi"/>
+      <w:color w:val="1F4D78" w:themeColor="accent1" w:themeShade="7F"/>
+      <w:sz w:val="24"/>
+      <w:szCs w:val="24"/>
+    </w:rPr>
+  </w:style>
+  <w:style w:type="paragraph" w:styleId="TOC3">
+    <w:name w:val="toc 3"/>
+    <w:basedOn w:val="Normal"/>
+    <w:next w:val="Normal"/>
     <w:autoRedefine/>
     <w:uiPriority w:val="39"/>
     <w:unhideWhenUsed/>
@@ -6704,7 +6859,7 @@
     </a:clrScheme>
     <a:fontScheme name="Kantoor">
       <a:majorFont>
-        <a:latin typeface="Calibri Light" panose="020F0302020204030204"/>
+        <a:latin typeface="Calibri Light"/>
         <a:ea typeface=""/>
         <a:cs typeface=""/>
         <a:font script="Jpan" typeface="ＭＳ ゴシック"/>
@@ -6739,7 +6894,7 @@
         <a:font script="Geor" typeface="Sylfaen"/>
       </a:majorFont>
       <a:minorFont>
-        <a:latin typeface="Calibri" panose="020F0502020204030204"/>
+        <a:latin typeface="Calibri"/>
         <a:ea typeface=""/>
         <a:cs typeface=""/>
         <a:font script="Jpan" typeface="ＭＳ 明朝"/>
@@ -6916,7 +7071,7 @@
   <a:extraClrSchemeLst/>
   <a:extLst>
     <a:ext uri="{05A4C25C-085E-4340-85A3-A5531E510DB2}">
-      <thm15:themeFamily xmlns:thm15="http://schemas.microsoft.com/office/thememl/2012/main" name="Office Theme" id="{62F939B6-93AF-4DB8-9C6B-D6C7DFDC589F}" vid="{4A3C46E8-61CC-4603-A589-7422A47A8E4A}"/>
+      <thm15:themeFamily xmlns:thm15="http://schemas.microsoft.com/office/thememl/2012/main" xmlns="" name="Office Theme" id="{62F939B6-93AF-4DB8-9C6B-D6C7DFDC589F}" vid="{4A3C46E8-61CC-4603-A589-7422A47A8E4A}"/>
     </a:ext>
   </a:extLst>
 </a:theme>
@@ -6946,7 +7101,7 @@
 </file>
 
 <file path=customXml/itemProps2.xml><?xml version="1.0" encoding="utf-8"?>
-<ds:datastoreItem xmlns:ds="http://schemas.openxmlformats.org/officeDocument/2006/customXml" ds:itemID="{0E7CD288-1660-49D8-8BDE-D3F5B593C99D}">
+<ds:datastoreItem xmlns:ds="http://schemas.openxmlformats.org/officeDocument/2006/customXml" ds:itemID="{0B53800A-D2E5-482A-A0E4-999F69AB44CD}">
   <ds:schemaRefs>
     <ds:schemaRef ds:uri="http://schemas.openxmlformats.org/officeDocument/2006/bibliography"/>
   </ds:schemaRefs>

</xml_diff>

<commit_message>
plaatje een beetje aangepast.
</commit_message>
<xml_diff>
--- a/Modellen/Requirement architecture/Requirement architecture v1.1.docx
+++ b/Modellen/Requirement architecture/Requirement architecture v1.1.docx
@@ -1,6 +1,6 @@
 
 <file path=word/document.xml><?xml version="1.0" encoding="utf-8"?>
-<w:document xmlns:wpc="http://schemas.microsoft.com/office/word/2010/wordprocessingCanvas" xmlns:mc="http://schemas.openxmlformats.org/markup-compatibility/2006" xmlns:o="urn:schemas-microsoft-com:office:office" xmlns:r="http://schemas.openxmlformats.org/officeDocument/2006/relationships" xmlns:m="http://schemas.openxmlformats.org/officeDocument/2006/math" xmlns:v="urn:schemas-microsoft-com:vml" xmlns:wp14="http://schemas.microsoft.com/office/word/2010/wordprocessingDrawing" xmlns:wp="http://schemas.openxmlformats.org/drawingml/2006/wordprocessingDrawing" xmlns:w10="urn:schemas-microsoft-com:office:word" xmlns:w="http://schemas.openxmlformats.org/wordprocessingml/2006/main" xmlns:w14="http://schemas.microsoft.com/office/word/2010/wordml" xmlns:wpg="http://schemas.microsoft.com/office/word/2010/wordprocessingGroup" xmlns:wpi="http://schemas.microsoft.com/office/word/2010/wordprocessingInk" xmlns:wne="http://schemas.microsoft.com/office/word/2006/wordml" xmlns:wps="http://schemas.microsoft.com/office/word/2010/wordprocessingShape" mc:Ignorable="w14 wp14">
+<w:document xmlns:wpc="http://schemas.microsoft.com/office/word/2010/wordprocessingCanvas" xmlns:mc="http://schemas.openxmlformats.org/markup-compatibility/2006" xmlns:o="urn:schemas-microsoft-com:office:office" xmlns:r="http://schemas.openxmlformats.org/officeDocument/2006/relationships" xmlns:m="http://schemas.openxmlformats.org/officeDocument/2006/math" xmlns:v="urn:schemas-microsoft-com:vml" xmlns:wp14="http://schemas.microsoft.com/office/word/2010/wordprocessingDrawing" xmlns:wp="http://schemas.openxmlformats.org/drawingml/2006/wordprocessingDrawing" xmlns:w10="urn:schemas-microsoft-com:office:word" xmlns:w="http://schemas.openxmlformats.org/wordprocessingml/2006/main" xmlns:w14="http://schemas.microsoft.com/office/word/2010/wordml" xmlns:w15="http://schemas.microsoft.com/office/word/2012/wordml" xmlns:wpg="http://schemas.microsoft.com/office/word/2010/wordprocessingGroup" xmlns:wpi="http://schemas.microsoft.com/office/word/2010/wordprocessingInk" xmlns:wne="http://schemas.microsoft.com/office/word/2006/wordml" xmlns:wps="http://schemas.microsoft.com/office/word/2010/wordprocessingShape" mc:Ignorable="w14 w15 wp14">
   <w:body>
     <w:sdt>
       <w:sdtPr>
@@ -20,18 +20,18 @@
           <w:r>
             <w:rPr>
               <w:noProof/>
-              <w:lang w:val="nl-NL" w:eastAsia="ja-JP"/>
+              <w:lang w:val="nl-NL" w:eastAsia="nl-NL"/>
             </w:rPr>
             <mc:AlternateContent>
               <mc:Choice Requires="wps">
                 <w:drawing>
-                  <wp:anchor distT="0" distB="0" distL="114300" distR="114300" simplePos="0" relativeHeight="251663360" behindDoc="1" locked="0" layoutInCell="1" allowOverlap="1" wp14:anchorId="50BBC205" wp14:editId="57A742D6">
+                  <wp:anchor distT="0" distB="0" distL="114300" distR="114300" simplePos="0" relativeHeight="251663360" behindDoc="1" locked="0" layoutInCell="1" allowOverlap="1" wp14:anchorId="50BBC205" wp14:editId="7CC4FE03">
                     <wp:simplePos x="0" y="0"/>
                     <wp:positionH relativeFrom="page">
-                      <wp:align>center</wp:align>
+                      <wp:posOffset>392430</wp:posOffset>
                     </wp:positionH>
                     <wp:positionV relativeFrom="page">
-                      <wp:align>center</wp:align>
+                      <wp:posOffset>251460</wp:posOffset>
                     </wp:positionV>
                     <wp:extent cx="7383780" cy="9555480"/>
                     <wp:effectExtent l="0" t="0" r="7620" b="7620"/>
@@ -119,9 +119,9 @@
                   </wp:anchor>
                 </w:drawing>
               </mc:Choice>
-              <mc:Fallback xmlns:w15="http://schemas.microsoft.com/office/word/2012/wordml">
+              <mc:Fallback>
                 <w:pict>
-                  <v:rect w14:anchorId="50BBC205" id="Rechthoek 466" o:spid="_x0000_s1026" style="position:absolute;margin-left:0;margin-top:0;width:581.4pt;height:752.4pt;z-index:-251653120;visibility:visible;mso-wrap-style:square;mso-width-percent:950;mso-height-percent:950;mso-wrap-distance-left:9pt;mso-wrap-distance-top:0;mso-wrap-distance-right:9pt;mso-wrap-distance-bottom:0;mso-position-horizontal:center;mso-position-horizontal-relative:page;mso-position-vertical:center;mso-position-vertical-relative:page;mso-width-percent:950;mso-height-percent:950;mso-width-relative:page;mso-height-relative:page;v-text-anchor:middle" o:gfxdata="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" fillcolor="#deeaf6 [660]" stroked="f" strokeweight="1pt">
+                  <v:rect w14:anchorId="50BBC205" id="Rechthoek 466" o:spid="_x0000_s1026" style="position:absolute;margin-left:30.9pt;margin-top:19.8pt;width:581.4pt;height:752.4pt;z-index:-251653120;visibility:visible;mso-wrap-style:square;mso-width-percent:950;mso-height-percent:950;mso-wrap-distance-left:9pt;mso-wrap-distance-top:0;mso-wrap-distance-right:9pt;mso-wrap-distance-bottom:0;mso-position-horizontal:absolute;mso-position-horizontal-relative:page;mso-position-vertical:absolute;mso-position-vertical-relative:page;mso-width-percent:950;mso-height-percent:950;mso-width-relative:page;mso-height-relative:page;v-text-anchor:middle" o:gfxdata="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" fillcolor="#deeaf6 [660]" stroked="f" strokeweight="1pt">
                     <v:fill color2="#9cc2e5 [1940]" rotate="t" focus="100%" type="gradient">
                       <o:fill v:ext="view" type="gradientUnscaled"/>
                     </v:fill>
@@ -146,12 +146,12 @@
           <w:r>
             <w:rPr>
               <w:noProof/>
-              <w:lang w:val="nl-NL" w:eastAsia="ja-JP"/>
+              <w:lang w:val="nl-NL" w:eastAsia="nl-NL"/>
             </w:rPr>
             <mc:AlternateContent>
               <mc:Choice Requires="wps">
                 <w:drawing>
-                  <wp:anchor distT="0" distB="0" distL="114300" distR="114300" simplePos="0" relativeHeight="251660288" behindDoc="0" locked="0" layoutInCell="1" allowOverlap="1" wp14:anchorId="340A3EDA" wp14:editId="5C797928">
+                  <wp:anchor distT="0" distB="0" distL="114300" distR="114300" simplePos="0" relativeHeight="251660288" behindDoc="0" locked="0" layoutInCell="1" allowOverlap="1" wp14:anchorId="340A3EDA" wp14:editId="0A8A73EB">
                     <wp:simplePos x="0" y="0"/>
                     <mc:AlternateContent>
                       <mc:Choice Requires="wp14">
@@ -271,7 +271,7 @@
                   </wp:anchor>
                 </w:drawing>
               </mc:Choice>
-              <mc:Fallback xmlns:w15="http://schemas.microsoft.com/office/word/2012/wordml">
+              <mc:Fallback>
                 <w:pict>
                   <v:rect w14:anchorId="340A3EDA" id="Rechthoek 467" o:spid="_x0000_s1027" style="position:absolute;margin-left:0;margin-top:0;width:226.45pt;height:237.6pt;z-index:251660288;visibility:visible;mso-wrap-style:square;mso-width-percent:370;mso-height-percent:300;mso-left-percent:455;mso-top-percent:25;mso-wrap-distance-left:9pt;mso-wrap-distance-top:0;mso-wrap-distance-right:9pt;mso-wrap-distance-bottom:0;mso-position-horizontal-relative:page;mso-position-vertical-relative:page;mso-width-percent:370;mso-height-percent:300;mso-left-percent:455;mso-top-percent:25;mso-width-relative:page;mso-height-relative:page;v-text-anchor:bottom" o:gfxdata="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" fillcolor="#44546a [3215]" stroked="f" strokeweight="1pt">
                     <v:textbox inset="14.4pt,14.4pt,14.4pt,28.8pt">
@@ -303,39 +303,7 @@
                                   <w:color w:val="FFFFFF" w:themeColor="background1"/>
                                   <w:lang w:val="nl-NL"/>
                                 </w:rPr>
-                                <w:t xml:space="preserve">Dit document beschrijft het </w:t>
-                              </w:r>
-                              <w:proofErr w:type="spellStart"/>
-                              <w:r>
-                                <w:rPr>
-                                  <w:color w:val="FFFFFF" w:themeColor="background1"/>
-                                  <w:lang w:val="nl-NL"/>
-                                </w:rPr>
-                                <w:t>requirement</w:t>
-                              </w:r>
-                              <w:proofErr w:type="spellEnd"/>
-                              <w:r>
-                                <w:rPr>
-                                  <w:color w:val="FFFFFF" w:themeColor="background1"/>
-                                  <w:lang w:val="nl-NL"/>
-                                </w:rPr>
-                                <w:t xml:space="preserve"> </w:t>
-                              </w:r>
-                              <w:proofErr w:type="spellStart"/>
-                              <w:r>
-                                <w:rPr>
-                                  <w:color w:val="FFFFFF" w:themeColor="background1"/>
-                                  <w:lang w:val="nl-NL"/>
-                                </w:rPr>
-                                <w:t>architecture</w:t>
-                              </w:r>
-                              <w:proofErr w:type="spellEnd"/>
-                              <w:r>
-                                <w:rPr>
-                                  <w:color w:val="FFFFFF" w:themeColor="background1"/>
-                                  <w:lang w:val="nl-NL"/>
-                                </w:rPr>
-                                <w:t xml:space="preserve"> van de interface en de software van de nieuwste generatie wasmachines van Swirl Industries b.v.</w:t>
+                                <w:t>Dit document beschrijft het requirement architecture van de interface en de software van de nieuwste generatie wasmachines van Swirl Industries b.v.</w:t>
                               </w:r>
                             </w:sdtContent>
                           </w:sdt>
@@ -351,12 +319,12 @@
           <w:r>
             <w:rPr>
               <w:noProof/>
-              <w:lang w:val="nl-NL" w:eastAsia="ja-JP"/>
+              <w:lang w:val="nl-NL" w:eastAsia="nl-NL"/>
             </w:rPr>
             <mc:AlternateContent>
               <mc:Choice Requires="wps">
                 <w:drawing>
-                  <wp:anchor distT="0" distB="0" distL="114300" distR="114300" simplePos="0" relativeHeight="251659264" behindDoc="0" locked="0" layoutInCell="1" allowOverlap="1" wp14:anchorId="661878A0" wp14:editId="472436C2">
+                  <wp:anchor distT="0" distB="0" distL="114300" distR="114300" simplePos="0" relativeHeight="251659264" behindDoc="0" locked="0" layoutInCell="1" allowOverlap="1" wp14:anchorId="661878A0" wp14:editId="7B5A1912">
                     <wp:simplePos x="0" y="0"/>
                     <mc:AlternateContent>
                       <mc:Choice Requires="wp14">
@@ -446,7 +414,7 @@
               </mc:Choice>
               <mc:Fallback>
                 <w:pict>
-                  <v:rect id="Rechthoek 468" o:spid="_x0000_s1026" style="position:absolute;margin-left:0;margin-top:0;width:244.8pt;height:554.4pt;z-index:251659264;visibility:visible;mso-wrap-style:square;mso-width-percent:400;mso-height-percent:700;mso-left-percent:440;mso-top-percent:25;mso-wrap-distance-left:9pt;mso-wrap-distance-top:0;mso-wrap-distance-right:9pt;mso-wrap-distance-bottom:0;mso-position-horizontal-relative:page;mso-position-vertical-relative:page;mso-width-percent:400;mso-height-percent:700;mso-left-percent:440;mso-top-percent:25;mso-width-relative:page;mso-height-relative:page;v-text-anchor:middle" o:gfxdata="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" fillcolor="white [3212]" strokecolor="#747070 [1614]" strokeweight="1.25pt">
+                  <v:rect w14:anchorId="64F26469" id="Rechthoek 468" o:spid="_x0000_s1026" style="position:absolute;margin-left:0;margin-top:0;width:244.8pt;height:554.4pt;z-index:251659264;visibility:visible;mso-wrap-style:square;mso-width-percent:400;mso-height-percent:700;mso-left-percent:440;mso-top-percent:25;mso-wrap-distance-left:9pt;mso-wrap-distance-top:0;mso-wrap-distance-right:9pt;mso-wrap-distance-bottom:0;mso-position-horizontal-relative:page;mso-position-vertical-relative:page;mso-width-percent:400;mso-height-percent:700;mso-left-percent:440;mso-top-percent:25;mso-width-relative:page;mso-height-relative:page;v-text-anchor:middle" o:gfxdata="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" fillcolor="white [3212]" strokecolor="#747070 [1614]" strokeweight="1.25pt">
                     <w10:wrap anchorx="page" anchory="page"/>
                   </v:rect>
                 </w:pict>
@@ -456,7 +424,7 @@
           <w:r>
             <w:rPr>
               <w:noProof/>
-              <w:lang w:val="nl-NL" w:eastAsia="ja-JP"/>
+              <w:lang w:val="nl-NL" w:eastAsia="nl-NL"/>
             </w:rPr>
             <mc:AlternateContent>
               <mc:Choice Requires="wps">
@@ -542,9 +510,9 @@
                   </wp:anchor>
                 </w:drawing>
               </mc:Choice>
-              <mc:Fallback xmlns:w15="http://schemas.microsoft.com/office/word/2012/wordml">
+              <mc:Fallback>
                 <w:pict>
-                  <v:rect w14:anchorId="20ACC716" id="Rechthoek 469" o:spid="_x0000_s1026" style="position:absolute;margin-left:0;margin-top:0;width:226.45pt;height:9.35pt;z-index:251662336;visibility:visible;mso-wrap-style:square;mso-width-percent:370;mso-height-percent:0;mso-left-percent:455;mso-top-percent:690;mso-wrap-distance-left:9pt;mso-wrap-distance-top:0;mso-wrap-distance-right:9pt;mso-wrap-distance-bottom:0;mso-position-horizontal-relative:page;mso-position-vertical-relative:page;mso-width-percent:370;mso-height-percent:0;mso-left-percent:455;mso-top-percent:690;mso-width-relative:page;mso-height-relative:margin;v-text-anchor:middle" o:gfxdata="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" fillcolor="#5b9bd5 [3204]" stroked="f" strokeweight="1pt">
+                  <v:rect w14:anchorId="68BAACAC" id="Rechthoek 469" o:spid="_x0000_s1026" style="position:absolute;margin-left:0;margin-top:0;width:226.45pt;height:9.35pt;z-index:251662336;visibility:visible;mso-wrap-style:square;mso-width-percent:370;mso-height-percent:0;mso-left-percent:455;mso-top-percent:690;mso-wrap-distance-left:9pt;mso-wrap-distance-top:0;mso-wrap-distance-right:9pt;mso-wrap-distance-bottom:0;mso-position-horizontal-relative:page;mso-position-vertical-relative:page;mso-width-percent:370;mso-height-percent:0;mso-left-percent:455;mso-top-percent:690;mso-width-relative:page;mso-height-relative:margin;v-text-anchor:middle" o:gfxdata="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" fillcolor="#5b9bd5 [3204]" stroked="f" strokeweight="1pt">
                     <w10:wrap anchorx="page" anchory="page"/>
                   </v:rect>
                 </w:pict>
@@ -554,7 +522,7 @@
           <w:r>
             <w:rPr>
               <w:noProof/>
-              <w:lang w:val="nl-NL" w:eastAsia="ja-JP"/>
+              <w:lang w:val="nl-NL" w:eastAsia="nl-NL"/>
             </w:rPr>
             <mc:AlternateContent>
               <mc:Choice Requires="wps">
@@ -673,7 +641,6 @@
                                         <w:szCs w:val="32"/>
                                       </w:rPr>
                                     </w:pPr>
-                                    <w:proofErr w:type="gramStart"/>
                                     <w:r>
                                       <w:rPr>
                                         <w:rFonts w:asciiTheme="majorHAnsi" w:eastAsiaTheme="majorEastAsia" w:hAnsiTheme="majorHAnsi" w:cstheme="majorBidi"/>
@@ -685,7 +652,6 @@
                                       </w:rPr>
                                       <w:t>Easy interface, easy life.</w:t>
                                     </w:r>
-                                    <w:proofErr w:type="gramEnd"/>
                                   </w:p>
                                 </w:sdtContent>
                               </w:sdt>
@@ -709,7 +675,7 @@
                   </wp:anchor>
                 </w:drawing>
               </mc:Choice>
-              <mc:Fallback xmlns:w15="http://schemas.microsoft.com/office/word/2012/wordml">
+              <mc:Fallback>
                 <w:pict>
                   <v:shapetype w14:anchorId="2E7C6F1D" id="_x0000_t202" coordsize="21600,21600" o:spt="202" path="m,l,21600r21600,l21600,xe">
                     <v:stroke joinstyle="miter"/>
@@ -813,18 +779,18 @@
           <w:r>
             <w:rPr>
               <w:noProof/>
-              <w:lang w:val="nl-NL" w:eastAsia="ja-JP"/>
+              <w:lang w:val="nl-NL" w:eastAsia="nl-NL"/>
             </w:rPr>
             <mc:AlternateContent>
               <mc:Choice Requires="wps">
                 <w:drawing>
-                  <wp:anchor distT="0" distB="0" distL="114300" distR="114300" simplePos="0" relativeHeight="251664384" behindDoc="0" locked="0" layoutInCell="1" allowOverlap="1" wp14:anchorId="35EB2A8E" wp14:editId="21B9E705">
+                  <wp:anchor distT="0" distB="0" distL="114300" distR="114300" simplePos="0" relativeHeight="251664384" behindDoc="0" locked="0" layoutInCell="1" allowOverlap="1" wp14:anchorId="35EB2A8E" wp14:editId="1B831345">
                     <wp:simplePos x="0" y="0"/>
                     <wp:positionH relativeFrom="page">
-                      <wp:posOffset>4098290</wp:posOffset>
+                      <wp:posOffset>3469640</wp:posOffset>
                     </wp:positionH>
                     <wp:positionV relativeFrom="page">
-                      <wp:posOffset>6162040</wp:posOffset>
+                      <wp:posOffset>6163310</wp:posOffset>
                     </wp:positionV>
                     <wp:extent cx="2797810" cy="268605"/>
                     <wp:effectExtent l="0" t="0" r="0" b="1270"/>
@@ -853,7 +819,7 @@
                             <w:txbxContent>
                               <w:p>
                                 <w:pPr>
-                                  <w:pStyle w:val="NoSpacing"/>
+                                  <w:pStyle w:val="Geenafstand"/>
                                   <w:rPr>
                                     <w:color w:val="44546A" w:themeColor="text2"/>
                                   </w:rPr>
@@ -1019,16 +985,12 @@
               </mc:Choice>
               <mc:Fallback>
                 <w:pict>
-                  <v:shapetype id="_x0000_t202" coordsize="21600,21600" o:spt="202" path="m,l,21600r21600,l21600,xe">
-                    <v:stroke joinstyle="miter"/>
-                    <v:path gradientshapeok="t" o:connecttype="rect"/>
-                  </v:shapetype>
-                  <v:shape id="Tekstvak 465" o:spid="_x0000_s1029" type="#_x0000_t202" style="position:absolute;margin-left:322.7pt;margin-top:485.2pt;width:220.3pt;height:21.15pt;z-index:251664384;visibility:visible;mso-wrap-style:square;mso-width-percent:360;mso-height-percent:0;mso-wrap-distance-left:9pt;mso-wrap-distance-top:0;mso-wrap-distance-right:9pt;mso-wrap-distance-bottom:0;mso-position-horizontal:absolute;mso-position-horizontal-relative:page;mso-position-vertical:absolute;mso-position-vertical-relative:page;mso-width-percent:360;mso-height-percent:0;mso-width-relative:page;mso-height-relative:margin;v-text-anchor:bottom" o:gfxdata="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" filled="f" stroked="f" strokeweight=".5pt">
+                  <v:shape w14:anchorId="35EB2A8E" id="Tekstvak 465" o:spid="_x0000_s1029" type="#_x0000_t202" style="position:absolute;margin-left:273.2pt;margin-top:485.3pt;width:220.3pt;height:21.15pt;z-index:251664384;visibility:visible;mso-wrap-style:square;mso-width-percent:360;mso-height-percent:0;mso-wrap-distance-left:9pt;mso-wrap-distance-top:0;mso-wrap-distance-right:9pt;mso-wrap-distance-bottom:0;mso-position-horizontal:absolute;mso-position-horizontal-relative:page;mso-position-vertical:absolute;mso-position-vertical-relative:page;mso-width-percent:360;mso-height-percent:0;mso-width-relative:page;mso-height-relative:margin;v-text-anchor:bottom" o:gfxdata="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" filled="f" stroked="f" strokeweight=".5pt">
                     <v:textbox style="mso-fit-shape-to-text:t">
                       <w:txbxContent>
                         <w:p>
                           <w:pPr>
-                            <w:pStyle w:val="NoSpacing"/>
+                            <w:pStyle w:val="Geenafstand"/>
                             <w:rPr>
                               <w:color w:val="44546A" w:themeColor="text2"/>
                             </w:rPr>
@@ -1183,7 +1145,7 @@
           <w:r>
             <w:rPr>
               <w:noProof/>
-              <w:lang w:val="nl-NL" w:eastAsia="ja-JP"/>
+              <w:lang w:val="nl-NL" w:eastAsia="nl-NL"/>
             </w:rPr>
             <mc:AlternateContent>
               <mc:Choice Requires="wps">
@@ -1241,7 +1203,7 @@
                             <w:txbxContent>
                               <w:p>
                                 <w:pPr>
-                                  <w:pStyle w:val="NoSpacing"/>
+                                  <w:pStyle w:val="Geenafstand"/>
                                 </w:pPr>
                                 <w:r>
                                   <w:t>Team 11</w:t>
@@ -1249,7 +1211,7 @@
                               </w:p>
                               <w:p>
                                 <w:pPr>
-                                  <w:pStyle w:val="NoSpacing"/>
+                                  <w:pStyle w:val="Geenafstand"/>
                                 </w:pPr>
                                 <w:r>
                                   <w:t>Versie 1.1</w:t>
@@ -1257,7 +1219,7 @@
                               </w:p>
                               <w:p>
                                 <w:pPr>
-                                  <w:pStyle w:val="NoSpacing"/>
+                                  <w:pStyle w:val="Geenafstand"/>
                                 </w:pPr>
                                 <w:r>
                                   <w:fldChar w:fldCharType="begin"/>
@@ -1294,12 +1256,12 @@
               </mc:Choice>
               <mc:Fallback>
                 <w:pict>
-                  <v:shape id="Tekstvak 2" o:spid="_x0000_s1030" type="#_x0000_t202" style="position:absolute;margin-left:0;margin-top:563.25pt;width:180pt;height:60pt;z-index:251665408;visibility:visible;mso-wrap-style:square;mso-wrap-distance-left:9pt;mso-wrap-distance-top:0;mso-wrap-distance-right:9pt;mso-wrap-distance-bottom:0;mso-position-horizontal:left;mso-position-horizontal-relative:margin;mso-position-vertical:absolute;mso-position-vertical-relative:text;v-text-anchor:top" o:gfxdata="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" fillcolor="white [3201]" strokeweight=".5pt">
+                  <v:shape w14:anchorId="3FC33180" id="Tekstvak 2" o:spid="_x0000_s1030" type="#_x0000_t202" style="position:absolute;margin-left:0;margin-top:563.25pt;width:180pt;height:60pt;z-index:251665408;visibility:visible;mso-wrap-style:square;mso-wrap-distance-left:9pt;mso-wrap-distance-top:0;mso-wrap-distance-right:9pt;mso-wrap-distance-bottom:0;mso-position-horizontal:left;mso-position-horizontal-relative:margin;mso-position-vertical:absolute;mso-position-vertical-relative:text;v-text-anchor:top" o:gfxdata="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" fillcolor="white [3201]" strokeweight=".5pt">
                     <v:textbox>
                       <w:txbxContent>
                         <w:p>
                           <w:pPr>
-                            <w:pStyle w:val="NoSpacing"/>
+                            <w:pStyle w:val="Geenafstand"/>
                           </w:pPr>
                           <w:r>
                             <w:t>Team 11</w:t>
@@ -1307,7 +1269,7 @@
                         </w:p>
                         <w:p>
                           <w:pPr>
-                            <w:pStyle w:val="NoSpacing"/>
+                            <w:pStyle w:val="Geenafstand"/>
                           </w:pPr>
                           <w:r>
                             <w:t>Versie 1.1</w:t>
@@ -1315,7 +1277,7 @@
                         </w:p>
                         <w:p>
                           <w:pPr>
-                            <w:pStyle w:val="NoSpacing"/>
+                            <w:pStyle w:val="Geenafstand"/>
                           </w:pPr>
                           <w:r>
                             <w:fldChar w:fldCharType="begin"/>
@@ -1377,15 +1339,17 @@
       <w:sdtContent>
         <w:p>
           <w:pPr>
-            <w:pStyle w:val="TOCHeading"/>
+            <w:pStyle w:val="Kopvaninhoudsopgave"/>
           </w:pPr>
           <w:r>
             <w:t>Inhoud</w:t>
           </w:r>
+          <w:bookmarkStart w:id="0" w:name="_GoBack"/>
+          <w:bookmarkEnd w:id="0"/>
         </w:p>
         <w:p>
           <w:pPr>
-            <w:pStyle w:val="TOC1"/>
+            <w:pStyle w:val="Inhopg1"/>
             <w:tabs>
               <w:tab w:val="left" w:pos="440"/>
               <w:tab w:val="right" w:leader="dot" w:pos="9350"/>
@@ -1408,7 +1372,7 @@
           <w:r>
             <w:fldChar w:fldCharType="separate"/>
           </w:r>
-          <w:hyperlink w:anchor="_Toc437626411" w:history="1">
+          <w:hyperlink w:anchor="_Toc437641075" w:history="1">
             <w:r>
               <w:rPr>
                 <w:rStyle w:val="Hyperlink"/>
@@ -1452,7 +1416,7 @@
                 <w:noProof/>
                 <w:webHidden/>
               </w:rPr>
-              <w:instrText xml:space="preserve"> PAGEREF _Toc437626411 \h </w:instrText>
+              <w:instrText xml:space="preserve"> PAGEREF _Toc437641075 \h </w:instrText>
             </w:r>
             <w:r>
               <w:rPr>
@@ -1485,7 +1449,7 @@
         </w:p>
         <w:p>
           <w:pPr>
-            <w:pStyle w:val="TOC1"/>
+            <w:pStyle w:val="Inhopg1"/>
             <w:tabs>
               <w:tab w:val="left" w:pos="440"/>
               <w:tab w:val="right" w:leader="dot" w:pos="9350"/>
@@ -1496,7 +1460,7 @@
               <w:lang w:val="nl-NL" w:eastAsia="nl-NL"/>
             </w:rPr>
           </w:pPr>
-          <w:hyperlink w:anchor="_Toc437626412" w:history="1">
+          <w:hyperlink w:anchor="_Toc437641076" w:history="1">
             <w:r>
               <w:rPr>
                 <w:rStyle w:val="Hyperlink"/>
@@ -1540,7 +1504,7 @@
                 <w:noProof/>
                 <w:webHidden/>
               </w:rPr>
-              <w:instrText xml:space="preserve"> PAGEREF _Toc437626412 \h </w:instrText>
+              <w:instrText xml:space="preserve"> PAGEREF _Toc437641076 \h </w:instrText>
             </w:r>
             <w:r>
               <w:rPr>
@@ -1573,7 +1537,7 @@
         </w:p>
         <w:p>
           <w:pPr>
-            <w:pStyle w:val="TOC2"/>
+            <w:pStyle w:val="Inhopg2"/>
             <w:tabs>
               <w:tab w:val="left" w:pos="880"/>
               <w:tab w:val="right" w:leader="dot" w:pos="9350"/>
@@ -1584,7 +1548,7 @@
               <w:lang w:val="nl-NL" w:eastAsia="nl-NL"/>
             </w:rPr>
           </w:pPr>
-          <w:hyperlink w:anchor="_Toc437626413" w:history="1">
+          <w:hyperlink w:anchor="_Toc437641077" w:history="1">
             <w:r>
               <w:rPr>
                 <w:rStyle w:val="Hyperlink"/>
@@ -1628,7 +1592,7 @@
                 <w:noProof/>
                 <w:webHidden/>
               </w:rPr>
-              <w:instrText xml:space="preserve"> PAGEREF _Toc437626413 \h </w:instrText>
+              <w:instrText xml:space="preserve"> PAGEREF _Toc437641077 \h </w:instrText>
             </w:r>
             <w:r>
               <w:rPr>
@@ -1661,7 +1625,7 @@
         </w:p>
         <w:p>
           <w:pPr>
-            <w:pStyle w:val="TOC2"/>
+            <w:pStyle w:val="Inhopg2"/>
             <w:tabs>
               <w:tab w:val="left" w:pos="880"/>
               <w:tab w:val="right" w:leader="dot" w:pos="9350"/>
@@ -1672,7 +1636,7 @@
               <w:lang w:val="nl-NL" w:eastAsia="nl-NL"/>
             </w:rPr>
           </w:pPr>
-          <w:hyperlink w:anchor="_Toc437626414" w:history="1">
+          <w:hyperlink w:anchor="_Toc437641078" w:history="1">
             <w:r>
               <w:rPr>
                 <w:rStyle w:val="Hyperlink"/>
@@ -1716,7 +1680,7 @@
                 <w:noProof/>
                 <w:webHidden/>
               </w:rPr>
-              <w:instrText xml:space="preserve"> PAGEREF _Toc437626414 \h </w:instrText>
+              <w:instrText xml:space="preserve"> PAGEREF _Toc437641078 \h </w:instrText>
             </w:r>
             <w:r>
               <w:rPr>
@@ -1749,16 +1713,18 @@
         </w:p>
         <w:p>
           <w:pPr>
-            <w:pStyle w:val="TOC3"/>
+            <w:pStyle w:val="Inhopg3"/>
             <w:tabs>
               <w:tab w:val="left" w:pos="1320"/>
               <w:tab w:val="right" w:leader="dot" w:pos="9350"/>
             </w:tabs>
             <w:rPr>
+              <w:rFonts w:eastAsiaTheme="minorEastAsia"/>
               <w:noProof/>
+              <w:lang w:val="nl-NL" w:eastAsia="nl-NL"/>
             </w:rPr>
           </w:pPr>
-          <w:hyperlink w:anchor="_Toc437626415" w:history="1">
+          <w:hyperlink w:anchor="_Toc437641079" w:history="1">
             <w:r>
               <w:rPr>
                 <w:rStyle w:val="Hyperlink"/>
@@ -1769,7 +1735,9 @@
             </w:r>
             <w:r>
               <w:rPr>
-                <w:noProof/>
+                <w:rFonts w:eastAsiaTheme="minorEastAsia"/>
+                <w:noProof/>
+                <w:lang w:val="nl-NL" w:eastAsia="nl-NL"/>
               </w:rPr>
               <w:tab/>
             </w:r>
@@ -1800,7 +1768,7 @@
                 <w:noProof/>
                 <w:webHidden/>
               </w:rPr>
-              <w:instrText xml:space="preserve"> PAGEREF _Toc437626415 \h </w:instrText>
+              <w:instrText xml:space="preserve"> PAGEREF _Toc437641079 \h </w:instrText>
             </w:r>
             <w:r>
               <w:rPr>
@@ -1833,16 +1801,18 @@
         </w:p>
         <w:p>
           <w:pPr>
-            <w:pStyle w:val="TOC3"/>
+            <w:pStyle w:val="Inhopg3"/>
             <w:tabs>
               <w:tab w:val="left" w:pos="1320"/>
               <w:tab w:val="right" w:leader="dot" w:pos="9350"/>
             </w:tabs>
             <w:rPr>
+              <w:rFonts w:eastAsiaTheme="minorEastAsia"/>
               <w:noProof/>
+              <w:lang w:val="nl-NL" w:eastAsia="nl-NL"/>
             </w:rPr>
           </w:pPr>
-          <w:hyperlink w:anchor="_Toc437626416" w:history="1">
+          <w:hyperlink w:anchor="_Toc437641080" w:history="1">
             <w:r>
               <w:rPr>
                 <w:rStyle w:val="Hyperlink"/>
@@ -1853,7 +1823,9 @@
             </w:r>
             <w:r>
               <w:rPr>
-                <w:noProof/>
+                <w:rFonts w:eastAsiaTheme="minorEastAsia"/>
+                <w:noProof/>
+                <w:lang w:val="nl-NL" w:eastAsia="nl-NL"/>
               </w:rPr>
               <w:tab/>
             </w:r>
@@ -1884,7 +1856,7 @@
                 <w:noProof/>
                 <w:webHidden/>
               </w:rPr>
-              <w:instrText xml:space="preserve"> PAGEREF _Toc437626416 \h </w:instrText>
+              <w:instrText xml:space="preserve"> PAGEREF _Toc437641080 \h </w:instrText>
             </w:r>
             <w:r>
               <w:rPr>
@@ -1904,7 +1876,7 @@
                 <w:noProof/>
                 <w:webHidden/>
               </w:rPr>
-              <w:t>4</w:t>
+              <w:t>3</w:t>
             </w:r>
             <w:r>
               <w:rPr>
@@ -1917,16 +1889,18 @@
         </w:p>
         <w:p>
           <w:pPr>
-            <w:pStyle w:val="TOC3"/>
+            <w:pStyle w:val="Inhopg3"/>
             <w:tabs>
               <w:tab w:val="left" w:pos="1320"/>
               <w:tab w:val="right" w:leader="dot" w:pos="9350"/>
             </w:tabs>
             <w:rPr>
+              <w:rFonts w:eastAsiaTheme="minorEastAsia"/>
               <w:noProof/>
+              <w:lang w:val="nl-NL" w:eastAsia="nl-NL"/>
             </w:rPr>
           </w:pPr>
-          <w:hyperlink w:anchor="_Toc437626417" w:history="1">
+          <w:hyperlink w:anchor="_Toc437641081" w:history="1">
             <w:r>
               <w:rPr>
                 <w:rStyle w:val="Hyperlink"/>
@@ -1937,7 +1911,9 @@
             </w:r>
             <w:r>
               <w:rPr>
-                <w:noProof/>
+                <w:rFonts w:eastAsiaTheme="minorEastAsia"/>
+                <w:noProof/>
+                <w:lang w:val="nl-NL" w:eastAsia="nl-NL"/>
               </w:rPr>
               <w:tab/>
             </w:r>
@@ -1968,7 +1944,7 @@
                 <w:noProof/>
                 <w:webHidden/>
               </w:rPr>
-              <w:instrText xml:space="preserve"> PAGEREF _Toc437626417 \h </w:instrText>
+              <w:instrText xml:space="preserve"> PAGEREF _Toc437641081 \h </w:instrText>
             </w:r>
             <w:r>
               <w:rPr>
@@ -2001,16 +1977,18 @@
         </w:p>
         <w:p>
           <w:pPr>
-            <w:pStyle w:val="TOC3"/>
+            <w:pStyle w:val="Inhopg3"/>
             <w:tabs>
               <w:tab w:val="left" w:pos="1320"/>
               <w:tab w:val="right" w:leader="dot" w:pos="9350"/>
             </w:tabs>
             <w:rPr>
+              <w:rFonts w:eastAsiaTheme="minorEastAsia"/>
               <w:noProof/>
+              <w:lang w:val="nl-NL" w:eastAsia="nl-NL"/>
             </w:rPr>
           </w:pPr>
-          <w:hyperlink w:anchor="_Toc437626418" w:history="1">
+          <w:hyperlink w:anchor="_Toc437641082" w:history="1">
             <w:r>
               <w:rPr>
                 <w:rStyle w:val="Hyperlink"/>
@@ -2021,7 +1999,9 @@
             </w:r>
             <w:r>
               <w:rPr>
-                <w:noProof/>
+                <w:rFonts w:eastAsiaTheme="minorEastAsia"/>
+                <w:noProof/>
+                <w:lang w:val="nl-NL" w:eastAsia="nl-NL"/>
               </w:rPr>
               <w:tab/>
             </w:r>
@@ -2052,7 +2032,7 @@
                 <w:noProof/>
                 <w:webHidden/>
               </w:rPr>
-              <w:instrText xml:space="preserve"> PAGEREF _Toc437626418 \h </w:instrText>
+              <w:instrText xml:space="preserve"> PAGEREF _Toc437641082 \h </w:instrText>
             </w:r>
             <w:r>
               <w:rPr>
@@ -2085,16 +2065,18 @@
         </w:p>
         <w:p>
           <w:pPr>
-            <w:pStyle w:val="TOC3"/>
+            <w:pStyle w:val="Inhopg3"/>
             <w:tabs>
               <w:tab w:val="left" w:pos="1320"/>
               <w:tab w:val="right" w:leader="dot" w:pos="9350"/>
             </w:tabs>
             <w:rPr>
+              <w:rFonts w:eastAsiaTheme="minorEastAsia"/>
               <w:noProof/>
+              <w:lang w:val="nl-NL" w:eastAsia="nl-NL"/>
             </w:rPr>
           </w:pPr>
-          <w:hyperlink w:anchor="_Toc437626419" w:history="1">
+          <w:hyperlink w:anchor="_Toc437641083" w:history="1">
             <w:r>
               <w:rPr>
                 <w:rStyle w:val="Hyperlink"/>
@@ -2105,7 +2087,9 @@
             </w:r>
             <w:r>
               <w:rPr>
-                <w:noProof/>
+                <w:rFonts w:eastAsiaTheme="minorEastAsia"/>
+                <w:noProof/>
+                <w:lang w:val="nl-NL" w:eastAsia="nl-NL"/>
               </w:rPr>
               <w:tab/>
             </w:r>
@@ -2136,7 +2120,7 @@
                 <w:noProof/>
                 <w:webHidden/>
               </w:rPr>
-              <w:instrText xml:space="preserve"> PAGEREF _Toc437626419 \h </w:instrText>
+              <w:instrText xml:space="preserve"> PAGEREF _Toc437641083 \h </w:instrText>
             </w:r>
             <w:r>
               <w:rPr>
@@ -2169,7 +2153,7 @@
         </w:p>
         <w:p>
           <w:pPr>
-            <w:pStyle w:val="TOC1"/>
+            <w:pStyle w:val="Inhopg1"/>
             <w:tabs>
               <w:tab w:val="left" w:pos="440"/>
               <w:tab w:val="right" w:leader="dot" w:pos="9350"/>
@@ -2180,7 +2164,7 @@
               <w:lang w:val="nl-NL" w:eastAsia="nl-NL"/>
             </w:rPr>
           </w:pPr>
-          <w:hyperlink w:anchor="_Toc437626420" w:history="1">
+          <w:hyperlink w:anchor="_Toc437641084" w:history="1">
             <w:r>
               <w:rPr>
                 <w:rStyle w:val="Hyperlink"/>
@@ -2224,7 +2208,7 @@
                 <w:noProof/>
                 <w:webHidden/>
               </w:rPr>
-              <w:instrText xml:space="preserve"> PAGEREF _Toc437626420 \h </w:instrText>
+              <w:instrText xml:space="preserve"> PAGEREF _Toc437641084 \h </w:instrText>
             </w:r>
             <w:r>
               <w:rPr>
@@ -2257,7 +2241,7 @@
         </w:p>
         <w:p>
           <w:pPr>
-            <w:pStyle w:val="TOC1"/>
+            <w:pStyle w:val="Inhopg1"/>
             <w:tabs>
               <w:tab w:val="left" w:pos="440"/>
               <w:tab w:val="right" w:leader="dot" w:pos="9350"/>
@@ -2268,7 +2252,7 @@
               <w:lang w:val="nl-NL" w:eastAsia="nl-NL"/>
             </w:rPr>
           </w:pPr>
-          <w:hyperlink w:anchor="_Toc437626421" w:history="1">
+          <w:hyperlink w:anchor="_Toc437641085" w:history="1">
             <w:r>
               <w:rPr>
                 <w:rStyle w:val="Hyperlink"/>
@@ -2312,7 +2296,7 @@
                 <w:noProof/>
                 <w:webHidden/>
               </w:rPr>
-              <w:instrText xml:space="preserve"> PAGEREF _Toc437626421 \h </w:instrText>
+              <w:instrText xml:space="preserve"> PAGEREF _Toc437641085 \h </w:instrText>
             </w:r>
             <w:r>
               <w:rPr>
@@ -2345,7 +2329,7 @@
         </w:p>
         <w:p>
           <w:pPr>
-            <w:pStyle w:val="TOC1"/>
+            <w:pStyle w:val="Inhopg1"/>
             <w:tabs>
               <w:tab w:val="right" w:leader="dot" w:pos="9350"/>
             </w:tabs>
@@ -2355,7 +2339,7 @@
               <w:lang w:val="nl-NL" w:eastAsia="nl-NL"/>
             </w:rPr>
           </w:pPr>
-          <w:hyperlink w:anchor="_Toc437626422" w:history="1">
+          <w:hyperlink w:anchor="_Toc437641086" w:history="1">
             <w:r>
               <w:rPr>
                 <w:rStyle w:val="Hyperlink"/>
@@ -2383,7 +2367,7 @@
                 <w:noProof/>
                 <w:webHidden/>
               </w:rPr>
-              <w:instrText xml:space="preserve"> PAGEREF _Toc437626422 \h </w:instrText>
+              <w:instrText xml:space="preserve"> PAGEREF _Toc437641086 \h </w:instrText>
             </w:r>
             <w:r>
               <w:rPr>
@@ -2447,7 +2431,7 @@
     </w:p>
     <w:p>
       <w:pPr>
-        <w:pStyle w:val="Heading1"/>
+        <w:pStyle w:val="Kop1"/>
         <w:numPr>
           <w:ilvl w:val="0"/>
           <w:numId w:val="9"/>
@@ -2456,7 +2440,7 @@
           <w:lang w:val="nl-NL"/>
         </w:rPr>
       </w:pPr>
-      <w:bookmarkStart w:id="0" w:name="_Toc437626411"/>
+      <w:bookmarkStart w:id="1" w:name="_Toc437641075"/>
       <w:r>
         <w:rPr>
           <w:lang w:val="nl-NL"/>
@@ -2464,7 +2448,7 @@
         <w:lastRenderedPageBreak/>
         <w:t>Inleiding</w:t>
       </w:r>
-      <w:bookmarkEnd w:id="0"/>
+      <w:bookmarkEnd w:id="1"/>
     </w:p>
     <w:p>
       <w:pPr>
@@ -2487,7 +2471,7 @@
     </w:p>
     <w:p>
       <w:pPr>
-        <w:pStyle w:val="Heading1"/>
+        <w:pStyle w:val="Kop1"/>
         <w:numPr>
           <w:ilvl w:val="0"/>
           <w:numId w:val="9"/>
@@ -2496,7 +2480,7 @@
           <w:lang w:val="nl-NL"/>
         </w:rPr>
       </w:pPr>
-      <w:bookmarkStart w:id="1" w:name="_Toc437626412"/>
+      <w:bookmarkStart w:id="2" w:name="_Toc437641076"/>
       <w:r>
         <w:rPr>
           <w:lang w:val="nl-NL"/>
@@ -2504,7 +2488,7 @@
         <w:lastRenderedPageBreak/>
         <w:t>Use Case diagram</w:t>
       </w:r>
-      <w:bookmarkEnd w:id="1"/>
+      <w:bookmarkEnd w:id="2"/>
     </w:p>
     <w:p>
       <w:pPr>
@@ -2527,7 +2511,7 @@
     </w:p>
     <w:p>
       <w:pPr>
-        <w:pStyle w:val="Heading2"/>
+        <w:pStyle w:val="Kop2"/>
         <w:numPr>
           <w:ilvl w:val="1"/>
           <w:numId w:val="9"/>
@@ -2536,14 +2520,14 @@
           <w:lang w:val="nl-NL"/>
         </w:rPr>
       </w:pPr>
-      <w:bookmarkStart w:id="2" w:name="_Toc437626413"/>
+      <w:bookmarkStart w:id="3" w:name="_Toc437641077"/>
       <w:r>
         <w:rPr>
           <w:lang w:val="nl-NL"/>
         </w:rPr>
         <w:t>Het diagram</w:t>
       </w:r>
-      <w:bookmarkEnd w:id="2"/>
+      <w:bookmarkEnd w:id="3"/>
     </w:p>
     <w:p>
       <w:pPr>
@@ -2551,15 +2535,14 @@
           <w:lang w:val="nl-NL"/>
         </w:rPr>
       </w:pPr>
-      <w:commentRangeStart w:id="3"/>
       <w:r>
         <w:rPr>
           <w:noProof/>
-          <w:lang w:val="nl-NL" w:eastAsia="ja-JP"/>
+          <w:lang w:val="nl-NL" w:eastAsia="nl-NL"/>
         </w:rPr>
         <w:drawing>
-          <wp:inline distT="0" distB="0" distL="0" distR="0" wp14:anchorId="15ED1296" wp14:editId="7DBC3A0D">
-            <wp:extent cx="4667250" cy="4085515"/>
+          <wp:inline distT="0" distB="0" distL="0" distR="0" wp14:anchorId="15ED1296" wp14:editId="73D25877">
+            <wp:extent cx="4675593" cy="2917468"/>
             <wp:effectExtent l="0" t="0" r="0" b="0"/>
             <wp:docPr id="1" name="Afbeelding 1"/>
             <wp:cNvGraphicFramePr>
@@ -2573,7 +2556,7 @@
                     <pic:cNvPicPr/>
                   </pic:nvPicPr>
                   <pic:blipFill>
-                    <a:blip r:embed="rId10">
+                    <a:blip r:embed="rId9">
                       <a:extLst>
                         <a:ext uri="{28A0092B-C50C-407E-A947-70E740481C1C}">
                           <a14:useLocalDpi xmlns:a14="http://schemas.microsoft.com/office/drawing/2010/main" val="0"/>
@@ -2587,7 +2570,7 @@
                   <pic:spPr>
                     <a:xfrm>
                       <a:off x="0" y="0"/>
-                      <a:ext cx="4675593" cy="4092818"/>
+                      <a:ext cx="4675593" cy="2917468"/>
                     </a:xfrm>
                     <a:prstGeom prst="rect">
                       <a:avLst/>
@@ -2599,17 +2582,10 @@
           </wp:inline>
         </w:drawing>
       </w:r>
-      <w:commentRangeEnd w:id="3"/>
-      <w:r>
-        <w:rPr>
-          <w:rStyle w:val="CommentReference"/>
-        </w:rPr>
-        <w:commentReference w:id="3"/>
-      </w:r>
     </w:p>
     <w:p>
       <w:pPr>
-        <w:pStyle w:val="Heading2"/>
+        <w:pStyle w:val="Kop2"/>
         <w:numPr>
           <w:ilvl w:val="1"/>
           <w:numId w:val="9"/>
@@ -2618,7 +2594,7 @@
           <w:lang w:val="nl-NL"/>
         </w:rPr>
       </w:pPr>
-      <w:bookmarkStart w:id="4" w:name="_Toc437626414"/>
+      <w:bookmarkStart w:id="4" w:name="_Toc437641078"/>
       <w:r>
         <w:rPr>
           <w:lang w:val="nl-NL"/>
@@ -2642,7 +2618,7 @@
     </w:p>
     <w:p>
       <w:pPr>
-        <w:pStyle w:val="Heading3"/>
+        <w:pStyle w:val="Kop3"/>
         <w:numPr>
           <w:ilvl w:val="2"/>
           <w:numId w:val="9"/>
@@ -2651,7 +2627,7 @@
           <w:lang w:val="nl-NL"/>
         </w:rPr>
       </w:pPr>
-      <w:bookmarkStart w:id="5" w:name="_Toc437626415"/>
+      <w:bookmarkStart w:id="5" w:name="_Toc437641079"/>
       <w:r>
         <w:rPr>
           <w:lang w:val="nl-NL"/>
@@ -2662,7 +2638,7 @@
     </w:p>
     <w:tbl>
       <w:tblPr>
-        <w:tblStyle w:val="TableGrid"/>
+        <w:tblStyle w:val="Tabelraster"/>
         <w:tblW w:w="0" w:type="auto"/>
         <w:tblLook w:val="04A0" w:firstRow="1" w:lastRow="0" w:firstColumn="1" w:lastColumn="0" w:noHBand="0" w:noVBand="1"/>
       </w:tblPr>
@@ -2956,7 +2932,7 @@
     </w:p>
     <w:p>
       <w:pPr>
-        <w:pStyle w:val="Heading3"/>
+        <w:pStyle w:val="Kop3"/>
         <w:numPr>
           <w:ilvl w:val="2"/>
           <w:numId w:val="9"/>
@@ -2965,19 +2941,18 @@
           <w:lang w:val="nl-NL"/>
         </w:rPr>
       </w:pPr>
-      <w:bookmarkStart w:id="6" w:name="_Toc437626416"/>
+      <w:bookmarkStart w:id="6" w:name="_Toc437641080"/>
       <w:r>
         <w:rPr>
           <w:lang w:val="nl-NL"/>
         </w:rPr>
-        <w:lastRenderedPageBreak/>
         <w:t>Wasprogramma stoppen</w:t>
       </w:r>
       <w:bookmarkEnd w:id="6"/>
     </w:p>
     <w:tbl>
       <w:tblPr>
-        <w:tblStyle w:val="TableGrid"/>
+        <w:tblStyle w:val="Tabelraster"/>
         <w:tblW w:w="0" w:type="auto"/>
         <w:tblLook w:val="04A0" w:firstRow="1" w:lastRow="0" w:firstColumn="1" w:lastColumn="0" w:noHBand="0" w:noVBand="1"/>
       </w:tblPr>
@@ -3227,12 +3202,13 @@
         <w:rPr>
           <w:lang w:val="nl-NL"/>
         </w:rPr>
+        <w:lastRenderedPageBreak/>
         <w:tab/>
       </w:r>
     </w:p>
     <w:p>
       <w:pPr>
-        <w:pStyle w:val="Heading3"/>
+        <w:pStyle w:val="Kop3"/>
         <w:numPr>
           <w:ilvl w:val="2"/>
           <w:numId w:val="9"/>
@@ -3241,7 +3217,7 @@
           <w:lang w:val="nl-NL"/>
         </w:rPr>
       </w:pPr>
-      <w:bookmarkStart w:id="7" w:name="_Toc437626417"/>
+      <w:bookmarkStart w:id="7" w:name="_Toc437641081"/>
       <w:r>
         <w:rPr>
           <w:lang w:val="nl-NL"/>
@@ -3252,7 +3228,7 @@
     </w:p>
     <w:tbl>
       <w:tblPr>
-        <w:tblStyle w:val="TableGrid"/>
+        <w:tblStyle w:val="Tabelraster"/>
         <w:tblW w:w="0" w:type="auto"/>
         <w:tblLook w:val="04A0" w:firstRow="1" w:lastRow="0" w:firstColumn="1" w:lastColumn="0" w:noHBand="0" w:noVBand="1"/>
       </w:tblPr>
@@ -3510,7 +3486,7 @@
     </w:p>
     <w:p>
       <w:pPr>
-        <w:pStyle w:val="Heading3"/>
+        <w:pStyle w:val="Kop3"/>
         <w:numPr>
           <w:ilvl w:val="2"/>
           <w:numId w:val="9"/>
@@ -3519,7 +3495,7 @@
           <w:lang w:val="nl-NL"/>
         </w:rPr>
       </w:pPr>
-      <w:bookmarkStart w:id="8" w:name="_Toc437626418"/>
+      <w:bookmarkStart w:id="8" w:name="_Toc437641082"/>
       <w:r>
         <w:rPr>
           <w:lang w:val="nl-NL"/>
@@ -3530,7 +3506,7 @@
     </w:p>
     <w:tbl>
       <w:tblPr>
-        <w:tblStyle w:val="TableGrid"/>
+        <w:tblStyle w:val="Tabelraster"/>
         <w:tblW w:w="0" w:type="auto"/>
         <w:tblLook w:val="04A0" w:firstRow="1" w:lastRow="0" w:firstColumn="1" w:lastColumn="0" w:noHBand="0" w:noVBand="1"/>
       </w:tblPr>
@@ -3776,7 +3752,7 @@
     </w:p>
     <w:p>
       <w:pPr>
-        <w:pStyle w:val="Heading3"/>
+        <w:pStyle w:val="Kop3"/>
         <w:numPr>
           <w:ilvl w:val="2"/>
           <w:numId w:val="9"/>
@@ -3785,7 +3761,7 @@
           <w:lang w:val="nl-NL"/>
         </w:rPr>
       </w:pPr>
-      <w:bookmarkStart w:id="9" w:name="_Toc437626419"/>
+      <w:bookmarkStart w:id="9" w:name="_Toc437641083"/>
       <w:r>
         <w:rPr>
           <w:lang w:val="nl-NL"/>
@@ -3796,7 +3772,7 @@
     </w:p>
     <w:tbl>
       <w:tblPr>
-        <w:tblStyle w:val="TableGrid"/>
+        <w:tblStyle w:val="Tabelraster"/>
         <w:tblW w:w="0" w:type="auto"/>
         <w:tblLook w:val="04A0" w:firstRow="1" w:lastRow="0" w:firstColumn="1" w:lastColumn="0" w:noHBand="0" w:noVBand="1"/>
       </w:tblPr>
@@ -4061,7 +4037,7 @@
     </w:p>
     <w:p>
       <w:pPr>
-        <w:pStyle w:val="Heading1"/>
+        <w:pStyle w:val="Kop1"/>
         <w:numPr>
           <w:ilvl w:val="0"/>
           <w:numId w:val="9"/>
@@ -4070,7 +4046,7 @@
           <w:lang w:val="nl-NL"/>
         </w:rPr>
       </w:pPr>
-      <w:bookmarkStart w:id="10" w:name="_Toc437626420"/>
+      <w:bookmarkStart w:id="10" w:name="_Toc437641084"/>
       <w:r>
         <w:rPr>
           <w:lang w:val="nl-NL"/>
@@ -4088,12 +4064,25 @@
       </w:pPr>
       <w:r>
         <w:rPr>
+          <w:lang w:val="nl-NL"/>
+        </w:rPr>
+        <w:t>In dit hoofdstuk is het activity diagram te zien. Dit spreek redelijk voor zich.</w:t>
+      </w:r>
+    </w:p>
+    <w:p>
+      <w:pPr>
+        <w:rPr>
+          <w:lang w:val="nl-NL"/>
+        </w:rPr>
+      </w:pPr>
+      <w:r>
+        <w:rPr>
           <w:noProof/>
-          <w:lang w:val="nl-NL" w:eastAsia="ja-JP"/>
+          <w:lang w:val="nl-NL" w:eastAsia="nl-NL"/>
         </w:rPr>
         <w:drawing>
-          <wp:inline distT="0" distB="0" distL="0" distR="0" wp14:anchorId="5CA2B58F" wp14:editId="155A421D">
-            <wp:extent cx="5943434" cy="7924800"/>
+          <wp:inline distT="0" distB="0" distL="0" distR="0" wp14:anchorId="5CA2B58F" wp14:editId="05E6F73B">
+            <wp:extent cx="5621505" cy="7495549"/>
             <wp:effectExtent l="0" t="0" r="0" b="0"/>
             <wp:docPr id="9" name="Picture 9" descr="C:\Zehna\School\Wasmachine\Themaopdracht6\Modellen\Requirement architecture\AdWasprogrammaUitvoeren.png"/>
             <wp:cNvGraphicFramePr>
@@ -4109,7 +4098,7 @@
                     </pic:cNvPicPr>
                   </pic:nvPicPr>
                   <pic:blipFill>
-                    <a:blip r:embed="rId12">
+                    <a:blip r:embed="rId10">
                       <a:extLst>
                         <a:ext uri="{28A0092B-C50C-407E-A947-70E740481C1C}">
                           <a14:useLocalDpi xmlns:a14="http://schemas.microsoft.com/office/drawing/2010/main" val="0"/>
@@ -4124,7 +4113,7 @@
                   <pic:spPr bwMode="auto">
                     <a:xfrm>
                       <a:off x="0" y="0"/>
-                      <a:ext cx="5943600" cy="7925021"/>
+                      <a:ext cx="5628849" cy="7505341"/>
                     </a:xfrm>
                     <a:prstGeom prst="rect">
                       <a:avLst/>
@@ -4147,8 +4136,8 @@
           <w:lang w:val="nl-NL"/>
         </w:rPr>
         <w:sectPr>
-          <w:footerReference w:type="default" r:id="rId13"/>
-          <w:footerReference w:type="first" r:id="rId14"/>
+          <w:footerReference w:type="default" r:id="rId11"/>
+          <w:footerReference w:type="first" r:id="rId12"/>
           <w:pgSz w:w="12240" w:h="15840"/>
           <w:pgMar w:top="1440" w:right="1440" w:bottom="1440" w:left="1440" w:header="720" w:footer="720" w:gutter="0"/>
           <w:pgNumType w:start="0"/>
@@ -4157,12 +4146,10 @@
           <w:docGrid w:linePitch="360"/>
         </w:sectPr>
       </w:pPr>
-      <w:bookmarkStart w:id="11" w:name="_GoBack"/>
-      <w:bookmarkEnd w:id="11"/>
     </w:p>
     <w:p>
       <w:pPr>
-        <w:pStyle w:val="Heading1"/>
+        <w:pStyle w:val="Kop1"/>
         <w:numPr>
           <w:ilvl w:val="0"/>
           <w:numId w:val="9"/>
@@ -4171,7 +4158,7 @@
           <w:lang w:val="nl-NL"/>
         </w:rPr>
       </w:pPr>
-      <w:bookmarkStart w:id="12" w:name="_Toc437626421"/>
+      <w:bookmarkStart w:id="11" w:name="_Toc437641085"/>
       <w:r>
         <w:rPr>
           <w:lang w:val="nl-NL"/>
@@ -4179,7 +4166,7 @@
         <w:lastRenderedPageBreak/>
         <w:t>Constraints diagram</w:t>
       </w:r>
-      <w:bookmarkEnd w:id="12"/>
+      <w:bookmarkEnd w:id="11"/>
     </w:p>
     <w:p>
       <w:pPr>
@@ -4226,9 +4213,9 @@
             <o:lock v:ext="edit" aspectratio="t"/>
           </v:shapetype>
           <v:shape id="_x0000_i1025" type="#_x0000_t75" style="width:730.55pt;height:295.35pt" o:ole="">
-            <v:imagedata r:id="rId15" o:title=""/>
+            <v:imagedata r:id="rId13" o:title=""/>
           </v:shape>
-          <o:OLEObject Type="Embed" ProgID="Excel.Sheet.12" ShapeID="_x0000_i1025" DrawAspect="Content" ObjectID="_1511370666" r:id="rId16"/>
+          <o:OLEObject Type="Embed" ProgID="Excel.Sheet.12" ShapeID="_x0000_i1025" DrawAspect="Content" ObjectID="_1511382937" r:id="rId14"/>
         </w:object>
       </w:r>
     </w:p>
@@ -4261,19 +4248,19 @@
     </w:p>
     <w:p>
       <w:pPr>
-        <w:pStyle w:val="Heading1"/>
+        <w:pStyle w:val="Kop1"/>
         <w:rPr>
           <w:lang w:val="nl-NL"/>
         </w:rPr>
       </w:pPr>
-      <w:bookmarkStart w:id="13" w:name="_Toc437626422"/>
+      <w:bookmarkStart w:id="12" w:name="_Toc437641086"/>
       <w:r>
         <w:rPr>
           <w:lang w:val="nl-NL"/>
         </w:rPr>
         <w:t>Appendices</w:t>
       </w:r>
-      <w:bookmarkEnd w:id="13"/>
+      <w:bookmarkEnd w:id="12"/>
     </w:p>
     <w:p>
       <w:pPr>
@@ -4313,42 +4300,8 @@
 </w:document>
 </file>
 
-<file path=word/comments.xml><?xml version="1.0" encoding="utf-8"?>
-<w:comments xmlns:wpc="http://schemas.microsoft.com/office/word/2010/wordprocessingCanvas" xmlns:mc="http://schemas.openxmlformats.org/markup-compatibility/2006" xmlns:o="urn:schemas-microsoft-com:office:office" xmlns:r="http://schemas.openxmlformats.org/officeDocument/2006/relationships" xmlns:m="http://schemas.openxmlformats.org/officeDocument/2006/math" xmlns:v="urn:schemas-microsoft-com:vml" xmlns:wp14="http://schemas.microsoft.com/office/word/2010/wordprocessingDrawing" xmlns:wp="http://schemas.openxmlformats.org/drawingml/2006/wordprocessingDrawing" xmlns:w10="urn:schemas-microsoft-com:office:word" xmlns:w="http://schemas.openxmlformats.org/wordprocessingml/2006/main" xmlns:w14="http://schemas.microsoft.com/office/word/2010/wordml" xmlns:wpg="http://schemas.microsoft.com/office/word/2010/wordprocessingGroup" xmlns:wpi="http://schemas.microsoft.com/office/word/2010/wordprocessingInk" xmlns:wne="http://schemas.microsoft.com/office/word/2006/wordml" xmlns:wps="http://schemas.microsoft.com/office/word/2010/wordprocessingShape" mc:Ignorable="w14 wp14">
-  <w:comment w:id="3" w:author="Joost Wagensveld" w:date="2015-12-11T19:38:00Z" w:initials="JW">
-    <w:p>
-      <w:pPr>
-        <w:pStyle w:val="CommentText"/>
-        <w:rPr>
-          <w:lang w:val="nl-NL"/>
-        </w:rPr>
-      </w:pPr>
-      <w:r>
-        <w:rPr>
-          <w:rStyle w:val="CommentReference"/>
-          <w:lang w:val="nl-NL"/>
-        </w:rPr>
-        <w:annotationRef/>
-      </w:r>
-      <w:r>
-        <w:rPr>
-          <w:lang w:val="nl-NL"/>
-        </w:rPr>
-        <w:t>Nieuw plaatje invoegen</w:t>
-      </w:r>
-    </w:p>
-  </w:comment>
-</w:comments>
-</file>
-
-<file path=word/commentsExtended.xml><?xml version="1.0" encoding="utf-8"?>
-<w15:commentsEx xmlns:wpc="http://schemas.microsoft.com/office/word/2010/wordprocessingCanvas" xmlns:mc="http://schemas.openxmlformats.org/markup-compatibility/2006" xmlns:o="urn:schemas-microsoft-com:office:office" xmlns:r="http://schemas.openxmlformats.org/officeDocument/2006/relationships" xmlns:m="http://schemas.openxmlformats.org/officeDocument/2006/math" xmlns:v="urn:schemas-microsoft-com:vml" xmlns:wp14="http://schemas.microsoft.com/office/word/2010/wordprocessingDrawing" xmlns:wp="http://schemas.openxmlformats.org/drawingml/2006/wordprocessingDrawing" xmlns:w10="urn:schemas-microsoft-com:office:word" xmlns:w="http://schemas.openxmlformats.org/wordprocessingml/2006/main" xmlns:w14="http://schemas.microsoft.com/office/word/2010/wordml" xmlns:w15="http://schemas.microsoft.com/office/word/2012/wordml" xmlns:wpg="http://schemas.microsoft.com/office/word/2010/wordprocessingGroup" xmlns:wpi="http://schemas.microsoft.com/office/word/2010/wordprocessingInk" xmlns:wne="http://schemas.microsoft.com/office/word/2006/wordml" xmlns:wps="http://schemas.microsoft.com/office/word/2010/wordprocessingShape" mc:Ignorable="w14 w15 wp14">
-  <w15:commentEx w15:paraId="325EEA2C" w15:done="0"/>
-</w15:commentsEx>
-</file>
-
 <file path=word/endnotes.xml><?xml version="1.0" encoding="utf-8"?>
-<w:endnotes xmlns:wpc="http://schemas.microsoft.com/office/word/2010/wordprocessingCanvas" xmlns:mc="http://schemas.openxmlformats.org/markup-compatibility/2006" xmlns:o="urn:schemas-microsoft-com:office:office" xmlns:r="http://schemas.openxmlformats.org/officeDocument/2006/relationships" xmlns:m="http://schemas.openxmlformats.org/officeDocument/2006/math" xmlns:v="urn:schemas-microsoft-com:vml" xmlns:wp14="http://schemas.microsoft.com/office/word/2010/wordprocessingDrawing" xmlns:wp="http://schemas.openxmlformats.org/drawingml/2006/wordprocessingDrawing" xmlns:w10="urn:schemas-microsoft-com:office:word" xmlns:w="http://schemas.openxmlformats.org/wordprocessingml/2006/main" xmlns:w14="http://schemas.microsoft.com/office/word/2010/wordml" xmlns:wpg="http://schemas.microsoft.com/office/word/2010/wordprocessingGroup" xmlns:wpi="http://schemas.microsoft.com/office/word/2010/wordprocessingInk" xmlns:wne="http://schemas.microsoft.com/office/word/2006/wordml" xmlns:wps="http://schemas.microsoft.com/office/word/2010/wordprocessingShape" mc:Ignorable="w14 wp14">
+<w:endnotes xmlns:wpc="http://schemas.microsoft.com/office/word/2010/wordprocessingCanvas" xmlns:mc="http://schemas.openxmlformats.org/markup-compatibility/2006" xmlns:o="urn:schemas-microsoft-com:office:office" xmlns:r="http://schemas.openxmlformats.org/officeDocument/2006/relationships" xmlns:m="http://schemas.openxmlformats.org/officeDocument/2006/math" xmlns:v="urn:schemas-microsoft-com:vml" xmlns:wp14="http://schemas.microsoft.com/office/word/2010/wordprocessingDrawing" xmlns:wp="http://schemas.openxmlformats.org/drawingml/2006/wordprocessingDrawing" xmlns:w10="urn:schemas-microsoft-com:office:word" xmlns:w="http://schemas.openxmlformats.org/wordprocessingml/2006/main" xmlns:w14="http://schemas.microsoft.com/office/word/2010/wordml" xmlns:w15="http://schemas.microsoft.com/office/word/2012/wordml" xmlns:wpg="http://schemas.microsoft.com/office/word/2010/wordprocessingGroup" xmlns:wpi="http://schemas.microsoft.com/office/word/2010/wordprocessingInk" xmlns:wne="http://schemas.microsoft.com/office/word/2006/wordml" xmlns:wps="http://schemas.microsoft.com/office/word/2010/wordprocessingShape" mc:Ignorable="w14 w15 wp14">
   <w:endnote w:type="separator" w:id="-1">
     <w:p>
       <w:pPr>
@@ -4373,7 +4326,7 @@
 </file>
 
 <file path=word/footer1.xml><?xml version="1.0" encoding="utf-8"?>
-<w:ftr xmlns:wpc="http://schemas.microsoft.com/office/word/2010/wordprocessingCanvas" xmlns:mc="http://schemas.openxmlformats.org/markup-compatibility/2006" xmlns:o="urn:schemas-microsoft-com:office:office" xmlns:r="http://schemas.openxmlformats.org/officeDocument/2006/relationships" xmlns:m="http://schemas.openxmlformats.org/officeDocument/2006/math" xmlns:v="urn:schemas-microsoft-com:vml" xmlns:wp14="http://schemas.microsoft.com/office/word/2010/wordprocessingDrawing" xmlns:wp="http://schemas.openxmlformats.org/drawingml/2006/wordprocessingDrawing" xmlns:w10="urn:schemas-microsoft-com:office:word" xmlns:w="http://schemas.openxmlformats.org/wordprocessingml/2006/main" xmlns:w14="http://schemas.microsoft.com/office/word/2010/wordml" xmlns:wpg="http://schemas.microsoft.com/office/word/2010/wordprocessingGroup" xmlns:wpi="http://schemas.microsoft.com/office/word/2010/wordprocessingInk" xmlns:wne="http://schemas.microsoft.com/office/word/2006/wordml" xmlns:wps="http://schemas.microsoft.com/office/word/2010/wordprocessingShape" mc:Ignorable="w14 wp14">
+<w:ftr xmlns:wpc="http://schemas.microsoft.com/office/word/2010/wordprocessingCanvas" xmlns:mc="http://schemas.openxmlformats.org/markup-compatibility/2006" xmlns:o="urn:schemas-microsoft-com:office:office" xmlns:r="http://schemas.openxmlformats.org/officeDocument/2006/relationships" xmlns:m="http://schemas.openxmlformats.org/officeDocument/2006/math" xmlns:v="urn:schemas-microsoft-com:vml" xmlns:wp14="http://schemas.microsoft.com/office/word/2010/wordprocessingDrawing" xmlns:wp="http://schemas.openxmlformats.org/drawingml/2006/wordprocessingDrawing" xmlns:w10="urn:schemas-microsoft-com:office:word" xmlns:w="http://schemas.openxmlformats.org/wordprocessingml/2006/main" xmlns:w14="http://schemas.microsoft.com/office/word/2010/wordml" xmlns:w15="http://schemas.microsoft.com/office/word/2012/wordml" xmlns:wpg="http://schemas.microsoft.com/office/word/2010/wordprocessingGroup" xmlns:wpi="http://schemas.microsoft.com/office/word/2010/wordprocessingInk" xmlns:wne="http://schemas.microsoft.com/office/word/2006/wordml" xmlns:wps="http://schemas.microsoft.com/office/word/2010/wordprocessingShape" mc:Ignorable="w14 w15 wp14">
   <w:sdt>
     <w:sdtPr>
       <w:id w:val="-2031634137"/>
@@ -4386,12 +4339,12 @@
     <w:sdtContent>
       <w:p>
         <w:pPr>
-          <w:pStyle w:val="Footer"/>
+          <w:pStyle w:val="Voettekst"/>
         </w:pPr>
         <w:r>
           <w:rPr>
             <w:noProof/>
-            <w:lang w:val="nl-NL" w:eastAsia="ja-JP"/>
+            <w:lang w:val="nl-NL" w:eastAsia="nl-NL"/>
           </w:rPr>
           <mc:AlternateContent>
             <mc:Choice Requires="wps">
@@ -4476,7 +4429,7 @@
                                   <w:color w:val="ED7D31" w:themeColor="accent2"/>
                                   <w:lang w:val="nl-NL"/>
                                 </w:rPr>
-                                <w:t>3</w:t>
+                                <w:t>6</w:t>
                               </w:r>
                               <w:r>
                                 <w:rPr>
@@ -4504,7 +4457,7 @@
             </mc:Choice>
             <mc:Fallback>
               <w:pict>
-                <v:rect id="Rechthoek 5" o:spid="_x0000_s1031" style="position:absolute;margin-left:0;margin-top:0;width:44.55pt;height:15.1pt;rotation:180;flip:x;z-index:251663360;visibility:visible;mso-wrap-style:square;mso-width-percent:0;mso-height-percent:0;mso-wrap-distance-left:9pt;mso-wrap-distance-top:0;mso-wrap-distance-right:9pt;mso-wrap-distance-bottom:0;mso-position-horizontal:center;mso-position-horizontal-relative:right-margin-area;mso-position-vertical:center;mso-position-vertical-relative:bottom-margin-area;mso-width-percent:0;mso-height-percent:0;mso-width-relative:page;mso-height-relative:bottom-margin-area;v-text-anchor:top" o:gfxdata="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" filled="f" fillcolor="#c0504d" stroked="f" strokecolor="#5c83b4" strokeweight="2.25pt">
+                <v:rect w14:anchorId="3CB0A8E0" id="Rechthoek 5" o:spid="_x0000_s1031" style="position:absolute;margin-left:0;margin-top:0;width:44.55pt;height:15.1pt;rotation:180;flip:x;z-index:251663360;visibility:visible;mso-wrap-style:square;mso-width-percent:0;mso-height-percent:0;mso-wrap-distance-left:9pt;mso-wrap-distance-top:0;mso-wrap-distance-right:9pt;mso-wrap-distance-bottom:0;mso-position-horizontal:center;mso-position-horizontal-relative:right-margin-area;mso-position-vertical:center;mso-position-vertical-relative:bottom-margin-area;mso-width-percent:0;mso-height-percent:0;mso-width-relative:page;mso-height-relative:bottom-margin-area;v-text-anchor:top" o:gfxdata="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" filled="f" fillcolor="#c0504d" stroked="f" strokecolor="#5c83b4" strokeweight="2.25pt">
                   <v:textbox inset=",0,,0">
                     <w:txbxContent>
                       <w:p>
@@ -4532,7 +4485,7 @@
                             <w:color w:val="ED7D31" w:themeColor="accent2"/>
                             <w:lang w:val="nl-NL"/>
                           </w:rPr>
-                          <w:t>3</w:t>
+                          <w:t>6</w:t>
                         </w:r>
                         <w:r>
                           <w:rPr>
@@ -4556,7 +4509,7 @@
 </file>
 
 <file path=word/footer2.xml><?xml version="1.0" encoding="utf-8"?>
-<w:ftr xmlns:wpc="http://schemas.microsoft.com/office/word/2010/wordprocessingCanvas" xmlns:mc="http://schemas.openxmlformats.org/markup-compatibility/2006" xmlns:o="urn:schemas-microsoft-com:office:office" xmlns:r="http://schemas.openxmlformats.org/officeDocument/2006/relationships" xmlns:m="http://schemas.openxmlformats.org/officeDocument/2006/math" xmlns:v="urn:schemas-microsoft-com:vml" xmlns:wp14="http://schemas.microsoft.com/office/word/2010/wordprocessingDrawing" xmlns:wp="http://schemas.openxmlformats.org/drawingml/2006/wordprocessingDrawing" xmlns:w10="urn:schemas-microsoft-com:office:word" xmlns:w="http://schemas.openxmlformats.org/wordprocessingml/2006/main" xmlns:w14="http://schemas.microsoft.com/office/word/2010/wordml" xmlns:wpg="http://schemas.microsoft.com/office/word/2010/wordprocessingGroup" xmlns:wpi="http://schemas.microsoft.com/office/word/2010/wordprocessingInk" xmlns:wne="http://schemas.microsoft.com/office/word/2006/wordml" xmlns:wps="http://schemas.microsoft.com/office/word/2010/wordprocessingShape" mc:Ignorable="w14 wp14">
+<w:ftr xmlns:wpc="http://schemas.microsoft.com/office/word/2010/wordprocessingCanvas" xmlns:mc="http://schemas.openxmlformats.org/markup-compatibility/2006" xmlns:o="urn:schemas-microsoft-com:office:office" xmlns:r="http://schemas.openxmlformats.org/officeDocument/2006/relationships" xmlns:m="http://schemas.openxmlformats.org/officeDocument/2006/math" xmlns:v="urn:schemas-microsoft-com:vml" xmlns:wp14="http://schemas.microsoft.com/office/word/2010/wordprocessingDrawing" xmlns:wp="http://schemas.openxmlformats.org/drawingml/2006/wordprocessingDrawing" xmlns:w10="urn:schemas-microsoft-com:office:word" xmlns:w="http://schemas.openxmlformats.org/wordprocessingml/2006/main" xmlns:w14="http://schemas.microsoft.com/office/word/2010/wordml" xmlns:w15="http://schemas.microsoft.com/office/word/2012/wordml" xmlns:wpg="http://schemas.microsoft.com/office/word/2010/wordprocessingGroup" xmlns:wpi="http://schemas.microsoft.com/office/word/2010/wordprocessingInk" xmlns:wne="http://schemas.microsoft.com/office/word/2006/wordml" xmlns:wps="http://schemas.microsoft.com/office/word/2010/wordprocessingShape" mc:Ignorable="w14 w15 wp14">
   <w:sdt>
     <w:sdtPr>
       <w:id w:val="-1080598200"/>
@@ -4569,12 +4522,12 @@
     <w:sdtContent>
       <w:p>
         <w:pPr>
-          <w:pStyle w:val="Footer"/>
+          <w:pStyle w:val="Voettekst"/>
         </w:pPr>
         <w:r>
           <w:rPr>
             <w:noProof/>
-            <w:lang w:val="nl-NL" w:eastAsia="ja-JP"/>
+            <w:lang w:val="nl-NL" w:eastAsia="nl-NL"/>
           </w:rPr>
           <mc:AlternateContent>
             <mc:Choice Requires="wps">
@@ -4659,7 +4612,7 @@
                                   <w:color w:val="ED7D31" w:themeColor="accent2"/>
                                   <w:lang w:val="nl-NL"/>
                                 </w:rPr>
-                                <w:t>0</w:t>
+                                <w:t>7</w:t>
                               </w:r>
                               <w:r>
                                 <w:rPr>
@@ -4687,7 +4640,7 @@
             </mc:Choice>
             <mc:Fallback>
               <w:pict>
-                <v:rect id="Rechthoek 4" o:spid="_x0000_s1032" style="position:absolute;margin-left:0;margin-top:0;width:44.55pt;height:15.1pt;rotation:180;flip:x;z-index:251661312;visibility:visible;mso-wrap-style:square;mso-width-percent:0;mso-height-percent:0;mso-wrap-distance-left:9pt;mso-wrap-distance-top:0;mso-wrap-distance-right:9pt;mso-wrap-distance-bottom:0;mso-position-horizontal:center;mso-position-horizontal-relative:right-margin-area;mso-position-vertical:center;mso-position-vertical-relative:bottom-margin-area;mso-width-percent:0;mso-height-percent:0;mso-width-relative:page;mso-height-relative:bottom-margin-area;v-text-anchor:top" o:gfxdata="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" filled="f" fillcolor="#c0504d" stroked="f" strokecolor="#5c83b4" strokeweight="2.25pt">
+                <v:rect w14:anchorId="4ADD5722" id="Rechthoek 4" o:spid="_x0000_s1032" style="position:absolute;margin-left:0;margin-top:0;width:44.55pt;height:15.1pt;rotation:180;flip:x;z-index:251661312;visibility:visible;mso-wrap-style:square;mso-width-percent:0;mso-height-percent:0;mso-wrap-distance-left:9pt;mso-wrap-distance-top:0;mso-wrap-distance-right:9pt;mso-wrap-distance-bottom:0;mso-position-horizontal:center;mso-position-horizontal-relative:right-margin-area;mso-position-vertical:center;mso-position-vertical-relative:bottom-margin-area;mso-width-percent:0;mso-height-percent:0;mso-width-relative:page;mso-height-relative:bottom-margin-area;v-text-anchor:top" o:gfxdata="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" filled="f" fillcolor="#c0504d" stroked="f" strokecolor="#5c83b4" strokeweight="2.25pt">
                   <v:textbox inset=",0,,0">
                     <w:txbxContent>
                       <w:p>
@@ -4715,7 +4668,7 @@
                             <w:color w:val="ED7D31" w:themeColor="accent2"/>
                             <w:lang w:val="nl-NL"/>
                           </w:rPr>
-                          <w:t>0</w:t>
+                          <w:t>7</w:t>
                         </w:r>
                         <w:r>
                           <w:rPr>
@@ -4739,7 +4692,7 @@
 </file>
 
 <file path=word/footnotes.xml><?xml version="1.0" encoding="utf-8"?>
-<w:footnotes xmlns:wpc="http://schemas.microsoft.com/office/word/2010/wordprocessingCanvas" xmlns:mc="http://schemas.openxmlformats.org/markup-compatibility/2006" xmlns:o="urn:schemas-microsoft-com:office:office" xmlns:r="http://schemas.openxmlformats.org/officeDocument/2006/relationships" xmlns:m="http://schemas.openxmlformats.org/officeDocument/2006/math" xmlns:v="urn:schemas-microsoft-com:vml" xmlns:wp14="http://schemas.microsoft.com/office/word/2010/wordprocessingDrawing" xmlns:wp="http://schemas.openxmlformats.org/drawingml/2006/wordprocessingDrawing" xmlns:w10="urn:schemas-microsoft-com:office:word" xmlns:w="http://schemas.openxmlformats.org/wordprocessingml/2006/main" xmlns:w14="http://schemas.microsoft.com/office/word/2010/wordml" xmlns:wpg="http://schemas.microsoft.com/office/word/2010/wordprocessingGroup" xmlns:wpi="http://schemas.microsoft.com/office/word/2010/wordprocessingInk" xmlns:wne="http://schemas.microsoft.com/office/word/2006/wordml" xmlns:wps="http://schemas.microsoft.com/office/word/2010/wordprocessingShape" mc:Ignorable="w14 wp14">
+<w:footnotes xmlns:wpc="http://schemas.microsoft.com/office/word/2010/wordprocessingCanvas" xmlns:mc="http://schemas.openxmlformats.org/markup-compatibility/2006" xmlns:o="urn:schemas-microsoft-com:office:office" xmlns:r="http://schemas.openxmlformats.org/officeDocument/2006/relationships" xmlns:m="http://schemas.openxmlformats.org/officeDocument/2006/math" xmlns:v="urn:schemas-microsoft-com:vml" xmlns:wp14="http://schemas.microsoft.com/office/word/2010/wordprocessingDrawing" xmlns:wp="http://schemas.openxmlformats.org/drawingml/2006/wordprocessingDrawing" xmlns:w10="urn:schemas-microsoft-com:office:word" xmlns:w="http://schemas.openxmlformats.org/wordprocessingml/2006/main" xmlns:w14="http://schemas.microsoft.com/office/word/2010/wordml" xmlns:w15="http://schemas.microsoft.com/office/word/2012/wordml" xmlns:wpg="http://schemas.microsoft.com/office/word/2010/wordprocessingGroup" xmlns:wpi="http://schemas.microsoft.com/office/word/2010/wordprocessingInk" xmlns:wne="http://schemas.microsoft.com/office/word/2006/wordml" xmlns:wps="http://schemas.microsoft.com/office/word/2010/wordprocessingShape" mc:Ignorable="w14 w15 wp14">
   <w:footnote w:type="separator" w:id="-1">
     <w:p>
       <w:pPr>
@@ -4764,8 +4717,8 @@
 </file>
 
 <file path=word/numbering.xml><?xml version="1.0" encoding="utf-8"?>
-<w:numbering xmlns:wpc="http://schemas.microsoft.com/office/word/2010/wordprocessingCanvas" xmlns:mc="http://schemas.openxmlformats.org/markup-compatibility/2006" xmlns:o="urn:schemas-microsoft-com:office:office" xmlns:r="http://schemas.openxmlformats.org/officeDocument/2006/relationships" xmlns:m="http://schemas.openxmlformats.org/officeDocument/2006/math" xmlns:v="urn:schemas-microsoft-com:vml" xmlns:wp14="http://schemas.microsoft.com/office/word/2010/wordprocessingDrawing" xmlns:wp="http://schemas.openxmlformats.org/drawingml/2006/wordprocessingDrawing" xmlns:w10="urn:schemas-microsoft-com:office:word" xmlns:w="http://schemas.openxmlformats.org/wordprocessingml/2006/main" xmlns:w14="http://schemas.microsoft.com/office/word/2010/wordml" xmlns:wpg="http://schemas.microsoft.com/office/word/2010/wordprocessingGroup" xmlns:wpi="http://schemas.microsoft.com/office/word/2010/wordprocessingInk" xmlns:wne="http://schemas.microsoft.com/office/word/2006/wordml" xmlns:wps="http://schemas.microsoft.com/office/word/2010/wordprocessingShape" mc:Ignorable="w14 wp14">
-  <w:abstractNum w:abstractNumId="0">
+<w:numbering xmlns:wpc="http://schemas.microsoft.com/office/word/2010/wordprocessingCanvas" xmlns:mc="http://schemas.openxmlformats.org/markup-compatibility/2006" xmlns:o="urn:schemas-microsoft-com:office:office" xmlns:r="http://schemas.openxmlformats.org/officeDocument/2006/relationships" xmlns:m="http://schemas.openxmlformats.org/officeDocument/2006/math" xmlns:v="urn:schemas-microsoft-com:vml" xmlns:wp14="http://schemas.microsoft.com/office/word/2010/wordprocessingDrawing" xmlns:wp="http://schemas.openxmlformats.org/drawingml/2006/wordprocessingDrawing" xmlns:w10="urn:schemas-microsoft-com:office:word" xmlns:w="http://schemas.openxmlformats.org/wordprocessingml/2006/main" xmlns:w14="http://schemas.microsoft.com/office/word/2010/wordml" xmlns:w15="http://schemas.microsoft.com/office/word/2012/wordml" xmlns:wpg="http://schemas.microsoft.com/office/word/2010/wordprocessingGroup" xmlns:wpi="http://schemas.microsoft.com/office/word/2010/wordprocessingInk" xmlns:wne="http://schemas.microsoft.com/office/word/2006/wordml" xmlns:wps="http://schemas.microsoft.com/office/word/2010/wordprocessingShape" mc:Ignorable="w14 w15 wp14">
+  <w:abstractNum w:abstractNumId="0" w15:restartNumberingAfterBreak="0">
     <w:nsid w:val="15836C95"/>
     <w:multiLevelType w:val="multilevel"/>
     <w:tmpl w:val="0413001F"/>
@@ -4851,7 +4804,7 @@
       </w:pPr>
     </w:lvl>
   </w:abstractNum>
-  <w:abstractNum w:abstractNumId="1">
+  <w:abstractNum w:abstractNumId="1" w15:restartNumberingAfterBreak="0">
     <w:nsid w:val="181D5092"/>
     <w:multiLevelType w:val="hybridMultilevel"/>
     <w:tmpl w:val="69BA81FE"/>
@@ -4937,7 +4890,7 @@
       </w:pPr>
     </w:lvl>
   </w:abstractNum>
-  <w:abstractNum w:abstractNumId="2">
+  <w:abstractNum w:abstractNumId="2" w15:restartNumberingAfterBreak="0">
     <w:nsid w:val="1E1C5964"/>
     <w:multiLevelType w:val="hybridMultilevel"/>
     <w:tmpl w:val="19042528"/>
@@ -5023,7 +4976,7 @@
       </w:pPr>
     </w:lvl>
   </w:abstractNum>
-  <w:abstractNum w:abstractNumId="3">
+  <w:abstractNum w:abstractNumId="3" w15:restartNumberingAfterBreak="0">
     <w:nsid w:val="26CC0BD9"/>
     <w:multiLevelType w:val="multilevel"/>
     <w:tmpl w:val="0413001F"/>
@@ -5109,7 +5062,7 @@
       </w:pPr>
     </w:lvl>
   </w:abstractNum>
-  <w:abstractNum w:abstractNumId="4">
+  <w:abstractNum w:abstractNumId="4" w15:restartNumberingAfterBreak="0">
     <w:nsid w:val="27D70A93"/>
     <w:multiLevelType w:val="multilevel"/>
     <w:tmpl w:val="0413001F"/>
@@ -5195,7 +5148,7 @@
       </w:pPr>
     </w:lvl>
   </w:abstractNum>
-  <w:abstractNum w:abstractNumId="5">
+  <w:abstractNum w:abstractNumId="5" w15:restartNumberingAfterBreak="0">
     <w:nsid w:val="3AB44468"/>
     <w:multiLevelType w:val="multilevel"/>
     <w:tmpl w:val="0413001F"/>
@@ -5281,7 +5234,7 @@
       </w:pPr>
     </w:lvl>
   </w:abstractNum>
-  <w:abstractNum w:abstractNumId="6">
+  <w:abstractNum w:abstractNumId="6" w15:restartNumberingAfterBreak="0">
     <w:nsid w:val="610A74C9"/>
     <w:multiLevelType w:val="multilevel"/>
     <w:tmpl w:val="0413001F"/>
@@ -5367,7 +5320,7 @@
       </w:pPr>
     </w:lvl>
   </w:abstractNum>
-  <w:abstractNum w:abstractNumId="7">
+  <w:abstractNum w:abstractNumId="7" w15:restartNumberingAfterBreak="0">
     <w:nsid w:val="6A8A0B81"/>
     <w:multiLevelType w:val="hybridMultilevel"/>
     <w:tmpl w:val="11703CB8"/>
@@ -5479,7 +5432,7 @@
       </w:rPr>
     </w:lvl>
   </w:abstractNum>
-  <w:abstractNum w:abstractNumId="8">
+  <w:abstractNum w:abstractNumId="8" w15:restartNumberingAfterBreak="0">
     <w:nsid w:val="6B991528"/>
     <w:multiLevelType w:val="multilevel"/>
     <w:tmpl w:val="0413001F"/>
@@ -5565,7 +5518,7 @@
       </w:pPr>
     </w:lvl>
   </w:abstractNum>
-  <w:abstractNum w:abstractNumId="9">
+  <w:abstractNum w:abstractNumId="9" w15:restartNumberingAfterBreak="0">
     <w:nsid w:val="7DA62101"/>
     <w:multiLevelType w:val="multilevel"/>
     <w:tmpl w:val="0413001F"/>
@@ -5684,16 +5637,8 @@
 </w:numbering>
 </file>
 
-<file path=word/people.xml><?xml version="1.0" encoding="utf-8"?>
-<w15:people xmlns:wpc="http://schemas.microsoft.com/office/word/2010/wordprocessingCanvas" xmlns:mc="http://schemas.openxmlformats.org/markup-compatibility/2006" xmlns:o="urn:schemas-microsoft-com:office:office" xmlns:r="http://schemas.openxmlformats.org/officeDocument/2006/relationships" xmlns:m="http://schemas.openxmlformats.org/officeDocument/2006/math" xmlns:v="urn:schemas-microsoft-com:vml" xmlns:wp14="http://schemas.microsoft.com/office/word/2010/wordprocessingDrawing" xmlns:wp="http://schemas.openxmlformats.org/drawingml/2006/wordprocessingDrawing" xmlns:w10="urn:schemas-microsoft-com:office:word" xmlns:w="http://schemas.openxmlformats.org/wordprocessingml/2006/main" xmlns:w14="http://schemas.microsoft.com/office/word/2010/wordml" xmlns:w15="http://schemas.microsoft.com/office/word/2012/wordml" xmlns:wpg="http://schemas.microsoft.com/office/word/2010/wordprocessingGroup" xmlns:wpi="http://schemas.microsoft.com/office/word/2010/wordprocessingInk" xmlns:wne="http://schemas.microsoft.com/office/word/2006/wordml" xmlns:wps="http://schemas.microsoft.com/office/word/2010/wordprocessingShape" mc:Ignorable="w14 w15 wp14">
-  <w15:person w15:author="Joost Wagensveld">
-    <w15:presenceInfo w15:providerId="Windows Live" w15:userId="9fa9a1af4ecb9442"/>
-  </w15:person>
-</w15:people>
-</file>
-
 <file path=word/styles.xml><?xml version="1.0" encoding="utf-8"?>
-<w:styles xmlns:mc="http://schemas.openxmlformats.org/markup-compatibility/2006" xmlns:r="http://schemas.openxmlformats.org/officeDocument/2006/relationships" xmlns:w="http://schemas.openxmlformats.org/wordprocessingml/2006/main" xmlns:w14="http://schemas.microsoft.com/office/word/2010/wordml" mc:Ignorable="w14">
+<w:styles xmlns:mc="http://schemas.openxmlformats.org/markup-compatibility/2006" xmlns:r="http://schemas.openxmlformats.org/officeDocument/2006/relationships" xmlns:w="http://schemas.openxmlformats.org/wordprocessingml/2006/main" xmlns:w14="http://schemas.microsoft.com/office/word/2010/wordml" xmlns:w15="http://schemas.microsoft.com/office/word/2012/wordml" mc:Ignorable="w14 w15">
   <w:docDefaults>
     <w:rPrDefault>
       <w:rPr>
@@ -5709,154 +5654,388 @@
       </w:pPr>
     </w:pPrDefault>
   </w:docDefaults>
-  <w:latentStyles w:defLockedState="0" w:defUIPriority="99" w:defSemiHidden="1" w:defUnhideWhenUsed="1" w:defQFormat="0" w:count="267">
-    <w:lsdException w:name="Normal" w:semiHidden="0" w:uiPriority="0" w:unhideWhenUsed="0" w:qFormat="1"/>
-    <w:lsdException w:name="heading 1" w:semiHidden="0" w:uiPriority="9" w:unhideWhenUsed="0" w:qFormat="1"/>
-    <w:lsdException w:name="heading 2" w:uiPriority="9" w:qFormat="1"/>
-    <w:lsdException w:name="heading 3" w:uiPriority="9" w:qFormat="1"/>
-    <w:lsdException w:name="heading 4" w:uiPriority="9" w:qFormat="1"/>
-    <w:lsdException w:name="heading 5" w:uiPriority="9" w:qFormat="1"/>
-    <w:lsdException w:name="heading 6" w:uiPriority="9" w:qFormat="1"/>
-    <w:lsdException w:name="heading 7" w:uiPriority="9" w:qFormat="1"/>
-    <w:lsdException w:name="heading 8" w:uiPriority="9" w:qFormat="1"/>
-    <w:lsdException w:name="heading 9" w:uiPriority="9" w:qFormat="1"/>
-    <w:lsdException w:name="toc 1" w:uiPriority="39"/>
-    <w:lsdException w:name="toc 2" w:uiPriority="39"/>
-    <w:lsdException w:name="toc 3" w:uiPriority="39"/>
-    <w:lsdException w:name="toc 4" w:uiPriority="39"/>
-    <w:lsdException w:name="toc 5" w:uiPriority="39"/>
-    <w:lsdException w:name="toc 6" w:uiPriority="39"/>
-    <w:lsdException w:name="toc 7" w:uiPriority="39"/>
-    <w:lsdException w:name="toc 8" w:uiPriority="39"/>
-    <w:lsdException w:name="toc 9" w:uiPriority="39"/>
-    <w:lsdException w:name="caption" w:uiPriority="35" w:qFormat="1"/>
-    <w:lsdException w:name="Title" w:semiHidden="0" w:uiPriority="10" w:unhideWhenUsed="0" w:qFormat="1"/>
-    <w:lsdException w:name="Default Paragraph Font" w:uiPriority="1"/>
-    <w:lsdException w:name="Subtitle" w:semiHidden="0" w:uiPriority="11" w:unhideWhenUsed="0" w:qFormat="1"/>
-    <w:lsdException w:name="Strong" w:semiHidden="0" w:uiPriority="22" w:unhideWhenUsed="0" w:qFormat="1"/>
-    <w:lsdException w:name="Emphasis" w:semiHidden="0" w:uiPriority="20" w:unhideWhenUsed="0" w:qFormat="1"/>
-    <w:lsdException w:name="Table Grid" w:semiHidden="0" w:uiPriority="39" w:unhideWhenUsed="0"/>
-    <w:lsdException w:name="Placeholder Text" w:unhideWhenUsed="0"/>
-    <w:lsdException w:name="No Spacing" w:semiHidden="0" w:uiPriority="1" w:unhideWhenUsed="0" w:qFormat="1"/>
-    <w:lsdException w:name="Light Shading" w:semiHidden="0" w:uiPriority="60" w:unhideWhenUsed="0"/>
-    <w:lsdException w:name="Light List" w:semiHidden="0" w:uiPriority="61" w:unhideWhenUsed="0"/>
-    <w:lsdException w:name="Light Grid" w:semiHidden="0" w:uiPriority="62" w:unhideWhenUsed="0"/>
-    <w:lsdException w:name="Medium Shading 1" w:semiHidden="0" w:uiPriority="63" w:unhideWhenUsed="0"/>
-    <w:lsdException w:name="Medium Shading 2" w:semiHidden="0" w:uiPriority="64" w:unhideWhenUsed="0"/>
-    <w:lsdException w:name="Medium List 1" w:semiHidden="0" w:uiPriority="65" w:unhideWhenUsed="0"/>
-    <w:lsdException w:name="Medium List 2" w:semiHidden="0" w:uiPriority="66" w:unhideWhenUsed="0"/>
-    <w:lsdException w:name="Medium Grid 1" w:semiHidden="0" w:uiPriority="67" w:unhideWhenUsed="0"/>
-    <w:lsdException w:name="Medium Grid 2" w:semiHidden="0" w:uiPriority="68" w:unhideWhenUsed="0"/>
-    <w:lsdException w:name="Medium Grid 3" w:semiHidden="0" w:uiPriority="69" w:unhideWhenUsed="0"/>
-    <w:lsdException w:name="Dark List" w:semiHidden="0" w:uiPriority="70" w:unhideWhenUsed="0"/>
-    <w:lsdException w:name="Colorful Shading" w:semiHidden="0" w:uiPriority="71" w:unhideWhenUsed="0"/>
-    <w:lsdException w:name="Colorful List" w:semiHidden="0" w:uiPriority="72" w:unhideWhenUsed="0"/>
-    <w:lsdException w:name="Colorful Grid" w:semiHidden="0" w:uiPriority="73" w:unhideWhenUsed="0"/>
-    <w:lsdException w:name="Light Shading Accent 1" w:semiHidden="0" w:uiPriority="60" w:unhideWhenUsed="0"/>
-    <w:lsdException w:name="Light List Accent 1" w:semiHidden="0" w:uiPriority="61" w:unhideWhenUsed="0"/>
-    <w:lsdException w:name="Light Grid Accent 1" w:semiHidden="0" w:uiPriority="62" w:unhideWhenUsed="0"/>
-    <w:lsdException w:name="Medium Shading 1 Accent 1" w:semiHidden="0" w:uiPriority="63" w:unhideWhenUsed="0"/>
-    <w:lsdException w:name="Medium Shading 2 Accent 1" w:semiHidden="0" w:uiPriority="64" w:unhideWhenUsed="0"/>
-    <w:lsdException w:name="Medium List 1 Accent 1" w:semiHidden="0" w:uiPriority="65" w:unhideWhenUsed="0"/>
-    <w:lsdException w:name="Revision" w:unhideWhenUsed="0"/>
-    <w:lsdException w:name="List Paragraph" w:semiHidden="0" w:uiPriority="34" w:unhideWhenUsed="0" w:qFormat="1"/>
-    <w:lsdException w:name="Quote" w:semiHidden="0" w:uiPriority="29" w:unhideWhenUsed="0" w:qFormat="1"/>
-    <w:lsdException w:name="Intense Quote" w:semiHidden="0" w:uiPriority="30" w:unhideWhenUsed="0" w:qFormat="1"/>
-    <w:lsdException w:name="Medium List 2 Accent 1" w:semiHidden="0" w:uiPriority="66" w:unhideWhenUsed="0"/>
-    <w:lsdException w:name="Medium Grid 1 Accent 1" w:semiHidden="0" w:uiPriority="67" w:unhideWhenUsed="0"/>
-    <w:lsdException w:name="Medium Grid 2 Accent 1" w:semiHidden="0" w:uiPriority="68" w:unhideWhenUsed="0"/>
-    <w:lsdException w:name="Medium Grid 3 Accent 1" w:semiHidden="0" w:uiPriority="69" w:unhideWhenUsed="0"/>
-    <w:lsdException w:name="Dark List Accent 1" w:semiHidden="0" w:uiPriority="70" w:unhideWhenUsed="0"/>
-    <w:lsdException w:name="Colorful Shading Accent 1" w:semiHidden="0" w:uiPriority="71" w:unhideWhenUsed="0"/>
-    <w:lsdException w:name="Colorful List Accent 1" w:semiHidden="0" w:uiPriority="72" w:unhideWhenUsed="0"/>
-    <w:lsdException w:name="Colorful Grid Accent 1" w:semiHidden="0" w:uiPriority="73" w:unhideWhenUsed="0"/>
-    <w:lsdException w:name="Light Shading Accent 2" w:semiHidden="0" w:uiPriority="60" w:unhideWhenUsed="0"/>
-    <w:lsdException w:name="Light List Accent 2" w:semiHidden="0" w:uiPriority="61" w:unhideWhenUsed="0"/>
-    <w:lsdException w:name="Light Grid Accent 2" w:semiHidden="0" w:uiPriority="62" w:unhideWhenUsed="0"/>
-    <w:lsdException w:name="Medium Shading 1 Accent 2" w:semiHidden="0" w:uiPriority="63" w:unhideWhenUsed="0"/>
-    <w:lsdException w:name="Medium Shading 2 Accent 2" w:semiHidden="0" w:uiPriority="64" w:unhideWhenUsed="0"/>
-    <w:lsdException w:name="Medium List 1 Accent 2" w:semiHidden="0" w:uiPriority="65" w:unhideWhenUsed="0"/>
-    <w:lsdException w:name="Medium List 2 Accent 2" w:semiHidden="0" w:uiPriority="66" w:unhideWhenUsed="0"/>
-    <w:lsdException w:name="Medium Grid 1 Accent 2" w:semiHidden="0" w:uiPriority="67" w:unhideWhenUsed="0"/>
-    <w:lsdException w:name="Medium Grid 2 Accent 2" w:semiHidden="0" w:uiPriority="68" w:unhideWhenUsed="0"/>
-    <w:lsdException w:name="Medium Grid 3 Accent 2" w:semiHidden="0" w:uiPriority="69" w:unhideWhenUsed="0"/>
-    <w:lsdException w:name="Dark List Accent 2" w:semiHidden="0" w:uiPriority="70" w:unhideWhenUsed="0"/>
-    <w:lsdException w:name="Colorful Shading Accent 2" w:semiHidden="0" w:uiPriority="71" w:unhideWhenUsed="0"/>
-    <w:lsdException w:name="Colorful List Accent 2" w:semiHidden="0" w:uiPriority="72" w:unhideWhenUsed="0"/>
-    <w:lsdException w:name="Colorful Grid Accent 2" w:semiHidden="0" w:uiPriority="73" w:unhideWhenUsed="0"/>
-    <w:lsdException w:name="Light Shading Accent 3" w:semiHidden="0" w:uiPriority="60" w:unhideWhenUsed="0"/>
-    <w:lsdException w:name="Light List Accent 3" w:semiHidden="0" w:uiPriority="61" w:unhideWhenUsed="0"/>
-    <w:lsdException w:name="Light Grid Accent 3" w:semiHidden="0" w:uiPriority="62" w:unhideWhenUsed="0"/>
-    <w:lsdException w:name="Medium Shading 1 Accent 3" w:semiHidden="0" w:uiPriority="63" w:unhideWhenUsed="0"/>
-    <w:lsdException w:name="Medium Shading 2 Accent 3" w:semiHidden="0" w:uiPriority="64" w:unhideWhenUsed="0"/>
-    <w:lsdException w:name="Medium List 1 Accent 3" w:semiHidden="0" w:uiPriority="65" w:unhideWhenUsed="0"/>
-    <w:lsdException w:name="Medium List 2 Accent 3" w:semiHidden="0" w:uiPriority="66" w:unhideWhenUsed="0"/>
-    <w:lsdException w:name="Medium Grid 1 Accent 3" w:semiHidden="0" w:uiPriority="67" w:unhideWhenUsed="0"/>
-    <w:lsdException w:name="Medium Grid 2 Accent 3" w:semiHidden="0" w:uiPriority="68" w:unhideWhenUsed="0"/>
-    <w:lsdException w:name="Medium Grid 3 Accent 3" w:semiHidden="0" w:uiPriority="69" w:unhideWhenUsed="0"/>
-    <w:lsdException w:name="Dark List Accent 3" w:semiHidden="0" w:uiPriority="70" w:unhideWhenUsed="0"/>
-    <w:lsdException w:name="Colorful Shading Accent 3" w:semiHidden="0" w:uiPriority="71" w:unhideWhenUsed="0"/>
-    <w:lsdException w:name="Colorful List Accent 3" w:semiHidden="0" w:uiPriority="72" w:unhideWhenUsed="0"/>
-    <w:lsdException w:name="Colorful Grid Accent 3" w:semiHidden="0" w:uiPriority="73" w:unhideWhenUsed="0"/>
-    <w:lsdException w:name="Light Shading Accent 4" w:semiHidden="0" w:uiPriority="60" w:unhideWhenUsed="0"/>
-    <w:lsdException w:name="Light List Accent 4" w:semiHidden="0" w:uiPriority="61" w:unhideWhenUsed="0"/>
-    <w:lsdException w:name="Light Grid Accent 4" w:semiHidden="0" w:uiPriority="62" w:unhideWhenUsed="0"/>
-    <w:lsdException w:name="Medium Shading 1 Accent 4" w:semiHidden="0" w:uiPriority="63" w:unhideWhenUsed="0"/>
-    <w:lsdException w:name="Medium Shading 2 Accent 4" w:semiHidden="0" w:uiPriority="64" w:unhideWhenUsed="0"/>
-    <w:lsdException w:name="Medium List 1 Accent 4" w:semiHidden="0" w:uiPriority="65" w:unhideWhenUsed="0"/>
-    <w:lsdException w:name="Medium List 2 Accent 4" w:semiHidden="0" w:uiPriority="66" w:unhideWhenUsed="0"/>
-    <w:lsdException w:name="Medium Grid 1 Accent 4" w:semiHidden="0" w:uiPriority="67" w:unhideWhenUsed="0"/>
-    <w:lsdException w:name="Medium Grid 2 Accent 4" w:semiHidden="0" w:uiPriority="68" w:unhideWhenUsed="0"/>
-    <w:lsdException w:name="Medium Grid 3 Accent 4" w:semiHidden="0" w:uiPriority="69" w:unhideWhenUsed="0"/>
-    <w:lsdException w:name="Dark List Accent 4" w:semiHidden="0" w:uiPriority="70" w:unhideWhenUsed="0"/>
-    <w:lsdException w:name="Colorful Shading Accent 4" w:semiHidden="0" w:uiPriority="71" w:unhideWhenUsed="0"/>
-    <w:lsdException w:name="Colorful List Accent 4" w:semiHidden="0" w:uiPriority="72" w:unhideWhenUsed="0"/>
-    <w:lsdException w:name="Colorful Grid Accent 4" w:semiHidden="0" w:uiPriority="73" w:unhideWhenUsed="0"/>
-    <w:lsdException w:name="Light Shading Accent 5" w:semiHidden="0" w:uiPriority="60" w:unhideWhenUsed="0"/>
-    <w:lsdException w:name="Light List Accent 5" w:semiHidden="0" w:uiPriority="61" w:unhideWhenUsed="0"/>
-    <w:lsdException w:name="Light Grid Accent 5" w:semiHidden="0" w:uiPriority="62" w:unhideWhenUsed="0"/>
-    <w:lsdException w:name="Medium Shading 1 Accent 5" w:semiHidden="0" w:uiPriority="63" w:unhideWhenUsed="0"/>
-    <w:lsdException w:name="Medium Shading 2 Accent 5" w:semiHidden="0" w:uiPriority="64" w:unhideWhenUsed="0"/>
-    <w:lsdException w:name="Medium List 1 Accent 5" w:semiHidden="0" w:uiPriority="65" w:unhideWhenUsed="0"/>
-    <w:lsdException w:name="Medium List 2 Accent 5" w:semiHidden="0" w:uiPriority="66" w:unhideWhenUsed="0"/>
-    <w:lsdException w:name="Medium Grid 1 Accent 5" w:semiHidden="0" w:uiPriority="67" w:unhideWhenUsed="0"/>
-    <w:lsdException w:name="Medium Grid 2 Accent 5" w:semiHidden="0" w:uiPriority="68" w:unhideWhenUsed="0"/>
-    <w:lsdException w:name="Medium Grid 3 Accent 5" w:semiHidden="0" w:uiPriority="69" w:unhideWhenUsed="0"/>
-    <w:lsdException w:name="Dark List Accent 5" w:semiHidden="0" w:uiPriority="70" w:unhideWhenUsed="0"/>
-    <w:lsdException w:name="Colorful Shading Accent 5" w:semiHidden="0" w:uiPriority="71" w:unhideWhenUsed="0"/>
-    <w:lsdException w:name="Colorful List Accent 5" w:semiHidden="0" w:uiPriority="72" w:unhideWhenUsed="0"/>
-    <w:lsdException w:name="Colorful Grid Accent 5" w:semiHidden="0" w:uiPriority="73" w:unhideWhenUsed="0"/>
-    <w:lsdException w:name="Light Shading Accent 6" w:semiHidden="0" w:uiPriority="60" w:unhideWhenUsed="0"/>
-    <w:lsdException w:name="Light List Accent 6" w:semiHidden="0" w:uiPriority="61" w:unhideWhenUsed="0"/>
-    <w:lsdException w:name="Light Grid Accent 6" w:semiHidden="0" w:uiPriority="62" w:unhideWhenUsed="0"/>
-    <w:lsdException w:name="Medium Shading 1 Accent 6" w:semiHidden="0" w:uiPriority="63" w:unhideWhenUsed="0"/>
-    <w:lsdException w:name="Medium Shading 2 Accent 6" w:semiHidden="0" w:uiPriority="64" w:unhideWhenUsed="0"/>
-    <w:lsdException w:name="Medium List 1 Accent 6" w:semiHidden="0" w:uiPriority="65" w:unhideWhenUsed="0"/>
-    <w:lsdException w:name="Medium List 2 Accent 6" w:semiHidden="0" w:uiPriority="66" w:unhideWhenUsed="0"/>
-    <w:lsdException w:name="Medium Grid 1 Accent 6" w:semiHidden="0" w:uiPriority="67" w:unhideWhenUsed="0"/>
-    <w:lsdException w:name="Medium Grid 2 Accent 6" w:semiHidden="0" w:uiPriority="68" w:unhideWhenUsed="0"/>
-    <w:lsdException w:name="Medium Grid 3 Accent 6" w:semiHidden="0" w:uiPriority="69" w:unhideWhenUsed="0"/>
-    <w:lsdException w:name="Dark List Accent 6" w:semiHidden="0" w:uiPriority="70" w:unhideWhenUsed="0"/>
-    <w:lsdException w:name="Colorful Shading Accent 6" w:semiHidden="0" w:uiPriority="71" w:unhideWhenUsed="0"/>
-    <w:lsdException w:name="Colorful List Accent 6" w:semiHidden="0" w:uiPriority="72" w:unhideWhenUsed="0"/>
-    <w:lsdException w:name="Colorful Grid Accent 6" w:semiHidden="0" w:uiPriority="73" w:unhideWhenUsed="0"/>
-    <w:lsdException w:name="Subtle Emphasis" w:semiHidden="0" w:uiPriority="19" w:unhideWhenUsed="0" w:qFormat="1"/>
-    <w:lsdException w:name="Intense Emphasis" w:semiHidden="0" w:uiPriority="21" w:unhideWhenUsed="0" w:qFormat="1"/>
-    <w:lsdException w:name="Subtle Reference" w:semiHidden="0" w:uiPriority="31" w:unhideWhenUsed="0" w:qFormat="1"/>
-    <w:lsdException w:name="Intense Reference" w:semiHidden="0" w:uiPriority="32" w:unhideWhenUsed="0" w:qFormat="1"/>
-    <w:lsdException w:name="Book Title" w:semiHidden="0" w:uiPriority="33" w:unhideWhenUsed="0" w:qFormat="1"/>
-    <w:lsdException w:name="Bibliography" w:uiPriority="37"/>
-    <w:lsdException w:name="TOC Heading" w:uiPriority="39" w:qFormat="1"/>
+  <w:latentStyles w:defLockedState="0" w:defUIPriority="99" w:defSemiHidden="0" w:defUnhideWhenUsed="0" w:defQFormat="0" w:count="371">
+    <w:lsdException w:name="Normal" w:uiPriority="0" w:qFormat="1"/>
+    <w:lsdException w:name="heading 1" w:uiPriority="9" w:qFormat="1"/>
+    <w:lsdException w:name="heading 2" w:semiHidden="1" w:uiPriority="9" w:unhideWhenUsed="1" w:qFormat="1"/>
+    <w:lsdException w:name="heading 3" w:semiHidden="1" w:uiPriority="9" w:unhideWhenUsed="1" w:qFormat="1"/>
+    <w:lsdException w:name="heading 4" w:semiHidden="1" w:uiPriority="9" w:unhideWhenUsed="1" w:qFormat="1"/>
+    <w:lsdException w:name="heading 5" w:semiHidden="1" w:uiPriority="9" w:unhideWhenUsed="1" w:qFormat="1"/>
+    <w:lsdException w:name="heading 6" w:semiHidden="1" w:uiPriority="9" w:unhideWhenUsed="1" w:qFormat="1"/>
+    <w:lsdException w:name="heading 7" w:semiHidden="1" w:uiPriority="9" w:unhideWhenUsed="1" w:qFormat="1"/>
+    <w:lsdException w:name="heading 8" w:semiHidden="1" w:uiPriority="9" w:unhideWhenUsed="1" w:qFormat="1"/>
+    <w:lsdException w:name="heading 9" w:semiHidden="1" w:uiPriority="9" w:unhideWhenUsed="1" w:qFormat="1"/>
+    <w:lsdException w:name="index 1" w:semiHidden="1" w:unhideWhenUsed="1"/>
+    <w:lsdException w:name="index 2" w:semiHidden="1" w:unhideWhenUsed="1"/>
+    <w:lsdException w:name="index 3" w:semiHidden="1" w:unhideWhenUsed="1"/>
+    <w:lsdException w:name="index 4" w:semiHidden="1" w:unhideWhenUsed="1"/>
+    <w:lsdException w:name="index 5" w:semiHidden="1" w:unhideWhenUsed="1"/>
+    <w:lsdException w:name="index 6" w:semiHidden="1" w:unhideWhenUsed="1"/>
+    <w:lsdException w:name="index 7" w:semiHidden="1" w:unhideWhenUsed="1"/>
+    <w:lsdException w:name="index 8" w:semiHidden="1" w:unhideWhenUsed="1"/>
+    <w:lsdException w:name="index 9" w:semiHidden="1" w:unhideWhenUsed="1"/>
+    <w:lsdException w:name="toc 1" w:semiHidden="1" w:uiPriority="39" w:unhideWhenUsed="1"/>
+    <w:lsdException w:name="toc 2" w:semiHidden="1" w:uiPriority="39" w:unhideWhenUsed="1"/>
+    <w:lsdException w:name="toc 3" w:semiHidden="1" w:uiPriority="39" w:unhideWhenUsed="1"/>
+    <w:lsdException w:name="toc 4" w:semiHidden="1" w:uiPriority="39" w:unhideWhenUsed="1"/>
+    <w:lsdException w:name="toc 5" w:semiHidden="1" w:uiPriority="39" w:unhideWhenUsed="1"/>
+    <w:lsdException w:name="toc 6" w:semiHidden="1" w:uiPriority="39" w:unhideWhenUsed="1"/>
+    <w:lsdException w:name="toc 7" w:semiHidden="1" w:uiPriority="39" w:unhideWhenUsed="1"/>
+    <w:lsdException w:name="toc 8" w:semiHidden="1" w:uiPriority="39" w:unhideWhenUsed="1"/>
+    <w:lsdException w:name="toc 9" w:semiHidden="1" w:uiPriority="39" w:unhideWhenUsed="1"/>
+    <w:lsdException w:name="Normal Indent" w:semiHidden="1" w:unhideWhenUsed="1"/>
+    <w:lsdException w:name="footnote text" w:semiHidden="1" w:unhideWhenUsed="1"/>
+    <w:lsdException w:name="annotation text" w:semiHidden="1" w:unhideWhenUsed="1"/>
+    <w:lsdException w:name="header" w:semiHidden="1" w:unhideWhenUsed="1"/>
+    <w:lsdException w:name="footer" w:semiHidden="1" w:unhideWhenUsed="1"/>
+    <w:lsdException w:name="index heading" w:semiHidden="1" w:unhideWhenUsed="1"/>
+    <w:lsdException w:name="caption" w:semiHidden="1" w:uiPriority="35" w:unhideWhenUsed="1" w:qFormat="1"/>
+    <w:lsdException w:name="table of figures" w:semiHidden="1" w:unhideWhenUsed="1"/>
+    <w:lsdException w:name="envelope address" w:semiHidden="1" w:unhideWhenUsed="1"/>
+    <w:lsdException w:name="envelope return" w:semiHidden="1" w:unhideWhenUsed="1"/>
+    <w:lsdException w:name="footnote reference" w:semiHidden="1" w:unhideWhenUsed="1"/>
+    <w:lsdException w:name="annotation reference" w:semiHidden="1" w:unhideWhenUsed="1"/>
+    <w:lsdException w:name="line number" w:semiHidden="1" w:unhideWhenUsed="1"/>
+    <w:lsdException w:name="page number" w:semiHidden="1" w:unhideWhenUsed="1"/>
+    <w:lsdException w:name="endnote reference" w:semiHidden="1" w:unhideWhenUsed="1"/>
+    <w:lsdException w:name="endnote text" w:semiHidden="1" w:unhideWhenUsed="1"/>
+    <w:lsdException w:name="table of authorities" w:semiHidden="1" w:unhideWhenUsed="1"/>
+    <w:lsdException w:name="macro" w:semiHidden="1" w:unhideWhenUsed="1"/>
+    <w:lsdException w:name="toa heading" w:semiHidden="1" w:unhideWhenUsed="1"/>
+    <w:lsdException w:name="List" w:semiHidden="1" w:unhideWhenUsed="1"/>
+    <w:lsdException w:name="List Bullet" w:semiHidden="1" w:unhideWhenUsed="1"/>
+    <w:lsdException w:name="List Number" w:semiHidden="1" w:unhideWhenUsed="1"/>
+    <w:lsdException w:name="List 2" w:semiHidden="1" w:unhideWhenUsed="1"/>
+    <w:lsdException w:name="List 3" w:semiHidden="1" w:unhideWhenUsed="1"/>
+    <w:lsdException w:name="List 4" w:semiHidden="1" w:unhideWhenUsed="1"/>
+    <w:lsdException w:name="List 5" w:semiHidden="1" w:unhideWhenUsed="1"/>
+    <w:lsdException w:name="List Bullet 2" w:semiHidden="1" w:unhideWhenUsed="1"/>
+    <w:lsdException w:name="List Bullet 3" w:semiHidden="1" w:unhideWhenUsed="1"/>
+    <w:lsdException w:name="List Bullet 4" w:semiHidden="1" w:unhideWhenUsed="1"/>
+    <w:lsdException w:name="List Bullet 5" w:semiHidden="1" w:unhideWhenUsed="1"/>
+    <w:lsdException w:name="List Number 2" w:semiHidden="1" w:unhideWhenUsed="1"/>
+    <w:lsdException w:name="List Number 3" w:semiHidden="1" w:unhideWhenUsed="1"/>
+    <w:lsdException w:name="List Number 4" w:semiHidden="1" w:unhideWhenUsed="1"/>
+    <w:lsdException w:name="List Number 5" w:semiHidden="1" w:unhideWhenUsed="1"/>
+    <w:lsdException w:name="Title" w:uiPriority="10" w:qFormat="1"/>
+    <w:lsdException w:name="Closing" w:semiHidden="1" w:unhideWhenUsed="1"/>
+    <w:lsdException w:name="Signature" w:semiHidden="1" w:unhideWhenUsed="1"/>
+    <w:lsdException w:name="Default Paragraph Font" w:semiHidden="1" w:uiPriority="1" w:unhideWhenUsed="1"/>
+    <w:lsdException w:name="Body Text" w:semiHidden="1" w:unhideWhenUsed="1"/>
+    <w:lsdException w:name="Body Text Indent" w:semiHidden="1" w:unhideWhenUsed="1"/>
+    <w:lsdException w:name="List Continue" w:semiHidden="1" w:unhideWhenUsed="1"/>
+    <w:lsdException w:name="List Continue 2" w:semiHidden="1" w:unhideWhenUsed="1"/>
+    <w:lsdException w:name="List Continue 3" w:semiHidden="1" w:unhideWhenUsed="1"/>
+    <w:lsdException w:name="List Continue 4" w:semiHidden="1" w:unhideWhenUsed="1"/>
+    <w:lsdException w:name="List Continue 5" w:semiHidden="1" w:unhideWhenUsed="1"/>
+    <w:lsdException w:name="Message Header" w:semiHidden="1" w:unhideWhenUsed="1"/>
+    <w:lsdException w:name="Subtitle" w:uiPriority="11" w:qFormat="1"/>
+    <w:lsdException w:name="Salutation" w:semiHidden="1" w:unhideWhenUsed="1"/>
+    <w:lsdException w:name="Date" w:semiHidden="1" w:unhideWhenUsed="1"/>
+    <w:lsdException w:name="Body Text First Indent" w:semiHidden="1" w:unhideWhenUsed="1"/>
+    <w:lsdException w:name="Body Text First Indent 2" w:semiHidden="1" w:unhideWhenUsed="1"/>
+    <w:lsdException w:name="Note Heading" w:semiHidden="1" w:unhideWhenUsed="1"/>
+    <w:lsdException w:name="Body Text 2" w:semiHidden="1" w:unhideWhenUsed="1"/>
+    <w:lsdException w:name="Body Text 3" w:semiHidden="1" w:unhideWhenUsed="1"/>
+    <w:lsdException w:name="Body Text Indent 2" w:semiHidden="1" w:unhideWhenUsed="1"/>
+    <w:lsdException w:name="Body Text Indent 3" w:semiHidden="1" w:unhideWhenUsed="1"/>
+    <w:lsdException w:name="Block Text" w:semiHidden="1" w:unhideWhenUsed="1"/>
+    <w:lsdException w:name="Hyperlink" w:semiHidden="1" w:unhideWhenUsed="1"/>
+    <w:lsdException w:name="FollowedHyperlink" w:semiHidden="1" w:unhideWhenUsed="1"/>
+    <w:lsdException w:name="Strong" w:uiPriority="22" w:qFormat="1"/>
+    <w:lsdException w:name="Emphasis" w:uiPriority="20" w:qFormat="1"/>
+    <w:lsdException w:name="Document Map" w:semiHidden="1" w:unhideWhenUsed="1"/>
+    <w:lsdException w:name="Plain Text" w:semiHidden="1" w:unhideWhenUsed="1"/>
+    <w:lsdException w:name="E-mail Signature" w:semiHidden="1" w:unhideWhenUsed="1"/>
+    <w:lsdException w:name="HTML Top of Form" w:semiHidden="1" w:unhideWhenUsed="1"/>
+    <w:lsdException w:name="HTML Bottom of Form" w:semiHidden="1" w:unhideWhenUsed="1"/>
+    <w:lsdException w:name="Normal (Web)" w:semiHidden="1" w:unhideWhenUsed="1"/>
+    <w:lsdException w:name="HTML Acronym" w:semiHidden="1" w:unhideWhenUsed="1"/>
+    <w:lsdException w:name="HTML Address" w:semiHidden="1" w:unhideWhenUsed="1"/>
+    <w:lsdException w:name="HTML Cite" w:semiHidden="1" w:unhideWhenUsed="1"/>
+    <w:lsdException w:name="HTML Code" w:semiHidden="1" w:unhideWhenUsed="1"/>
+    <w:lsdException w:name="HTML Definition" w:semiHidden="1" w:unhideWhenUsed="1"/>
+    <w:lsdException w:name="HTML Keyboard" w:semiHidden="1" w:unhideWhenUsed="1"/>
+    <w:lsdException w:name="HTML Preformatted" w:semiHidden="1" w:unhideWhenUsed="1"/>
+    <w:lsdException w:name="HTML Sample" w:semiHidden="1" w:unhideWhenUsed="1"/>
+    <w:lsdException w:name="HTML Typewriter" w:semiHidden="1" w:unhideWhenUsed="1"/>
+    <w:lsdException w:name="HTML Variable" w:semiHidden="1" w:unhideWhenUsed="1"/>
+    <w:lsdException w:name="Normal Table" w:semiHidden="1" w:unhideWhenUsed="1"/>
+    <w:lsdException w:name="annotation subject" w:semiHidden="1" w:unhideWhenUsed="1"/>
+    <w:lsdException w:name="No List" w:semiHidden="1" w:unhideWhenUsed="1"/>
+    <w:lsdException w:name="Outline List 1" w:semiHidden="1" w:unhideWhenUsed="1"/>
+    <w:lsdException w:name="Outline List 2" w:semiHidden="1" w:unhideWhenUsed="1"/>
+    <w:lsdException w:name="Outline List 3" w:semiHidden="1" w:unhideWhenUsed="1"/>
+    <w:lsdException w:name="Table Simple 1" w:semiHidden="1" w:unhideWhenUsed="1"/>
+    <w:lsdException w:name="Table Simple 2" w:semiHidden="1" w:unhideWhenUsed="1"/>
+    <w:lsdException w:name="Table Simple 3" w:semiHidden="1" w:unhideWhenUsed="1"/>
+    <w:lsdException w:name="Table Classic 1" w:semiHidden="1" w:unhideWhenUsed="1"/>
+    <w:lsdException w:name="Table Classic 2" w:semiHidden="1" w:unhideWhenUsed="1"/>
+    <w:lsdException w:name="Table Classic 3" w:semiHidden="1" w:unhideWhenUsed="1"/>
+    <w:lsdException w:name="Table Classic 4" w:semiHidden="1" w:unhideWhenUsed="1"/>
+    <w:lsdException w:name="Table Colorful 1" w:semiHidden="1" w:unhideWhenUsed="1"/>
+    <w:lsdException w:name="Table Colorful 2" w:semiHidden="1" w:unhideWhenUsed="1"/>
+    <w:lsdException w:name="Table Colorful 3" w:semiHidden="1" w:unhideWhenUsed="1"/>
+    <w:lsdException w:name="Table Columns 1" w:semiHidden="1" w:unhideWhenUsed="1"/>
+    <w:lsdException w:name="Table Columns 2" w:semiHidden="1" w:unhideWhenUsed="1"/>
+    <w:lsdException w:name="Table Columns 3" w:semiHidden="1" w:unhideWhenUsed="1"/>
+    <w:lsdException w:name="Table Columns 4" w:semiHidden="1" w:unhideWhenUsed="1"/>
+    <w:lsdException w:name="Table Columns 5" w:semiHidden="1" w:unhideWhenUsed="1"/>
+    <w:lsdException w:name="Table Grid 1" w:semiHidden="1" w:unhideWhenUsed="1"/>
+    <w:lsdException w:name="Table Grid 2" w:semiHidden="1" w:unhideWhenUsed="1"/>
+    <w:lsdException w:name="Table Grid 3" w:semiHidden="1" w:unhideWhenUsed="1"/>
+    <w:lsdException w:name="Table Grid 4" w:semiHidden="1" w:unhideWhenUsed="1"/>
+    <w:lsdException w:name="Table Grid 5" w:semiHidden="1" w:unhideWhenUsed="1"/>
+    <w:lsdException w:name="Table Grid 6" w:semiHidden="1" w:unhideWhenUsed="1"/>
+    <w:lsdException w:name="Table Grid 7" w:semiHidden="1" w:unhideWhenUsed="1"/>
+    <w:lsdException w:name="Table Grid 8" w:semiHidden="1" w:unhideWhenUsed="1"/>
+    <w:lsdException w:name="Table List 1" w:semiHidden="1" w:unhideWhenUsed="1"/>
+    <w:lsdException w:name="Table List 2" w:semiHidden="1" w:unhideWhenUsed="1"/>
+    <w:lsdException w:name="Table List 3" w:semiHidden="1" w:unhideWhenUsed="1"/>
+    <w:lsdException w:name="Table List 4" w:semiHidden="1" w:unhideWhenUsed="1"/>
+    <w:lsdException w:name="Table List 5" w:semiHidden="1" w:unhideWhenUsed="1"/>
+    <w:lsdException w:name="Table List 6" w:semiHidden="1" w:unhideWhenUsed="1"/>
+    <w:lsdException w:name="Table List 7" w:semiHidden="1" w:unhideWhenUsed="1"/>
+    <w:lsdException w:name="Table List 8" w:semiHidden="1" w:unhideWhenUsed="1"/>
+    <w:lsdException w:name="Table 3D effects 1" w:semiHidden="1" w:unhideWhenUsed="1"/>
+    <w:lsdException w:name="Table 3D effects 2" w:semiHidden="1" w:unhideWhenUsed="1"/>
+    <w:lsdException w:name="Table 3D effects 3" w:semiHidden="1" w:unhideWhenUsed="1"/>
+    <w:lsdException w:name="Table Contemporary" w:semiHidden="1" w:unhideWhenUsed="1"/>
+    <w:lsdException w:name="Table Elegant" w:semiHidden="1" w:unhideWhenUsed="1"/>
+    <w:lsdException w:name="Table Professional" w:semiHidden="1" w:unhideWhenUsed="1"/>
+    <w:lsdException w:name="Table Subtle 1" w:semiHidden="1" w:unhideWhenUsed="1"/>
+    <w:lsdException w:name="Table Subtle 2" w:semiHidden="1" w:unhideWhenUsed="1"/>
+    <w:lsdException w:name="Table Web 1" w:semiHidden="1" w:unhideWhenUsed="1"/>
+    <w:lsdException w:name="Table Web 2" w:semiHidden="1" w:unhideWhenUsed="1"/>
+    <w:lsdException w:name="Table Web 3" w:semiHidden="1" w:unhideWhenUsed="1"/>
+    <w:lsdException w:name="Balloon Text" w:semiHidden="1" w:unhideWhenUsed="1"/>
+    <w:lsdException w:name="Table Grid" w:uiPriority="39"/>
+    <w:lsdException w:name="Table Theme" w:semiHidden="1" w:unhideWhenUsed="1"/>
+    <w:lsdException w:name="Placeholder Text" w:semiHidden="1"/>
+    <w:lsdException w:name="No Spacing" w:uiPriority="1" w:qFormat="1"/>
+    <w:lsdException w:name="Light Shading" w:uiPriority="60"/>
+    <w:lsdException w:name="Light List" w:uiPriority="61"/>
+    <w:lsdException w:name="Light Grid" w:uiPriority="62"/>
+    <w:lsdException w:name="Medium Shading 1" w:uiPriority="63"/>
+    <w:lsdException w:name="Medium Shading 2" w:uiPriority="64"/>
+    <w:lsdException w:name="Medium List 1" w:uiPriority="65"/>
+    <w:lsdException w:name="Medium List 2" w:uiPriority="66"/>
+    <w:lsdException w:name="Medium Grid 1" w:uiPriority="67"/>
+    <w:lsdException w:name="Medium Grid 2" w:uiPriority="68"/>
+    <w:lsdException w:name="Medium Grid 3" w:uiPriority="69"/>
+    <w:lsdException w:name="Dark List" w:uiPriority="70"/>
+    <w:lsdException w:name="Colorful Shading" w:uiPriority="71"/>
+    <w:lsdException w:name="Colorful List" w:uiPriority="72"/>
+    <w:lsdException w:name="Colorful Grid" w:uiPriority="73"/>
+    <w:lsdException w:name="Light Shading Accent 1" w:uiPriority="60"/>
+    <w:lsdException w:name="Light List Accent 1" w:uiPriority="61"/>
+    <w:lsdException w:name="Light Grid Accent 1" w:uiPriority="62"/>
+    <w:lsdException w:name="Medium Shading 1 Accent 1" w:uiPriority="63"/>
+    <w:lsdException w:name="Medium Shading 2 Accent 1" w:uiPriority="64"/>
+    <w:lsdException w:name="Medium List 1 Accent 1" w:uiPriority="65"/>
+    <w:lsdException w:name="Revision" w:semiHidden="1"/>
+    <w:lsdException w:name="List Paragraph" w:uiPriority="34" w:qFormat="1"/>
+    <w:lsdException w:name="Quote" w:uiPriority="29" w:qFormat="1"/>
+    <w:lsdException w:name="Intense Quote" w:uiPriority="30" w:qFormat="1"/>
+    <w:lsdException w:name="Medium List 2 Accent 1" w:uiPriority="66"/>
+    <w:lsdException w:name="Medium Grid 1 Accent 1" w:uiPriority="67"/>
+    <w:lsdException w:name="Medium Grid 2 Accent 1" w:uiPriority="68"/>
+    <w:lsdException w:name="Medium Grid 3 Accent 1" w:uiPriority="69"/>
+    <w:lsdException w:name="Dark List Accent 1" w:uiPriority="70"/>
+    <w:lsdException w:name="Colorful Shading Accent 1" w:uiPriority="71"/>
+    <w:lsdException w:name="Colorful List Accent 1" w:uiPriority="72"/>
+    <w:lsdException w:name="Colorful Grid Accent 1" w:uiPriority="73"/>
+    <w:lsdException w:name="Light Shading Accent 2" w:uiPriority="60"/>
+    <w:lsdException w:name="Light List Accent 2" w:uiPriority="61"/>
+    <w:lsdException w:name="Light Grid Accent 2" w:uiPriority="62"/>
+    <w:lsdException w:name="Medium Shading 1 Accent 2" w:uiPriority="63"/>
+    <w:lsdException w:name="Medium Shading 2 Accent 2" w:uiPriority="64"/>
+    <w:lsdException w:name="Medium List 1 Accent 2" w:uiPriority="65"/>
+    <w:lsdException w:name="Medium List 2 Accent 2" w:uiPriority="66"/>
+    <w:lsdException w:name="Medium Grid 1 Accent 2" w:uiPriority="67"/>
+    <w:lsdException w:name="Medium Grid 2 Accent 2" w:uiPriority="68"/>
+    <w:lsdException w:name="Medium Grid 3 Accent 2" w:uiPriority="69"/>
+    <w:lsdException w:name="Dark List Accent 2" w:uiPriority="70"/>
+    <w:lsdException w:name="Colorful Shading Accent 2" w:uiPriority="71"/>
+    <w:lsdException w:name="Colorful List Accent 2" w:uiPriority="72"/>
+    <w:lsdException w:name="Colorful Grid Accent 2" w:uiPriority="73"/>
+    <w:lsdException w:name="Light Shading Accent 3" w:uiPriority="60"/>
+    <w:lsdException w:name="Light List Accent 3" w:uiPriority="61"/>
+    <w:lsdException w:name="Light Grid Accent 3" w:uiPriority="62"/>
+    <w:lsdException w:name="Medium Shading 1 Accent 3" w:uiPriority="63"/>
+    <w:lsdException w:name="Medium Shading 2 Accent 3" w:uiPriority="64"/>
+    <w:lsdException w:name="Medium List 1 Accent 3" w:uiPriority="65"/>
+    <w:lsdException w:name="Medium List 2 Accent 3" w:uiPriority="66"/>
+    <w:lsdException w:name="Medium Grid 1 Accent 3" w:uiPriority="67"/>
+    <w:lsdException w:name="Medium Grid 2 Accent 3" w:uiPriority="68"/>
+    <w:lsdException w:name="Medium Grid 3 Accent 3" w:uiPriority="69"/>
+    <w:lsdException w:name="Dark List Accent 3" w:uiPriority="70"/>
+    <w:lsdException w:name="Colorful Shading Accent 3" w:uiPriority="71"/>
+    <w:lsdException w:name="Colorful List Accent 3" w:uiPriority="72"/>
+    <w:lsdException w:name="Colorful Grid Accent 3" w:uiPriority="73"/>
+    <w:lsdException w:name="Light Shading Accent 4" w:uiPriority="60"/>
+    <w:lsdException w:name="Light List Accent 4" w:uiPriority="61"/>
+    <w:lsdException w:name="Light Grid Accent 4" w:uiPriority="62"/>
+    <w:lsdException w:name="Medium Shading 1 Accent 4" w:uiPriority="63"/>
+    <w:lsdException w:name="Medium Shading 2 Accent 4" w:uiPriority="64"/>
+    <w:lsdException w:name="Medium List 1 Accent 4" w:uiPriority="65"/>
+    <w:lsdException w:name="Medium List 2 Accent 4" w:uiPriority="66"/>
+    <w:lsdException w:name="Medium Grid 1 Accent 4" w:uiPriority="67"/>
+    <w:lsdException w:name="Medium Grid 2 Accent 4" w:uiPriority="68"/>
+    <w:lsdException w:name="Medium Grid 3 Accent 4" w:uiPriority="69"/>
+    <w:lsdException w:name="Dark List Accent 4" w:uiPriority="70"/>
+    <w:lsdException w:name="Colorful Shading Accent 4" w:uiPriority="71"/>
+    <w:lsdException w:name="Colorful List Accent 4" w:uiPriority="72"/>
+    <w:lsdException w:name="Colorful Grid Accent 4" w:uiPriority="73"/>
+    <w:lsdException w:name="Light Shading Accent 5" w:uiPriority="60"/>
+    <w:lsdException w:name="Light List Accent 5" w:uiPriority="61"/>
+    <w:lsdException w:name="Light Grid Accent 5" w:uiPriority="62"/>
+    <w:lsdException w:name="Medium Shading 1 Accent 5" w:uiPriority="63"/>
+    <w:lsdException w:name="Medium Shading 2 Accent 5" w:uiPriority="64"/>
+    <w:lsdException w:name="Medium List 1 Accent 5" w:uiPriority="65"/>
+    <w:lsdException w:name="Medium List 2 Accent 5" w:uiPriority="66"/>
+    <w:lsdException w:name="Medium Grid 1 Accent 5" w:uiPriority="67"/>
+    <w:lsdException w:name="Medium Grid 2 Accent 5" w:uiPriority="68"/>
+    <w:lsdException w:name="Medium Grid 3 Accent 5" w:uiPriority="69"/>
+    <w:lsdException w:name="Dark List Accent 5" w:uiPriority="70"/>
+    <w:lsdException w:name="Colorful Shading Accent 5" w:uiPriority="71"/>
+    <w:lsdException w:name="Colorful List Accent 5" w:uiPriority="72"/>
+    <w:lsdException w:name="Colorful Grid Accent 5" w:uiPriority="73"/>
+    <w:lsdException w:name="Light Shading Accent 6" w:uiPriority="60"/>
+    <w:lsdException w:name="Light List Accent 6" w:uiPriority="61"/>
+    <w:lsdException w:name="Light Grid Accent 6" w:uiPriority="62"/>
+    <w:lsdException w:name="Medium Shading 1 Accent 6" w:uiPriority="63"/>
+    <w:lsdException w:name="Medium Shading 2 Accent 6" w:uiPriority="64"/>
+    <w:lsdException w:name="Medium List 1 Accent 6" w:uiPriority="65"/>
+    <w:lsdException w:name="Medium List 2 Accent 6" w:uiPriority="66"/>
+    <w:lsdException w:name="Medium Grid 1 Accent 6" w:uiPriority="67"/>
+    <w:lsdException w:name="Medium Grid 2 Accent 6" w:uiPriority="68"/>
+    <w:lsdException w:name="Medium Grid 3 Accent 6" w:uiPriority="69"/>
+    <w:lsdException w:name="Dark List Accent 6" w:uiPriority="70"/>
+    <w:lsdException w:name="Colorful Shading Accent 6" w:uiPriority="71"/>
+    <w:lsdException w:name="Colorful List Accent 6" w:uiPriority="72"/>
+    <w:lsdException w:name="Colorful Grid Accent 6" w:uiPriority="73"/>
+    <w:lsdException w:name="Subtle Emphasis" w:uiPriority="19" w:qFormat="1"/>
+    <w:lsdException w:name="Intense Emphasis" w:uiPriority="21" w:qFormat="1"/>
+    <w:lsdException w:name="Subtle Reference" w:uiPriority="31" w:qFormat="1"/>
+    <w:lsdException w:name="Intense Reference" w:uiPriority="32" w:qFormat="1"/>
+    <w:lsdException w:name="Book Title" w:uiPriority="33" w:qFormat="1"/>
+    <w:lsdException w:name="Bibliography" w:semiHidden="1" w:uiPriority="37" w:unhideWhenUsed="1"/>
+    <w:lsdException w:name="TOC Heading" w:semiHidden="1" w:uiPriority="39" w:unhideWhenUsed="1" w:qFormat="1"/>
+    <w:lsdException w:name="Plain Table 1" w:uiPriority="41"/>
+    <w:lsdException w:name="Plain Table 2" w:uiPriority="42"/>
+    <w:lsdException w:name="Plain Table 3" w:uiPriority="43"/>
+    <w:lsdException w:name="Plain Table 4" w:uiPriority="44"/>
+    <w:lsdException w:name="Plain Table 5" w:uiPriority="45"/>
+    <w:lsdException w:name="Grid Table Light" w:uiPriority="40"/>
+    <w:lsdException w:name="Grid Table 1 Light" w:uiPriority="46"/>
+    <w:lsdException w:name="Grid Table 2" w:uiPriority="47"/>
+    <w:lsdException w:name="Grid Table 3" w:uiPriority="48"/>
+    <w:lsdException w:name="Grid Table 4" w:uiPriority="49"/>
+    <w:lsdException w:name="Grid Table 5 Dark" w:uiPriority="50"/>
+    <w:lsdException w:name="Grid Table 6 Colorful" w:uiPriority="51"/>
+    <w:lsdException w:name="Grid Table 7 Colorful" w:uiPriority="52"/>
+    <w:lsdException w:name="Grid Table 1 Light Accent 1" w:uiPriority="46"/>
+    <w:lsdException w:name="Grid Table 2 Accent 1" w:uiPriority="47"/>
+    <w:lsdException w:name="Grid Table 3 Accent 1" w:uiPriority="48"/>
+    <w:lsdException w:name="Grid Table 4 Accent 1" w:uiPriority="49"/>
+    <w:lsdException w:name="Grid Table 5 Dark Accent 1" w:uiPriority="50"/>
+    <w:lsdException w:name="Grid Table 6 Colorful Accent 1" w:uiPriority="51"/>
+    <w:lsdException w:name="Grid Table 7 Colorful Accent 1" w:uiPriority="52"/>
+    <w:lsdException w:name="Grid Table 1 Light Accent 2" w:uiPriority="46"/>
+    <w:lsdException w:name="Grid Table 2 Accent 2" w:uiPriority="47"/>
+    <w:lsdException w:name="Grid Table 3 Accent 2" w:uiPriority="48"/>
+    <w:lsdException w:name="Grid Table 4 Accent 2" w:uiPriority="49"/>
+    <w:lsdException w:name="Grid Table 5 Dark Accent 2" w:uiPriority="50"/>
+    <w:lsdException w:name="Grid Table 6 Colorful Accent 2" w:uiPriority="51"/>
+    <w:lsdException w:name="Grid Table 7 Colorful Accent 2" w:uiPriority="52"/>
+    <w:lsdException w:name="Grid Table 1 Light Accent 3" w:uiPriority="46"/>
+    <w:lsdException w:name="Grid Table 2 Accent 3" w:uiPriority="47"/>
+    <w:lsdException w:name="Grid Table 3 Accent 3" w:uiPriority="48"/>
+    <w:lsdException w:name="Grid Table 4 Accent 3" w:uiPriority="49"/>
+    <w:lsdException w:name="Grid Table 5 Dark Accent 3" w:uiPriority="50"/>
+    <w:lsdException w:name="Grid Table 6 Colorful Accent 3" w:uiPriority="51"/>
+    <w:lsdException w:name="Grid Table 7 Colorful Accent 3" w:uiPriority="52"/>
+    <w:lsdException w:name="Grid Table 1 Light Accent 4" w:uiPriority="46"/>
+    <w:lsdException w:name="Grid Table 2 Accent 4" w:uiPriority="47"/>
+    <w:lsdException w:name="Grid Table 3 Accent 4" w:uiPriority="48"/>
+    <w:lsdException w:name="Grid Table 4 Accent 4" w:uiPriority="49"/>
+    <w:lsdException w:name="Grid Table 5 Dark Accent 4" w:uiPriority="50"/>
+    <w:lsdException w:name="Grid Table 6 Colorful Accent 4" w:uiPriority="51"/>
+    <w:lsdException w:name="Grid Table 7 Colorful Accent 4" w:uiPriority="52"/>
+    <w:lsdException w:name="Grid Table 1 Light Accent 5" w:uiPriority="46"/>
+    <w:lsdException w:name="Grid Table 2 Accent 5" w:uiPriority="47"/>
+    <w:lsdException w:name="Grid Table 3 Accent 5" w:uiPriority="48"/>
+    <w:lsdException w:name="Grid Table 4 Accent 5" w:uiPriority="49"/>
+    <w:lsdException w:name="Grid Table 5 Dark Accent 5" w:uiPriority="50"/>
+    <w:lsdException w:name="Grid Table 6 Colorful Accent 5" w:uiPriority="51"/>
+    <w:lsdException w:name="Grid Table 7 Colorful Accent 5" w:uiPriority="52"/>
+    <w:lsdException w:name="Grid Table 1 Light Accent 6" w:uiPriority="46"/>
+    <w:lsdException w:name="Grid Table 2 Accent 6" w:uiPriority="47"/>
+    <w:lsdException w:name="Grid Table 3 Accent 6" w:uiPriority="48"/>
+    <w:lsdException w:name="Grid Table 4 Accent 6" w:uiPriority="49"/>
+    <w:lsdException w:name="Grid Table 5 Dark Accent 6" w:uiPriority="50"/>
+    <w:lsdException w:name="Grid Table 6 Colorful Accent 6" w:uiPriority="51"/>
+    <w:lsdException w:name="Grid Table 7 Colorful Accent 6" w:uiPriority="52"/>
+    <w:lsdException w:name="List Table 1 Light" w:uiPriority="46"/>
+    <w:lsdException w:name="List Table 2" w:uiPriority="47"/>
+    <w:lsdException w:name="List Table 3" w:uiPriority="48"/>
+    <w:lsdException w:name="List Table 4" w:uiPriority="49"/>
+    <w:lsdException w:name="List Table 5 Dark" w:uiPriority="50"/>
+    <w:lsdException w:name="List Table 6 Colorful" w:uiPriority="51"/>
+    <w:lsdException w:name="List Table 7 Colorful" w:uiPriority="52"/>
+    <w:lsdException w:name="List Table 1 Light Accent 1" w:uiPriority="46"/>
+    <w:lsdException w:name="List Table 2 Accent 1" w:uiPriority="47"/>
+    <w:lsdException w:name="List Table 3 Accent 1" w:uiPriority="48"/>
+    <w:lsdException w:name="List Table 4 Accent 1" w:uiPriority="49"/>
+    <w:lsdException w:name="List Table 5 Dark Accent 1" w:uiPriority="50"/>
+    <w:lsdException w:name="List Table 6 Colorful Accent 1" w:uiPriority="51"/>
+    <w:lsdException w:name="List Table 7 Colorful Accent 1" w:uiPriority="52"/>
+    <w:lsdException w:name="List Table 1 Light Accent 2" w:uiPriority="46"/>
+    <w:lsdException w:name="List Table 2 Accent 2" w:uiPriority="47"/>
+    <w:lsdException w:name="List Table 3 Accent 2" w:uiPriority="48"/>
+    <w:lsdException w:name="List Table 4 Accent 2" w:uiPriority="49"/>
+    <w:lsdException w:name="List Table 5 Dark Accent 2" w:uiPriority="50"/>
+    <w:lsdException w:name="List Table 6 Colorful Accent 2" w:uiPriority="51"/>
+    <w:lsdException w:name="List Table 7 Colorful Accent 2" w:uiPriority="52"/>
+    <w:lsdException w:name="List Table 1 Light Accent 3" w:uiPriority="46"/>
+    <w:lsdException w:name="List Table 2 Accent 3" w:uiPriority="47"/>
+    <w:lsdException w:name="List Table 3 Accent 3" w:uiPriority="48"/>
+    <w:lsdException w:name="List Table 4 Accent 3" w:uiPriority="49"/>
+    <w:lsdException w:name="List Table 5 Dark Accent 3" w:uiPriority="50"/>
+    <w:lsdException w:name="List Table 6 Colorful Accent 3" w:uiPriority="51"/>
+    <w:lsdException w:name="List Table 7 Colorful Accent 3" w:uiPriority="52"/>
+    <w:lsdException w:name="List Table 1 Light Accent 4" w:uiPriority="46"/>
+    <w:lsdException w:name="List Table 2 Accent 4" w:uiPriority="47"/>
+    <w:lsdException w:name="List Table 3 Accent 4" w:uiPriority="48"/>
+    <w:lsdException w:name="List Table 4 Accent 4" w:uiPriority="49"/>
+    <w:lsdException w:name="List Table 5 Dark Accent 4" w:uiPriority="50"/>
+    <w:lsdException w:name="List Table 6 Colorful Accent 4" w:uiPriority="51"/>
+    <w:lsdException w:name="List Table 7 Colorful Accent 4" w:uiPriority="52"/>
+    <w:lsdException w:name="List Table 1 Light Accent 5" w:uiPriority="46"/>
+    <w:lsdException w:name="List Table 2 Accent 5" w:uiPriority="47"/>
+    <w:lsdException w:name="List Table 3 Accent 5" w:uiPriority="48"/>
+    <w:lsdException w:name="List Table 4 Accent 5" w:uiPriority="49"/>
+    <w:lsdException w:name="List Table 5 Dark Accent 5" w:uiPriority="50"/>
+    <w:lsdException w:name="List Table 6 Colorful Accent 5" w:uiPriority="51"/>
+    <w:lsdException w:name="List Table 7 Colorful Accent 5" w:uiPriority="52"/>
+    <w:lsdException w:name="List Table 1 Light Accent 6" w:uiPriority="46"/>
+    <w:lsdException w:name="List Table 2 Accent 6" w:uiPriority="47"/>
+    <w:lsdException w:name="List Table 3 Accent 6" w:uiPriority="48"/>
+    <w:lsdException w:name="List Table 4 Accent 6" w:uiPriority="49"/>
+    <w:lsdException w:name="List Table 5 Dark Accent 6" w:uiPriority="50"/>
+    <w:lsdException w:name="List Table 6 Colorful Accent 6" w:uiPriority="51"/>
+    <w:lsdException w:name="List Table 7 Colorful Accent 6" w:uiPriority="52"/>
   </w:latentStyles>
-  <w:style w:type="paragraph" w:default="1" w:styleId="Normal">
+  <w:style w:type="paragraph" w:default="1" w:styleId="Standaard">
     <w:name w:val="Normal"/>
     <w:qFormat/>
   </w:style>
-  <w:style w:type="paragraph" w:styleId="Heading1">
+  <w:style w:type="paragraph" w:styleId="Kop1">
     <w:name w:val="heading 1"/>
-    <w:basedOn w:val="Normal"/>
-    <w:next w:val="Normal"/>
-    <w:link w:val="Heading1Char"/>
+    <w:basedOn w:val="Standaard"/>
+    <w:next w:val="Standaard"/>
+    <w:link w:val="Kop1Char"/>
     <w:uiPriority w:val="9"/>
     <w:qFormat/>
     <w:rsid w:val="002E78E1"/>
@@ -5873,11 +6052,11 @@
       <w:szCs w:val="32"/>
     </w:rPr>
   </w:style>
-  <w:style w:type="paragraph" w:styleId="Heading2">
+  <w:style w:type="paragraph" w:styleId="Kop2">
     <w:name w:val="heading 2"/>
-    <w:basedOn w:val="Normal"/>
-    <w:next w:val="Normal"/>
-    <w:link w:val="Heading2Char"/>
+    <w:basedOn w:val="Standaard"/>
+    <w:next w:val="Standaard"/>
+    <w:link w:val="Kop2Char"/>
     <w:uiPriority w:val="9"/>
     <w:unhideWhenUsed/>
     <w:qFormat/>
@@ -5895,11 +6074,11 @@
       <w:szCs w:val="26"/>
     </w:rPr>
   </w:style>
-  <w:style w:type="paragraph" w:styleId="Heading3">
+  <w:style w:type="paragraph" w:styleId="Kop3">
     <w:name w:val="heading 3"/>
-    <w:basedOn w:val="Normal"/>
-    <w:next w:val="Normal"/>
-    <w:link w:val="Heading3Char"/>
+    <w:basedOn w:val="Standaard"/>
+    <w:next w:val="Standaard"/>
+    <w:link w:val="Kop3Char"/>
     <w:uiPriority w:val="9"/>
     <w:unhideWhenUsed/>
     <w:qFormat/>
@@ -5917,13 +6096,13 @@
       <w:szCs w:val="24"/>
     </w:rPr>
   </w:style>
-  <w:style w:type="character" w:default="1" w:styleId="DefaultParagraphFont">
+  <w:style w:type="character" w:default="1" w:styleId="Standaardalinea-lettertype">
     <w:name w:val="Default Paragraph Font"/>
     <w:uiPriority w:val="1"/>
     <w:semiHidden/>
     <w:unhideWhenUsed/>
   </w:style>
-  <w:style w:type="table" w:default="1" w:styleId="TableNormal">
+  <w:style w:type="table" w:default="1" w:styleId="Standaardtabel">
     <w:name w:val="Normal Table"/>
     <w:uiPriority w:val="99"/>
     <w:semiHidden/>
@@ -5938,22 +6117,21 @@
       </w:tblCellMar>
     </w:tblPr>
   </w:style>
-  <w:style w:type="numbering" w:default="1" w:styleId="NoList">
+  <w:style w:type="numbering" w:default="1" w:styleId="Geenlijst">
     <w:name w:val="No List"/>
     <w:uiPriority w:val="99"/>
     <w:semiHidden/>
     <w:unhideWhenUsed/>
   </w:style>
-  <w:style w:type="table" w:styleId="TableGrid">
+  <w:style w:type="table" w:styleId="Tabelraster">
     <w:name w:val="Table Grid"/>
-    <w:basedOn w:val="TableNormal"/>
+    <w:basedOn w:val="Standaardtabel"/>
     <w:uiPriority w:val="39"/>
     <w:rsid w:val="00DF063D"/>
     <w:pPr>
       <w:spacing w:after="0" w:line="240" w:lineRule="auto"/>
     </w:pPr>
     <w:tblPr>
-      <w:tblInd w:w="0" w:type="dxa"/>
       <w:tblBorders>
         <w:top w:val="single" w:sz="4" w:space="0" w:color="auto"/>
         <w:left w:val="single" w:sz="4" w:space="0" w:color="auto"/>
@@ -5962,17 +6140,11 @@
         <w:insideH w:val="single" w:sz="4" w:space="0" w:color="auto"/>
         <w:insideV w:val="single" w:sz="4" w:space="0" w:color="auto"/>
       </w:tblBorders>
-      <w:tblCellMar>
-        <w:top w:w="0" w:type="dxa"/>
-        <w:left w:w="108" w:type="dxa"/>
-        <w:bottom w:w="0" w:type="dxa"/>
-        <w:right w:w="108" w:type="dxa"/>
-      </w:tblCellMar>
     </w:tblPr>
   </w:style>
-  <w:style w:type="paragraph" w:styleId="ListParagraph">
+  <w:style w:type="paragraph" w:styleId="Lijstalinea">
     <w:name w:val="List Paragraph"/>
-    <w:basedOn w:val="Normal"/>
+    <w:basedOn w:val="Standaard"/>
     <w:uiPriority w:val="34"/>
     <w:qFormat/>
     <w:rsid w:val="00DF063D"/>
@@ -5981,9 +6153,9 @@
       <w:contextualSpacing/>
     </w:pPr>
   </w:style>
-  <w:style w:type="character" w:styleId="CommentReference">
+  <w:style w:type="character" w:styleId="Verwijzingopmerking">
     <w:name w:val="annotation reference"/>
-    <w:basedOn w:val="DefaultParagraphFont"/>
+    <w:basedOn w:val="Standaardalinea-lettertype"/>
     <w:uiPriority w:val="99"/>
     <w:semiHidden/>
     <w:unhideWhenUsed/>
@@ -5993,10 +6165,10 @@
       <w:szCs w:val="16"/>
     </w:rPr>
   </w:style>
-  <w:style w:type="paragraph" w:styleId="CommentText">
+  <w:style w:type="paragraph" w:styleId="Tekstopmerking">
     <w:name w:val="annotation text"/>
-    <w:basedOn w:val="Normal"/>
-    <w:link w:val="CommentTextChar"/>
+    <w:basedOn w:val="Standaard"/>
+    <w:link w:val="TekstopmerkingChar"/>
     <w:uiPriority w:val="99"/>
     <w:semiHidden/>
     <w:unhideWhenUsed/>
@@ -6009,10 +6181,10 @@
       <w:szCs w:val="20"/>
     </w:rPr>
   </w:style>
-  <w:style w:type="character" w:customStyle="1" w:styleId="CommentTextChar">
-    <w:name w:val="Comment Text Char"/>
-    <w:basedOn w:val="DefaultParagraphFont"/>
-    <w:link w:val="CommentText"/>
+  <w:style w:type="character" w:customStyle="1" w:styleId="TekstopmerkingChar">
+    <w:name w:val="Tekst opmerking Char"/>
+    <w:basedOn w:val="Standaardalinea-lettertype"/>
+    <w:link w:val="Tekstopmerking"/>
     <w:uiPriority w:val="99"/>
     <w:semiHidden/>
     <w:rsid w:val="00B81A7F"/>
@@ -6021,11 +6193,11 @@
       <w:szCs w:val="20"/>
     </w:rPr>
   </w:style>
-  <w:style w:type="paragraph" w:styleId="CommentSubject">
+  <w:style w:type="paragraph" w:styleId="Onderwerpvanopmerking">
     <w:name w:val="annotation subject"/>
-    <w:basedOn w:val="CommentText"/>
-    <w:next w:val="CommentText"/>
-    <w:link w:val="CommentSubjectChar"/>
+    <w:basedOn w:val="Tekstopmerking"/>
+    <w:next w:val="Tekstopmerking"/>
+    <w:link w:val="OnderwerpvanopmerkingChar"/>
     <w:uiPriority w:val="99"/>
     <w:semiHidden/>
     <w:unhideWhenUsed/>
@@ -6035,10 +6207,10 @@
       <w:bCs/>
     </w:rPr>
   </w:style>
-  <w:style w:type="character" w:customStyle="1" w:styleId="CommentSubjectChar">
-    <w:name w:val="Comment Subject Char"/>
-    <w:basedOn w:val="CommentTextChar"/>
-    <w:link w:val="CommentSubject"/>
+  <w:style w:type="character" w:customStyle="1" w:styleId="OnderwerpvanopmerkingChar">
+    <w:name w:val="Onderwerp van opmerking Char"/>
+    <w:basedOn w:val="TekstopmerkingChar"/>
+    <w:link w:val="Onderwerpvanopmerking"/>
     <w:uiPriority w:val="99"/>
     <w:semiHidden/>
     <w:rsid w:val="00B81A7F"/>
@@ -6049,10 +6221,10 @@
       <w:szCs w:val="20"/>
     </w:rPr>
   </w:style>
-  <w:style w:type="paragraph" w:styleId="BalloonText">
+  <w:style w:type="paragraph" w:styleId="Ballontekst">
     <w:name w:val="Balloon Text"/>
-    <w:basedOn w:val="Normal"/>
-    <w:link w:val="BalloonTextChar"/>
+    <w:basedOn w:val="Standaard"/>
+    <w:link w:val="BallontekstChar"/>
     <w:uiPriority w:val="99"/>
     <w:semiHidden/>
     <w:unhideWhenUsed/>
@@ -6066,10 +6238,10 @@
       <w:szCs w:val="18"/>
     </w:rPr>
   </w:style>
-  <w:style w:type="character" w:customStyle="1" w:styleId="BalloonTextChar">
-    <w:name w:val="Balloon Text Char"/>
-    <w:basedOn w:val="DefaultParagraphFont"/>
-    <w:link w:val="BalloonText"/>
+  <w:style w:type="character" w:customStyle="1" w:styleId="BallontekstChar">
+    <w:name w:val="Ballontekst Char"/>
+    <w:basedOn w:val="Standaardalinea-lettertype"/>
+    <w:link w:val="Ballontekst"/>
     <w:uiPriority w:val="99"/>
     <w:semiHidden/>
     <w:rsid w:val="00B81A7F"/>
@@ -6079,9 +6251,9 @@
       <w:szCs w:val="18"/>
     </w:rPr>
   </w:style>
-  <w:style w:type="paragraph" w:styleId="NoSpacing">
+  <w:style w:type="paragraph" w:styleId="Geenafstand">
     <w:name w:val="No Spacing"/>
-    <w:link w:val="NoSpacingChar"/>
+    <w:link w:val="GeenafstandChar"/>
     <w:uiPriority w:val="1"/>
     <w:qFormat/>
     <w:rsid w:val="00CD5085"/>
@@ -6093,10 +6265,10 @@
       <w:lang w:val="nl-NL" w:eastAsia="nl-NL"/>
     </w:rPr>
   </w:style>
-  <w:style w:type="character" w:customStyle="1" w:styleId="NoSpacingChar">
-    <w:name w:val="No Spacing Char"/>
-    <w:basedOn w:val="DefaultParagraphFont"/>
-    <w:link w:val="NoSpacing"/>
+  <w:style w:type="character" w:customStyle="1" w:styleId="GeenafstandChar">
+    <w:name w:val="Geen afstand Char"/>
+    <w:basedOn w:val="Standaardalinea-lettertype"/>
+    <w:link w:val="Geenafstand"/>
     <w:uiPriority w:val="1"/>
     <w:rsid w:val="00CD5085"/>
     <w:rPr>
@@ -6104,10 +6276,10 @@
       <w:lang w:val="nl-NL" w:eastAsia="nl-NL"/>
     </w:rPr>
   </w:style>
-  <w:style w:type="character" w:customStyle="1" w:styleId="Heading1Char">
-    <w:name w:val="Heading 1 Char"/>
-    <w:basedOn w:val="DefaultParagraphFont"/>
-    <w:link w:val="Heading1"/>
+  <w:style w:type="character" w:customStyle="1" w:styleId="Kop1Char">
+    <w:name w:val="Kop 1 Char"/>
+    <w:basedOn w:val="Standaardalinea-lettertype"/>
+    <w:link w:val="Kop1"/>
     <w:uiPriority w:val="9"/>
     <w:rsid w:val="002E78E1"/>
     <w:rPr>
@@ -6117,10 +6289,10 @@
       <w:szCs w:val="32"/>
     </w:rPr>
   </w:style>
-  <w:style w:type="paragraph" w:styleId="TOCHeading">
+  <w:style w:type="paragraph" w:styleId="Kopvaninhoudsopgave">
     <w:name w:val="TOC Heading"/>
-    <w:basedOn w:val="Heading1"/>
-    <w:next w:val="Normal"/>
+    <w:basedOn w:val="Kop1"/>
+    <w:next w:val="Standaard"/>
     <w:uiPriority w:val="39"/>
     <w:unhideWhenUsed/>
     <w:qFormat/>
@@ -6132,10 +6304,10 @@
       <w:lang w:val="nl-NL" w:eastAsia="nl-NL"/>
     </w:rPr>
   </w:style>
-  <w:style w:type="character" w:customStyle="1" w:styleId="Heading2Char">
-    <w:name w:val="Heading 2 Char"/>
-    <w:basedOn w:val="DefaultParagraphFont"/>
-    <w:link w:val="Heading2"/>
+  <w:style w:type="character" w:customStyle="1" w:styleId="Kop2Char">
+    <w:name w:val="Kop 2 Char"/>
+    <w:basedOn w:val="Standaardalinea-lettertype"/>
+    <w:link w:val="Kop2"/>
     <w:uiPriority w:val="9"/>
     <w:rsid w:val="002E78E1"/>
     <w:rPr>
@@ -6145,10 +6317,10 @@
       <w:szCs w:val="26"/>
     </w:rPr>
   </w:style>
-  <w:style w:type="paragraph" w:styleId="Header">
+  <w:style w:type="paragraph" w:styleId="Koptekst">
     <w:name w:val="header"/>
-    <w:basedOn w:val="Normal"/>
-    <w:link w:val="HeaderChar"/>
+    <w:basedOn w:val="Standaard"/>
+    <w:link w:val="KoptekstChar"/>
     <w:uiPriority w:val="99"/>
     <w:unhideWhenUsed/>
     <w:rsid w:val="000D2339"/>
@@ -6160,17 +6332,17 @@
       <w:spacing w:after="0" w:line="240" w:lineRule="auto"/>
     </w:pPr>
   </w:style>
-  <w:style w:type="character" w:customStyle="1" w:styleId="HeaderChar">
-    <w:name w:val="Header Char"/>
-    <w:basedOn w:val="DefaultParagraphFont"/>
-    <w:link w:val="Header"/>
+  <w:style w:type="character" w:customStyle="1" w:styleId="KoptekstChar">
+    <w:name w:val="Koptekst Char"/>
+    <w:basedOn w:val="Standaardalinea-lettertype"/>
+    <w:link w:val="Koptekst"/>
     <w:uiPriority w:val="99"/>
     <w:rsid w:val="000D2339"/>
   </w:style>
-  <w:style w:type="paragraph" w:styleId="Footer">
+  <w:style w:type="paragraph" w:styleId="Voettekst">
     <w:name w:val="footer"/>
-    <w:basedOn w:val="Normal"/>
-    <w:link w:val="FooterChar"/>
+    <w:basedOn w:val="Standaard"/>
+    <w:link w:val="VoettekstChar"/>
     <w:uiPriority w:val="99"/>
     <w:unhideWhenUsed/>
     <w:rsid w:val="000D2339"/>
@@ -6182,17 +6354,17 @@
       <w:spacing w:after="0" w:line="240" w:lineRule="auto"/>
     </w:pPr>
   </w:style>
-  <w:style w:type="character" w:customStyle="1" w:styleId="FooterChar">
-    <w:name w:val="Footer Char"/>
-    <w:basedOn w:val="DefaultParagraphFont"/>
-    <w:link w:val="Footer"/>
+  <w:style w:type="character" w:customStyle="1" w:styleId="VoettekstChar">
+    <w:name w:val="Voettekst Char"/>
+    <w:basedOn w:val="Standaardalinea-lettertype"/>
+    <w:link w:val="Voettekst"/>
     <w:uiPriority w:val="99"/>
     <w:rsid w:val="000D2339"/>
   </w:style>
-  <w:style w:type="paragraph" w:styleId="TOC1">
+  <w:style w:type="paragraph" w:styleId="Inhopg1">
     <w:name w:val="toc 1"/>
-    <w:basedOn w:val="Normal"/>
-    <w:next w:val="Normal"/>
+    <w:basedOn w:val="Standaard"/>
+    <w:next w:val="Standaard"/>
     <w:autoRedefine/>
     <w:uiPriority w:val="39"/>
     <w:unhideWhenUsed/>
@@ -6201,10 +6373,10 @@
       <w:spacing w:after="100"/>
     </w:pPr>
   </w:style>
-  <w:style w:type="paragraph" w:styleId="TOC2">
+  <w:style w:type="paragraph" w:styleId="Inhopg2">
     <w:name w:val="toc 2"/>
-    <w:basedOn w:val="Normal"/>
-    <w:next w:val="Normal"/>
+    <w:basedOn w:val="Standaard"/>
+    <w:next w:val="Standaard"/>
     <w:autoRedefine/>
     <w:uiPriority w:val="39"/>
     <w:unhideWhenUsed/>
@@ -6216,7 +6388,7 @@
   </w:style>
   <w:style w:type="character" w:styleId="Hyperlink">
     <w:name w:val="Hyperlink"/>
-    <w:basedOn w:val="DefaultParagraphFont"/>
+    <w:basedOn w:val="Standaardalinea-lettertype"/>
     <w:uiPriority w:val="99"/>
     <w:unhideWhenUsed/>
     <w:rsid w:val="00DD4324"/>
@@ -6225,10 +6397,10 @@
       <w:u w:val="single"/>
     </w:rPr>
   </w:style>
-  <w:style w:type="character" w:customStyle="1" w:styleId="Heading3Char">
-    <w:name w:val="Heading 3 Char"/>
-    <w:basedOn w:val="DefaultParagraphFont"/>
-    <w:link w:val="Heading3"/>
+  <w:style w:type="character" w:customStyle="1" w:styleId="Kop3Char">
+    <w:name w:val="Kop 3 Char"/>
+    <w:basedOn w:val="Standaardalinea-lettertype"/>
+    <w:link w:val="Kop3"/>
     <w:uiPriority w:val="9"/>
     <w:rsid w:val="00707566"/>
     <w:rPr>
@@ -6238,572 +6410,10 @@
       <w:szCs w:val="24"/>
     </w:rPr>
   </w:style>
-  <w:style w:type="paragraph" w:styleId="TOC3">
+  <w:style w:type="paragraph" w:styleId="Inhopg3">
     <w:name w:val="toc 3"/>
-    <w:basedOn w:val="Normal"/>
-    <w:next w:val="Normal"/>
-    <w:autoRedefine/>
-    <w:uiPriority w:val="39"/>
-    <w:unhideWhenUsed/>
-    <w:rsid w:val="00707566"/>
-    <w:pPr>
-      <w:spacing w:after="100"/>
-      <w:ind w:left="440"/>
-    </w:pPr>
-  </w:style>
-</w:styles>
-</file>
-
-<file path=word/stylesWithEffects.xml><?xml version="1.0" encoding="utf-8"?>
-<w:styles xmlns:wpc="http://schemas.microsoft.com/office/word/2010/wordprocessingCanvas" xmlns:mc="http://schemas.openxmlformats.org/markup-compatibility/2006" xmlns:o="urn:schemas-microsoft-com:office:office" xmlns:r="http://schemas.openxmlformats.org/officeDocument/2006/relationships" xmlns:m="http://schemas.openxmlformats.org/officeDocument/2006/math" xmlns:v="urn:schemas-microsoft-com:vml" xmlns:wp14="http://schemas.microsoft.com/office/word/2010/wordprocessingDrawing" xmlns:wp="http://schemas.openxmlformats.org/drawingml/2006/wordprocessingDrawing" xmlns:w10="urn:schemas-microsoft-com:office:word" xmlns:w="http://schemas.openxmlformats.org/wordprocessingml/2006/main" xmlns:w14="http://schemas.microsoft.com/office/word/2010/wordml" xmlns:wpg="http://schemas.microsoft.com/office/word/2010/wordprocessingGroup" xmlns:wpi="http://schemas.microsoft.com/office/word/2010/wordprocessingInk" xmlns:wne="http://schemas.microsoft.com/office/word/2006/wordml" xmlns:wps="http://schemas.microsoft.com/office/word/2010/wordprocessingShape" mc:Ignorable="w14 wp14">
-  <w:docDefaults>
-    <w:rPrDefault>
-      <w:rPr>
-        <w:rFonts w:asciiTheme="minorHAnsi" w:eastAsiaTheme="minorHAnsi" w:hAnsiTheme="minorHAnsi" w:cstheme="minorBidi"/>
-        <w:sz w:val="22"/>
-        <w:szCs w:val="22"/>
-        <w:lang w:val="en-US" w:eastAsia="en-US" w:bidi="ar-SA"/>
-      </w:rPr>
-    </w:rPrDefault>
-    <w:pPrDefault>
-      <w:pPr>
-        <w:spacing w:after="160" w:line="259" w:lineRule="auto"/>
-      </w:pPr>
-    </w:pPrDefault>
-  </w:docDefaults>
-  <w:latentStyles w:defLockedState="0" w:defUIPriority="99" w:defSemiHidden="1" w:defUnhideWhenUsed="1" w:defQFormat="0" w:count="267">
-    <w:lsdException w:name="Normal" w:semiHidden="0" w:uiPriority="0" w:unhideWhenUsed="0" w:qFormat="1"/>
-    <w:lsdException w:name="heading 1" w:semiHidden="0" w:uiPriority="9" w:unhideWhenUsed="0" w:qFormat="1"/>
-    <w:lsdException w:name="heading 2" w:uiPriority="9" w:qFormat="1"/>
-    <w:lsdException w:name="heading 3" w:uiPriority="9" w:qFormat="1"/>
-    <w:lsdException w:name="heading 4" w:uiPriority="9" w:qFormat="1"/>
-    <w:lsdException w:name="heading 5" w:uiPriority="9" w:qFormat="1"/>
-    <w:lsdException w:name="heading 6" w:uiPriority="9" w:qFormat="1"/>
-    <w:lsdException w:name="heading 7" w:uiPriority="9" w:qFormat="1"/>
-    <w:lsdException w:name="heading 8" w:uiPriority="9" w:qFormat="1"/>
-    <w:lsdException w:name="heading 9" w:uiPriority="9" w:qFormat="1"/>
-    <w:lsdException w:name="toc 1" w:uiPriority="39"/>
-    <w:lsdException w:name="toc 2" w:uiPriority="39"/>
-    <w:lsdException w:name="toc 3" w:uiPriority="39"/>
-    <w:lsdException w:name="toc 4" w:uiPriority="39"/>
-    <w:lsdException w:name="toc 5" w:uiPriority="39"/>
-    <w:lsdException w:name="toc 6" w:uiPriority="39"/>
-    <w:lsdException w:name="toc 7" w:uiPriority="39"/>
-    <w:lsdException w:name="toc 8" w:uiPriority="39"/>
-    <w:lsdException w:name="toc 9" w:uiPriority="39"/>
-    <w:lsdException w:name="caption" w:uiPriority="35" w:qFormat="1"/>
-    <w:lsdException w:name="Title" w:semiHidden="0" w:uiPriority="10" w:unhideWhenUsed="0" w:qFormat="1"/>
-    <w:lsdException w:name="Default Paragraph Font" w:uiPriority="1"/>
-    <w:lsdException w:name="Subtitle" w:semiHidden="0" w:uiPriority="11" w:unhideWhenUsed="0" w:qFormat="1"/>
-    <w:lsdException w:name="Strong" w:semiHidden="0" w:uiPriority="22" w:unhideWhenUsed="0" w:qFormat="1"/>
-    <w:lsdException w:name="Emphasis" w:semiHidden="0" w:uiPriority="20" w:unhideWhenUsed="0" w:qFormat="1"/>
-    <w:lsdException w:name="Table Grid" w:semiHidden="0" w:uiPriority="39" w:unhideWhenUsed="0"/>
-    <w:lsdException w:name="Placeholder Text" w:unhideWhenUsed="0"/>
-    <w:lsdException w:name="No Spacing" w:semiHidden="0" w:uiPriority="1" w:unhideWhenUsed="0" w:qFormat="1"/>
-    <w:lsdException w:name="Light Shading" w:semiHidden="0" w:uiPriority="60" w:unhideWhenUsed="0"/>
-    <w:lsdException w:name="Light List" w:semiHidden="0" w:uiPriority="61" w:unhideWhenUsed="0"/>
-    <w:lsdException w:name="Light Grid" w:semiHidden="0" w:uiPriority="62" w:unhideWhenUsed="0"/>
-    <w:lsdException w:name="Medium Shading 1" w:semiHidden="0" w:uiPriority="63" w:unhideWhenUsed="0"/>
-    <w:lsdException w:name="Medium Shading 2" w:semiHidden="0" w:uiPriority="64" w:unhideWhenUsed="0"/>
-    <w:lsdException w:name="Medium List 1" w:semiHidden="0" w:uiPriority="65" w:unhideWhenUsed="0"/>
-    <w:lsdException w:name="Medium List 2" w:semiHidden="0" w:uiPriority="66" w:unhideWhenUsed="0"/>
-    <w:lsdException w:name="Medium Grid 1" w:semiHidden="0" w:uiPriority="67" w:unhideWhenUsed="0"/>
-    <w:lsdException w:name="Medium Grid 2" w:semiHidden="0" w:uiPriority="68" w:unhideWhenUsed="0"/>
-    <w:lsdException w:name="Medium Grid 3" w:semiHidden="0" w:uiPriority="69" w:unhideWhenUsed="0"/>
-    <w:lsdException w:name="Dark List" w:semiHidden="0" w:uiPriority="70" w:unhideWhenUsed="0"/>
-    <w:lsdException w:name="Colorful Shading" w:semiHidden="0" w:uiPriority="71" w:unhideWhenUsed="0"/>
-    <w:lsdException w:name="Colorful List" w:semiHidden="0" w:uiPriority="72" w:unhideWhenUsed="0"/>
-    <w:lsdException w:name="Colorful Grid" w:semiHidden="0" w:uiPriority="73" w:unhideWhenUsed="0"/>
-    <w:lsdException w:name="Light Shading Accent 1" w:semiHidden="0" w:uiPriority="60" w:unhideWhenUsed="0"/>
-    <w:lsdException w:name="Light List Accent 1" w:semiHidden="0" w:uiPriority="61" w:unhideWhenUsed="0"/>
-    <w:lsdException w:name="Light Grid Accent 1" w:semiHidden="0" w:uiPriority="62" w:unhideWhenUsed="0"/>
-    <w:lsdException w:name="Medium Shading 1 Accent 1" w:semiHidden="0" w:uiPriority="63" w:unhideWhenUsed="0"/>
-    <w:lsdException w:name="Medium Shading 2 Accent 1" w:semiHidden="0" w:uiPriority="64" w:unhideWhenUsed="0"/>
-    <w:lsdException w:name="Medium List 1 Accent 1" w:semiHidden="0" w:uiPriority="65" w:unhideWhenUsed="0"/>
-    <w:lsdException w:name="Revision" w:unhideWhenUsed="0"/>
-    <w:lsdException w:name="List Paragraph" w:semiHidden="0" w:uiPriority="34" w:unhideWhenUsed="0" w:qFormat="1"/>
-    <w:lsdException w:name="Quote" w:semiHidden="0" w:uiPriority="29" w:unhideWhenUsed="0" w:qFormat="1"/>
-    <w:lsdException w:name="Intense Quote" w:semiHidden="0" w:uiPriority="30" w:unhideWhenUsed="0" w:qFormat="1"/>
-    <w:lsdException w:name="Medium List 2 Accent 1" w:semiHidden="0" w:uiPriority="66" w:unhideWhenUsed="0"/>
-    <w:lsdException w:name="Medium Grid 1 Accent 1" w:semiHidden="0" w:uiPriority="67" w:unhideWhenUsed="0"/>
-    <w:lsdException w:name="Medium Grid 2 Accent 1" w:semiHidden="0" w:uiPriority="68" w:unhideWhenUsed="0"/>
-    <w:lsdException w:name="Medium Grid 3 Accent 1" w:semiHidden="0" w:uiPriority="69" w:unhideWhenUsed="0"/>
-    <w:lsdException w:name="Dark List Accent 1" w:semiHidden="0" w:uiPriority="70" w:unhideWhenUsed="0"/>
-    <w:lsdException w:name="Colorful Shading Accent 1" w:semiHidden="0" w:uiPriority="71" w:unhideWhenUsed="0"/>
-    <w:lsdException w:name="Colorful List Accent 1" w:semiHidden="0" w:uiPriority="72" w:unhideWhenUsed="0"/>
-    <w:lsdException w:name="Colorful Grid Accent 1" w:semiHidden="0" w:uiPriority="73" w:unhideWhenUsed="0"/>
-    <w:lsdException w:name="Light Shading Accent 2" w:semiHidden="0" w:uiPriority="60" w:unhideWhenUsed="0"/>
-    <w:lsdException w:name="Light List Accent 2" w:semiHidden="0" w:uiPriority="61" w:unhideWhenUsed="0"/>
-    <w:lsdException w:name="Light Grid Accent 2" w:semiHidden="0" w:uiPriority="62" w:unhideWhenUsed="0"/>
-    <w:lsdException w:name="Medium Shading 1 Accent 2" w:semiHidden="0" w:uiPriority="63" w:unhideWhenUsed="0"/>
-    <w:lsdException w:name="Medium Shading 2 Accent 2" w:semiHidden="0" w:uiPriority="64" w:unhideWhenUsed="0"/>
-    <w:lsdException w:name="Medium List 1 Accent 2" w:semiHidden="0" w:uiPriority="65" w:unhideWhenUsed="0"/>
-    <w:lsdException w:name="Medium List 2 Accent 2" w:semiHidden="0" w:uiPriority="66" w:unhideWhenUsed="0"/>
-    <w:lsdException w:name="Medium Grid 1 Accent 2" w:semiHidden="0" w:uiPriority="67" w:unhideWhenUsed="0"/>
-    <w:lsdException w:name="Medium Grid 2 Accent 2" w:semiHidden="0" w:uiPriority="68" w:unhideWhenUsed="0"/>
-    <w:lsdException w:name="Medium Grid 3 Accent 2" w:semiHidden="0" w:uiPriority="69" w:unhideWhenUsed="0"/>
-    <w:lsdException w:name="Dark List Accent 2" w:semiHidden="0" w:uiPriority="70" w:unhideWhenUsed="0"/>
-    <w:lsdException w:name="Colorful Shading Accent 2" w:semiHidden="0" w:uiPriority="71" w:unhideWhenUsed="0"/>
-    <w:lsdException w:name="Colorful List Accent 2" w:semiHidden="0" w:uiPriority="72" w:unhideWhenUsed="0"/>
-    <w:lsdException w:name="Colorful Grid Accent 2" w:semiHidden="0" w:uiPriority="73" w:unhideWhenUsed="0"/>
-    <w:lsdException w:name="Light Shading Accent 3" w:semiHidden="0" w:uiPriority="60" w:unhideWhenUsed="0"/>
-    <w:lsdException w:name="Light List Accent 3" w:semiHidden="0" w:uiPriority="61" w:unhideWhenUsed="0"/>
-    <w:lsdException w:name="Light Grid Accent 3" w:semiHidden="0" w:uiPriority="62" w:unhideWhenUsed="0"/>
-    <w:lsdException w:name="Medium Shading 1 Accent 3" w:semiHidden="0" w:uiPriority="63" w:unhideWhenUsed="0"/>
-    <w:lsdException w:name="Medium Shading 2 Accent 3" w:semiHidden="0" w:uiPriority="64" w:unhideWhenUsed="0"/>
-    <w:lsdException w:name="Medium List 1 Accent 3" w:semiHidden="0" w:uiPriority="65" w:unhideWhenUsed="0"/>
-    <w:lsdException w:name="Medium List 2 Accent 3" w:semiHidden="0" w:uiPriority="66" w:unhideWhenUsed="0"/>
-    <w:lsdException w:name="Medium Grid 1 Accent 3" w:semiHidden="0" w:uiPriority="67" w:unhideWhenUsed="0"/>
-    <w:lsdException w:name="Medium Grid 2 Accent 3" w:semiHidden="0" w:uiPriority="68" w:unhideWhenUsed="0"/>
-    <w:lsdException w:name="Medium Grid 3 Accent 3" w:semiHidden="0" w:uiPriority="69" w:unhideWhenUsed="0"/>
-    <w:lsdException w:name="Dark List Accent 3" w:semiHidden="0" w:uiPriority="70" w:unhideWhenUsed="0"/>
-    <w:lsdException w:name="Colorful Shading Accent 3" w:semiHidden="0" w:uiPriority="71" w:unhideWhenUsed="0"/>
-    <w:lsdException w:name="Colorful List Accent 3" w:semiHidden="0" w:uiPriority="72" w:unhideWhenUsed="0"/>
-    <w:lsdException w:name="Colorful Grid Accent 3" w:semiHidden="0" w:uiPriority="73" w:unhideWhenUsed="0"/>
-    <w:lsdException w:name="Light Shading Accent 4" w:semiHidden="0" w:uiPriority="60" w:unhideWhenUsed="0"/>
-    <w:lsdException w:name="Light List Accent 4" w:semiHidden="0" w:uiPriority="61" w:unhideWhenUsed="0"/>
-    <w:lsdException w:name="Light Grid Accent 4" w:semiHidden="0" w:uiPriority="62" w:unhideWhenUsed="0"/>
-    <w:lsdException w:name="Medium Shading 1 Accent 4" w:semiHidden="0" w:uiPriority="63" w:unhideWhenUsed="0"/>
-    <w:lsdException w:name="Medium Shading 2 Accent 4" w:semiHidden="0" w:uiPriority="64" w:unhideWhenUsed="0"/>
-    <w:lsdException w:name="Medium List 1 Accent 4" w:semiHidden="0" w:uiPriority="65" w:unhideWhenUsed="0"/>
-    <w:lsdException w:name="Medium List 2 Accent 4" w:semiHidden="0" w:uiPriority="66" w:unhideWhenUsed="0"/>
-    <w:lsdException w:name="Medium Grid 1 Accent 4" w:semiHidden="0" w:uiPriority="67" w:unhideWhenUsed="0"/>
-    <w:lsdException w:name="Medium Grid 2 Accent 4" w:semiHidden="0" w:uiPriority="68" w:unhideWhenUsed="0"/>
-    <w:lsdException w:name="Medium Grid 3 Accent 4" w:semiHidden="0" w:uiPriority="69" w:unhideWhenUsed="0"/>
-    <w:lsdException w:name="Dark List Accent 4" w:semiHidden="0" w:uiPriority="70" w:unhideWhenUsed="0"/>
-    <w:lsdException w:name="Colorful Shading Accent 4" w:semiHidden="0" w:uiPriority="71" w:unhideWhenUsed="0"/>
-    <w:lsdException w:name="Colorful List Accent 4" w:semiHidden="0" w:uiPriority="72" w:unhideWhenUsed="0"/>
-    <w:lsdException w:name="Colorful Grid Accent 4" w:semiHidden="0" w:uiPriority="73" w:unhideWhenUsed="0"/>
-    <w:lsdException w:name="Light Shading Accent 5" w:semiHidden="0" w:uiPriority="60" w:unhideWhenUsed="0"/>
-    <w:lsdException w:name="Light List Accent 5" w:semiHidden="0" w:uiPriority="61" w:unhideWhenUsed="0"/>
-    <w:lsdException w:name="Light Grid Accent 5" w:semiHidden="0" w:uiPriority="62" w:unhideWhenUsed="0"/>
-    <w:lsdException w:name="Medium Shading 1 Accent 5" w:semiHidden="0" w:uiPriority="63" w:unhideWhenUsed="0"/>
-    <w:lsdException w:name="Medium Shading 2 Accent 5" w:semiHidden="0" w:uiPriority="64" w:unhideWhenUsed="0"/>
-    <w:lsdException w:name="Medium List 1 Accent 5" w:semiHidden="0" w:uiPriority="65" w:unhideWhenUsed="0"/>
-    <w:lsdException w:name="Medium List 2 Accent 5" w:semiHidden="0" w:uiPriority="66" w:unhideWhenUsed="0"/>
-    <w:lsdException w:name="Medium Grid 1 Accent 5" w:semiHidden="0" w:uiPriority="67" w:unhideWhenUsed="0"/>
-    <w:lsdException w:name="Medium Grid 2 Accent 5" w:semiHidden="0" w:uiPriority="68" w:unhideWhenUsed="0"/>
-    <w:lsdException w:name="Medium Grid 3 Accent 5" w:semiHidden="0" w:uiPriority="69" w:unhideWhenUsed="0"/>
-    <w:lsdException w:name="Dark List Accent 5" w:semiHidden="0" w:uiPriority="70" w:unhideWhenUsed="0"/>
-    <w:lsdException w:name="Colorful Shading Accent 5" w:semiHidden="0" w:uiPriority="71" w:unhideWhenUsed="0"/>
-    <w:lsdException w:name="Colorful List Accent 5" w:semiHidden="0" w:uiPriority="72" w:unhideWhenUsed="0"/>
-    <w:lsdException w:name="Colorful Grid Accent 5" w:semiHidden="0" w:uiPriority="73" w:unhideWhenUsed="0"/>
-    <w:lsdException w:name="Light Shading Accent 6" w:semiHidden="0" w:uiPriority="60" w:unhideWhenUsed="0"/>
-    <w:lsdException w:name="Light List Accent 6" w:semiHidden="0" w:uiPriority="61" w:unhideWhenUsed="0"/>
-    <w:lsdException w:name="Light Grid Accent 6" w:semiHidden="0" w:uiPriority="62" w:unhideWhenUsed="0"/>
-    <w:lsdException w:name="Medium Shading 1 Accent 6" w:semiHidden="0" w:uiPriority="63" w:unhideWhenUsed="0"/>
-    <w:lsdException w:name="Medium Shading 2 Accent 6" w:semiHidden="0" w:uiPriority="64" w:unhideWhenUsed="0"/>
-    <w:lsdException w:name="Medium List 1 Accent 6" w:semiHidden="0" w:uiPriority="65" w:unhideWhenUsed="0"/>
-    <w:lsdException w:name="Medium List 2 Accent 6" w:semiHidden="0" w:uiPriority="66" w:unhideWhenUsed="0"/>
-    <w:lsdException w:name="Medium Grid 1 Accent 6" w:semiHidden="0" w:uiPriority="67" w:unhideWhenUsed="0"/>
-    <w:lsdException w:name="Medium Grid 2 Accent 6" w:semiHidden="0" w:uiPriority="68" w:unhideWhenUsed="0"/>
-    <w:lsdException w:name="Medium Grid 3 Accent 6" w:semiHidden="0" w:uiPriority="69" w:unhideWhenUsed="0"/>
-    <w:lsdException w:name="Dark List Accent 6" w:semiHidden="0" w:uiPriority="70" w:unhideWhenUsed="0"/>
-    <w:lsdException w:name="Colorful Shading Accent 6" w:semiHidden="0" w:uiPriority="71" w:unhideWhenUsed="0"/>
-    <w:lsdException w:name="Colorful List Accent 6" w:semiHidden="0" w:uiPriority="72" w:unhideWhenUsed="0"/>
-    <w:lsdException w:name="Colorful Grid Accent 6" w:semiHidden="0" w:uiPriority="73" w:unhideWhenUsed="0"/>
-    <w:lsdException w:name="Subtle Emphasis" w:semiHidden="0" w:uiPriority="19" w:unhideWhenUsed="0" w:qFormat="1"/>
-    <w:lsdException w:name="Intense Emphasis" w:semiHidden="0" w:uiPriority="21" w:unhideWhenUsed="0" w:qFormat="1"/>
-    <w:lsdException w:name="Subtle Reference" w:semiHidden="0" w:uiPriority="31" w:unhideWhenUsed="0" w:qFormat="1"/>
-    <w:lsdException w:name="Intense Reference" w:semiHidden="0" w:uiPriority="32" w:unhideWhenUsed="0" w:qFormat="1"/>
-    <w:lsdException w:name="Book Title" w:semiHidden="0" w:uiPriority="33" w:unhideWhenUsed="0" w:qFormat="1"/>
-    <w:lsdException w:name="Bibliography" w:uiPriority="37"/>
-    <w:lsdException w:name="TOC Heading" w:uiPriority="39" w:qFormat="1"/>
-  </w:latentStyles>
-  <w:style w:type="paragraph" w:default="1" w:styleId="Normal">
-    <w:name w:val="Normal"/>
-    <w:qFormat/>
-  </w:style>
-  <w:style w:type="paragraph" w:styleId="Heading1">
-    <w:name w:val="heading 1"/>
-    <w:basedOn w:val="Normal"/>
-    <w:next w:val="Normal"/>
-    <w:link w:val="Heading1Char"/>
-    <w:uiPriority w:val="9"/>
-    <w:qFormat/>
-    <w:rsid w:val="002E78E1"/>
-    <w:pPr>
-      <w:keepNext/>
-      <w:keepLines/>
-      <w:spacing w:before="240" w:after="0"/>
-      <w:outlineLvl w:val="0"/>
-    </w:pPr>
-    <w:rPr>
-      <w:rFonts w:asciiTheme="majorHAnsi" w:eastAsiaTheme="majorEastAsia" w:hAnsiTheme="majorHAnsi" w:cstheme="majorBidi"/>
-      <w:color w:val="2E74B5" w:themeColor="accent1" w:themeShade="BF"/>
-      <w:sz w:val="32"/>
-      <w:szCs w:val="32"/>
-    </w:rPr>
-  </w:style>
-  <w:style w:type="paragraph" w:styleId="Heading2">
-    <w:name w:val="heading 2"/>
-    <w:basedOn w:val="Normal"/>
-    <w:next w:val="Normal"/>
-    <w:link w:val="Heading2Char"/>
-    <w:uiPriority w:val="9"/>
-    <w:unhideWhenUsed/>
-    <w:qFormat/>
-    <w:rsid w:val="002E78E1"/>
-    <w:pPr>
-      <w:keepNext/>
-      <w:keepLines/>
-      <w:spacing w:before="40" w:after="0"/>
-      <w:outlineLvl w:val="1"/>
-    </w:pPr>
-    <w:rPr>
-      <w:rFonts w:asciiTheme="majorHAnsi" w:eastAsiaTheme="majorEastAsia" w:hAnsiTheme="majorHAnsi" w:cstheme="majorBidi"/>
-      <w:color w:val="2E74B5" w:themeColor="accent1" w:themeShade="BF"/>
-      <w:sz w:val="26"/>
-      <w:szCs w:val="26"/>
-    </w:rPr>
-  </w:style>
-  <w:style w:type="paragraph" w:styleId="Heading3">
-    <w:name w:val="heading 3"/>
-    <w:basedOn w:val="Normal"/>
-    <w:next w:val="Normal"/>
-    <w:link w:val="Heading3Char"/>
-    <w:uiPriority w:val="9"/>
-    <w:unhideWhenUsed/>
-    <w:qFormat/>
-    <w:rsid w:val="00707566"/>
-    <w:pPr>
-      <w:keepNext/>
-      <w:keepLines/>
-      <w:spacing w:before="40" w:after="0"/>
-      <w:outlineLvl w:val="2"/>
-    </w:pPr>
-    <w:rPr>
-      <w:rFonts w:asciiTheme="majorHAnsi" w:eastAsiaTheme="majorEastAsia" w:hAnsiTheme="majorHAnsi" w:cstheme="majorBidi"/>
-      <w:color w:val="1F4D78" w:themeColor="accent1" w:themeShade="7F"/>
-      <w:sz w:val="24"/>
-      <w:szCs w:val="24"/>
-    </w:rPr>
-  </w:style>
-  <w:style w:type="character" w:default="1" w:styleId="DefaultParagraphFont">
-    <w:name w:val="Default Paragraph Font"/>
-    <w:uiPriority w:val="1"/>
-    <w:semiHidden/>
-    <w:unhideWhenUsed/>
-  </w:style>
-  <w:style w:type="table" w:default="1" w:styleId="TableNormal">
-    <w:name w:val="Normal Table"/>
-    <w:uiPriority w:val="99"/>
-    <w:semiHidden/>
-    <w:unhideWhenUsed/>
-    <w:tblPr>
-      <w:tblInd w:w="0" w:type="dxa"/>
-      <w:tblCellMar>
-        <w:top w:w="0" w:type="dxa"/>
-        <w:left w:w="108" w:type="dxa"/>
-        <w:bottom w:w="0" w:type="dxa"/>
-        <w:right w:w="108" w:type="dxa"/>
-      </w:tblCellMar>
-    </w:tblPr>
-  </w:style>
-  <w:style w:type="numbering" w:default="1" w:styleId="NoList">
-    <w:name w:val="No List"/>
-    <w:uiPriority w:val="99"/>
-    <w:semiHidden/>
-    <w:unhideWhenUsed/>
-  </w:style>
-  <w:style w:type="table" w:styleId="TableGrid">
-    <w:name w:val="Table Grid"/>
-    <w:basedOn w:val="TableNormal"/>
-    <w:uiPriority w:val="39"/>
-    <w:rsid w:val="00DF063D"/>
-    <w:pPr>
-      <w:spacing w:after="0" w:line="240" w:lineRule="auto"/>
-    </w:pPr>
-    <w:tblPr>
-      <w:tblInd w:w="0" w:type="dxa"/>
-      <w:tblBorders>
-        <w:top w:val="single" w:sz="4" w:space="0" w:color="auto"/>
-        <w:left w:val="single" w:sz="4" w:space="0" w:color="auto"/>
-        <w:bottom w:val="single" w:sz="4" w:space="0" w:color="auto"/>
-        <w:right w:val="single" w:sz="4" w:space="0" w:color="auto"/>
-        <w:insideH w:val="single" w:sz="4" w:space="0" w:color="auto"/>
-        <w:insideV w:val="single" w:sz="4" w:space="0" w:color="auto"/>
-      </w:tblBorders>
-      <w:tblCellMar>
-        <w:top w:w="0" w:type="dxa"/>
-        <w:left w:w="108" w:type="dxa"/>
-        <w:bottom w:w="0" w:type="dxa"/>
-        <w:right w:w="108" w:type="dxa"/>
-      </w:tblCellMar>
-    </w:tblPr>
-  </w:style>
-  <w:style w:type="paragraph" w:styleId="ListParagraph">
-    <w:name w:val="List Paragraph"/>
-    <w:basedOn w:val="Normal"/>
-    <w:uiPriority w:val="34"/>
-    <w:qFormat/>
-    <w:rsid w:val="00DF063D"/>
-    <w:pPr>
-      <w:ind w:left="720"/>
-      <w:contextualSpacing/>
-    </w:pPr>
-  </w:style>
-  <w:style w:type="character" w:styleId="CommentReference">
-    <w:name w:val="annotation reference"/>
-    <w:basedOn w:val="DefaultParagraphFont"/>
-    <w:uiPriority w:val="99"/>
-    <w:semiHidden/>
-    <w:unhideWhenUsed/>
-    <w:rsid w:val="00B81A7F"/>
-    <w:rPr>
-      <w:sz w:val="16"/>
-      <w:szCs w:val="16"/>
-    </w:rPr>
-  </w:style>
-  <w:style w:type="paragraph" w:styleId="CommentText">
-    <w:name w:val="annotation text"/>
-    <w:basedOn w:val="Normal"/>
-    <w:link w:val="CommentTextChar"/>
-    <w:uiPriority w:val="99"/>
-    <w:semiHidden/>
-    <w:unhideWhenUsed/>
-    <w:rsid w:val="00B81A7F"/>
-    <w:pPr>
-      <w:spacing w:line="240" w:lineRule="auto"/>
-    </w:pPr>
-    <w:rPr>
-      <w:sz w:val="20"/>
-      <w:szCs w:val="20"/>
-    </w:rPr>
-  </w:style>
-  <w:style w:type="character" w:customStyle="1" w:styleId="CommentTextChar">
-    <w:name w:val="Comment Text Char"/>
-    <w:basedOn w:val="DefaultParagraphFont"/>
-    <w:link w:val="CommentText"/>
-    <w:uiPriority w:val="99"/>
-    <w:semiHidden/>
-    <w:rsid w:val="00B81A7F"/>
-    <w:rPr>
-      <w:sz w:val="20"/>
-      <w:szCs w:val="20"/>
-    </w:rPr>
-  </w:style>
-  <w:style w:type="paragraph" w:styleId="CommentSubject">
-    <w:name w:val="annotation subject"/>
-    <w:basedOn w:val="CommentText"/>
-    <w:next w:val="CommentText"/>
-    <w:link w:val="CommentSubjectChar"/>
-    <w:uiPriority w:val="99"/>
-    <w:semiHidden/>
-    <w:unhideWhenUsed/>
-    <w:rsid w:val="00B81A7F"/>
-    <w:rPr>
-      <w:b/>
-      <w:bCs/>
-    </w:rPr>
-  </w:style>
-  <w:style w:type="character" w:customStyle="1" w:styleId="CommentSubjectChar">
-    <w:name w:val="Comment Subject Char"/>
-    <w:basedOn w:val="CommentTextChar"/>
-    <w:link w:val="CommentSubject"/>
-    <w:uiPriority w:val="99"/>
-    <w:semiHidden/>
-    <w:rsid w:val="00B81A7F"/>
-    <w:rPr>
-      <w:b/>
-      <w:bCs/>
-      <w:sz w:val="20"/>
-      <w:szCs w:val="20"/>
-    </w:rPr>
-  </w:style>
-  <w:style w:type="paragraph" w:styleId="BalloonText">
-    <w:name w:val="Balloon Text"/>
-    <w:basedOn w:val="Normal"/>
-    <w:link w:val="BalloonTextChar"/>
-    <w:uiPriority w:val="99"/>
-    <w:semiHidden/>
-    <w:unhideWhenUsed/>
-    <w:rsid w:val="00B81A7F"/>
-    <w:pPr>
-      <w:spacing w:after="0" w:line="240" w:lineRule="auto"/>
-    </w:pPr>
-    <w:rPr>
-      <w:rFonts w:ascii="Segoe UI" w:hAnsi="Segoe UI" w:cs="Segoe UI"/>
-      <w:sz w:val="18"/>
-      <w:szCs w:val="18"/>
-    </w:rPr>
-  </w:style>
-  <w:style w:type="character" w:customStyle="1" w:styleId="BalloonTextChar">
-    <w:name w:val="Balloon Text Char"/>
-    <w:basedOn w:val="DefaultParagraphFont"/>
-    <w:link w:val="BalloonText"/>
-    <w:uiPriority w:val="99"/>
-    <w:semiHidden/>
-    <w:rsid w:val="00B81A7F"/>
-    <w:rPr>
-      <w:rFonts w:ascii="Segoe UI" w:hAnsi="Segoe UI" w:cs="Segoe UI"/>
-      <w:sz w:val="18"/>
-      <w:szCs w:val="18"/>
-    </w:rPr>
-  </w:style>
-  <w:style w:type="paragraph" w:styleId="NoSpacing">
-    <w:name w:val="No Spacing"/>
-    <w:link w:val="NoSpacingChar"/>
-    <w:uiPriority w:val="1"/>
-    <w:qFormat/>
-    <w:rsid w:val="00CD5085"/>
-    <w:pPr>
-      <w:spacing w:after="0" w:line="240" w:lineRule="auto"/>
-    </w:pPr>
-    <w:rPr>
-      <w:rFonts w:eastAsiaTheme="minorEastAsia"/>
-      <w:lang w:val="nl-NL" w:eastAsia="nl-NL"/>
-    </w:rPr>
-  </w:style>
-  <w:style w:type="character" w:customStyle="1" w:styleId="NoSpacingChar">
-    <w:name w:val="No Spacing Char"/>
-    <w:basedOn w:val="DefaultParagraphFont"/>
-    <w:link w:val="NoSpacing"/>
-    <w:uiPriority w:val="1"/>
-    <w:rsid w:val="00CD5085"/>
-    <w:rPr>
-      <w:rFonts w:eastAsiaTheme="minorEastAsia"/>
-      <w:lang w:val="nl-NL" w:eastAsia="nl-NL"/>
-    </w:rPr>
-  </w:style>
-  <w:style w:type="character" w:customStyle="1" w:styleId="Heading1Char">
-    <w:name w:val="Heading 1 Char"/>
-    <w:basedOn w:val="DefaultParagraphFont"/>
-    <w:link w:val="Heading1"/>
-    <w:uiPriority w:val="9"/>
-    <w:rsid w:val="002E78E1"/>
-    <w:rPr>
-      <w:rFonts w:asciiTheme="majorHAnsi" w:eastAsiaTheme="majorEastAsia" w:hAnsiTheme="majorHAnsi" w:cstheme="majorBidi"/>
-      <w:color w:val="2E74B5" w:themeColor="accent1" w:themeShade="BF"/>
-      <w:sz w:val="32"/>
-      <w:szCs w:val="32"/>
-    </w:rPr>
-  </w:style>
-  <w:style w:type="paragraph" w:styleId="TOCHeading">
-    <w:name w:val="TOC Heading"/>
-    <w:basedOn w:val="Heading1"/>
-    <w:next w:val="Normal"/>
-    <w:uiPriority w:val="39"/>
-    <w:unhideWhenUsed/>
-    <w:qFormat/>
-    <w:rsid w:val="002E78E1"/>
-    <w:pPr>
-      <w:outlineLvl w:val="9"/>
-    </w:pPr>
-    <w:rPr>
-      <w:lang w:val="nl-NL" w:eastAsia="nl-NL"/>
-    </w:rPr>
-  </w:style>
-  <w:style w:type="character" w:customStyle="1" w:styleId="Heading2Char">
-    <w:name w:val="Heading 2 Char"/>
-    <w:basedOn w:val="DefaultParagraphFont"/>
-    <w:link w:val="Heading2"/>
-    <w:uiPriority w:val="9"/>
-    <w:rsid w:val="002E78E1"/>
-    <w:rPr>
-      <w:rFonts w:asciiTheme="majorHAnsi" w:eastAsiaTheme="majorEastAsia" w:hAnsiTheme="majorHAnsi" w:cstheme="majorBidi"/>
-      <w:color w:val="2E74B5" w:themeColor="accent1" w:themeShade="BF"/>
-      <w:sz w:val="26"/>
-      <w:szCs w:val="26"/>
-    </w:rPr>
-  </w:style>
-  <w:style w:type="paragraph" w:styleId="Header">
-    <w:name w:val="header"/>
-    <w:basedOn w:val="Normal"/>
-    <w:link w:val="HeaderChar"/>
-    <w:uiPriority w:val="99"/>
-    <w:unhideWhenUsed/>
-    <w:rsid w:val="000D2339"/>
-    <w:pPr>
-      <w:tabs>
-        <w:tab w:val="center" w:pos="4536"/>
-        <w:tab w:val="right" w:pos="9072"/>
-      </w:tabs>
-      <w:spacing w:after="0" w:line="240" w:lineRule="auto"/>
-    </w:pPr>
-  </w:style>
-  <w:style w:type="character" w:customStyle="1" w:styleId="HeaderChar">
-    <w:name w:val="Header Char"/>
-    <w:basedOn w:val="DefaultParagraphFont"/>
-    <w:link w:val="Header"/>
-    <w:uiPriority w:val="99"/>
-    <w:rsid w:val="000D2339"/>
-  </w:style>
-  <w:style w:type="paragraph" w:styleId="Footer">
-    <w:name w:val="footer"/>
-    <w:basedOn w:val="Normal"/>
-    <w:link w:val="FooterChar"/>
-    <w:uiPriority w:val="99"/>
-    <w:unhideWhenUsed/>
-    <w:rsid w:val="000D2339"/>
-    <w:pPr>
-      <w:tabs>
-        <w:tab w:val="center" w:pos="4536"/>
-        <w:tab w:val="right" w:pos="9072"/>
-      </w:tabs>
-      <w:spacing w:after="0" w:line="240" w:lineRule="auto"/>
-    </w:pPr>
-  </w:style>
-  <w:style w:type="character" w:customStyle="1" w:styleId="FooterChar">
-    <w:name w:val="Footer Char"/>
-    <w:basedOn w:val="DefaultParagraphFont"/>
-    <w:link w:val="Footer"/>
-    <w:uiPriority w:val="99"/>
-    <w:rsid w:val="000D2339"/>
-  </w:style>
-  <w:style w:type="paragraph" w:styleId="TOC1">
-    <w:name w:val="toc 1"/>
-    <w:basedOn w:val="Normal"/>
-    <w:next w:val="Normal"/>
-    <w:autoRedefine/>
-    <w:uiPriority w:val="39"/>
-    <w:unhideWhenUsed/>
-    <w:rsid w:val="00DD4324"/>
-    <w:pPr>
-      <w:spacing w:after="100"/>
-    </w:pPr>
-  </w:style>
-  <w:style w:type="paragraph" w:styleId="TOC2">
-    <w:name w:val="toc 2"/>
-    <w:basedOn w:val="Normal"/>
-    <w:next w:val="Normal"/>
-    <w:autoRedefine/>
-    <w:uiPriority w:val="39"/>
-    <w:unhideWhenUsed/>
-    <w:rsid w:val="00DD4324"/>
-    <w:pPr>
-      <w:spacing w:after="100"/>
-      <w:ind w:left="220"/>
-    </w:pPr>
-  </w:style>
-  <w:style w:type="character" w:styleId="Hyperlink">
-    <w:name w:val="Hyperlink"/>
-    <w:basedOn w:val="DefaultParagraphFont"/>
-    <w:uiPriority w:val="99"/>
-    <w:unhideWhenUsed/>
-    <w:rsid w:val="00DD4324"/>
-    <w:rPr>
-      <w:color w:val="0563C1" w:themeColor="hyperlink"/>
-      <w:u w:val="single"/>
-    </w:rPr>
-  </w:style>
-  <w:style w:type="character" w:customStyle="1" w:styleId="Heading3Char">
-    <w:name w:val="Heading 3 Char"/>
-    <w:basedOn w:val="DefaultParagraphFont"/>
-    <w:link w:val="Heading3"/>
-    <w:uiPriority w:val="9"/>
-    <w:rsid w:val="00707566"/>
-    <w:rPr>
-      <w:rFonts w:asciiTheme="majorHAnsi" w:eastAsiaTheme="majorEastAsia" w:hAnsiTheme="majorHAnsi" w:cstheme="majorBidi"/>
-      <w:color w:val="1F4D78" w:themeColor="accent1" w:themeShade="7F"/>
-      <w:sz w:val="24"/>
-      <w:szCs w:val="24"/>
-    </w:rPr>
-  </w:style>
-  <w:style w:type="paragraph" w:styleId="TOC3">
-    <w:name w:val="toc 3"/>
-    <w:basedOn w:val="Normal"/>
-    <w:next w:val="Normal"/>
+    <w:basedOn w:val="Standaard"/>
+    <w:next w:val="Standaard"/>
     <w:autoRedefine/>
     <w:uiPriority w:val="39"/>
     <w:unhideWhenUsed/>
@@ -7071,7 +6681,7 @@
   <a:extraClrSchemeLst/>
   <a:extLst>
     <a:ext uri="{05A4C25C-085E-4340-85A3-A5531E510DB2}">
-      <thm15:themeFamily xmlns:thm15="http://schemas.microsoft.com/office/thememl/2012/main" xmlns="" name="Office Theme" id="{62F939B6-93AF-4DB8-9C6B-D6C7DFDC589F}" vid="{4A3C46E8-61CC-4603-A589-7422A47A8E4A}"/>
+      <thm15:themeFamily xmlns:thm15="http://schemas.microsoft.com/office/thememl/2012/main" name="Office Theme" id="{62F939B6-93AF-4DB8-9C6B-D6C7DFDC589F}" vid="{4A3C46E8-61CC-4603-A589-7422A47A8E4A}"/>
     </a:ext>
   </a:extLst>
 </a:theme>
@@ -7101,7 +6711,7 @@
 </file>
 
 <file path=customXml/itemProps2.xml><?xml version="1.0" encoding="utf-8"?>
-<ds:datastoreItem xmlns:ds="http://schemas.openxmlformats.org/officeDocument/2006/customXml" ds:itemID="{0B53800A-D2E5-482A-A0E4-999F69AB44CD}">
+<ds:datastoreItem xmlns:ds="http://schemas.openxmlformats.org/officeDocument/2006/customXml" ds:itemID="{4663F89F-E937-411A-80DA-A842436BF824}">
   <ds:schemaRefs>
     <ds:schemaRef ds:uri="http://schemas.openxmlformats.org/officeDocument/2006/bibliography"/>
   </ds:schemaRefs>

</xml_diff>